<commit_message>
cập nhật các hình mô phỏng cho báo cáo
</commit_message>
<xml_diff>
--- a/_BaoCao/quocdunginfo/draft.docx
+++ b/_BaoCao/quocdunginfo/draft.docx
@@ -245,7 +245,67 @@
           <w:sz w:val="26"/>
           <w:szCs w:val="26"/>
         </w:rPr>
-        <w:t>: là một cách tiếp cận mới trong các ứng dụng hướng CSDL, thay vì thiết kế cấu trúc CSDL trước thì Code first cung cấp các đặc tả để người lập trình có thể định nghĩa cấu trúc CSDL bằng các class và các logic, ràng buộc trên class, tận dụng được các tính năng kế thừa trên class, sau đó Entity Framework sẽ tự động ánh xạ xuống cấu trúc CSDL.</w:t>
+        <w:t xml:space="preserve">: là một cách tiếp cận mới trong các ứng dụng hướng CSDL, thay vì thiết kế cấu trúc CSDL trước thì Code first cung cấp các đặc tả để người lập trình có thể định nghĩa cấu trúc CSDL bằng các class và các logic, ràng buộc trên class, tận dụng được các tính năng kế thừa trên class, sau đó Entity Framework sẽ tự động ánh xạ xuống cấu trúc </w:t>
+      </w:r>
+    </w:p>
+    <w:p>
+      <w:pPr>
+        <w:pStyle w:val="NoSpacing"/>
+        <w:rPr>
+          <w:rFonts w:ascii="Times New Roman" w:hAnsi="Times New Roman" w:cs="Times New Roman"/>
+          <w:sz w:val="26"/>
+          <w:szCs w:val="26"/>
+        </w:rPr>
+      </w:pPr>
+      <w:r>
+        <w:rPr>
+          <w:rFonts w:ascii="Times New Roman" w:hAnsi="Times New Roman" w:cs="Times New Roman"/>
+          <w:sz w:val="26"/>
+          <w:szCs w:val="26"/>
+        </w:rPr>
+        <w:t>CSDL.</w:t>
+      </w:r>
+    </w:p>
+    <w:p>
+      <w:pPr>
+        <w:pStyle w:val="NoSpacing"/>
+        <w:rPr>
+          <w:rFonts w:ascii="Times New Roman" w:hAnsi="Times New Roman" w:cs="Times New Roman"/>
+          <w:sz w:val="26"/>
+          <w:szCs w:val="26"/>
+        </w:rPr>
+      </w:pPr>
+      <w:r>
+        <w:rPr>
+          <w:rFonts w:ascii="Times New Roman" w:hAnsi="Times New Roman" w:cs="Times New Roman"/>
+          <w:sz w:val="26"/>
+          <w:szCs w:val="26"/>
+        </w:rPr>
+        <w:t xml:space="preserve">+Sự dụng nhiều trong các ứng dụng dạng </w:t>
+      </w:r>
+      <w:r>
+        <w:rPr>
+          <w:rFonts w:ascii="Times New Roman" w:hAnsi="Times New Roman" w:cs="Times New Roman"/>
+          <w:sz w:val="26"/>
+          <w:szCs w:val="26"/>
+        </w:rPr>
+        <w:t>Domain-Driven Design</w:t>
+      </w:r>
+      <w:r>
+        <w:rPr>
+          <w:rFonts w:ascii="Times New Roman" w:hAnsi="Times New Roman" w:cs="Times New Roman"/>
+          <w:sz w:val="26"/>
+          <w:szCs w:val="26"/>
+        </w:rPr>
+        <w:t>, cho pháp người lập trình ảo hóa CSDL vật lý</w:t>
+      </w:r>
+      <w:r>
+        <w:rPr>
+          <w:rFonts w:ascii="Times New Roman" w:hAnsi="Times New Roman" w:cs="Times New Roman"/>
+          <w:sz w:val="26"/>
+          <w:szCs w:val="26"/>
+        </w:rPr>
+        <w:t>, giảm sự phục thuộc vào CSDL vật lý (các vấn đề về tính tương thích trên các phiên bản Hệ quản trị).</w:t>
       </w:r>
     </w:p>
     <w:p>
@@ -307,7 +367,31 @@
           <w:sz w:val="26"/>
           <w:szCs w:val="26"/>
         </w:rPr>
-        <w:t>+Datasbe Version (Upgrade/Downgrade/Rebase)</w:t>
+        <w:t>+Data</w:t>
+      </w:r>
+      <w:r>
+        <w:rPr>
+          <w:rFonts w:ascii="Times New Roman" w:hAnsi="Times New Roman" w:cs="Times New Roman"/>
+          <w:sz w:val="26"/>
+          <w:szCs w:val="26"/>
+        </w:rPr>
+        <w:t>b</w:t>
+      </w:r>
+      <w:r>
+        <w:rPr>
+          <w:rFonts w:ascii="Times New Roman" w:hAnsi="Times New Roman" w:cs="Times New Roman"/>
+          <w:sz w:val="26"/>
+          <w:szCs w:val="26"/>
+        </w:rPr>
+        <w:t>as</w:t>
+      </w:r>
+      <w:r>
+        <w:rPr>
+          <w:rFonts w:ascii="Times New Roman" w:hAnsi="Times New Roman" w:cs="Times New Roman"/>
+          <w:sz w:val="26"/>
+          <w:szCs w:val="26"/>
+        </w:rPr>
+        <w:t>e Version (Upgrade/Downgrade/Rebase)</w:t>
       </w:r>
     </w:p>
     <w:p>
@@ -395,6 +479,192 @@
           <w:sz w:val="26"/>
           <w:szCs w:val="26"/>
         </w:rPr>
+        <w:t xml:space="preserve">a. </w:t>
+      </w:r>
+      <w:r>
+        <w:rPr>
+          <w:rFonts w:ascii="Times New Roman" w:hAnsi="Times New Roman" w:cs="Times New Roman"/>
+          <w:sz w:val="26"/>
+          <w:szCs w:val="26"/>
+        </w:rPr>
+        <w:t>CreateDatabaseIfNotExists:</w:t>
+      </w:r>
+      <w:r>
+        <w:rPr>
+          <w:rFonts w:ascii="Times New Roman" w:hAnsi="Times New Roman" w:cs="Times New Roman"/>
+          <w:sz w:val="26"/>
+          <w:szCs w:val="26"/>
+        </w:rPr>
+        <w:t xml:space="preserve"> mặc định của EF</w:t>
+      </w:r>
+      <w:r>
+        <w:rPr>
+          <w:rFonts w:ascii="Times New Roman" w:hAnsi="Times New Roman" w:cs="Times New Roman"/>
+          <w:sz w:val="26"/>
+          <w:szCs w:val="26"/>
+        </w:rPr>
+        <w:t xml:space="preserve">. </w:t>
+      </w:r>
+      <w:r>
+        <w:rPr>
+          <w:rFonts w:ascii="Times New Roman" w:hAnsi="Times New Roman" w:cs="Times New Roman"/>
+          <w:sz w:val="26"/>
+          <w:szCs w:val="26"/>
+        </w:rPr>
+        <w:t>Tự động tạo CSDL nếu chưa có.</w:t>
+      </w:r>
+    </w:p>
+    <w:p>
+      <w:pPr>
+        <w:pStyle w:val="NoSpacing"/>
+        <w:rPr>
+          <w:rFonts w:ascii="Times New Roman" w:hAnsi="Times New Roman" w:cs="Times New Roman"/>
+          <w:sz w:val="26"/>
+          <w:szCs w:val="26"/>
+        </w:rPr>
+      </w:pPr>
+      <w:r>
+        <w:rPr>
+          <w:rFonts w:ascii="Times New Roman" w:hAnsi="Times New Roman" w:cs="Times New Roman"/>
+          <w:sz w:val="26"/>
+          <w:szCs w:val="26"/>
+        </w:rPr>
+        <w:t>b.</w:t>
+      </w:r>
+      <w:r>
+        <w:rPr>
+          <w:rFonts w:ascii="Times New Roman" w:hAnsi="Times New Roman" w:cs="Times New Roman"/>
+          <w:sz w:val="26"/>
+          <w:szCs w:val="26"/>
+        </w:rPr>
+        <w:t xml:space="preserve"> </w:t>
+      </w:r>
+      <w:r>
+        <w:rPr>
+          <w:rFonts w:ascii="Times New Roman" w:hAnsi="Times New Roman" w:cs="Times New Roman"/>
+          <w:sz w:val="26"/>
+          <w:szCs w:val="26"/>
+        </w:rPr>
+        <w:t xml:space="preserve">DropCreateDatabaseIfModelChanges: </w:t>
+      </w:r>
+      <w:r>
+        <w:rPr>
+          <w:rFonts w:ascii="Times New Roman" w:hAnsi="Times New Roman" w:cs="Times New Roman"/>
+          <w:sz w:val="26"/>
+          <w:szCs w:val="26"/>
+        </w:rPr>
+        <w:t>Tự động tạo lại CSDL khi cấu trúc bị thay đổi. Tuy nhiên không an toàn dữ liệu.</w:t>
+      </w:r>
+    </w:p>
+    <w:p>
+      <w:pPr>
+        <w:pStyle w:val="NoSpacing"/>
+        <w:rPr>
+          <w:rFonts w:ascii="Times New Roman" w:hAnsi="Times New Roman" w:cs="Times New Roman"/>
+          <w:sz w:val="26"/>
+          <w:szCs w:val="26"/>
+        </w:rPr>
+      </w:pPr>
+      <w:r>
+        <w:rPr>
+          <w:rFonts w:ascii="Times New Roman" w:hAnsi="Times New Roman" w:cs="Times New Roman"/>
+          <w:sz w:val="26"/>
+          <w:szCs w:val="26"/>
+        </w:rPr>
+        <w:t xml:space="preserve">c. </w:t>
+      </w:r>
+      <w:r>
+        <w:rPr>
+          <w:rFonts w:ascii="Times New Roman" w:hAnsi="Times New Roman" w:cs="Times New Roman"/>
+          <w:sz w:val="26"/>
+          <w:szCs w:val="26"/>
+        </w:rPr>
+        <w:t xml:space="preserve">DropCreateDatabaseAlways: </w:t>
+      </w:r>
+      <w:r>
+        <w:rPr>
+          <w:rFonts w:ascii="Times New Roman" w:hAnsi="Times New Roman" w:cs="Times New Roman"/>
+          <w:sz w:val="26"/>
+          <w:szCs w:val="26"/>
+        </w:rPr>
+        <w:t>Luôn luôn xóa và tạo mới lại CSDL mỗi khi ứng dụng khởi chạy, phù hợp với các úng dụng sử dụng CSDL như là một Cache, và muốn CSDL rỗng</w:t>
+      </w:r>
+      <w:r>
+        <w:rPr>
+          <w:rFonts w:ascii="Times New Roman" w:hAnsi="Times New Roman" w:cs="Times New Roman"/>
+          <w:sz w:val="26"/>
+          <w:szCs w:val="26"/>
+        </w:rPr>
+        <w:t xml:space="preserve"> cho</w:t>
+      </w:r>
+      <w:r>
+        <w:rPr>
+          <w:rFonts w:ascii="Times New Roman" w:hAnsi="Times New Roman" w:cs="Times New Roman"/>
+          <w:sz w:val="26"/>
+          <w:szCs w:val="26"/>
+        </w:rPr>
+        <w:t xml:space="preserve"> mỗi phiên là việc.</w:t>
+      </w:r>
+    </w:p>
+    <w:p>
+      <w:pPr>
+        <w:pStyle w:val="NoSpacing"/>
+        <w:rPr>
+          <w:rFonts w:ascii="Times New Roman" w:hAnsi="Times New Roman" w:cs="Times New Roman"/>
+          <w:sz w:val="26"/>
+          <w:szCs w:val="26"/>
+        </w:rPr>
+      </w:pPr>
+      <w:r>
+        <w:rPr>
+          <w:rFonts w:ascii="Times New Roman" w:hAnsi="Times New Roman" w:cs="Times New Roman"/>
+          <w:sz w:val="26"/>
+          <w:szCs w:val="26"/>
+        </w:rPr>
+        <w:t xml:space="preserve">d. </w:t>
+      </w:r>
+      <w:r>
+        <w:rPr>
+          <w:rFonts w:ascii="Times New Roman" w:hAnsi="Times New Roman" w:cs="Times New Roman"/>
+          <w:sz w:val="26"/>
+          <w:szCs w:val="26"/>
+        </w:rPr>
+        <w:t xml:space="preserve">Custom DB Initializer: </w:t>
+      </w:r>
+      <w:r>
+        <w:rPr>
+          <w:rFonts w:ascii="Times New Roman" w:hAnsi="Times New Roman" w:cs="Times New Roman"/>
+          <w:sz w:val="26"/>
+          <w:szCs w:val="26"/>
+        </w:rPr>
+        <w:t>Nếu các định nghĩa trên không đáp ứng được yêu cầu thì người lập trình có thể tự định nghĩa một trình khởi tạo dữ liệu riêng cho CSDL.</w:t>
+      </w:r>
+    </w:p>
+    <w:p>
+      <w:pPr>
+        <w:pStyle w:val="NoSpacing"/>
+        <w:rPr>
+          <w:rFonts w:ascii="Times New Roman" w:hAnsi="Times New Roman" w:cs="Times New Roman"/>
+          <w:sz w:val="26"/>
+          <w:szCs w:val="26"/>
+        </w:rPr>
+      </w:pPr>
+    </w:p>
+    <w:p>
+      <w:pPr>
+        <w:pStyle w:val="NoSpacing"/>
+        <w:rPr>
+          <w:rFonts w:ascii="Times New Roman" w:hAnsi="Times New Roman" w:cs="Times New Roman"/>
+          <w:sz w:val="26"/>
+          <w:szCs w:val="26"/>
+        </w:rPr>
+      </w:pPr>
+      <w:r>
+        <w:rPr>
+          <w:rFonts w:ascii="Times New Roman" w:hAnsi="Times New Roman" w:cs="Times New Roman"/>
+          <w:sz w:val="26"/>
+          <w:szCs w:val="26"/>
+        </w:rPr>
         <w:t>-BootStrapper</w:t>
       </w:r>
       <w:r>
@@ -411,7 +681,23 @@
           <w:sz w:val="26"/>
           <w:szCs w:val="26"/>
         </w:rPr>
-        <w:t>: Cho phép đăng ký các sự kiệ xảy ra trên Entity khi Entity Framework làm việc, sử dụng để thực hiện một vài hành động logic như: sau khi cập nhật thành công thì trường date_modified sẽ có giá trị giờ hiện tại.</w:t>
+        <w:t>: Cho phép đăng ký các sự kiệ</w:t>
+      </w:r>
+      <w:r>
+        <w:rPr>
+          <w:rFonts w:ascii="Times New Roman" w:hAnsi="Times New Roman" w:cs="Times New Roman"/>
+          <w:sz w:val="26"/>
+          <w:szCs w:val="26"/>
+        </w:rPr>
+        <w:t>n</w:t>
+      </w:r>
+      <w:r>
+        <w:rPr>
+          <w:rFonts w:ascii="Times New Roman" w:hAnsi="Times New Roman" w:cs="Times New Roman"/>
+          <w:sz w:val="26"/>
+          <w:szCs w:val="26"/>
+        </w:rPr>
+        <w:t xml:space="preserve"> xảy ra trên Entity khi Entity Framework làm việc, sử dụng để thực hiện một vài hành động logic như: sau khi cập nhật thành công thì trường date_modified sẽ có giá trị giờ hiện tại.</w:t>
       </w:r>
     </w:p>
     <w:p>
@@ -431,22 +717,31 @@
         </w:rPr>
         <w:t>-Class proxy (override defined class)</w:t>
       </w:r>
-    </w:p>
-    <w:p>
-      <w:pPr>
-        <w:pStyle w:val="NoSpacing"/>
-        <w:rPr>
-          <w:rFonts w:ascii="Times New Roman" w:hAnsi="Times New Roman" w:cs="Times New Roman"/>
-          <w:sz w:val="26"/>
-          <w:szCs w:val="26"/>
-        </w:rPr>
-      </w:pPr>
-      <w:r>
-        <w:rPr>
-          <w:rFonts w:ascii="Times New Roman" w:hAnsi="Times New Roman" w:cs="Times New Roman"/>
-          <w:sz w:val="26"/>
-          <w:szCs w:val="26"/>
-        </w:rPr>
+      <w:r>
+        <w:rPr>
+          <w:rFonts w:ascii="Times New Roman" w:hAnsi="Times New Roman" w:cs="Times New Roman"/>
+          <w:sz w:val="26"/>
+          <w:szCs w:val="26"/>
+        </w:rPr>
+        <w:t>: EF đòi hỏi thuộc tính khóa ngoại của các class phải được khai báo dạng virtual để EF override các kỹ thuật như Lazy loading lúc truy xuất các thuộc tính này.</w:t>
+      </w:r>
+    </w:p>
+    <w:p>
+      <w:pPr>
+        <w:pStyle w:val="NoSpacing"/>
+        <w:rPr>
+          <w:rFonts w:ascii="Times New Roman" w:hAnsi="Times New Roman" w:cs="Times New Roman"/>
+          <w:sz w:val="26"/>
+          <w:szCs w:val="26"/>
+        </w:rPr>
+      </w:pPr>
+      <w:r>
+        <w:rPr>
+          <w:rFonts w:ascii="Times New Roman" w:hAnsi="Times New Roman" w:cs="Times New Roman"/>
+          <w:sz w:val="26"/>
+          <w:szCs w:val="26"/>
+        </w:rPr>
+        <w:lastRenderedPageBreak/>
         <w:t>-Transaction Manager (Rollback/commit)</w:t>
       </w:r>
       <w:r>
@@ -457,6 +752,22 @@
         </w:rPr>
         <w:t>: Đảm bảo tính đơn nguyên của giao dịch, hoặc là tất cả thao tác dữ liệu đều được thực thi hoặc là không.</w:t>
       </w:r>
+      <w:r>
+        <w:rPr>
+          <w:rFonts w:ascii="Times New Roman" w:hAnsi="Times New Roman" w:cs="Times New Roman"/>
+          <w:sz w:val="26"/>
+          <w:szCs w:val="26"/>
+        </w:rPr>
+        <w:t xml:space="preserve"> Nhằm đảm bảo tính nhất quán trên CSDL.</w:t>
+      </w:r>
+      <w:r>
+        <w:rPr>
+          <w:rFonts w:ascii="Times New Roman" w:hAnsi="Times New Roman" w:cs="Times New Roman"/>
+          <w:sz w:val="26"/>
+          <w:szCs w:val="26"/>
+        </w:rPr>
+        <w:t xml:space="preserve"> EF cung cấp một cơ chế Transaction rất đơn giản và hiệu quả.</w:t>
+      </w:r>
     </w:p>
     <w:p>
       <w:pPr>
@@ -475,6 +786,148 @@
         </w:rPr>
         <w:t>-Entity State tracking and “Filter Update”</w:t>
       </w:r>
+      <w:r>
+        <w:rPr>
+          <w:rFonts w:ascii="Times New Roman" w:hAnsi="Times New Roman" w:cs="Times New Roman"/>
+          <w:sz w:val="26"/>
+          <w:szCs w:val="26"/>
+        </w:rPr>
+        <w:t>: Để có thể theo dõi được các sự thay đổi dữ liệu trên các Entity trong môi trường runtime, EF đưa ra định nghĩa về trạng thái của các Entity, trong đó một Entity có thể thuộc một trong các trạng thái sau:</w:t>
+      </w:r>
+    </w:p>
+    <w:p>
+      <w:pPr>
+        <w:pStyle w:val="NoSpacing"/>
+        <w:rPr>
+          <w:rFonts w:ascii="Times New Roman" w:hAnsi="Times New Roman" w:cs="Times New Roman"/>
+          <w:sz w:val="26"/>
+          <w:szCs w:val="26"/>
+        </w:rPr>
+      </w:pPr>
+      <w:r>
+        <w:rPr>
+          <w:rFonts w:ascii="Times New Roman" w:hAnsi="Times New Roman" w:cs="Times New Roman"/>
+          <w:sz w:val="26"/>
+          <w:szCs w:val="26"/>
+        </w:rPr>
+        <w:t>a. Attached (Entity mới khoải tạo và được đưa và hệ thống tracking, tuy nhiên chưa được lưu xuống CSDL)</w:t>
+      </w:r>
+    </w:p>
+    <w:p>
+      <w:pPr>
+        <w:pStyle w:val="NoSpacing"/>
+        <w:rPr>
+          <w:rFonts w:ascii="Times New Roman" w:hAnsi="Times New Roman" w:cs="Times New Roman"/>
+          <w:sz w:val="26"/>
+          <w:szCs w:val="26"/>
+        </w:rPr>
+      </w:pPr>
+      <w:r>
+        <w:rPr>
+          <w:rFonts w:ascii="Times New Roman" w:hAnsi="Times New Roman" w:cs="Times New Roman"/>
+          <w:sz w:val="26"/>
+          <w:szCs w:val="26"/>
+        </w:rPr>
+        <w:t>b. Detached (Entity đã bị loại khởi hệ thống tracking)</w:t>
+      </w:r>
+    </w:p>
+    <w:p>
+      <w:pPr>
+        <w:pStyle w:val="NoSpacing"/>
+        <w:rPr>
+          <w:rFonts w:ascii="Times New Roman" w:hAnsi="Times New Roman" w:cs="Times New Roman"/>
+          <w:sz w:val="26"/>
+          <w:szCs w:val="26"/>
+        </w:rPr>
+      </w:pPr>
+      <w:r>
+        <w:rPr>
+          <w:rFonts w:ascii="Times New Roman" w:hAnsi="Times New Roman" w:cs="Times New Roman"/>
+          <w:sz w:val="26"/>
+          <w:szCs w:val="26"/>
+        </w:rPr>
+        <w:t xml:space="preserve">c. Added (Entity được đưa vào hàng đợi chờ </w:t>
+      </w:r>
+      <w:r>
+        <w:rPr>
+          <w:rFonts w:ascii="Times New Roman" w:hAnsi="Times New Roman" w:cs="Times New Roman"/>
+          <w:sz w:val="26"/>
+          <w:szCs w:val="26"/>
+        </w:rPr>
+        <w:t>thê</w:t>
+      </w:r>
+      <w:r>
+        <w:rPr>
+          <w:rFonts w:ascii="Times New Roman" w:hAnsi="Times New Roman" w:cs="Times New Roman"/>
+          <w:sz w:val="26"/>
+          <w:szCs w:val="26"/>
+        </w:rPr>
+        <w:t>m vào CSDL)</w:t>
+      </w:r>
+    </w:p>
+    <w:p>
+      <w:pPr>
+        <w:pStyle w:val="NoSpacing"/>
+        <w:rPr>
+          <w:rFonts w:ascii="Times New Roman" w:hAnsi="Times New Roman" w:cs="Times New Roman"/>
+          <w:sz w:val="26"/>
+          <w:szCs w:val="26"/>
+        </w:rPr>
+      </w:pPr>
+      <w:r>
+        <w:rPr>
+          <w:rFonts w:ascii="Times New Roman" w:hAnsi="Times New Roman" w:cs="Times New Roman"/>
+          <w:sz w:val="26"/>
+          <w:szCs w:val="26"/>
+        </w:rPr>
+        <w:t>d. Modified (Enity được đánh dấu là đã bị thay đổi ít nhất 1 thuộc tính được định nghĩa trong cấu trúc CSDL, được đưa vào hàng đợi chờ cập nhật xuống CSDL)</w:t>
+      </w:r>
+    </w:p>
+    <w:p>
+      <w:pPr>
+        <w:pStyle w:val="NoSpacing"/>
+        <w:rPr>
+          <w:rFonts w:ascii="Times New Roman" w:hAnsi="Times New Roman" w:cs="Times New Roman"/>
+          <w:sz w:val="26"/>
+          <w:szCs w:val="26"/>
+        </w:rPr>
+      </w:pPr>
+      <w:r>
+        <w:rPr>
+          <w:rFonts w:ascii="Times New Roman" w:hAnsi="Times New Roman" w:cs="Times New Roman"/>
+          <w:sz w:val="26"/>
+          <w:szCs w:val="26"/>
+        </w:rPr>
+        <w:t>e. Unchange (Entity đượ đánh dấu là sạch, có thể là mới được khởi tạo hoặc là mới được load lên từ CSDL)</w:t>
+      </w:r>
+    </w:p>
+    <w:p>
+      <w:pPr>
+        <w:pStyle w:val="NoSpacing"/>
+        <w:rPr>
+          <w:rFonts w:ascii="Times New Roman" w:hAnsi="Times New Roman" w:cs="Times New Roman"/>
+          <w:sz w:val="26"/>
+          <w:szCs w:val="26"/>
+        </w:rPr>
+      </w:pPr>
+      <w:r>
+        <w:rPr>
+          <w:rFonts w:ascii="Times New Roman" w:hAnsi="Times New Roman" w:cs="Times New Roman"/>
+          <w:sz w:val="26"/>
+          <w:szCs w:val="26"/>
+        </w:rPr>
+        <w:t>f. Deleted (Entity được đánh dấu là bị xóa, được đưa vào hàng đợi chờ xóa khởi CSDL)</w:t>
+      </w:r>
+    </w:p>
+    <w:p>
+      <w:pPr>
+        <w:pStyle w:val="NoSpacing"/>
+        <w:rPr>
+          <w:rFonts w:ascii="Times New Roman" w:hAnsi="Times New Roman" w:cs="Times New Roman"/>
+          <w:sz w:val="26"/>
+          <w:szCs w:val="26"/>
+        </w:rPr>
+      </w:pPr>
     </w:p>
     <w:p>
       <w:pPr>
@@ -527,6 +980,64 @@
         </w:rPr>
         <w:t>-Manual media cached (class HinhAnh)</w:t>
       </w:r>
+      <w:r>
+        <w:rPr>
+          <w:rFonts w:ascii="Times New Roman" w:hAnsi="Times New Roman" w:cs="Times New Roman"/>
+          <w:sz w:val="26"/>
+          <w:szCs w:val="26"/>
+        </w:rPr>
+        <w:t>:</w:t>
+      </w:r>
+    </w:p>
+    <w:p>
+      <w:pPr>
+        <w:pStyle w:val="NoSpacing"/>
+        <w:rPr>
+          <w:rFonts w:ascii="Times New Roman" w:hAnsi="Times New Roman" w:cs="Times New Roman"/>
+          <w:sz w:val="26"/>
+          <w:szCs w:val="26"/>
+        </w:rPr>
+      </w:pPr>
+      <w:r>
+        <w:rPr>
+          <w:rFonts w:ascii="Times New Roman" w:hAnsi="Times New Roman" w:cs="Times New Roman"/>
+          <w:sz w:val="26"/>
+          <w:szCs w:val="26"/>
+        </w:rPr>
+        <w:t>Với các ứng dụng hướng đa phương tiện thì việc tổ chứa lưu trữ và truy xuất các tài nguyên là quan trọng nhằm tiết kiệm bộ nhớ và thời gian truy xuất.</w:t>
+      </w:r>
+    </w:p>
+    <w:p>
+      <w:pPr>
+        <w:pStyle w:val="NoSpacing"/>
+        <w:rPr>
+          <w:rFonts w:ascii="Times New Roman" w:hAnsi="Times New Roman" w:cs="Times New Roman"/>
+          <w:sz w:val="26"/>
+          <w:szCs w:val="26"/>
+        </w:rPr>
+      </w:pPr>
+    </w:p>
+    <w:p>
+      <w:pPr>
+        <w:pStyle w:val="NoSpacing"/>
+        <w:rPr>
+          <w:rFonts w:ascii="Times New Roman" w:hAnsi="Times New Roman" w:cs="Times New Roman"/>
+          <w:sz w:val="26"/>
+          <w:szCs w:val="26"/>
+        </w:rPr>
+      </w:pPr>
+      <w:bookmarkStart w:id="0" w:name="_GoBack"/>
+      <w:bookmarkEnd w:id="0"/>
+    </w:p>
+    <w:p>
+      <w:pPr>
+        <w:pStyle w:val="NoSpacing"/>
+        <w:rPr>
+          <w:rFonts w:ascii="Times New Roman" w:hAnsi="Times New Roman" w:cs="Times New Roman"/>
+          <w:sz w:val="26"/>
+          <w:szCs w:val="26"/>
+        </w:rPr>
+      </w:pPr>
     </w:p>
     <w:p>
       <w:pPr>
@@ -591,6 +1102,16 @@
           <w:szCs w:val="26"/>
         </w:rPr>
       </w:pPr>
+    </w:p>
+    <w:p>
+      <w:pPr>
+        <w:pStyle w:val="NoSpacing"/>
+        <w:rPr>
+          <w:rFonts w:ascii="Times New Roman" w:hAnsi="Times New Roman" w:cs="Times New Roman"/>
+          <w:sz w:val="26"/>
+          <w:szCs w:val="26"/>
+        </w:rPr>
+      </w:pPr>
       <w:r>
         <w:rPr>
           <w:rFonts w:ascii="Times New Roman" w:hAnsi="Times New Roman" w:cs="Times New Roman"/>
@@ -637,7 +1158,7 @@
           <w:szCs w:val="26"/>
         </w:rPr>
       </w:pPr>
-      <w:hyperlink r:id="rId4" w:history="1">
+      <w:hyperlink r:id="rId5" w:history="1">
         <w:r>
           <w:rPr>
             <w:rStyle w:val="Hyperlink"/>
@@ -658,7 +1179,7 @@
           <w:szCs w:val="26"/>
         </w:rPr>
       </w:pPr>
-      <w:hyperlink r:id="rId5" w:history="1">
+      <w:hyperlink r:id="rId6" w:history="1">
         <w:r>
           <w:rPr>
             <w:rStyle w:val="Hyperlink"/>
@@ -679,7 +1200,7 @@
           <w:szCs w:val="26"/>
         </w:rPr>
       </w:pPr>
-      <w:hyperlink r:id="rId6" w:history="1">
+      <w:hyperlink r:id="rId7" w:history="1">
         <w:r>
           <w:rPr>
             <w:rStyle w:val="Hyperlink"/>
@@ -890,6 +1411,7 @@
           <w:sz w:val="26"/>
           <w:szCs w:val="26"/>
         </w:rPr>
+        <w:lastRenderedPageBreak/>
         <w:t>-</w:t>
       </w:r>
       <w:r>
@@ -1332,8 +1854,6 @@
         </w:rPr>
         <w:t>.</w:t>
       </w:r>
-      <w:bookmarkStart w:id="0" w:name="_GoBack"/>
-      <w:bookmarkEnd w:id="0"/>
     </w:p>
     <w:p>
       <w:pPr>
@@ -1404,7 +1924,6 @@
           <w:sz w:val="26"/>
           <w:szCs w:val="26"/>
         </w:rPr>
-        <w:lastRenderedPageBreak/>
         <w:t>*References source:</w:t>
       </w:r>
     </w:p>
@@ -1417,7 +1936,7 @@
           <w:szCs w:val="26"/>
         </w:rPr>
       </w:pPr>
-      <w:hyperlink r:id="rId7" w:history="1">
+      <w:hyperlink r:id="rId8" w:history="1">
         <w:r>
           <w:rPr>
             <w:rStyle w:val="Hyperlink"/>
@@ -1539,6 +2058,103 @@
     </w:sectPr>
   </w:body>
 </w:document>
+</file>
+
+<file path=word/numbering.xml><?xml version="1.0" encoding="utf-8"?>
+<w:numbering xmlns:wpc="http://schemas.microsoft.com/office/word/2010/wordprocessingCanvas" xmlns:mc="http://schemas.openxmlformats.org/markup-compatibility/2006" xmlns:o="urn:schemas-microsoft-com:office:office" xmlns:r="http://schemas.openxmlformats.org/officeDocument/2006/relationships" xmlns:m="http://schemas.openxmlformats.org/officeDocument/2006/math" xmlns:v="urn:schemas-microsoft-com:vml" xmlns:wp14="http://schemas.microsoft.com/office/word/2010/wordprocessingDrawing" xmlns:wp="http://schemas.openxmlformats.org/drawingml/2006/wordprocessingDrawing" xmlns:w10="urn:schemas-microsoft-com:office:word" xmlns:w="http://schemas.openxmlformats.org/wordprocessingml/2006/main" xmlns:w14="http://schemas.microsoft.com/office/word/2010/wordml" xmlns:w15="http://schemas.microsoft.com/office/word/2012/wordml" xmlns:wpg="http://schemas.microsoft.com/office/word/2010/wordprocessingGroup" xmlns:wpi="http://schemas.microsoft.com/office/word/2010/wordprocessingInk" xmlns:wne="http://schemas.microsoft.com/office/word/2006/wordml" xmlns:wps="http://schemas.microsoft.com/office/word/2010/wordprocessingShape" mc:Ignorable="w14 w15 wp14">
+  <w:abstractNum w:abstractNumId="0">
+    <w:nsid w:val="26DA4533"/>
+    <w:multiLevelType w:val="hybridMultilevel"/>
+    <w:tmpl w:val="666A4A70"/>
+    <w:lvl w:ilvl="0" w:tplc="04090019">
+      <w:start w:val="1"/>
+      <w:numFmt w:val="lowerLetter"/>
+      <w:lvlText w:val="%1."/>
+      <w:lvlJc w:val="left"/>
+      <w:pPr>
+        <w:ind w:left="360" w:hanging="360"/>
+      </w:pPr>
+      <w:rPr>
+        <w:rFonts w:hint="default"/>
+      </w:rPr>
+    </w:lvl>
+    <w:lvl w:ilvl="1" w:tplc="04090019" w:tentative="1">
+      <w:start w:val="1"/>
+      <w:numFmt w:val="lowerLetter"/>
+      <w:lvlText w:val="%2."/>
+      <w:lvlJc w:val="left"/>
+      <w:pPr>
+        <w:ind w:left="1080" w:hanging="360"/>
+      </w:pPr>
+    </w:lvl>
+    <w:lvl w:ilvl="2" w:tplc="0409001B" w:tentative="1">
+      <w:start w:val="1"/>
+      <w:numFmt w:val="lowerRoman"/>
+      <w:lvlText w:val="%3."/>
+      <w:lvlJc w:val="right"/>
+      <w:pPr>
+        <w:ind w:left="1800" w:hanging="180"/>
+      </w:pPr>
+    </w:lvl>
+    <w:lvl w:ilvl="3" w:tplc="0409000F" w:tentative="1">
+      <w:start w:val="1"/>
+      <w:numFmt w:val="decimal"/>
+      <w:lvlText w:val="%4."/>
+      <w:lvlJc w:val="left"/>
+      <w:pPr>
+        <w:ind w:left="2520" w:hanging="360"/>
+      </w:pPr>
+    </w:lvl>
+    <w:lvl w:ilvl="4" w:tplc="04090019" w:tentative="1">
+      <w:start w:val="1"/>
+      <w:numFmt w:val="lowerLetter"/>
+      <w:lvlText w:val="%5."/>
+      <w:lvlJc w:val="left"/>
+      <w:pPr>
+        <w:ind w:left="3240" w:hanging="360"/>
+      </w:pPr>
+    </w:lvl>
+    <w:lvl w:ilvl="5" w:tplc="0409001B" w:tentative="1">
+      <w:start w:val="1"/>
+      <w:numFmt w:val="lowerRoman"/>
+      <w:lvlText w:val="%6."/>
+      <w:lvlJc w:val="right"/>
+      <w:pPr>
+        <w:ind w:left="3960" w:hanging="180"/>
+      </w:pPr>
+    </w:lvl>
+    <w:lvl w:ilvl="6" w:tplc="0409000F" w:tentative="1">
+      <w:start w:val="1"/>
+      <w:numFmt w:val="decimal"/>
+      <w:lvlText w:val="%7."/>
+      <w:lvlJc w:val="left"/>
+      <w:pPr>
+        <w:ind w:left="4680" w:hanging="360"/>
+      </w:pPr>
+    </w:lvl>
+    <w:lvl w:ilvl="7" w:tplc="04090019" w:tentative="1">
+      <w:start w:val="1"/>
+      <w:numFmt w:val="lowerLetter"/>
+      <w:lvlText w:val="%8."/>
+      <w:lvlJc w:val="left"/>
+      <w:pPr>
+        <w:ind w:left="5400" w:hanging="360"/>
+      </w:pPr>
+    </w:lvl>
+    <w:lvl w:ilvl="8" w:tplc="0409001B" w:tentative="1">
+      <w:start w:val="1"/>
+      <w:numFmt w:val="lowerRoman"/>
+      <w:lvlText w:val="%9."/>
+      <w:lvlJc w:val="right"/>
+      <w:pPr>
+        <w:ind w:left="6120" w:hanging="180"/>
+      </w:pPr>
+    </w:lvl>
+  </w:abstractNum>
+  <w:num w:numId="1">
+    <w:abstractNumId w:val="0"/>
+  </w:num>
+</w:numbering>
 </file>
 
 <file path=word/styles.xml><?xml version="1.0" encoding="utf-8"?>

</xml_diff>

<commit_message>
Đang chuyển phân quyền từ PTB sang
</commit_message>
<xml_diff>
--- a/_BaoCao/quocdunginfo/draft.docx
+++ b/_BaoCao/quocdunginfo/draft.docx
@@ -461,694 +461,762 @@
         </w:rPr>
         <w:t>: Chỉ định phương thức khởi tạo CSDL (tự động tạo CSDL nếu chưa có, tự động tạo bảng nếu chưa có, tự động tạo dữ liệu mẫu ban đầu,…)</w:t>
       </w:r>
+    </w:p>
+    <w:p>
+      <w:pPr>
+        <w:pStyle w:val="NoSpacing"/>
+        <w:spacing w:line="360" w:lineRule="auto"/>
+        <w:jc w:val="both"/>
+        <w:rPr>
+          <w:rFonts w:ascii="Times New Roman" w:hAnsi="Times New Roman" w:cs="Times New Roman"/>
+          <w:sz w:val="28"/>
+          <w:szCs w:val="28"/>
+        </w:rPr>
+      </w:pPr>
+      <w:r>
+        <w:rPr>
+          <w:rFonts w:ascii="Times New Roman" w:hAnsi="Times New Roman" w:cs="Times New Roman"/>
+          <w:sz w:val="28"/>
+          <w:szCs w:val="28"/>
+        </w:rPr>
+        <w:t>a. CreateDatabaseIfNotExists: mặc định của EF. Tự động tạo CSDL nếu chưa có.</w:t>
+      </w:r>
+    </w:p>
+    <w:p>
+      <w:pPr>
+        <w:pStyle w:val="NoSpacing"/>
+        <w:spacing w:line="360" w:lineRule="auto"/>
+        <w:jc w:val="both"/>
+        <w:rPr>
+          <w:rFonts w:ascii="Times New Roman" w:hAnsi="Times New Roman" w:cs="Times New Roman"/>
+          <w:sz w:val="28"/>
+          <w:szCs w:val="28"/>
+        </w:rPr>
+      </w:pPr>
+      <w:r>
+        <w:rPr>
+          <w:rFonts w:ascii="Times New Roman" w:hAnsi="Times New Roman" w:cs="Times New Roman"/>
+          <w:sz w:val="28"/>
+          <w:szCs w:val="28"/>
+        </w:rPr>
+        <w:lastRenderedPageBreak/>
+        <w:t>b. DropCreateDatabaseIfModelChanges: Tự động tạo lại CSDL khi cấu trúc bị thay đổi. Tuy nhiên không an toàn dữ liệu.</w:t>
+      </w:r>
+    </w:p>
+    <w:p>
+      <w:pPr>
+        <w:pStyle w:val="NoSpacing"/>
+        <w:spacing w:line="360" w:lineRule="auto"/>
+        <w:jc w:val="both"/>
+        <w:rPr>
+          <w:rFonts w:ascii="Times New Roman" w:hAnsi="Times New Roman" w:cs="Times New Roman"/>
+          <w:sz w:val="28"/>
+          <w:szCs w:val="28"/>
+        </w:rPr>
+      </w:pPr>
+      <w:r>
+        <w:rPr>
+          <w:rFonts w:ascii="Times New Roman" w:hAnsi="Times New Roman" w:cs="Times New Roman"/>
+          <w:sz w:val="28"/>
+          <w:szCs w:val="28"/>
+        </w:rPr>
+        <w:t>c. DropCreateDatabaseAlways: Luôn luôn xóa và tạo mới lại CSDL mỗi khi ứng dụng khởi chạy, phù hợp với các úng dụng sử dụng CSDL như là một Cache, và muốn CSDL rỗng</w:t>
+      </w:r>
+      <w:r>
+        <w:rPr>
+          <w:rFonts w:ascii="Times New Roman" w:hAnsi="Times New Roman" w:cs="Times New Roman"/>
+          <w:sz w:val="28"/>
+          <w:szCs w:val="28"/>
+        </w:rPr>
+        <w:t xml:space="preserve"> cho</w:t>
+      </w:r>
+      <w:r>
+        <w:rPr>
+          <w:rFonts w:ascii="Times New Roman" w:hAnsi="Times New Roman" w:cs="Times New Roman"/>
+          <w:sz w:val="28"/>
+          <w:szCs w:val="28"/>
+        </w:rPr>
+        <w:t xml:space="preserve"> mỗi phiên là việc.</w:t>
+      </w:r>
+    </w:p>
+    <w:p>
+      <w:pPr>
+        <w:pStyle w:val="NoSpacing"/>
+        <w:spacing w:line="360" w:lineRule="auto"/>
+        <w:jc w:val="both"/>
+        <w:rPr>
+          <w:rFonts w:ascii="Times New Roman" w:hAnsi="Times New Roman" w:cs="Times New Roman"/>
+          <w:sz w:val="28"/>
+          <w:szCs w:val="28"/>
+        </w:rPr>
+      </w:pPr>
+      <w:r>
+        <w:rPr>
+          <w:rFonts w:ascii="Times New Roman" w:hAnsi="Times New Roman" w:cs="Times New Roman"/>
+          <w:sz w:val="28"/>
+          <w:szCs w:val="28"/>
+        </w:rPr>
+        <w:t xml:space="preserve">d. </w:t>
+      </w:r>
+      <w:r>
+        <w:rPr>
+          <w:rFonts w:ascii="Times New Roman" w:hAnsi="Times New Roman" w:cs="Times New Roman"/>
+          <w:sz w:val="28"/>
+          <w:szCs w:val="28"/>
+        </w:rPr>
+        <w:t xml:space="preserve">Custom DB Initializer: </w:t>
+      </w:r>
+      <w:r>
+        <w:rPr>
+          <w:rFonts w:ascii="Times New Roman" w:hAnsi="Times New Roman" w:cs="Times New Roman"/>
+          <w:sz w:val="28"/>
+          <w:szCs w:val="28"/>
+        </w:rPr>
+        <w:t>Nếu các định nghĩa trên không đáp ứng được yêu cầu thì người lập trình có thể tự định nghĩa một trình khởi tạo dữ liệu riêng cho CSDL.</w:t>
+      </w:r>
+    </w:p>
+    <w:p>
+      <w:pPr>
+        <w:pStyle w:val="NoSpacing"/>
+        <w:spacing w:line="360" w:lineRule="auto"/>
+        <w:jc w:val="both"/>
+        <w:rPr>
+          <w:rFonts w:ascii="Times New Roman" w:hAnsi="Times New Roman" w:cs="Times New Roman"/>
+          <w:sz w:val="28"/>
+          <w:szCs w:val="28"/>
+        </w:rPr>
+      </w:pPr>
+    </w:p>
+    <w:p>
+      <w:pPr>
+        <w:pStyle w:val="NoSpacing"/>
+        <w:spacing w:line="360" w:lineRule="auto"/>
+        <w:jc w:val="both"/>
+        <w:rPr>
+          <w:rFonts w:ascii="Times New Roman" w:hAnsi="Times New Roman" w:cs="Times New Roman"/>
+          <w:sz w:val="28"/>
+          <w:szCs w:val="28"/>
+        </w:rPr>
+      </w:pPr>
+      <w:r>
+        <w:rPr>
+          <w:rFonts w:ascii="Times New Roman" w:hAnsi="Times New Roman" w:cs="Times New Roman"/>
+          <w:sz w:val="28"/>
+          <w:szCs w:val="28"/>
+        </w:rPr>
+        <w:t>-BootStrapper</w:t>
+      </w:r>
+      <w:r>
+        <w:rPr>
+          <w:rFonts w:ascii="Times New Roman" w:hAnsi="Times New Roman" w:cs="Times New Roman"/>
+          <w:sz w:val="28"/>
+          <w:szCs w:val="28"/>
+        </w:rPr>
+        <w:t xml:space="preserve"> (override some method for specific business process) vs Event Hooker</w:t>
+      </w:r>
+      <w:r>
+        <w:rPr>
+          <w:rFonts w:ascii="Times New Roman" w:hAnsi="Times New Roman" w:cs="Times New Roman"/>
+          <w:sz w:val="28"/>
+          <w:szCs w:val="28"/>
+        </w:rPr>
+        <w:t>: Cho phép đăng ký các sự kiệ</w:t>
+      </w:r>
+      <w:r>
+        <w:rPr>
+          <w:rFonts w:ascii="Times New Roman" w:hAnsi="Times New Roman" w:cs="Times New Roman"/>
+          <w:sz w:val="28"/>
+          <w:szCs w:val="28"/>
+        </w:rPr>
+        <w:t>n</w:t>
+      </w:r>
+      <w:r>
+        <w:rPr>
+          <w:rFonts w:ascii="Times New Roman" w:hAnsi="Times New Roman" w:cs="Times New Roman"/>
+          <w:sz w:val="28"/>
+          <w:szCs w:val="28"/>
+        </w:rPr>
+        <w:t xml:space="preserve"> xảy ra trên Entity khi Entity Framework làm việc, sử dụng để thực hiện một vài hành động logic như: sau khi cập nhật thành công thì trường date_modified sẽ có giá trị giờ hiện tại.</w:t>
+      </w:r>
+    </w:p>
+    <w:p>
+      <w:pPr>
+        <w:pStyle w:val="NoSpacing"/>
+        <w:spacing w:line="360" w:lineRule="auto"/>
+        <w:jc w:val="both"/>
+        <w:rPr>
+          <w:rFonts w:ascii="Times New Roman" w:hAnsi="Times New Roman" w:cs="Times New Roman"/>
+          <w:sz w:val="28"/>
+          <w:szCs w:val="28"/>
+        </w:rPr>
+      </w:pPr>
+      <w:r>
+        <w:rPr>
+          <w:rFonts w:ascii="Times New Roman" w:hAnsi="Times New Roman" w:cs="Times New Roman"/>
+          <w:sz w:val="28"/>
+          <w:szCs w:val="28"/>
+        </w:rPr>
+        <w:t>-Class proxy (override defined class)</w:t>
+      </w:r>
+      <w:r>
+        <w:rPr>
+          <w:rFonts w:ascii="Times New Roman" w:hAnsi="Times New Roman" w:cs="Times New Roman"/>
+          <w:sz w:val="28"/>
+          <w:szCs w:val="28"/>
+        </w:rPr>
+        <w:t>: EF đòi hỏi thuộc tính khóa ngoại của các class phải được khai báo dạng virtual để EF override các kỹ thuật như Lazy loading lúc truy xuất các thuộc tính này.</w:t>
+      </w:r>
+    </w:p>
+    <w:p>
+      <w:pPr>
+        <w:pStyle w:val="NoSpacing"/>
+        <w:spacing w:line="360" w:lineRule="auto"/>
+        <w:jc w:val="both"/>
+        <w:rPr>
+          <w:rFonts w:ascii="Times New Roman" w:hAnsi="Times New Roman" w:cs="Times New Roman"/>
+          <w:sz w:val="28"/>
+          <w:szCs w:val="28"/>
+        </w:rPr>
+      </w:pPr>
+      <w:r>
+        <w:rPr>
+          <w:rFonts w:ascii="Times New Roman" w:hAnsi="Times New Roman" w:cs="Times New Roman"/>
+          <w:sz w:val="28"/>
+          <w:szCs w:val="28"/>
+        </w:rPr>
+        <w:t>-Transaction Manager (Rollback/commit)</w:t>
+      </w:r>
+      <w:r>
+        <w:rPr>
+          <w:rFonts w:ascii="Times New Roman" w:hAnsi="Times New Roman" w:cs="Times New Roman"/>
+          <w:sz w:val="28"/>
+          <w:szCs w:val="28"/>
+        </w:rPr>
+        <w:t>: Đảm bảo tính đơn nguyên của giao dịch, hoặc là tất cả thao tác dữ liệu đều được thực thi hoặc là không.</w:t>
+      </w:r>
+      <w:r>
+        <w:rPr>
+          <w:rFonts w:ascii="Times New Roman" w:hAnsi="Times New Roman" w:cs="Times New Roman"/>
+          <w:sz w:val="28"/>
+          <w:szCs w:val="28"/>
+        </w:rPr>
+        <w:t xml:space="preserve"> Nhằm đảm bảo tính nhất quán trên CSDL.</w:t>
+      </w:r>
+      <w:r>
+        <w:rPr>
+          <w:rFonts w:ascii="Times New Roman" w:hAnsi="Times New Roman" w:cs="Times New Roman"/>
+          <w:sz w:val="28"/>
+          <w:szCs w:val="28"/>
+        </w:rPr>
+        <w:t xml:space="preserve"> EF cung cấp một cơ chế Transaction rất đơn giản và hiệu quả.</w:t>
+      </w:r>
+    </w:p>
+    <w:p>
+      <w:pPr>
+        <w:pStyle w:val="NoSpacing"/>
+        <w:spacing w:line="360" w:lineRule="auto"/>
+        <w:jc w:val="both"/>
+        <w:rPr>
+          <w:rFonts w:ascii="Times New Roman" w:hAnsi="Times New Roman" w:cs="Times New Roman"/>
+          <w:sz w:val="28"/>
+          <w:szCs w:val="28"/>
+        </w:rPr>
+      </w:pPr>
+      <w:r>
+        <w:rPr>
+          <w:rFonts w:ascii="Times New Roman" w:hAnsi="Times New Roman" w:cs="Times New Roman"/>
+          <w:sz w:val="28"/>
+          <w:szCs w:val="28"/>
+        </w:rPr>
+        <w:t>-Entity State tracking and “Filter Update”</w:t>
+      </w:r>
+      <w:r>
+        <w:rPr>
+          <w:rFonts w:ascii="Times New Roman" w:hAnsi="Times New Roman" w:cs="Times New Roman"/>
+          <w:sz w:val="28"/>
+          <w:szCs w:val="28"/>
+        </w:rPr>
+        <w:t>: Để có thể theo dõi được các sự thay đổi dữ liệu trên các Entity trong môi trường runtime, EF đưa ra định nghĩa về trạng thái của các Entity, trong đó một Entity có thể thuộc một trong các trạng thái sau:</w:t>
+      </w:r>
+    </w:p>
+    <w:p>
+      <w:pPr>
+        <w:pStyle w:val="NoSpacing"/>
+        <w:spacing w:line="360" w:lineRule="auto"/>
+        <w:jc w:val="both"/>
+        <w:rPr>
+          <w:rFonts w:ascii="Times New Roman" w:hAnsi="Times New Roman" w:cs="Times New Roman"/>
+          <w:sz w:val="28"/>
+          <w:szCs w:val="28"/>
+        </w:rPr>
+      </w:pPr>
+      <w:r>
+        <w:rPr>
+          <w:rFonts w:ascii="Times New Roman" w:hAnsi="Times New Roman" w:cs="Times New Roman"/>
+          <w:sz w:val="28"/>
+          <w:szCs w:val="28"/>
+        </w:rPr>
+        <w:t>a. Attached (Entity mới khoải tạo và được đưa và hệ thống tracking, tuy nhiên chưa được lưu xuống CSDL)</w:t>
+      </w:r>
+    </w:p>
+    <w:p>
+      <w:pPr>
+        <w:pStyle w:val="NoSpacing"/>
+        <w:spacing w:line="360" w:lineRule="auto"/>
+        <w:jc w:val="both"/>
+        <w:rPr>
+          <w:rFonts w:ascii="Times New Roman" w:hAnsi="Times New Roman" w:cs="Times New Roman"/>
+          <w:sz w:val="28"/>
+          <w:szCs w:val="28"/>
+        </w:rPr>
+      </w:pPr>
+      <w:r>
+        <w:rPr>
+          <w:rFonts w:ascii="Times New Roman" w:hAnsi="Times New Roman" w:cs="Times New Roman"/>
+          <w:sz w:val="28"/>
+          <w:szCs w:val="28"/>
+        </w:rPr>
+        <w:t>b. Detached (Entity đã bị loại khi hệ thống tracking)</w:t>
+      </w:r>
+    </w:p>
+    <w:p>
+      <w:pPr>
+        <w:pStyle w:val="NoSpacing"/>
+        <w:spacing w:line="360" w:lineRule="auto"/>
+        <w:jc w:val="both"/>
+        <w:rPr>
+          <w:rFonts w:ascii="Times New Roman" w:hAnsi="Times New Roman" w:cs="Times New Roman"/>
+          <w:sz w:val="28"/>
+          <w:szCs w:val="28"/>
+        </w:rPr>
+      </w:pPr>
+      <w:r>
+        <w:rPr>
+          <w:rFonts w:ascii="Times New Roman" w:hAnsi="Times New Roman" w:cs="Times New Roman"/>
+          <w:sz w:val="28"/>
+          <w:szCs w:val="28"/>
+        </w:rPr>
+        <w:t>c. Added (Entity được đưa vào hàng đợi chờ thêm vào CSDL)</w:t>
+      </w:r>
+    </w:p>
+    <w:p>
+      <w:pPr>
+        <w:pStyle w:val="NoSpacing"/>
+        <w:spacing w:line="360" w:lineRule="auto"/>
+        <w:jc w:val="both"/>
+        <w:rPr>
+          <w:rFonts w:ascii="Times New Roman" w:hAnsi="Times New Roman" w:cs="Times New Roman"/>
+          <w:sz w:val="28"/>
+          <w:szCs w:val="28"/>
+        </w:rPr>
+      </w:pPr>
+      <w:r>
+        <w:rPr>
+          <w:rFonts w:ascii="Times New Roman" w:hAnsi="Times New Roman" w:cs="Times New Roman"/>
+          <w:sz w:val="28"/>
+          <w:szCs w:val="28"/>
+        </w:rPr>
+        <w:t>d. Modified (Enity được đánh dấu là đã bị thay đổi ít nhất 1 thuộc tính được định nghĩa trong cấu trúc CSDL, được đưa vào hàng đợi chờ cập nhật xuống CSDL)</w:t>
+      </w:r>
+    </w:p>
+    <w:p>
+      <w:pPr>
+        <w:pStyle w:val="NoSpacing"/>
+        <w:spacing w:line="360" w:lineRule="auto"/>
+        <w:jc w:val="both"/>
+        <w:rPr>
+          <w:rFonts w:ascii="Times New Roman" w:hAnsi="Times New Roman" w:cs="Times New Roman"/>
+          <w:sz w:val="28"/>
+          <w:szCs w:val="28"/>
+        </w:rPr>
+      </w:pPr>
+      <w:r>
+        <w:rPr>
+          <w:rFonts w:ascii="Times New Roman" w:hAnsi="Times New Roman" w:cs="Times New Roman"/>
+          <w:sz w:val="28"/>
+          <w:szCs w:val="28"/>
+        </w:rPr>
+        <w:lastRenderedPageBreak/>
+        <w:t>e. Unchange (Entity đượ đánh dấu là sạch, có thể là mới được khởi tạo hoặc là mới được load lên từ CSDL)</w:t>
+      </w:r>
+    </w:p>
+    <w:p>
+      <w:pPr>
+        <w:pStyle w:val="NoSpacing"/>
+        <w:spacing w:line="360" w:lineRule="auto"/>
+        <w:jc w:val="both"/>
+        <w:rPr>
+          <w:rFonts w:ascii="Times New Roman" w:hAnsi="Times New Roman" w:cs="Times New Roman"/>
+          <w:sz w:val="28"/>
+          <w:szCs w:val="28"/>
+        </w:rPr>
+      </w:pPr>
+      <w:r>
+        <w:rPr>
+          <w:rFonts w:ascii="Times New Roman" w:hAnsi="Times New Roman" w:cs="Times New Roman"/>
+          <w:sz w:val="28"/>
+          <w:szCs w:val="28"/>
+        </w:rPr>
+        <w:t>f. Deleted (Entity được đánh dấu là bị xóa, được đưa vào hàng đợi chờ xóa khởi CSDL)</w:t>
+      </w:r>
+    </w:p>
+    <w:p>
+      <w:pPr>
+        <w:pStyle w:val="NoSpacing"/>
+        <w:spacing w:line="360" w:lineRule="auto"/>
+        <w:jc w:val="both"/>
+        <w:rPr>
+          <w:rFonts w:ascii="Times New Roman" w:hAnsi="Times New Roman" w:cs="Times New Roman"/>
+          <w:sz w:val="28"/>
+          <w:szCs w:val="28"/>
+        </w:rPr>
+      </w:pPr>
+    </w:p>
+    <w:p>
+      <w:pPr>
+        <w:pStyle w:val="NoSpacing"/>
+        <w:spacing w:line="360" w:lineRule="auto"/>
+        <w:jc w:val="both"/>
+        <w:rPr>
+          <w:rFonts w:ascii="Times New Roman" w:hAnsi="Times New Roman" w:cs="Times New Roman"/>
+          <w:sz w:val="28"/>
+          <w:szCs w:val="28"/>
+        </w:rPr>
+      </w:pPr>
+      <w:r>
+        <w:rPr>
+          <w:rFonts w:ascii="Times New Roman" w:hAnsi="Times New Roman" w:cs="Times New Roman"/>
+          <w:sz w:val="28"/>
+          <w:szCs w:val="28"/>
+        </w:rPr>
+        <w:t xml:space="preserve">-Entity framework </w:t>
+      </w:r>
+      <w:r>
+        <w:rPr>
+          <w:rFonts w:ascii="Times New Roman" w:hAnsi="Times New Roman" w:cs="Times New Roman"/>
+          <w:sz w:val="28"/>
+          <w:szCs w:val="28"/>
+        </w:rPr>
+        <w:t>kết hợp</w:t>
+      </w:r>
+      <w:r>
+        <w:rPr>
+          <w:rFonts w:ascii="Times New Roman" w:hAnsi="Times New Roman" w:cs="Times New Roman"/>
+          <w:sz w:val="28"/>
+          <w:szCs w:val="28"/>
+        </w:rPr>
+        <w:t xml:space="preserve"> mô hình 3 lớp</w:t>
+      </w:r>
+    </w:p>
+    <w:p>
+      <w:pPr>
+        <w:pStyle w:val="NoSpacing"/>
+        <w:spacing w:line="360" w:lineRule="auto"/>
+        <w:jc w:val="both"/>
+        <w:rPr>
+          <w:rFonts w:ascii="Times New Roman" w:hAnsi="Times New Roman" w:cs="Times New Roman"/>
+          <w:sz w:val="28"/>
+          <w:szCs w:val="28"/>
+        </w:rPr>
+      </w:pPr>
+      <w:r>
+        <w:rPr>
+          <w:rFonts w:ascii="Times New Roman" w:hAnsi="Times New Roman" w:cs="Times New Roman"/>
+          <w:sz w:val="28"/>
+          <w:szCs w:val="28"/>
+        </w:rPr>
+        <w:t>-Manual media cached (class HinhAnh)</w:t>
+      </w:r>
+      <w:r>
+        <w:rPr>
+          <w:rFonts w:ascii="Times New Roman" w:hAnsi="Times New Roman" w:cs="Times New Roman"/>
+          <w:sz w:val="28"/>
+          <w:szCs w:val="28"/>
+        </w:rPr>
+        <w:t>:</w:t>
+      </w:r>
+    </w:p>
+    <w:p>
+      <w:pPr>
+        <w:pStyle w:val="NoSpacing"/>
+        <w:spacing w:line="360" w:lineRule="auto"/>
+        <w:jc w:val="both"/>
+        <w:rPr>
+          <w:rFonts w:ascii="Times New Roman" w:hAnsi="Times New Roman" w:cs="Times New Roman"/>
+          <w:sz w:val="28"/>
+          <w:szCs w:val="28"/>
+        </w:rPr>
+      </w:pPr>
+      <w:r>
+        <w:rPr>
+          <w:rFonts w:ascii="Times New Roman" w:hAnsi="Times New Roman" w:cs="Times New Roman"/>
+          <w:sz w:val="28"/>
+          <w:szCs w:val="28"/>
+        </w:rPr>
+        <w:t>Với các ứng dụng hướng đa phương tiện thì việc tổ chứa lưu trữ và truy xuất các tài nguyên là quan trọng nhằm tiết kiệm bộ nhớ và thời gian truy xuất.</w:t>
+      </w:r>
+    </w:p>
+    <w:p>
+      <w:pPr>
+        <w:pStyle w:val="NoSpacing"/>
+        <w:spacing w:line="360" w:lineRule="auto"/>
+        <w:jc w:val="both"/>
+        <w:rPr>
+          <w:rFonts w:ascii="Times New Roman" w:hAnsi="Times New Roman" w:cs="Times New Roman"/>
+          <w:sz w:val="28"/>
+          <w:szCs w:val="28"/>
+        </w:rPr>
+      </w:pPr>
+    </w:p>
+    <w:p>
+      <w:pPr>
+        <w:pStyle w:val="NoSpacing"/>
+        <w:spacing w:line="360" w:lineRule="auto"/>
+        <w:jc w:val="both"/>
+        <w:rPr>
+          <w:rFonts w:ascii="Times New Roman" w:hAnsi="Times New Roman" w:cs="Times New Roman"/>
+          <w:sz w:val="28"/>
+          <w:szCs w:val="28"/>
+        </w:rPr>
+      </w:pPr>
+    </w:p>
+    <w:p>
+      <w:pPr>
+        <w:pStyle w:val="NoSpacing"/>
+        <w:spacing w:line="360" w:lineRule="auto"/>
+        <w:jc w:val="both"/>
+        <w:rPr>
+          <w:rFonts w:ascii="Times New Roman" w:hAnsi="Times New Roman" w:cs="Times New Roman"/>
+          <w:sz w:val="28"/>
+          <w:szCs w:val="28"/>
+        </w:rPr>
+      </w:pPr>
+    </w:p>
+    <w:p>
+      <w:pPr>
+        <w:pStyle w:val="NoSpacing"/>
+        <w:spacing w:line="360" w:lineRule="auto"/>
+        <w:jc w:val="both"/>
+        <w:rPr>
+          <w:rFonts w:ascii="Times New Roman" w:hAnsi="Times New Roman" w:cs="Times New Roman"/>
+          <w:sz w:val="28"/>
+          <w:szCs w:val="28"/>
+        </w:rPr>
+      </w:pPr>
+      <w:r>
+        <w:rPr>
+          <w:rFonts w:ascii="Times New Roman" w:hAnsi="Times New Roman" w:cs="Times New Roman"/>
+          <w:sz w:val="28"/>
+          <w:szCs w:val="28"/>
+        </w:rPr>
+        <w:t>-Entity vs DataFilter</w:t>
+      </w:r>
+      <w:r>
+        <w:rPr>
+          <w:rFonts w:ascii="Times New Roman" w:hAnsi="Times New Roman" w:cs="Times New Roman"/>
+          <w:sz w:val="28"/>
+          <w:szCs w:val="28"/>
+        </w:rPr>
+        <w:t>:</w:t>
+      </w:r>
+    </w:p>
+    <w:p>
+      <w:pPr>
+        <w:pStyle w:val="NoSpacing"/>
+        <w:spacing w:line="360" w:lineRule="auto"/>
+        <w:jc w:val="both"/>
+        <w:rPr>
+          <w:rFonts w:ascii="Times New Roman" w:hAnsi="Times New Roman" w:cs="Times New Roman"/>
+          <w:sz w:val="28"/>
+          <w:szCs w:val="28"/>
+        </w:rPr>
+      </w:pPr>
+      <w:r>
+        <w:rPr>
+          <w:rFonts w:ascii="Times New Roman" w:hAnsi="Times New Roman" w:cs="Times New Roman"/>
+          <w:sz w:val="28"/>
+          <w:szCs w:val="28"/>
+        </w:rPr>
+        <w:t>+Entity là một thực thể mang các thuộc tính trực tiếp của bản thân nó, trong lập trình giao diện, thông thường khi hiển thị thông tin một đối tượng của một thực thể nào đó, ta thường hiển thị các thuộc tính gián tiếp (thuộc tính của khóa ngoại), do đó phần xử lý giao diện sẽ không làm việc trực tiếp với Entity mà làm việc thông qua một lớp mặt nạ gọi là DataFilter, nhiệm vụ của DataFilter là kết các Entity có liên quan lại với nhau sau đó chọn ra các thuộc tính cần hiển thị.</w:t>
+      </w:r>
+    </w:p>
+    <w:p>
+      <w:pPr>
+        <w:pStyle w:val="NoSpacing"/>
+        <w:spacing w:line="360" w:lineRule="auto"/>
+        <w:jc w:val="both"/>
+        <w:rPr>
+          <w:rFonts w:ascii="Times New Roman" w:hAnsi="Times New Roman" w:cs="Times New Roman"/>
+          <w:sz w:val="28"/>
+          <w:szCs w:val="28"/>
+        </w:rPr>
+      </w:pPr>
+      <w:r>
+        <w:rPr>
+          <w:rFonts w:ascii="Times New Roman" w:hAnsi="Times New Roman" w:cs="Times New Roman"/>
+          <w:sz w:val="28"/>
+          <w:szCs w:val="28"/>
+        </w:rPr>
+        <w:t>-Database Context vs Singleton Database Instance Provider</w:t>
+      </w:r>
+      <w:r>
+        <w:rPr>
+          <w:rFonts w:ascii="Times New Roman" w:hAnsi="Times New Roman" w:cs="Times New Roman"/>
+          <w:sz w:val="28"/>
+          <w:szCs w:val="28"/>
+        </w:rPr>
+        <w:t xml:space="preserve">: </w:t>
+      </w:r>
+    </w:p>
+    <w:p>
+      <w:pPr>
+        <w:pStyle w:val="NoSpacing"/>
+        <w:spacing w:line="360" w:lineRule="auto"/>
+        <w:jc w:val="both"/>
+        <w:rPr>
+          <w:rFonts w:ascii="Times New Roman" w:hAnsi="Times New Roman" w:cs="Times New Roman"/>
+          <w:sz w:val="28"/>
+          <w:szCs w:val="28"/>
+        </w:rPr>
+      </w:pPr>
+    </w:p>
+    <w:p>
+      <w:pPr>
+        <w:pStyle w:val="NoSpacing"/>
+        <w:spacing w:line="360" w:lineRule="auto"/>
+        <w:jc w:val="both"/>
+        <w:rPr>
+          <w:rFonts w:ascii="Times New Roman" w:hAnsi="Times New Roman" w:cs="Times New Roman"/>
+          <w:sz w:val="28"/>
+          <w:szCs w:val="28"/>
+        </w:rPr>
+      </w:pPr>
+      <w:r>
+        <w:rPr>
+          <w:rFonts w:ascii="Times New Roman" w:hAnsi="Times New Roman" w:cs="Times New Roman"/>
+          <w:sz w:val="28"/>
+          <w:szCs w:val="28"/>
+        </w:rPr>
+        <w:t>-TPC (Table per Concreted class) pattern: tận dụng code logic</w:t>
+      </w:r>
+      <w:r>
+        <w:rPr>
+          <w:rFonts w:ascii="Times New Roman" w:hAnsi="Times New Roman" w:cs="Times New Roman"/>
+          <w:sz w:val="28"/>
+          <w:szCs w:val="28"/>
+        </w:rPr>
+        <w:t xml:space="preserve"> bằng cách thiết kế mô hình kế thừa, đa hình. Code chung sẽ được đặt ở lớp </w:t>
+      </w:r>
+      <w:r>
+        <w:rPr>
+          <w:rFonts w:ascii="Times New Roman" w:hAnsi="Times New Roman" w:cs="Times New Roman"/>
+          <w:sz w:val="28"/>
+          <w:szCs w:val="28"/>
+        </w:rPr>
+        <w:t>trừu tượng</w:t>
+      </w:r>
+    </w:p>
+    <w:p>
+      <w:pPr>
+        <w:pStyle w:val="NoSpacing"/>
+        <w:spacing w:line="360" w:lineRule="auto"/>
+        <w:jc w:val="both"/>
+        <w:rPr>
+          <w:rFonts w:ascii="Times New Roman" w:hAnsi="Times New Roman" w:cs="Times New Roman"/>
+          <w:sz w:val="28"/>
+          <w:szCs w:val="28"/>
+        </w:rPr>
+      </w:pPr>
+    </w:p>
+    <w:p>
+      <w:pPr>
+        <w:pStyle w:val="NoSpacing"/>
+        <w:spacing w:line="360" w:lineRule="auto"/>
+        <w:jc w:val="both"/>
+        <w:rPr>
+          <w:rFonts w:ascii="Times New Roman" w:hAnsi="Times New Roman" w:cs="Times New Roman"/>
+          <w:sz w:val="28"/>
+          <w:szCs w:val="28"/>
+        </w:rPr>
+      </w:pPr>
+      <w:r>
+        <w:rPr>
+          <w:rFonts w:ascii="Times New Roman" w:hAnsi="Times New Roman" w:cs="Times New Roman"/>
+          <w:sz w:val="28"/>
+          <w:szCs w:val="28"/>
+        </w:rPr>
+        <w:t>-OOP</w:t>
+      </w:r>
+      <w:r>
+        <w:rPr>
+          <w:rFonts w:ascii="Times New Roman" w:hAnsi="Times New Roman" w:cs="Times New Roman"/>
+          <w:sz w:val="28"/>
+          <w:szCs w:val="28"/>
+        </w:rPr>
+        <w:t>:</w:t>
+      </w:r>
+    </w:p>
+    <w:p>
+      <w:pPr>
+        <w:pStyle w:val="NoSpacing"/>
+        <w:spacing w:line="360" w:lineRule="auto"/>
+        <w:jc w:val="both"/>
+        <w:rPr>
+          <w:rFonts w:ascii="Times New Roman" w:hAnsi="Times New Roman" w:cs="Times New Roman"/>
+          <w:sz w:val="28"/>
+          <w:szCs w:val="28"/>
+        </w:rPr>
+      </w:pPr>
+      <w:r>
+        <w:rPr>
+          <w:rFonts w:ascii="Times New Roman" w:hAnsi="Times New Roman" w:cs="Times New Roman"/>
+          <w:sz w:val="28"/>
+          <w:szCs w:val="28"/>
+        </w:rPr>
+        <w:t>+Interface: Định nghĩa các lớp giao diện phục vụ cho kế thừa và Enity Bootstrap</w:t>
+      </w:r>
+    </w:p>
+    <w:p>
+      <w:pPr>
+        <w:pStyle w:val="NoSpacing"/>
+        <w:spacing w:line="360" w:lineRule="auto"/>
+        <w:jc w:val="both"/>
+        <w:rPr>
+          <w:rFonts w:ascii="Times New Roman" w:hAnsi="Times New Roman" w:cs="Times New Roman"/>
+          <w:sz w:val="28"/>
+          <w:szCs w:val="28"/>
+        </w:rPr>
+      </w:pPr>
+      <w:r>
+        <w:rPr>
+          <w:rFonts w:ascii="Times New Roman" w:hAnsi="Times New Roman" w:cs="Times New Roman"/>
+          <w:sz w:val="28"/>
+          <w:szCs w:val="28"/>
+        </w:rPr>
+        <w:t>+Kế thừa:</w:t>
+      </w:r>
+    </w:p>
+    <w:p>
+      <w:pPr>
+        <w:pStyle w:val="NoSpacing"/>
+        <w:spacing w:line="360" w:lineRule="auto"/>
+        <w:jc w:val="both"/>
+        <w:rPr>
+          <w:rFonts w:ascii="Times New Roman" w:hAnsi="Times New Roman" w:cs="Times New Roman"/>
+          <w:sz w:val="28"/>
+          <w:szCs w:val="28"/>
+        </w:rPr>
+      </w:pPr>
+      <w:r>
+        <w:rPr>
+          <w:rFonts w:ascii="Times New Roman" w:hAnsi="Times New Roman" w:cs="Times New Roman"/>
+          <w:sz w:val="28"/>
+          <w:szCs w:val="28"/>
+        </w:rPr>
+        <w:t>+Đa hình (override) ở các lớp dẫn xuất để thay đổi hành vi ứng với các Rntity khác nhau.</w:t>
+      </w:r>
       <w:bookmarkStart w:id="0" w:name="_GoBack"/>
       <w:bookmarkEnd w:id="0"/>
-    </w:p>
-    <w:p>
-      <w:pPr>
-        <w:pStyle w:val="NoSpacing"/>
-        <w:spacing w:line="360" w:lineRule="auto"/>
-        <w:jc w:val="both"/>
-        <w:rPr>
-          <w:rFonts w:ascii="Times New Roman" w:hAnsi="Times New Roman" w:cs="Times New Roman"/>
-          <w:sz w:val="28"/>
-          <w:szCs w:val="28"/>
-        </w:rPr>
-      </w:pPr>
-      <w:r>
-        <w:rPr>
-          <w:rFonts w:ascii="Times New Roman" w:hAnsi="Times New Roman" w:cs="Times New Roman"/>
-          <w:sz w:val="28"/>
-          <w:szCs w:val="28"/>
-        </w:rPr>
-        <w:t>a. CreateDatabaseIfNotExists: mặc định của EF. Tự động tạo CSDL nếu chưa có.</w:t>
-      </w:r>
-    </w:p>
-    <w:p>
-      <w:pPr>
-        <w:pStyle w:val="NoSpacing"/>
-        <w:spacing w:line="360" w:lineRule="auto"/>
-        <w:jc w:val="both"/>
-        <w:rPr>
-          <w:rFonts w:ascii="Times New Roman" w:hAnsi="Times New Roman" w:cs="Times New Roman"/>
-          <w:sz w:val="28"/>
-          <w:szCs w:val="28"/>
-        </w:rPr>
-      </w:pPr>
-      <w:r>
-        <w:rPr>
-          <w:rFonts w:ascii="Times New Roman" w:hAnsi="Times New Roman" w:cs="Times New Roman"/>
-          <w:sz w:val="28"/>
-          <w:szCs w:val="28"/>
-        </w:rPr>
-        <w:lastRenderedPageBreak/>
-        <w:t>b. DropCreateDatabaseIfModelChanges: Tự động tạo lại CSDL khi cấu trúc bị thay đổi. Tuy nhiên không an toàn dữ liệu.</w:t>
-      </w:r>
-    </w:p>
-    <w:p>
-      <w:pPr>
-        <w:pStyle w:val="NoSpacing"/>
-        <w:spacing w:line="360" w:lineRule="auto"/>
-        <w:jc w:val="both"/>
-        <w:rPr>
-          <w:rFonts w:ascii="Times New Roman" w:hAnsi="Times New Roman" w:cs="Times New Roman"/>
-          <w:sz w:val="28"/>
-          <w:szCs w:val="28"/>
-        </w:rPr>
-      </w:pPr>
-      <w:r>
-        <w:rPr>
-          <w:rFonts w:ascii="Times New Roman" w:hAnsi="Times New Roman" w:cs="Times New Roman"/>
-          <w:sz w:val="28"/>
-          <w:szCs w:val="28"/>
-        </w:rPr>
-        <w:t>c. DropCreateDatabaseAlways: Luôn luôn xóa và tạo mới lại CSDL mỗi khi ứng dụng khởi chạy, phù hợp với các úng dụng sử dụng CSDL như là một Cache, và muốn CSDL rỗng</w:t>
-      </w:r>
-      <w:r>
-        <w:rPr>
-          <w:rFonts w:ascii="Times New Roman" w:hAnsi="Times New Roman" w:cs="Times New Roman"/>
-          <w:sz w:val="28"/>
-          <w:szCs w:val="28"/>
-        </w:rPr>
-        <w:t xml:space="preserve"> cho</w:t>
-      </w:r>
-      <w:r>
-        <w:rPr>
-          <w:rFonts w:ascii="Times New Roman" w:hAnsi="Times New Roman" w:cs="Times New Roman"/>
-          <w:sz w:val="28"/>
-          <w:szCs w:val="28"/>
-        </w:rPr>
-        <w:t xml:space="preserve"> mỗi phiên là việc.</w:t>
-      </w:r>
-    </w:p>
-    <w:p>
-      <w:pPr>
-        <w:pStyle w:val="NoSpacing"/>
-        <w:spacing w:line="360" w:lineRule="auto"/>
-        <w:jc w:val="both"/>
-        <w:rPr>
-          <w:rFonts w:ascii="Times New Roman" w:hAnsi="Times New Roman" w:cs="Times New Roman"/>
-          <w:sz w:val="28"/>
-          <w:szCs w:val="28"/>
-        </w:rPr>
-      </w:pPr>
-      <w:r>
-        <w:rPr>
-          <w:rFonts w:ascii="Times New Roman" w:hAnsi="Times New Roman" w:cs="Times New Roman"/>
-          <w:sz w:val="28"/>
-          <w:szCs w:val="28"/>
-        </w:rPr>
-        <w:t xml:space="preserve">d. </w:t>
-      </w:r>
-      <w:r>
-        <w:rPr>
-          <w:rFonts w:ascii="Times New Roman" w:hAnsi="Times New Roman" w:cs="Times New Roman"/>
-          <w:sz w:val="28"/>
-          <w:szCs w:val="28"/>
-        </w:rPr>
-        <w:t xml:space="preserve">Custom DB Initializer: </w:t>
-      </w:r>
-      <w:r>
-        <w:rPr>
-          <w:rFonts w:ascii="Times New Roman" w:hAnsi="Times New Roman" w:cs="Times New Roman"/>
-          <w:sz w:val="28"/>
-          <w:szCs w:val="28"/>
-        </w:rPr>
-        <w:t>Nếu các định nghĩa trên không đáp ứng được yêu cầu thì người lập trình có thể tự định nghĩa một trình khởi tạo dữ liệu riêng cho CSDL.</w:t>
-      </w:r>
-    </w:p>
-    <w:p>
-      <w:pPr>
-        <w:pStyle w:val="NoSpacing"/>
-        <w:spacing w:line="360" w:lineRule="auto"/>
-        <w:jc w:val="both"/>
-        <w:rPr>
-          <w:rFonts w:ascii="Times New Roman" w:hAnsi="Times New Roman" w:cs="Times New Roman"/>
-          <w:sz w:val="28"/>
-          <w:szCs w:val="28"/>
-        </w:rPr>
-      </w:pPr>
-    </w:p>
-    <w:p>
-      <w:pPr>
-        <w:pStyle w:val="NoSpacing"/>
-        <w:spacing w:line="360" w:lineRule="auto"/>
-        <w:jc w:val="both"/>
-        <w:rPr>
-          <w:rFonts w:ascii="Times New Roman" w:hAnsi="Times New Roman" w:cs="Times New Roman"/>
-          <w:sz w:val="28"/>
-          <w:szCs w:val="28"/>
-        </w:rPr>
-      </w:pPr>
-      <w:r>
-        <w:rPr>
-          <w:rFonts w:ascii="Times New Roman" w:hAnsi="Times New Roman" w:cs="Times New Roman"/>
-          <w:sz w:val="28"/>
-          <w:szCs w:val="28"/>
-        </w:rPr>
-        <w:t>-BootStrapper</w:t>
-      </w:r>
-      <w:r>
-        <w:rPr>
-          <w:rFonts w:ascii="Times New Roman" w:hAnsi="Times New Roman" w:cs="Times New Roman"/>
-          <w:sz w:val="28"/>
-          <w:szCs w:val="28"/>
-        </w:rPr>
-        <w:t xml:space="preserve"> (override some method for specific business process) vs Event Hooker</w:t>
-      </w:r>
-      <w:r>
-        <w:rPr>
-          <w:rFonts w:ascii="Times New Roman" w:hAnsi="Times New Roman" w:cs="Times New Roman"/>
-          <w:sz w:val="28"/>
-          <w:szCs w:val="28"/>
-        </w:rPr>
-        <w:t>: Cho phép đăng ký các sự kiệ</w:t>
-      </w:r>
-      <w:r>
-        <w:rPr>
-          <w:rFonts w:ascii="Times New Roman" w:hAnsi="Times New Roman" w:cs="Times New Roman"/>
-          <w:sz w:val="28"/>
-          <w:szCs w:val="28"/>
-        </w:rPr>
-        <w:t>n</w:t>
-      </w:r>
-      <w:r>
-        <w:rPr>
-          <w:rFonts w:ascii="Times New Roman" w:hAnsi="Times New Roman" w:cs="Times New Roman"/>
-          <w:sz w:val="28"/>
-          <w:szCs w:val="28"/>
-        </w:rPr>
-        <w:t xml:space="preserve"> xảy ra trên Entity khi Entity Framework làm việc, sử dụng để thực hiện một vài hành động logic như: sau khi cập nhật thành công thì trường date_modified sẽ có giá trị giờ hiện tại.</w:t>
-      </w:r>
-    </w:p>
-    <w:p>
-      <w:pPr>
-        <w:pStyle w:val="NoSpacing"/>
-        <w:spacing w:line="360" w:lineRule="auto"/>
-        <w:jc w:val="both"/>
-        <w:rPr>
-          <w:rFonts w:ascii="Times New Roman" w:hAnsi="Times New Roman" w:cs="Times New Roman"/>
-          <w:sz w:val="28"/>
-          <w:szCs w:val="28"/>
-        </w:rPr>
-      </w:pPr>
-      <w:r>
-        <w:rPr>
-          <w:rFonts w:ascii="Times New Roman" w:hAnsi="Times New Roman" w:cs="Times New Roman"/>
-          <w:sz w:val="28"/>
-          <w:szCs w:val="28"/>
-        </w:rPr>
-        <w:t>-Class proxy (override defined class)</w:t>
-      </w:r>
-      <w:r>
-        <w:rPr>
-          <w:rFonts w:ascii="Times New Roman" w:hAnsi="Times New Roman" w:cs="Times New Roman"/>
-          <w:sz w:val="28"/>
-          <w:szCs w:val="28"/>
-        </w:rPr>
-        <w:t>: EF đòi hỏi thuộc tính khóa ngoại của các class phải được khai báo dạng virtual để EF override các kỹ thuật như Lazy loading lúc truy xuất các thuộc tính này.</w:t>
-      </w:r>
-    </w:p>
-    <w:p>
-      <w:pPr>
-        <w:pStyle w:val="NoSpacing"/>
-        <w:spacing w:line="360" w:lineRule="auto"/>
-        <w:jc w:val="both"/>
-        <w:rPr>
-          <w:rFonts w:ascii="Times New Roman" w:hAnsi="Times New Roman" w:cs="Times New Roman"/>
-          <w:sz w:val="28"/>
-          <w:szCs w:val="28"/>
-        </w:rPr>
-      </w:pPr>
-      <w:r>
-        <w:rPr>
-          <w:rFonts w:ascii="Times New Roman" w:hAnsi="Times New Roman" w:cs="Times New Roman"/>
-          <w:sz w:val="28"/>
-          <w:szCs w:val="28"/>
-        </w:rPr>
-        <w:t>-Transaction Manager (Rollback/commit)</w:t>
-      </w:r>
-      <w:r>
-        <w:rPr>
-          <w:rFonts w:ascii="Times New Roman" w:hAnsi="Times New Roman" w:cs="Times New Roman"/>
-          <w:sz w:val="28"/>
-          <w:szCs w:val="28"/>
-        </w:rPr>
-        <w:t>: Đảm bảo tính đơn nguyên của giao dịch, hoặc là tất cả thao tác dữ liệu đều được thực thi hoặc là không.</w:t>
-      </w:r>
-      <w:r>
-        <w:rPr>
-          <w:rFonts w:ascii="Times New Roman" w:hAnsi="Times New Roman" w:cs="Times New Roman"/>
-          <w:sz w:val="28"/>
-          <w:szCs w:val="28"/>
-        </w:rPr>
-        <w:t xml:space="preserve"> Nhằm đảm bảo tính nhất quán trên CSDL.</w:t>
-      </w:r>
-      <w:r>
-        <w:rPr>
-          <w:rFonts w:ascii="Times New Roman" w:hAnsi="Times New Roman" w:cs="Times New Roman"/>
-          <w:sz w:val="28"/>
-          <w:szCs w:val="28"/>
-        </w:rPr>
-        <w:t xml:space="preserve"> EF cung cấp một cơ chế Transaction rất đơn giản và hiệu quả.</w:t>
-      </w:r>
-    </w:p>
-    <w:p>
-      <w:pPr>
-        <w:pStyle w:val="NoSpacing"/>
-        <w:spacing w:line="360" w:lineRule="auto"/>
-        <w:jc w:val="both"/>
-        <w:rPr>
-          <w:rFonts w:ascii="Times New Roman" w:hAnsi="Times New Roman" w:cs="Times New Roman"/>
-          <w:sz w:val="28"/>
-          <w:szCs w:val="28"/>
-        </w:rPr>
-      </w:pPr>
-      <w:r>
-        <w:rPr>
-          <w:rFonts w:ascii="Times New Roman" w:hAnsi="Times New Roman" w:cs="Times New Roman"/>
-          <w:sz w:val="28"/>
-          <w:szCs w:val="28"/>
-        </w:rPr>
-        <w:t>-Entity State tracking and “Filter Update”</w:t>
-      </w:r>
-      <w:r>
-        <w:rPr>
-          <w:rFonts w:ascii="Times New Roman" w:hAnsi="Times New Roman" w:cs="Times New Roman"/>
-          <w:sz w:val="28"/>
-          <w:szCs w:val="28"/>
-        </w:rPr>
-        <w:t>: Để có thể theo dõi được các sự thay đổi dữ liệu trên các Entity trong môi trường runtime, EF đưa ra định nghĩa về trạng thái của các Entity, trong đó một Entity có thể thuộc một trong các trạng thái sau:</w:t>
-      </w:r>
-    </w:p>
-    <w:p>
-      <w:pPr>
-        <w:pStyle w:val="NoSpacing"/>
-        <w:spacing w:line="360" w:lineRule="auto"/>
-        <w:jc w:val="both"/>
-        <w:rPr>
-          <w:rFonts w:ascii="Times New Roman" w:hAnsi="Times New Roman" w:cs="Times New Roman"/>
-          <w:sz w:val="28"/>
-          <w:szCs w:val="28"/>
-        </w:rPr>
-      </w:pPr>
-      <w:r>
-        <w:rPr>
-          <w:rFonts w:ascii="Times New Roman" w:hAnsi="Times New Roman" w:cs="Times New Roman"/>
-          <w:sz w:val="28"/>
-          <w:szCs w:val="28"/>
-        </w:rPr>
-        <w:t>a. Attached (Entity mới khoải tạo và được đưa và hệ thống tracking, tuy nhiên chưa được lưu xuống CSDL)</w:t>
-      </w:r>
-    </w:p>
-    <w:p>
-      <w:pPr>
-        <w:pStyle w:val="NoSpacing"/>
-        <w:spacing w:line="360" w:lineRule="auto"/>
-        <w:jc w:val="both"/>
-        <w:rPr>
-          <w:rFonts w:ascii="Times New Roman" w:hAnsi="Times New Roman" w:cs="Times New Roman"/>
-          <w:sz w:val="28"/>
-          <w:szCs w:val="28"/>
-        </w:rPr>
-      </w:pPr>
-      <w:r>
-        <w:rPr>
-          <w:rFonts w:ascii="Times New Roman" w:hAnsi="Times New Roman" w:cs="Times New Roman"/>
-          <w:sz w:val="28"/>
-          <w:szCs w:val="28"/>
-        </w:rPr>
-        <w:t>b. Detached (Entity đã bị loại khi hệ thống tracking)</w:t>
-      </w:r>
-    </w:p>
-    <w:p>
-      <w:pPr>
-        <w:pStyle w:val="NoSpacing"/>
-        <w:spacing w:line="360" w:lineRule="auto"/>
-        <w:jc w:val="both"/>
-        <w:rPr>
-          <w:rFonts w:ascii="Times New Roman" w:hAnsi="Times New Roman" w:cs="Times New Roman"/>
-          <w:sz w:val="28"/>
-          <w:szCs w:val="28"/>
-        </w:rPr>
-      </w:pPr>
-      <w:r>
-        <w:rPr>
-          <w:rFonts w:ascii="Times New Roman" w:hAnsi="Times New Roman" w:cs="Times New Roman"/>
-          <w:sz w:val="28"/>
-          <w:szCs w:val="28"/>
-        </w:rPr>
-        <w:t>c. Added (Entity được đưa vào hàng đợi chờ thêm vào CSDL)</w:t>
-      </w:r>
-    </w:p>
-    <w:p>
-      <w:pPr>
-        <w:pStyle w:val="NoSpacing"/>
-        <w:spacing w:line="360" w:lineRule="auto"/>
-        <w:jc w:val="both"/>
-        <w:rPr>
-          <w:rFonts w:ascii="Times New Roman" w:hAnsi="Times New Roman" w:cs="Times New Roman"/>
-          <w:sz w:val="28"/>
-          <w:szCs w:val="28"/>
-        </w:rPr>
-      </w:pPr>
-      <w:r>
-        <w:rPr>
-          <w:rFonts w:ascii="Times New Roman" w:hAnsi="Times New Roman" w:cs="Times New Roman"/>
-          <w:sz w:val="28"/>
-          <w:szCs w:val="28"/>
-        </w:rPr>
-        <w:t>d. Modified (Enity được đánh dấu là đã bị thay đổi ít nhất 1 thuộc tính được định nghĩa trong cấu trúc CSDL, được đưa vào hàng đợi chờ cập nhật xuống CSDL)</w:t>
-      </w:r>
-    </w:p>
-    <w:p>
-      <w:pPr>
-        <w:pStyle w:val="NoSpacing"/>
-        <w:spacing w:line="360" w:lineRule="auto"/>
-        <w:jc w:val="both"/>
-        <w:rPr>
-          <w:rFonts w:ascii="Times New Roman" w:hAnsi="Times New Roman" w:cs="Times New Roman"/>
-          <w:sz w:val="28"/>
-          <w:szCs w:val="28"/>
-        </w:rPr>
-      </w:pPr>
-      <w:r>
-        <w:rPr>
-          <w:rFonts w:ascii="Times New Roman" w:hAnsi="Times New Roman" w:cs="Times New Roman"/>
-          <w:sz w:val="28"/>
-          <w:szCs w:val="28"/>
-        </w:rPr>
-        <w:lastRenderedPageBreak/>
-        <w:t>e. Unchange (Entity đượ đánh dấu là sạch, có thể là mới được khởi tạo hoặc là mới được load lên từ CSDL)</w:t>
-      </w:r>
-    </w:p>
-    <w:p>
-      <w:pPr>
-        <w:pStyle w:val="NoSpacing"/>
-        <w:spacing w:line="360" w:lineRule="auto"/>
-        <w:jc w:val="both"/>
-        <w:rPr>
-          <w:rFonts w:ascii="Times New Roman" w:hAnsi="Times New Roman" w:cs="Times New Roman"/>
-          <w:sz w:val="28"/>
-          <w:szCs w:val="28"/>
-        </w:rPr>
-      </w:pPr>
-      <w:r>
-        <w:rPr>
-          <w:rFonts w:ascii="Times New Roman" w:hAnsi="Times New Roman" w:cs="Times New Roman"/>
-          <w:sz w:val="28"/>
-          <w:szCs w:val="28"/>
-        </w:rPr>
-        <w:t>f. Deleted (Entity được đánh dấu là bị xóa, được đưa vào hàng đợi chờ xóa khởi CSDL)</w:t>
-      </w:r>
-    </w:p>
-    <w:p>
-      <w:pPr>
-        <w:pStyle w:val="NoSpacing"/>
-        <w:spacing w:line="360" w:lineRule="auto"/>
-        <w:jc w:val="both"/>
-        <w:rPr>
-          <w:rFonts w:ascii="Times New Roman" w:hAnsi="Times New Roman" w:cs="Times New Roman"/>
-          <w:sz w:val="28"/>
-          <w:szCs w:val="28"/>
-        </w:rPr>
-      </w:pPr>
-    </w:p>
-    <w:p>
-      <w:pPr>
-        <w:pStyle w:val="NoSpacing"/>
-        <w:spacing w:line="360" w:lineRule="auto"/>
-        <w:jc w:val="both"/>
-        <w:rPr>
-          <w:rFonts w:ascii="Times New Roman" w:hAnsi="Times New Roman" w:cs="Times New Roman"/>
-          <w:sz w:val="28"/>
-          <w:szCs w:val="28"/>
-        </w:rPr>
-      </w:pPr>
-      <w:r>
-        <w:rPr>
-          <w:rFonts w:ascii="Times New Roman" w:hAnsi="Times New Roman" w:cs="Times New Roman"/>
-          <w:sz w:val="28"/>
-          <w:szCs w:val="28"/>
-        </w:rPr>
-        <w:t xml:space="preserve">-Entity framework </w:t>
-      </w:r>
-      <w:r>
-        <w:rPr>
-          <w:rFonts w:ascii="Times New Roman" w:hAnsi="Times New Roman" w:cs="Times New Roman"/>
-          <w:sz w:val="28"/>
-          <w:szCs w:val="28"/>
-        </w:rPr>
-        <w:t>kết hợp</w:t>
-      </w:r>
-      <w:r>
-        <w:rPr>
-          <w:rFonts w:ascii="Times New Roman" w:hAnsi="Times New Roman" w:cs="Times New Roman"/>
-          <w:sz w:val="28"/>
-          <w:szCs w:val="28"/>
-        </w:rPr>
-        <w:t xml:space="preserve"> mô hình 3 lớp</w:t>
-      </w:r>
-    </w:p>
-    <w:p>
-      <w:pPr>
-        <w:pStyle w:val="NoSpacing"/>
-        <w:spacing w:line="360" w:lineRule="auto"/>
-        <w:jc w:val="both"/>
-        <w:rPr>
-          <w:rFonts w:ascii="Times New Roman" w:hAnsi="Times New Roman" w:cs="Times New Roman"/>
-          <w:sz w:val="28"/>
-          <w:szCs w:val="28"/>
-        </w:rPr>
-      </w:pPr>
-      <w:r>
-        <w:rPr>
-          <w:rFonts w:ascii="Times New Roman" w:hAnsi="Times New Roman" w:cs="Times New Roman"/>
-          <w:sz w:val="28"/>
-          <w:szCs w:val="28"/>
-        </w:rPr>
-        <w:t>-Manual media cached (class HinhAnh)</w:t>
-      </w:r>
-      <w:r>
-        <w:rPr>
-          <w:rFonts w:ascii="Times New Roman" w:hAnsi="Times New Roman" w:cs="Times New Roman"/>
-          <w:sz w:val="28"/>
-          <w:szCs w:val="28"/>
-        </w:rPr>
-        <w:t>:</w:t>
-      </w:r>
-    </w:p>
-    <w:p>
-      <w:pPr>
-        <w:pStyle w:val="NoSpacing"/>
-        <w:spacing w:line="360" w:lineRule="auto"/>
-        <w:jc w:val="both"/>
-        <w:rPr>
-          <w:rFonts w:ascii="Times New Roman" w:hAnsi="Times New Roman" w:cs="Times New Roman"/>
-          <w:sz w:val="28"/>
-          <w:szCs w:val="28"/>
-        </w:rPr>
-      </w:pPr>
-      <w:r>
-        <w:rPr>
-          <w:rFonts w:ascii="Times New Roman" w:hAnsi="Times New Roman" w:cs="Times New Roman"/>
-          <w:sz w:val="28"/>
-          <w:szCs w:val="28"/>
-        </w:rPr>
-        <w:t>Với các ứng dụng hướng đa phương tiện thì việc tổ chứa lưu trữ và truy xuất các tài nguyên là quan trọng nhằm tiết kiệm bộ nhớ và thời gian truy xuất.</w:t>
-      </w:r>
-    </w:p>
-    <w:p>
-      <w:pPr>
-        <w:pStyle w:val="NoSpacing"/>
-        <w:spacing w:line="360" w:lineRule="auto"/>
-        <w:jc w:val="both"/>
-        <w:rPr>
-          <w:rFonts w:ascii="Times New Roman" w:hAnsi="Times New Roman" w:cs="Times New Roman"/>
-          <w:sz w:val="28"/>
-          <w:szCs w:val="28"/>
-        </w:rPr>
-      </w:pPr>
-    </w:p>
-    <w:p>
-      <w:pPr>
-        <w:pStyle w:val="NoSpacing"/>
-        <w:spacing w:line="360" w:lineRule="auto"/>
-        <w:jc w:val="both"/>
-        <w:rPr>
-          <w:rFonts w:ascii="Times New Roman" w:hAnsi="Times New Roman" w:cs="Times New Roman"/>
-          <w:sz w:val="28"/>
-          <w:szCs w:val="28"/>
-        </w:rPr>
-      </w:pPr>
-    </w:p>
-    <w:p>
-      <w:pPr>
-        <w:pStyle w:val="NoSpacing"/>
-        <w:spacing w:line="360" w:lineRule="auto"/>
-        <w:jc w:val="both"/>
-        <w:rPr>
-          <w:rFonts w:ascii="Times New Roman" w:hAnsi="Times New Roman" w:cs="Times New Roman"/>
-          <w:sz w:val="28"/>
-          <w:szCs w:val="28"/>
-        </w:rPr>
-      </w:pPr>
-    </w:p>
-    <w:p>
-      <w:pPr>
-        <w:pStyle w:val="NoSpacing"/>
-        <w:spacing w:line="360" w:lineRule="auto"/>
-        <w:jc w:val="both"/>
-        <w:rPr>
-          <w:rFonts w:ascii="Times New Roman" w:hAnsi="Times New Roman" w:cs="Times New Roman"/>
-          <w:sz w:val="28"/>
-          <w:szCs w:val="28"/>
-        </w:rPr>
-      </w:pPr>
-      <w:r>
-        <w:rPr>
-          <w:rFonts w:ascii="Times New Roman" w:hAnsi="Times New Roman" w:cs="Times New Roman"/>
-          <w:sz w:val="28"/>
-          <w:szCs w:val="28"/>
-        </w:rPr>
-        <w:t>-Entity vs DataFilter</w:t>
-      </w:r>
-      <w:r>
-        <w:rPr>
-          <w:rFonts w:ascii="Times New Roman" w:hAnsi="Times New Roman" w:cs="Times New Roman"/>
-          <w:sz w:val="28"/>
-          <w:szCs w:val="28"/>
-        </w:rPr>
-        <w:t>:</w:t>
-      </w:r>
-    </w:p>
-    <w:p>
-      <w:pPr>
-        <w:pStyle w:val="NoSpacing"/>
-        <w:spacing w:line="360" w:lineRule="auto"/>
-        <w:jc w:val="both"/>
-        <w:rPr>
-          <w:rFonts w:ascii="Times New Roman" w:hAnsi="Times New Roman" w:cs="Times New Roman"/>
-          <w:sz w:val="28"/>
-          <w:szCs w:val="28"/>
-        </w:rPr>
-      </w:pPr>
-      <w:r>
-        <w:rPr>
-          <w:rFonts w:ascii="Times New Roman" w:hAnsi="Times New Roman" w:cs="Times New Roman"/>
-          <w:sz w:val="28"/>
-          <w:szCs w:val="28"/>
-        </w:rPr>
-        <w:t>+Entity là một thực thể mang các thuộc tính trực tiếp của bản thân nó, trong lập trình giao diện, thông thường khi hiển thị thông tin một đối tượng của một thực thể nào đó, ta thường hiển thị các thuộc tính gián tiếp (thuộc tính của khóa ngoại), do đó phần xử lý giao diện sẽ không làm việc trực tiếp với Entity mà làm việc thông qua một lớp mặt nạ gọi là DataFilter, nhiệm vụ của DataFilter là kết các Entity có liên quan lại với nhau sau đó chọn ra các thuộc tính cần hiển thị.</w:t>
-      </w:r>
-    </w:p>
-    <w:p>
-      <w:pPr>
-        <w:pStyle w:val="NoSpacing"/>
-        <w:spacing w:line="360" w:lineRule="auto"/>
-        <w:jc w:val="both"/>
-        <w:rPr>
-          <w:rFonts w:ascii="Times New Roman" w:hAnsi="Times New Roman" w:cs="Times New Roman"/>
-          <w:sz w:val="28"/>
-          <w:szCs w:val="28"/>
-        </w:rPr>
-      </w:pPr>
-      <w:r>
-        <w:rPr>
-          <w:rFonts w:ascii="Times New Roman" w:hAnsi="Times New Roman" w:cs="Times New Roman"/>
-          <w:sz w:val="28"/>
-          <w:szCs w:val="28"/>
-        </w:rPr>
-        <w:t>-Database Context vs Singleton Database Instance Provider</w:t>
-      </w:r>
-      <w:r>
-        <w:rPr>
-          <w:rFonts w:ascii="Times New Roman" w:hAnsi="Times New Roman" w:cs="Times New Roman"/>
-          <w:sz w:val="28"/>
-          <w:szCs w:val="28"/>
-        </w:rPr>
-        <w:t xml:space="preserve">: </w:t>
-      </w:r>
-    </w:p>
-    <w:p>
-      <w:pPr>
-        <w:pStyle w:val="NoSpacing"/>
-        <w:spacing w:line="360" w:lineRule="auto"/>
-        <w:jc w:val="both"/>
-        <w:rPr>
-          <w:rFonts w:ascii="Times New Roman" w:hAnsi="Times New Roman" w:cs="Times New Roman"/>
-          <w:sz w:val="28"/>
-          <w:szCs w:val="28"/>
-        </w:rPr>
-      </w:pPr>
-    </w:p>
-    <w:p>
-      <w:pPr>
-        <w:pStyle w:val="NoSpacing"/>
-        <w:spacing w:line="360" w:lineRule="auto"/>
-        <w:jc w:val="both"/>
-        <w:rPr>
-          <w:rFonts w:ascii="Times New Roman" w:hAnsi="Times New Roman" w:cs="Times New Roman"/>
-          <w:sz w:val="28"/>
-          <w:szCs w:val="28"/>
-        </w:rPr>
-      </w:pPr>
-      <w:r>
-        <w:rPr>
-          <w:rFonts w:ascii="Times New Roman" w:hAnsi="Times New Roman" w:cs="Times New Roman"/>
-          <w:sz w:val="28"/>
-          <w:szCs w:val="28"/>
-        </w:rPr>
-        <w:t>-TPC (Table per Concreted class) pattern: tận dụng code logic</w:t>
-      </w:r>
-      <w:r>
-        <w:rPr>
-          <w:rFonts w:ascii="Times New Roman" w:hAnsi="Times New Roman" w:cs="Times New Roman"/>
-          <w:sz w:val="28"/>
-          <w:szCs w:val="28"/>
-        </w:rPr>
-        <w:t xml:space="preserve"> bằng cách thiết kế mô hình kế thừa, đa hình. Code chung sẽ được đặt ở lớp </w:t>
-      </w:r>
-      <w:r>
-        <w:rPr>
-          <w:rFonts w:ascii="Times New Roman" w:hAnsi="Times New Roman" w:cs="Times New Roman"/>
-          <w:sz w:val="28"/>
-          <w:szCs w:val="28"/>
-        </w:rPr>
-        <w:t>trừu tượng</w:t>
-      </w:r>
-    </w:p>
-    <w:p>
-      <w:pPr>
-        <w:pStyle w:val="NoSpacing"/>
-        <w:spacing w:line="360" w:lineRule="auto"/>
-        <w:jc w:val="both"/>
-        <w:rPr>
-          <w:rFonts w:ascii="Times New Roman" w:hAnsi="Times New Roman" w:cs="Times New Roman"/>
-          <w:sz w:val="28"/>
-          <w:szCs w:val="28"/>
-        </w:rPr>
-      </w:pPr>
-    </w:p>
-    <w:p>
-      <w:pPr>
-        <w:pStyle w:val="NoSpacing"/>
-        <w:spacing w:line="360" w:lineRule="auto"/>
-        <w:jc w:val="both"/>
-        <w:rPr>
-          <w:rFonts w:ascii="Times New Roman" w:hAnsi="Times New Roman" w:cs="Times New Roman"/>
-          <w:sz w:val="28"/>
-          <w:szCs w:val="28"/>
-        </w:rPr>
-      </w:pPr>
-      <w:r>
-        <w:rPr>
-          <w:rFonts w:ascii="Times New Roman" w:hAnsi="Times New Roman" w:cs="Times New Roman"/>
-          <w:sz w:val="28"/>
-          <w:szCs w:val="28"/>
-        </w:rPr>
-        <w:t>-OOP</w:t>
-      </w:r>
     </w:p>
     <w:p>
       <w:pPr>
@@ -1716,6 +1784,7 @@
           <w:sz w:val="28"/>
           <w:szCs w:val="28"/>
         </w:rPr>
+        <w:lastRenderedPageBreak/>
         <w:t>-Đụng độ dữ liệu:</w:t>
       </w:r>
     </w:p>
@@ -1752,16 +1821,7 @@
           <w:sz w:val="28"/>
           <w:szCs w:val="28"/>
         </w:rPr>
-        <w:t xml:space="preserve"> thì khi gọi Insert trên 2 CSDL, hệ quản trị CSDL địa phương ở cả 2 CSDL trên sẽ có khả năng tạo ra </w:t>
-      </w:r>
-      <w:r>
-        <w:rPr>
-          <w:rFonts w:ascii="Times New Roman" w:hAnsi="Times New Roman" w:cs="Times New Roman"/>
-          <w:sz w:val="28"/>
-          <w:szCs w:val="28"/>
-        </w:rPr>
-        <w:lastRenderedPageBreak/>
-        <w:t>khóa chính trùng nhau (khả năng rất cao). Nên khi đồng bộ dữ liệu sẽ bị đụng độ khóa chính, 1 trong 2 dữ liệu mới Insert đó sẽ bị loại bỏ.</w:t>
+        <w:t xml:space="preserve"> thì khi gọi Insert trên 2 CSDL, hệ quản trị CSDL địa phương ở cả 2 CSDL trên sẽ có khả năng tạo ra khóa chính trùng nhau (khả năng rất cao). Nên khi đồng bộ dữ liệu sẽ bị đụng độ khóa chính, 1 trong 2 dữ liệu mới Insert đó sẽ bị loại bỏ.</w:t>
       </w:r>
     </w:p>
     <w:p>
@@ -2217,7 +2277,7 @@
           <w:rPr>
             <w:noProof/>
           </w:rPr>
-          <w:t>5</w:t>
+          <w:t>4</w:t>
         </w:r>
         <w:r>
           <w:rPr>
@@ -3112,7 +3172,7 @@
 </file>
 
 <file path=customXml/itemProps1.xml><?xml version="1.0" encoding="utf-8"?>
-<ds:datastoreItem xmlns:ds="http://schemas.openxmlformats.org/officeDocument/2006/customXml" ds:itemID="{391F9AB9-0614-4586-B42B-F9A3E2EEDAAC}">
+<ds:datastoreItem xmlns:ds="http://schemas.openxmlformats.org/officeDocument/2006/customXml" ds:itemID="{9A9E0F39-2F60-4C07-98D1-9F6553614D43}">
   <ds:schemaRefs>
     <ds:schemaRef ds:uri="http://schemas.openxmlformats.org/officeDocument/2006/bibliography"/>
   </ds:schemaRefs>

</xml_diff>

<commit_message>
cap nhat tu tuong tu thay Thanh
</commit_message>
<xml_diff>
--- a/_BaoCao/quocdunginfo/draft.docx
+++ b/_BaoCao/quocdunginfo/draft.docx
@@ -1,6 +1,6 @@
 
 <file path=word/document.xml><?xml version="1.0" encoding="utf-8"?>
-<w:document xmlns:wpc="http://schemas.microsoft.com/office/word/2010/wordprocessingCanvas" xmlns:mc="http://schemas.openxmlformats.org/markup-compatibility/2006" xmlns:o="urn:schemas-microsoft-com:office:office" xmlns:r="http://schemas.openxmlformats.org/officeDocument/2006/relationships" xmlns:m="http://schemas.openxmlformats.org/officeDocument/2006/math" xmlns:v="urn:schemas-microsoft-com:vml" xmlns:wp14="http://schemas.microsoft.com/office/word/2010/wordprocessingDrawing" xmlns:wp="http://schemas.openxmlformats.org/drawingml/2006/wordprocessingDrawing" xmlns:w10="urn:schemas-microsoft-com:office:word" xmlns:w="http://schemas.openxmlformats.org/wordprocessingml/2006/main" xmlns:w14="http://schemas.microsoft.com/office/word/2010/wordml" xmlns:w15="http://schemas.microsoft.com/office/word/2012/wordml" xmlns:wpg="http://schemas.microsoft.com/office/word/2010/wordprocessingGroup" xmlns:wpi="http://schemas.microsoft.com/office/word/2010/wordprocessingInk" xmlns:wne="http://schemas.microsoft.com/office/word/2006/wordml" xmlns:wps="http://schemas.microsoft.com/office/word/2010/wordprocessingShape" mc:Ignorable="w14 w15 wp14">
+<w:document xmlns:wpc="http://schemas.microsoft.com/office/word/2010/wordprocessingCanvas" xmlns:mc="http://schemas.openxmlformats.org/markup-compatibility/2006" xmlns:o="urn:schemas-microsoft-com:office:office" xmlns:r="http://schemas.openxmlformats.org/officeDocument/2006/relationships" xmlns:m="http://schemas.openxmlformats.org/officeDocument/2006/math" xmlns:v="urn:schemas-microsoft-com:vml" xmlns:wp14="http://schemas.microsoft.com/office/word/2010/wordprocessingDrawing" xmlns:wp="http://schemas.openxmlformats.org/drawingml/2006/wordprocessingDrawing" xmlns:w10="urn:schemas-microsoft-com:office:word" xmlns:w="http://schemas.openxmlformats.org/wordprocessingml/2006/main" xmlns:w14="http://schemas.microsoft.com/office/word/2010/wordml" xmlns:wpg="http://schemas.microsoft.com/office/word/2010/wordprocessingGroup" xmlns:wpi="http://schemas.microsoft.com/office/word/2010/wordprocessingInk" xmlns:wne="http://schemas.microsoft.com/office/word/2006/wordml" xmlns:wps="http://schemas.microsoft.com/office/word/2010/wordprocessingShape" mc:Ignorable="w14 wp14">
   <w:body>
     <w:tbl>
       <w:tblPr>
@@ -9,9 +9,9 @@
         <w:tblLook w:val="04A0" w:firstRow="1" w:lastRow="0" w:firstColumn="1" w:lastColumn="0" w:noHBand="0" w:noVBand="1"/>
       </w:tblPr>
       <w:tblGrid>
-        <w:gridCol w:w="2285"/>
-        <w:gridCol w:w="4286"/>
-        <w:gridCol w:w="2207"/>
+        <w:gridCol w:w="2333"/>
+        <w:gridCol w:w="4403"/>
+        <w:gridCol w:w="2268"/>
       </w:tblGrid>
       <w:tr>
         <w:trPr>
@@ -992,7 +992,16 @@
           <w:sz w:val="28"/>
           <w:szCs w:val="28"/>
         </w:rPr>
-        <w:t xml:space="preserve"> truy vấn lồng nhau trên một tập hợp có thực thi</w:t>
+        <w:t xml:space="preserve"> truy vấn lồng nhau trên một tập hợp có thực </w:t>
+      </w:r>
+      <w:r>
+        <w:rPr>
+          <w:rFonts w:ascii="Times New Roman" w:hAnsi="Times New Roman" w:cs="Times New Roman"/>
+          <w:sz w:val="28"/>
+          <w:szCs w:val="28"/>
+        </w:rPr>
+        <w:lastRenderedPageBreak/>
+        <w:t>thi</w:t>
       </w:r>
       <w:r>
         <w:rPr>
@@ -1008,16 +1017,7 @@
           <w:sz w:val="28"/>
           <w:szCs w:val="28"/>
         </w:rPr>
-        <w:t xml:space="preserve"> giao </w:t>
-      </w:r>
-      <w:r>
-        <w:rPr>
-          <w:rFonts w:ascii="Times New Roman" w:hAnsi="Times New Roman" w:cs="Times New Roman"/>
-          <w:sz w:val="28"/>
-          <w:szCs w:val="28"/>
-        </w:rPr>
-        <w:lastRenderedPageBreak/>
-        <w:t xml:space="preserve">diện </w:t>
+        <w:t xml:space="preserve"> giao diện </w:t>
       </w:r>
       <w:r>
         <w:rPr>
@@ -1725,7 +1725,7 @@
           <w:sz w:val="28"/>
           <w:szCs w:val="28"/>
         </w:rPr>
-        <w:t xml:space="preserve"> Nhằm đảm </w:t>
+        <w:t xml:space="preserve"> Nhằm </w:t>
       </w:r>
       <w:r>
         <w:rPr>
@@ -1734,7 +1734,7 @@
           <w:szCs w:val="28"/>
         </w:rPr>
         <w:lastRenderedPageBreak/>
-        <w:t>bảo tính nhất quán trên CSDL.</w:t>
+        <w:t>đảm bảo tính nhất quán trên CSDL.</w:t>
       </w:r>
       <w:r>
         <w:rPr>
@@ -2466,7 +2466,7 @@
           <w:szCs w:val="28"/>
         </w:rPr>
       </w:pPr>
-      <w:hyperlink r:id="rId8" w:history="1">
+      <w:hyperlink r:id="rId9" w:history="1">
         <w:r>
           <w:rPr>
             <w:rStyle w:val="Hyperlink"/>
@@ -2489,7 +2489,7 @@
           <w:szCs w:val="28"/>
         </w:rPr>
       </w:pPr>
-      <w:hyperlink r:id="rId9" w:history="1">
+      <w:hyperlink r:id="rId10" w:history="1">
         <w:r>
           <w:rPr>
             <w:rStyle w:val="Hyperlink"/>
@@ -2512,7 +2512,7 @@
           <w:szCs w:val="28"/>
         </w:rPr>
       </w:pPr>
-      <w:hyperlink r:id="rId10" w:history="1">
+      <w:hyperlink r:id="rId11" w:history="1">
         <w:r>
           <w:rPr>
             <w:rStyle w:val="Hyperlink"/>
@@ -3285,7 +3285,7 @@
           <w:szCs w:val="28"/>
         </w:rPr>
       </w:pPr>
-      <w:hyperlink r:id="rId11" w:history="1">
+      <w:hyperlink r:id="rId12" w:history="1">
         <w:r>
           <w:rPr>
             <w:rStyle w:val="Hyperlink"/>
@@ -3575,6 +3575,7 @@
       <w:r>
         <w:rPr>
           <w:noProof/>
+          <w:lang w:eastAsia="ja-JP"/>
         </w:rPr>
         <w:lastRenderedPageBreak/>
         <w:drawing>
@@ -3595,7 +3596,7 @@
                     </pic:cNvPicPr>
                   </pic:nvPicPr>
                   <pic:blipFill>
-                    <a:blip r:embed="rId12">
+                    <a:blip r:embed="rId13">
                       <a:extLst>
                         <a:ext uri="{28A0092B-C50C-407E-A947-70E740481C1C}">
                           <a14:useLocalDpi xmlns:a14="http://schemas.microsoft.com/office/drawing/2010/main" val="0"/>
@@ -3626,48 +3627,196 @@
           </wp:inline>
         </w:drawing>
       </w:r>
+    </w:p>
+    <w:p>
+      <w:pPr>
+        <w:pStyle w:val="NoSpacing"/>
+        <w:spacing w:line="360" w:lineRule="auto"/>
+        <w:jc w:val="both"/>
+        <w:rPr>
+          <w:rFonts w:ascii="Times New Roman" w:hAnsi="Times New Roman" w:cs="Times New Roman"/>
+          <w:sz w:val="28"/>
+          <w:szCs w:val="28"/>
+        </w:rPr>
+      </w:pPr>
+      <w:r>
+        <w:rPr>
+          <w:rFonts w:ascii="Times New Roman" w:hAnsi="Times New Roman" w:cs="Times New Roman"/>
+          <w:sz w:val="28"/>
+          <w:szCs w:val="28"/>
+        </w:rPr>
+        <w:t>[</w:t>
+      </w:r>
+      <w:r>
+        <w:rPr>
+          <w:rFonts w:ascii="Times New Roman" w:hAnsi="Times New Roman" w:cs="Times New Roman"/>
+          <w:sz w:val="28"/>
+          <w:szCs w:val="28"/>
+        </w:rPr>
+        <w:t>http://www.varsys.com/knowledgecenter_WaterfallDownfall.html</w:t>
+      </w:r>
+      <w:r>
+        <w:rPr>
+          <w:rFonts w:ascii="Times New Roman" w:hAnsi="Times New Roman" w:cs="Times New Roman"/>
+          <w:sz w:val="28"/>
+          <w:szCs w:val="28"/>
+        </w:rPr>
+        <w:t>]</w:t>
+      </w:r>
+    </w:p>
+    <w:p>
+      <w:pPr>
+        <w:pStyle w:val="NoSpacing"/>
+        <w:spacing w:line="360" w:lineRule="auto"/>
+        <w:jc w:val="both"/>
+        <w:rPr>
+          <w:rFonts w:ascii="Times New Roman" w:hAnsi="Times New Roman" w:cs="Times New Roman"/>
+          <w:sz w:val="28"/>
+          <w:szCs w:val="28"/>
+        </w:rPr>
+      </w:pPr>
+      <w:r>
+        <w:rPr>
+          <w:rFonts w:ascii="Times New Roman" w:hAnsi="Times New Roman" w:cs="Times New Roman"/>
+          <w:sz w:val="28"/>
+          <w:szCs w:val="28"/>
+        </w:rPr>
+        <w:t>Duoc tha</w:t>
+      </w:r>
+      <w:r>
+        <w:rPr>
+          <w:rFonts w:ascii="Times New Roman" w:hAnsi="Times New Roman" w:cs="Times New Roman"/>
+          <w:sz w:val="28"/>
+          <w:szCs w:val="28"/>
+        </w:rPr>
+        <w:t>y huong dan nhu vay, co tung giai</w:t>
+      </w:r>
+      <w:r>
+        <w:rPr>
+          <w:rFonts w:ascii="Times New Roman" w:hAnsi="Times New Roman" w:cs="Times New Roman"/>
+          <w:sz w:val="28"/>
+          <w:szCs w:val="28"/>
+        </w:rPr>
+        <w:t xml:space="preserve"> doan nhu vay,</w:t>
+      </w:r>
+    </w:p>
+    <w:p>
+      <w:pPr>
+        <w:pStyle w:val="NoSpacing"/>
+        <w:spacing w:line="360" w:lineRule="auto"/>
+        <w:jc w:val="both"/>
+        <w:rPr>
+          <w:rFonts w:ascii="Times New Roman" w:hAnsi="Times New Roman" w:cs="Times New Roman"/>
+          <w:sz w:val="28"/>
+          <w:szCs w:val="28"/>
+        </w:rPr>
+      </w:pPr>
+      <w:r>
+        <w:rPr>
+          <w:rFonts w:ascii="Times New Roman" w:hAnsi="Times New Roman" w:cs="Times New Roman"/>
+          <w:sz w:val="28"/>
+          <w:szCs w:val="28"/>
+        </w:rPr>
+        <w:t>Ket luan co phai la agile hay khong ?</w:t>
+      </w:r>
+    </w:p>
+    <w:p>
+      <w:pPr>
+        <w:pStyle w:val="NoSpacing"/>
+        <w:numPr>
+          <w:ilvl w:val="0"/>
+          <w:numId w:val="2"/>
+        </w:numPr>
+        <w:spacing w:line="360" w:lineRule="auto"/>
+        <w:jc w:val="both"/>
+        <w:rPr>
+          <w:rFonts w:ascii="Times New Roman" w:hAnsi="Times New Roman" w:cs="Times New Roman"/>
+          <w:sz w:val="28"/>
+          <w:szCs w:val="28"/>
+        </w:rPr>
+      </w:pPr>
+      <w:r>
+        <w:rPr>
+          <w:rFonts w:ascii="Times New Roman" w:hAnsi="Times New Roman" w:cs="Times New Roman"/>
+          <w:sz w:val="28"/>
+          <w:szCs w:val="28"/>
+        </w:rPr>
+        <w:t xml:space="preserve">Agile </w:t>
+      </w:r>
       <w:bookmarkStart w:id="0" w:name="_GoBack"/>
       <w:bookmarkEnd w:id="0"/>
-    </w:p>
-    <w:p>
-      <w:pPr>
-        <w:pStyle w:val="NoSpacing"/>
-        <w:spacing w:line="360" w:lineRule="auto"/>
-        <w:jc w:val="both"/>
-        <w:rPr>
-          <w:rFonts w:ascii="Times New Roman" w:hAnsi="Times New Roman" w:cs="Times New Roman"/>
-          <w:sz w:val="28"/>
-          <w:szCs w:val="28"/>
-        </w:rPr>
-      </w:pPr>
-      <w:r>
-        <w:rPr>
-          <w:rFonts w:ascii="Times New Roman" w:hAnsi="Times New Roman" w:cs="Times New Roman"/>
-          <w:sz w:val="28"/>
-          <w:szCs w:val="28"/>
-        </w:rPr>
-        <w:t>[</w:t>
-      </w:r>
-      <w:r>
-        <w:rPr>
-          <w:rFonts w:ascii="Times New Roman" w:hAnsi="Times New Roman" w:cs="Times New Roman"/>
-          <w:sz w:val="28"/>
-          <w:szCs w:val="28"/>
-        </w:rPr>
-        <w:t>http://www.varsys.com/knowledgecenter_WaterfallDownfall.html</w:t>
-      </w:r>
-      <w:r>
-        <w:rPr>
-          <w:rFonts w:ascii="Times New Roman" w:hAnsi="Times New Roman" w:cs="Times New Roman"/>
-          <w:sz w:val="28"/>
-          <w:szCs w:val="28"/>
-        </w:rPr>
-        <w:t>]</w:t>
-      </w:r>
+      <w:r>
+        <w:rPr>
+          <w:rFonts w:ascii="Times New Roman" w:hAnsi="Times New Roman" w:cs="Times New Roman"/>
+          <w:sz w:val="28"/>
+          <w:szCs w:val="28"/>
+        </w:rPr>
+        <w:t>Trinh bay o phan gioi thieu</w:t>
+      </w:r>
+    </w:p>
+    <w:p>
+      <w:pPr>
+        <w:pStyle w:val="NoSpacing"/>
+        <w:numPr>
+          <w:ilvl w:val="0"/>
+          <w:numId w:val="2"/>
+        </w:numPr>
+        <w:spacing w:line="360" w:lineRule="auto"/>
+        <w:jc w:val="both"/>
+        <w:rPr>
+          <w:rFonts w:ascii="Times New Roman" w:hAnsi="Times New Roman" w:cs="Times New Roman"/>
+          <w:sz w:val="28"/>
+          <w:szCs w:val="28"/>
+        </w:rPr>
+      </w:pPr>
+      <w:r>
+        <w:rPr>
+          <w:rFonts w:ascii="Times New Roman" w:hAnsi="Times New Roman" w:cs="Times New Roman"/>
+          <w:sz w:val="28"/>
+          <w:szCs w:val="28"/>
+        </w:rPr>
+        <w:t>Tao table trong Word go rieng thuoc tinh cho tung table vat ly</w:t>
+      </w:r>
+    </w:p>
+    <w:p>
+      <w:pPr>
+        <w:pStyle w:val="NoSpacing"/>
+        <w:numPr>
+          <w:ilvl w:val="0"/>
+          <w:numId w:val="2"/>
+        </w:numPr>
+        <w:spacing w:line="360" w:lineRule="auto"/>
+        <w:jc w:val="both"/>
+        <w:rPr>
+          <w:rFonts w:ascii="Times New Roman" w:hAnsi="Times New Roman" w:cs="Times New Roman"/>
+          <w:sz w:val="28"/>
+          <w:szCs w:val="28"/>
+        </w:rPr>
+      </w:pPr>
+      <w:r>
+        <w:rPr>
+          <w:rFonts w:ascii="Times New Roman" w:hAnsi="Times New Roman" w:cs="Times New Roman"/>
+          <w:sz w:val="28"/>
+          <w:szCs w:val="28"/>
+        </w:rPr>
+        <w:t>Mo hinh Physical DB ban dau chi de ten Table va moi quan he giua chung thoi</w:t>
+      </w:r>
+    </w:p>
+    <w:p>
+      <w:pPr>
+        <w:pStyle w:val="NoSpacing"/>
+        <w:spacing w:line="360" w:lineRule="auto"/>
+        <w:jc w:val="both"/>
+        <w:rPr>
+          <w:rFonts w:ascii="Times New Roman" w:hAnsi="Times New Roman" w:cs="Times New Roman"/>
+          <w:sz w:val="28"/>
+          <w:szCs w:val="28"/>
+        </w:rPr>
+      </w:pPr>
     </w:p>
     <w:sectPr>
-      <w:headerReference w:type="default" r:id="rId13"/>
-      <w:footerReference w:type="default" r:id="rId14"/>
+      <w:headerReference w:type="default" r:id="rId14"/>
+      <w:footerReference w:type="default" r:id="rId15"/>
       <w:pgSz w:w="11907" w:h="16839" w:code="9"/>
       <w:pgMar w:top="1985" w:right="1134" w:bottom="1701" w:left="1985" w:header="720" w:footer="720" w:gutter="0"/>
       <w:cols w:space="720"/>
@@ -3678,7 +3827,7 @@
 </file>
 
 <file path=word/endnotes.xml><?xml version="1.0" encoding="utf-8"?>
-<w:endnotes xmlns:wpc="http://schemas.microsoft.com/office/word/2010/wordprocessingCanvas" xmlns:mc="http://schemas.openxmlformats.org/markup-compatibility/2006" xmlns:o="urn:schemas-microsoft-com:office:office" xmlns:r="http://schemas.openxmlformats.org/officeDocument/2006/relationships" xmlns:m="http://schemas.openxmlformats.org/officeDocument/2006/math" xmlns:v="urn:schemas-microsoft-com:vml" xmlns:wp14="http://schemas.microsoft.com/office/word/2010/wordprocessingDrawing" xmlns:wp="http://schemas.openxmlformats.org/drawingml/2006/wordprocessingDrawing" xmlns:w10="urn:schemas-microsoft-com:office:word" xmlns:w="http://schemas.openxmlformats.org/wordprocessingml/2006/main" xmlns:w14="http://schemas.microsoft.com/office/word/2010/wordml" xmlns:w15="http://schemas.microsoft.com/office/word/2012/wordml" xmlns:wpg="http://schemas.microsoft.com/office/word/2010/wordprocessingGroup" xmlns:wpi="http://schemas.microsoft.com/office/word/2010/wordprocessingInk" xmlns:wne="http://schemas.microsoft.com/office/word/2006/wordml" xmlns:wps="http://schemas.microsoft.com/office/word/2010/wordprocessingShape" mc:Ignorable="w14 w15 wp14">
+<w:endnotes xmlns:wpc="http://schemas.microsoft.com/office/word/2010/wordprocessingCanvas" xmlns:mc="http://schemas.openxmlformats.org/markup-compatibility/2006" xmlns:o="urn:schemas-microsoft-com:office:office" xmlns:r="http://schemas.openxmlformats.org/officeDocument/2006/relationships" xmlns:m="http://schemas.openxmlformats.org/officeDocument/2006/math" xmlns:v="urn:schemas-microsoft-com:vml" xmlns:wp14="http://schemas.microsoft.com/office/word/2010/wordprocessingDrawing" xmlns:wp="http://schemas.openxmlformats.org/drawingml/2006/wordprocessingDrawing" xmlns:w10="urn:schemas-microsoft-com:office:word" xmlns:w="http://schemas.openxmlformats.org/wordprocessingml/2006/main" xmlns:w14="http://schemas.microsoft.com/office/word/2010/wordml" xmlns:wpg="http://schemas.microsoft.com/office/word/2010/wordprocessingGroup" xmlns:wpi="http://schemas.microsoft.com/office/word/2010/wordprocessingInk" xmlns:wne="http://schemas.microsoft.com/office/word/2006/wordml" xmlns:wps="http://schemas.microsoft.com/office/word/2010/wordprocessingShape" mc:Ignorable="w14 wp14">
   <w:endnote w:type="separator" w:id="-1">
     <w:p>
       <w:pPr>
@@ -3703,7 +3852,7 @@
 </file>
 
 <file path=word/footer1.xml><?xml version="1.0" encoding="utf-8"?>
-<w:ftr xmlns:wpc="http://schemas.microsoft.com/office/word/2010/wordprocessingCanvas" xmlns:mc="http://schemas.openxmlformats.org/markup-compatibility/2006" xmlns:o="urn:schemas-microsoft-com:office:office" xmlns:r="http://schemas.openxmlformats.org/officeDocument/2006/relationships" xmlns:m="http://schemas.openxmlformats.org/officeDocument/2006/math" xmlns:v="urn:schemas-microsoft-com:vml" xmlns:wp14="http://schemas.microsoft.com/office/word/2010/wordprocessingDrawing" xmlns:wp="http://schemas.openxmlformats.org/drawingml/2006/wordprocessingDrawing" xmlns:w10="urn:schemas-microsoft-com:office:word" xmlns:w="http://schemas.openxmlformats.org/wordprocessingml/2006/main" xmlns:w14="http://schemas.microsoft.com/office/word/2010/wordml" xmlns:w15="http://schemas.microsoft.com/office/word/2012/wordml" xmlns:wpg="http://schemas.microsoft.com/office/word/2010/wordprocessingGroup" xmlns:wpi="http://schemas.microsoft.com/office/word/2010/wordprocessingInk" xmlns:wne="http://schemas.microsoft.com/office/word/2006/wordml" xmlns:wps="http://schemas.microsoft.com/office/word/2010/wordprocessingShape" mc:Ignorable="w14 w15 wp14">
+<w:ftr xmlns:wpc="http://schemas.microsoft.com/office/word/2010/wordprocessingCanvas" xmlns:mc="http://schemas.openxmlformats.org/markup-compatibility/2006" xmlns:o="urn:schemas-microsoft-com:office:office" xmlns:r="http://schemas.openxmlformats.org/officeDocument/2006/relationships" xmlns:m="http://schemas.openxmlformats.org/officeDocument/2006/math" xmlns:v="urn:schemas-microsoft-com:vml" xmlns:wp14="http://schemas.microsoft.com/office/word/2010/wordprocessingDrawing" xmlns:wp="http://schemas.openxmlformats.org/drawingml/2006/wordprocessingDrawing" xmlns:w10="urn:schemas-microsoft-com:office:word" xmlns:w="http://schemas.openxmlformats.org/wordprocessingml/2006/main" xmlns:w14="http://schemas.microsoft.com/office/word/2010/wordml" xmlns:wpg="http://schemas.microsoft.com/office/word/2010/wordprocessingGroup" xmlns:wpi="http://schemas.microsoft.com/office/word/2010/wordprocessingInk" xmlns:wne="http://schemas.microsoft.com/office/word/2006/wordml" xmlns:wps="http://schemas.microsoft.com/office/word/2010/wordprocessingShape" mc:Ignorable="w14 wp14">
   <w:p>
     <w:pPr>
       <w:pStyle w:val="Footer"/>
@@ -3719,7 +3868,7 @@
 </file>
 
 <file path=word/footnotes.xml><?xml version="1.0" encoding="utf-8"?>
-<w:footnotes xmlns:wpc="http://schemas.microsoft.com/office/word/2010/wordprocessingCanvas" xmlns:mc="http://schemas.openxmlformats.org/markup-compatibility/2006" xmlns:o="urn:schemas-microsoft-com:office:office" xmlns:r="http://schemas.openxmlformats.org/officeDocument/2006/relationships" xmlns:m="http://schemas.openxmlformats.org/officeDocument/2006/math" xmlns:v="urn:schemas-microsoft-com:vml" xmlns:wp14="http://schemas.microsoft.com/office/word/2010/wordprocessingDrawing" xmlns:wp="http://schemas.openxmlformats.org/drawingml/2006/wordprocessingDrawing" xmlns:w10="urn:schemas-microsoft-com:office:word" xmlns:w="http://schemas.openxmlformats.org/wordprocessingml/2006/main" xmlns:w14="http://schemas.microsoft.com/office/word/2010/wordml" xmlns:w15="http://schemas.microsoft.com/office/word/2012/wordml" xmlns:wpg="http://schemas.microsoft.com/office/word/2010/wordprocessingGroup" xmlns:wpi="http://schemas.microsoft.com/office/word/2010/wordprocessingInk" xmlns:wne="http://schemas.microsoft.com/office/word/2006/wordml" xmlns:wps="http://schemas.microsoft.com/office/word/2010/wordprocessingShape" mc:Ignorable="w14 w15 wp14">
+<w:footnotes xmlns:wpc="http://schemas.microsoft.com/office/word/2010/wordprocessingCanvas" xmlns:mc="http://schemas.openxmlformats.org/markup-compatibility/2006" xmlns:o="urn:schemas-microsoft-com:office:office" xmlns:r="http://schemas.openxmlformats.org/officeDocument/2006/relationships" xmlns:m="http://schemas.openxmlformats.org/officeDocument/2006/math" xmlns:v="urn:schemas-microsoft-com:vml" xmlns:wp14="http://schemas.microsoft.com/office/word/2010/wordprocessingDrawing" xmlns:wp="http://schemas.openxmlformats.org/drawingml/2006/wordprocessingDrawing" xmlns:w10="urn:schemas-microsoft-com:office:word" xmlns:w="http://schemas.openxmlformats.org/wordprocessingml/2006/main" xmlns:w14="http://schemas.microsoft.com/office/word/2010/wordml" xmlns:wpg="http://schemas.microsoft.com/office/word/2010/wordprocessingGroup" xmlns:wpi="http://schemas.microsoft.com/office/word/2010/wordprocessingInk" xmlns:wne="http://schemas.microsoft.com/office/word/2006/wordml" xmlns:wps="http://schemas.microsoft.com/office/word/2010/wordprocessingShape" mc:Ignorable="w14 wp14">
   <w:footnote w:type="separator" w:id="-1">
     <w:p>
       <w:pPr>
@@ -3744,7 +3893,7 @@
 </file>
 
 <file path=word/header1.xml><?xml version="1.0" encoding="utf-8"?>
-<w:hdr xmlns:wpc="http://schemas.microsoft.com/office/word/2010/wordprocessingCanvas" xmlns:mc="http://schemas.openxmlformats.org/markup-compatibility/2006" xmlns:o="urn:schemas-microsoft-com:office:office" xmlns:r="http://schemas.openxmlformats.org/officeDocument/2006/relationships" xmlns:m="http://schemas.openxmlformats.org/officeDocument/2006/math" xmlns:v="urn:schemas-microsoft-com:vml" xmlns:wp14="http://schemas.microsoft.com/office/word/2010/wordprocessingDrawing" xmlns:wp="http://schemas.openxmlformats.org/drawingml/2006/wordprocessingDrawing" xmlns:w10="urn:schemas-microsoft-com:office:word" xmlns:w="http://schemas.openxmlformats.org/wordprocessingml/2006/main" xmlns:w14="http://schemas.microsoft.com/office/word/2010/wordml" xmlns:w15="http://schemas.microsoft.com/office/word/2012/wordml" xmlns:wpg="http://schemas.microsoft.com/office/word/2010/wordprocessingGroup" xmlns:wpi="http://schemas.microsoft.com/office/word/2010/wordprocessingInk" xmlns:wne="http://schemas.microsoft.com/office/word/2006/wordml" xmlns:wps="http://schemas.microsoft.com/office/word/2010/wordprocessingShape" mc:Ignorable="w14 w15 wp14">
+<w:hdr xmlns:wpc="http://schemas.microsoft.com/office/word/2010/wordprocessingCanvas" xmlns:mc="http://schemas.openxmlformats.org/markup-compatibility/2006" xmlns:o="urn:schemas-microsoft-com:office:office" xmlns:r="http://schemas.openxmlformats.org/officeDocument/2006/relationships" xmlns:m="http://schemas.openxmlformats.org/officeDocument/2006/math" xmlns:v="urn:schemas-microsoft-com:vml" xmlns:wp14="http://schemas.microsoft.com/office/word/2010/wordprocessingDrawing" xmlns:wp="http://schemas.openxmlformats.org/drawingml/2006/wordprocessingDrawing" xmlns:w10="urn:schemas-microsoft-com:office:word" xmlns:w="http://schemas.openxmlformats.org/wordprocessingml/2006/main" xmlns:w14="http://schemas.microsoft.com/office/word/2010/wordml" xmlns:wpg="http://schemas.microsoft.com/office/word/2010/wordprocessingGroup" xmlns:wpi="http://schemas.microsoft.com/office/word/2010/wordprocessingInk" xmlns:wne="http://schemas.microsoft.com/office/word/2006/wordml" xmlns:wps="http://schemas.microsoft.com/office/word/2010/wordprocessingShape" mc:Ignorable="w14 wp14">
   <w:sdt>
     <w:sdtPr>
       <w:id w:val="2109157370"/>
@@ -3826,8 +3975,120 @@
 </file>
 
 <file path=word/numbering.xml><?xml version="1.0" encoding="utf-8"?>
-<w:numbering xmlns:wpc="http://schemas.microsoft.com/office/word/2010/wordprocessingCanvas" xmlns:mc="http://schemas.openxmlformats.org/markup-compatibility/2006" xmlns:o="urn:schemas-microsoft-com:office:office" xmlns:r="http://schemas.openxmlformats.org/officeDocument/2006/relationships" xmlns:m="http://schemas.openxmlformats.org/officeDocument/2006/math" xmlns:v="urn:schemas-microsoft-com:vml" xmlns:wp14="http://schemas.microsoft.com/office/word/2010/wordprocessingDrawing" xmlns:wp="http://schemas.openxmlformats.org/drawingml/2006/wordprocessingDrawing" xmlns:w10="urn:schemas-microsoft-com:office:word" xmlns:w="http://schemas.openxmlformats.org/wordprocessingml/2006/main" xmlns:w14="http://schemas.microsoft.com/office/word/2010/wordml" xmlns:w15="http://schemas.microsoft.com/office/word/2012/wordml" xmlns:wpg="http://schemas.microsoft.com/office/word/2010/wordprocessingGroup" xmlns:wpi="http://schemas.microsoft.com/office/word/2010/wordprocessingInk" xmlns:wne="http://schemas.microsoft.com/office/word/2006/wordml" xmlns:wps="http://schemas.microsoft.com/office/word/2010/wordprocessingShape" mc:Ignorable="w14 w15 wp14">
+<w:numbering xmlns:wpc="http://schemas.microsoft.com/office/word/2010/wordprocessingCanvas" xmlns:mc="http://schemas.openxmlformats.org/markup-compatibility/2006" xmlns:o="urn:schemas-microsoft-com:office:office" xmlns:r="http://schemas.openxmlformats.org/officeDocument/2006/relationships" xmlns:m="http://schemas.openxmlformats.org/officeDocument/2006/math" xmlns:v="urn:schemas-microsoft-com:vml" xmlns:wp14="http://schemas.microsoft.com/office/word/2010/wordprocessingDrawing" xmlns:wp="http://schemas.openxmlformats.org/drawingml/2006/wordprocessingDrawing" xmlns:w10="urn:schemas-microsoft-com:office:word" xmlns:w="http://schemas.openxmlformats.org/wordprocessingml/2006/main" xmlns:w14="http://schemas.microsoft.com/office/word/2010/wordml" xmlns:wpg="http://schemas.microsoft.com/office/word/2010/wordprocessingGroup" xmlns:wpi="http://schemas.microsoft.com/office/word/2010/wordprocessingInk" xmlns:wne="http://schemas.microsoft.com/office/word/2006/wordml" xmlns:wps="http://schemas.microsoft.com/office/word/2010/wordprocessingShape" mc:Ignorable="w14 wp14">
   <w:abstractNum w:abstractNumId="0">
+    <w:nsid w:val="06797B2E"/>
+    <w:multiLevelType w:val="hybridMultilevel"/>
+    <w:tmpl w:val="07E2A45E"/>
+    <w:lvl w:ilvl="0" w:tplc="BC62A73A">
+      <w:numFmt w:val="bullet"/>
+      <w:lvlText w:val=""/>
+      <w:lvlJc w:val="left"/>
+      <w:pPr>
+        <w:ind w:left="720" w:hanging="360"/>
+      </w:pPr>
+      <w:rPr>
+        <w:rFonts w:ascii="Wingdings" w:eastAsiaTheme="minorHAnsi" w:hAnsi="Wingdings" w:cs="Times New Roman" w:hint="default"/>
+      </w:rPr>
+    </w:lvl>
+    <w:lvl w:ilvl="1" w:tplc="04090003" w:tentative="1">
+      <w:start w:val="1"/>
+      <w:numFmt w:val="bullet"/>
+      <w:lvlText w:val="o"/>
+      <w:lvlJc w:val="left"/>
+      <w:pPr>
+        <w:ind w:left="1440" w:hanging="360"/>
+      </w:pPr>
+      <w:rPr>
+        <w:rFonts w:ascii="Courier New" w:hAnsi="Courier New" w:cs="Courier New" w:hint="default"/>
+      </w:rPr>
+    </w:lvl>
+    <w:lvl w:ilvl="2" w:tplc="04090005" w:tentative="1">
+      <w:start w:val="1"/>
+      <w:numFmt w:val="bullet"/>
+      <w:lvlText w:val=""/>
+      <w:lvlJc w:val="left"/>
+      <w:pPr>
+        <w:ind w:left="2160" w:hanging="360"/>
+      </w:pPr>
+      <w:rPr>
+        <w:rFonts w:ascii="Wingdings" w:hAnsi="Wingdings" w:hint="default"/>
+      </w:rPr>
+    </w:lvl>
+    <w:lvl w:ilvl="3" w:tplc="04090001" w:tentative="1">
+      <w:start w:val="1"/>
+      <w:numFmt w:val="bullet"/>
+      <w:lvlText w:val=""/>
+      <w:lvlJc w:val="left"/>
+      <w:pPr>
+        <w:ind w:left="2880" w:hanging="360"/>
+      </w:pPr>
+      <w:rPr>
+        <w:rFonts w:ascii="Symbol" w:hAnsi="Symbol" w:hint="default"/>
+      </w:rPr>
+    </w:lvl>
+    <w:lvl w:ilvl="4" w:tplc="04090003" w:tentative="1">
+      <w:start w:val="1"/>
+      <w:numFmt w:val="bullet"/>
+      <w:lvlText w:val="o"/>
+      <w:lvlJc w:val="left"/>
+      <w:pPr>
+        <w:ind w:left="3600" w:hanging="360"/>
+      </w:pPr>
+      <w:rPr>
+        <w:rFonts w:ascii="Courier New" w:hAnsi="Courier New" w:cs="Courier New" w:hint="default"/>
+      </w:rPr>
+    </w:lvl>
+    <w:lvl w:ilvl="5" w:tplc="04090005" w:tentative="1">
+      <w:start w:val="1"/>
+      <w:numFmt w:val="bullet"/>
+      <w:lvlText w:val=""/>
+      <w:lvlJc w:val="left"/>
+      <w:pPr>
+        <w:ind w:left="4320" w:hanging="360"/>
+      </w:pPr>
+      <w:rPr>
+        <w:rFonts w:ascii="Wingdings" w:hAnsi="Wingdings" w:hint="default"/>
+      </w:rPr>
+    </w:lvl>
+    <w:lvl w:ilvl="6" w:tplc="04090001" w:tentative="1">
+      <w:start w:val="1"/>
+      <w:numFmt w:val="bullet"/>
+      <w:lvlText w:val=""/>
+      <w:lvlJc w:val="left"/>
+      <w:pPr>
+        <w:ind w:left="5040" w:hanging="360"/>
+      </w:pPr>
+      <w:rPr>
+        <w:rFonts w:ascii="Symbol" w:hAnsi="Symbol" w:hint="default"/>
+      </w:rPr>
+    </w:lvl>
+    <w:lvl w:ilvl="7" w:tplc="04090003" w:tentative="1">
+      <w:start w:val="1"/>
+      <w:numFmt w:val="bullet"/>
+      <w:lvlText w:val="o"/>
+      <w:lvlJc w:val="left"/>
+      <w:pPr>
+        <w:ind w:left="5760" w:hanging="360"/>
+      </w:pPr>
+      <w:rPr>
+        <w:rFonts w:ascii="Courier New" w:hAnsi="Courier New" w:cs="Courier New" w:hint="default"/>
+      </w:rPr>
+    </w:lvl>
+    <w:lvl w:ilvl="8" w:tplc="04090005" w:tentative="1">
+      <w:start w:val="1"/>
+      <w:numFmt w:val="bullet"/>
+      <w:lvlText w:val=""/>
+      <w:lvlJc w:val="left"/>
+      <w:pPr>
+        <w:ind w:left="6480" w:hanging="360"/>
+      </w:pPr>
+      <w:rPr>
+        <w:rFonts w:ascii="Wingdings" w:hAnsi="Wingdings" w:hint="default"/>
+      </w:rPr>
+    </w:lvl>
+  </w:abstractNum>
+  <w:abstractNum w:abstractNumId="1">
     <w:nsid w:val="26DA4533"/>
     <w:multiLevelType w:val="hybridMultilevel"/>
     <w:tmpl w:val="666A4A70"/>
@@ -3917,13 +4178,16 @@
     </w:lvl>
   </w:abstractNum>
   <w:num w:numId="1">
+    <w:abstractNumId w:val="1"/>
+  </w:num>
+  <w:num w:numId="2">
     <w:abstractNumId w:val="0"/>
   </w:num>
 </w:numbering>
 </file>
 
 <file path=word/styles.xml><?xml version="1.0" encoding="utf-8"?>
-<w:styles xmlns:mc="http://schemas.openxmlformats.org/markup-compatibility/2006" xmlns:r="http://schemas.openxmlformats.org/officeDocument/2006/relationships" xmlns:w="http://schemas.openxmlformats.org/wordprocessingml/2006/main" xmlns:w14="http://schemas.microsoft.com/office/word/2010/wordml" xmlns:w15="http://schemas.microsoft.com/office/word/2012/wordml" mc:Ignorable="w14 w15">
+<w:styles xmlns:mc="http://schemas.openxmlformats.org/markup-compatibility/2006" xmlns:r="http://schemas.openxmlformats.org/officeDocument/2006/relationships" xmlns:w="http://schemas.openxmlformats.org/wordprocessingml/2006/main" xmlns:w14="http://schemas.microsoft.com/office/word/2010/wordml" mc:Ignorable="w14">
   <w:docDefaults>
     <w:rPrDefault>
       <w:rPr>
@@ -3939,378 +4203,144 @@
       </w:pPr>
     </w:pPrDefault>
   </w:docDefaults>
-  <w:latentStyles w:defLockedState="0" w:defUIPriority="99" w:defSemiHidden="0" w:defUnhideWhenUsed="0" w:defQFormat="0" w:count="371">
-    <w:lsdException w:name="Normal" w:uiPriority="0" w:qFormat="1"/>
-    <w:lsdException w:name="heading 1" w:uiPriority="9" w:qFormat="1"/>
-    <w:lsdException w:name="heading 2" w:semiHidden="1" w:uiPriority="9" w:unhideWhenUsed="1" w:qFormat="1"/>
-    <w:lsdException w:name="heading 3" w:semiHidden="1" w:uiPriority="9" w:unhideWhenUsed="1" w:qFormat="1"/>
-    <w:lsdException w:name="heading 4" w:semiHidden="1" w:uiPriority="9" w:unhideWhenUsed="1" w:qFormat="1"/>
-    <w:lsdException w:name="heading 5" w:semiHidden="1" w:uiPriority="9" w:unhideWhenUsed="1" w:qFormat="1"/>
-    <w:lsdException w:name="heading 6" w:semiHidden="1" w:uiPriority="9" w:unhideWhenUsed="1" w:qFormat="1"/>
-    <w:lsdException w:name="heading 7" w:semiHidden="1" w:uiPriority="9" w:unhideWhenUsed="1" w:qFormat="1"/>
-    <w:lsdException w:name="heading 8" w:semiHidden="1" w:uiPriority="9" w:unhideWhenUsed="1" w:qFormat="1"/>
-    <w:lsdException w:name="heading 9" w:semiHidden="1" w:uiPriority="9" w:unhideWhenUsed="1" w:qFormat="1"/>
-    <w:lsdException w:name="index 1" w:semiHidden="1" w:unhideWhenUsed="1"/>
-    <w:lsdException w:name="index 2" w:semiHidden="1" w:unhideWhenUsed="1"/>
-    <w:lsdException w:name="index 3" w:semiHidden="1" w:unhideWhenUsed="1"/>
-    <w:lsdException w:name="index 4" w:semiHidden="1" w:unhideWhenUsed="1"/>
-    <w:lsdException w:name="index 5" w:semiHidden="1" w:unhideWhenUsed="1"/>
-    <w:lsdException w:name="index 6" w:semiHidden="1" w:unhideWhenUsed="1"/>
-    <w:lsdException w:name="index 7" w:semiHidden="1" w:unhideWhenUsed="1"/>
-    <w:lsdException w:name="index 8" w:semiHidden="1" w:unhideWhenUsed="1"/>
-    <w:lsdException w:name="index 9" w:semiHidden="1" w:unhideWhenUsed="1"/>
-    <w:lsdException w:name="toc 1" w:semiHidden="1" w:uiPriority="39" w:unhideWhenUsed="1"/>
-    <w:lsdException w:name="toc 2" w:semiHidden="1" w:uiPriority="39" w:unhideWhenUsed="1"/>
-    <w:lsdException w:name="toc 3" w:semiHidden="1" w:uiPriority="39" w:unhideWhenUsed="1"/>
-    <w:lsdException w:name="toc 4" w:semiHidden="1" w:uiPriority="39" w:unhideWhenUsed="1"/>
-    <w:lsdException w:name="toc 5" w:semiHidden="1" w:uiPriority="39" w:unhideWhenUsed="1"/>
-    <w:lsdException w:name="toc 6" w:semiHidden="1" w:uiPriority="39" w:unhideWhenUsed="1"/>
-    <w:lsdException w:name="toc 7" w:semiHidden="1" w:uiPriority="39" w:unhideWhenUsed="1"/>
-    <w:lsdException w:name="toc 8" w:semiHidden="1" w:uiPriority="39" w:unhideWhenUsed="1"/>
-    <w:lsdException w:name="toc 9" w:semiHidden="1" w:uiPriority="39" w:unhideWhenUsed="1"/>
-    <w:lsdException w:name="Normal Indent" w:semiHidden="1" w:unhideWhenUsed="1"/>
-    <w:lsdException w:name="footnote text" w:semiHidden="1" w:unhideWhenUsed="1"/>
-    <w:lsdException w:name="annotation text" w:semiHidden="1" w:unhideWhenUsed="1"/>
-    <w:lsdException w:name="header" w:semiHidden="1" w:unhideWhenUsed="1"/>
-    <w:lsdException w:name="footer" w:semiHidden="1" w:unhideWhenUsed="1"/>
-    <w:lsdException w:name="index heading" w:semiHidden="1" w:unhideWhenUsed="1"/>
-    <w:lsdException w:name="caption" w:semiHidden="1" w:uiPriority="35" w:unhideWhenUsed="1" w:qFormat="1"/>
-    <w:lsdException w:name="table of figures" w:semiHidden="1" w:unhideWhenUsed="1"/>
-    <w:lsdException w:name="envelope address" w:semiHidden="1" w:unhideWhenUsed="1"/>
-    <w:lsdException w:name="envelope return" w:semiHidden="1" w:unhideWhenUsed="1"/>
-    <w:lsdException w:name="footnote reference" w:semiHidden="1" w:unhideWhenUsed="1"/>
-    <w:lsdException w:name="annotation reference" w:semiHidden="1" w:unhideWhenUsed="1"/>
-    <w:lsdException w:name="line number" w:semiHidden="1" w:unhideWhenUsed="1"/>
-    <w:lsdException w:name="page number" w:semiHidden="1" w:unhideWhenUsed="1"/>
-    <w:lsdException w:name="endnote reference" w:semiHidden="1" w:unhideWhenUsed="1"/>
-    <w:lsdException w:name="endnote text" w:semiHidden="1" w:unhideWhenUsed="1"/>
-    <w:lsdException w:name="table of authorities" w:semiHidden="1" w:unhideWhenUsed="1"/>
-    <w:lsdException w:name="macro" w:semiHidden="1" w:unhideWhenUsed="1"/>
-    <w:lsdException w:name="toa heading" w:semiHidden="1" w:unhideWhenUsed="1"/>
-    <w:lsdException w:name="List" w:semiHidden="1" w:unhideWhenUsed="1"/>
-    <w:lsdException w:name="List Bullet" w:semiHidden="1" w:unhideWhenUsed="1"/>
-    <w:lsdException w:name="List Number" w:semiHidden="1" w:unhideWhenUsed="1"/>
-    <w:lsdException w:name="List 2" w:semiHidden="1" w:unhideWhenUsed="1"/>
-    <w:lsdException w:name="List 3" w:semiHidden="1" w:unhideWhenUsed="1"/>
-    <w:lsdException w:name="List 4" w:semiHidden="1" w:unhideWhenUsed="1"/>
-    <w:lsdException w:name="List 5" w:semiHidden="1" w:unhideWhenUsed="1"/>
-    <w:lsdException w:name="List Bullet 2" w:semiHidden="1" w:unhideWhenUsed="1"/>
-    <w:lsdException w:name="List Bullet 3" w:semiHidden="1" w:unhideWhenUsed="1"/>
-    <w:lsdException w:name="List Bullet 4" w:semiHidden="1" w:unhideWhenUsed="1"/>
-    <w:lsdException w:name="List Bullet 5" w:semiHidden="1" w:unhideWhenUsed="1"/>
-    <w:lsdException w:name="List Number 2" w:semiHidden="1" w:unhideWhenUsed="1"/>
-    <w:lsdException w:name="List Number 3" w:semiHidden="1" w:unhideWhenUsed="1"/>
-    <w:lsdException w:name="List Number 4" w:semiHidden="1" w:unhideWhenUsed="1"/>
-    <w:lsdException w:name="List Number 5" w:semiHidden="1" w:unhideWhenUsed="1"/>
-    <w:lsdException w:name="Title" w:uiPriority="10" w:qFormat="1"/>
-    <w:lsdException w:name="Closing" w:semiHidden="1" w:unhideWhenUsed="1"/>
-    <w:lsdException w:name="Signature" w:semiHidden="1" w:unhideWhenUsed="1"/>
-    <w:lsdException w:name="Default Paragraph Font" w:semiHidden="1" w:uiPriority="1" w:unhideWhenUsed="1"/>
-    <w:lsdException w:name="Body Text" w:semiHidden="1" w:unhideWhenUsed="1"/>
-    <w:lsdException w:name="Body Text Indent" w:semiHidden="1" w:unhideWhenUsed="1"/>
-    <w:lsdException w:name="List Continue" w:semiHidden="1" w:unhideWhenUsed="1"/>
-    <w:lsdException w:name="List Continue 2" w:semiHidden="1" w:unhideWhenUsed="1"/>
-    <w:lsdException w:name="List Continue 3" w:semiHidden="1" w:unhideWhenUsed="1"/>
-    <w:lsdException w:name="List Continue 4" w:semiHidden="1" w:unhideWhenUsed="1"/>
-    <w:lsdException w:name="List Continue 5" w:semiHidden="1" w:unhideWhenUsed="1"/>
-    <w:lsdException w:name="Message Header" w:semiHidden="1" w:unhideWhenUsed="1"/>
-    <w:lsdException w:name="Subtitle" w:uiPriority="11" w:qFormat="1"/>
-    <w:lsdException w:name="Salutation" w:semiHidden="1" w:unhideWhenUsed="1"/>
-    <w:lsdException w:name="Date" w:semiHidden="1" w:unhideWhenUsed="1"/>
-    <w:lsdException w:name="Body Text First Indent" w:semiHidden="1" w:unhideWhenUsed="1"/>
-    <w:lsdException w:name="Body Text First Indent 2" w:semiHidden="1" w:unhideWhenUsed="1"/>
-    <w:lsdException w:name="Note Heading" w:semiHidden="1" w:unhideWhenUsed="1"/>
-    <w:lsdException w:name="Body Text 2" w:semiHidden="1" w:unhideWhenUsed="1"/>
-    <w:lsdException w:name="Body Text 3" w:semiHidden="1" w:unhideWhenUsed="1"/>
-    <w:lsdException w:name="Body Text Indent 2" w:semiHidden="1" w:unhideWhenUsed="1"/>
-    <w:lsdException w:name="Body Text Indent 3" w:semiHidden="1" w:unhideWhenUsed="1"/>
-    <w:lsdException w:name="Block Text" w:semiHidden="1" w:unhideWhenUsed="1"/>
-    <w:lsdException w:name="Hyperlink" w:semiHidden="1" w:unhideWhenUsed="1"/>
-    <w:lsdException w:name="FollowedHyperlink" w:semiHidden="1" w:unhideWhenUsed="1"/>
-    <w:lsdException w:name="Strong" w:uiPriority="22" w:qFormat="1"/>
-    <w:lsdException w:name="Emphasis" w:uiPriority="20" w:qFormat="1"/>
-    <w:lsdException w:name="Document Map" w:semiHidden="1" w:unhideWhenUsed="1"/>
-    <w:lsdException w:name="Plain Text" w:semiHidden="1" w:unhideWhenUsed="1"/>
-    <w:lsdException w:name="E-mail Signature" w:semiHidden="1" w:unhideWhenUsed="1"/>
-    <w:lsdException w:name="HTML Top of Form" w:semiHidden="1" w:unhideWhenUsed="1"/>
-    <w:lsdException w:name="HTML Bottom of Form" w:semiHidden="1" w:unhideWhenUsed="1"/>
-    <w:lsdException w:name="Normal (Web)" w:semiHidden="1" w:unhideWhenUsed="1"/>
-    <w:lsdException w:name="HTML Acronym" w:semiHidden="1" w:unhideWhenUsed="1"/>
-    <w:lsdException w:name="HTML Address" w:semiHidden="1" w:unhideWhenUsed="1"/>
-    <w:lsdException w:name="HTML Cite" w:semiHidden="1" w:unhideWhenUsed="1"/>
-    <w:lsdException w:name="HTML Code" w:semiHidden="1" w:unhideWhenUsed="1"/>
-    <w:lsdException w:name="HTML Definition" w:semiHidden="1" w:unhideWhenUsed="1"/>
-    <w:lsdException w:name="HTML Keyboard" w:semiHidden="1" w:unhideWhenUsed="1"/>
-    <w:lsdException w:name="HTML Preformatted" w:semiHidden="1" w:unhideWhenUsed="1"/>
-    <w:lsdException w:name="HTML Sample" w:semiHidden="1" w:unhideWhenUsed="1"/>
-    <w:lsdException w:name="HTML Typewriter" w:semiHidden="1" w:unhideWhenUsed="1"/>
-    <w:lsdException w:name="HTML Variable" w:semiHidden="1" w:unhideWhenUsed="1"/>
-    <w:lsdException w:name="Normal Table" w:semiHidden="1" w:unhideWhenUsed="1"/>
-    <w:lsdException w:name="annotation subject" w:semiHidden="1" w:unhideWhenUsed="1"/>
-    <w:lsdException w:name="No List" w:semiHidden="1" w:unhideWhenUsed="1"/>
-    <w:lsdException w:name="Outline List 1" w:semiHidden="1" w:unhideWhenUsed="1"/>
-    <w:lsdException w:name="Outline List 2" w:semiHidden="1" w:unhideWhenUsed="1"/>
-    <w:lsdException w:name="Outline List 3" w:semiHidden="1" w:unhideWhenUsed="1"/>
-    <w:lsdException w:name="Table Simple 1" w:semiHidden="1" w:unhideWhenUsed="1"/>
-    <w:lsdException w:name="Table Simple 2" w:semiHidden="1" w:unhideWhenUsed="1"/>
-    <w:lsdException w:name="Table Simple 3" w:semiHidden="1" w:unhideWhenUsed="1"/>
-    <w:lsdException w:name="Table Classic 1" w:semiHidden="1" w:unhideWhenUsed="1"/>
-    <w:lsdException w:name="Table Classic 2" w:semiHidden="1" w:unhideWhenUsed="1"/>
-    <w:lsdException w:name="Table Classic 3" w:semiHidden="1" w:unhideWhenUsed="1"/>
-    <w:lsdException w:name="Table Classic 4" w:semiHidden="1" w:unhideWhenUsed="1"/>
-    <w:lsdException w:name="Table Colorful 1" w:semiHidden="1" w:unhideWhenUsed="1"/>
-    <w:lsdException w:name="Table Colorful 2" w:semiHidden="1" w:unhideWhenUsed="1"/>
-    <w:lsdException w:name="Table Colorful 3" w:semiHidden="1" w:unhideWhenUsed="1"/>
-    <w:lsdException w:name="Table Columns 1" w:semiHidden="1" w:unhideWhenUsed="1"/>
-    <w:lsdException w:name="Table Columns 2" w:semiHidden="1" w:unhideWhenUsed="1"/>
-    <w:lsdException w:name="Table Columns 3" w:semiHidden="1" w:unhideWhenUsed="1"/>
-    <w:lsdException w:name="Table Columns 4" w:semiHidden="1" w:unhideWhenUsed="1"/>
-    <w:lsdException w:name="Table Columns 5" w:semiHidden="1" w:unhideWhenUsed="1"/>
-    <w:lsdException w:name="Table Grid 1" w:semiHidden="1" w:unhideWhenUsed="1"/>
-    <w:lsdException w:name="Table Grid 2" w:semiHidden="1" w:unhideWhenUsed="1"/>
-    <w:lsdException w:name="Table Grid 3" w:semiHidden="1" w:unhideWhenUsed="1"/>
-    <w:lsdException w:name="Table Grid 4" w:semiHidden="1" w:unhideWhenUsed="1"/>
-    <w:lsdException w:name="Table Grid 5" w:semiHidden="1" w:unhideWhenUsed="1"/>
-    <w:lsdException w:name="Table Grid 6" w:semiHidden="1" w:unhideWhenUsed="1"/>
-    <w:lsdException w:name="Table Grid 7" w:semiHidden="1" w:unhideWhenUsed="1"/>
-    <w:lsdException w:name="Table Grid 8" w:semiHidden="1" w:unhideWhenUsed="1"/>
-    <w:lsdException w:name="Table List 1" w:semiHidden="1" w:unhideWhenUsed="1"/>
-    <w:lsdException w:name="Table List 2" w:semiHidden="1" w:unhideWhenUsed="1"/>
-    <w:lsdException w:name="Table List 3" w:semiHidden="1" w:unhideWhenUsed="1"/>
-    <w:lsdException w:name="Table List 4" w:semiHidden="1" w:unhideWhenUsed="1"/>
-    <w:lsdException w:name="Table List 5" w:semiHidden="1" w:unhideWhenUsed="1"/>
-    <w:lsdException w:name="Table List 6" w:semiHidden="1" w:unhideWhenUsed="1"/>
-    <w:lsdException w:name="Table List 7" w:semiHidden="1" w:unhideWhenUsed="1"/>
-    <w:lsdException w:name="Table List 8" w:semiHidden="1" w:unhideWhenUsed="1"/>
-    <w:lsdException w:name="Table 3D effects 1" w:semiHidden="1" w:unhideWhenUsed="1"/>
-    <w:lsdException w:name="Table 3D effects 2" w:semiHidden="1" w:unhideWhenUsed="1"/>
-    <w:lsdException w:name="Table 3D effects 3" w:semiHidden="1" w:unhideWhenUsed="1"/>
-    <w:lsdException w:name="Table Contemporary" w:semiHidden="1" w:unhideWhenUsed="1"/>
-    <w:lsdException w:name="Table Elegant" w:semiHidden="1" w:unhideWhenUsed="1"/>
-    <w:lsdException w:name="Table Professional" w:semiHidden="1" w:unhideWhenUsed="1"/>
-    <w:lsdException w:name="Table Subtle 1" w:semiHidden="1" w:unhideWhenUsed="1"/>
-    <w:lsdException w:name="Table Subtle 2" w:semiHidden="1" w:unhideWhenUsed="1"/>
-    <w:lsdException w:name="Table Web 1" w:semiHidden="1" w:unhideWhenUsed="1"/>
-    <w:lsdException w:name="Table Web 2" w:semiHidden="1" w:unhideWhenUsed="1"/>
-    <w:lsdException w:name="Table Web 3" w:semiHidden="1" w:unhideWhenUsed="1"/>
-    <w:lsdException w:name="Balloon Text" w:semiHidden="1" w:unhideWhenUsed="1"/>
-    <w:lsdException w:name="Table Grid" w:uiPriority="39"/>
-    <w:lsdException w:name="Table Theme" w:semiHidden="1" w:unhideWhenUsed="1"/>
-    <w:lsdException w:name="Placeholder Text" w:semiHidden="1"/>
-    <w:lsdException w:name="No Spacing" w:uiPriority="1" w:qFormat="1"/>
-    <w:lsdException w:name="Light Shading" w:uiPriority="60"/>
-    <w:lsdException w:name="Light List" w:uiPriority="61"/>
-    <w:lsdException w:name="Light Grid" w:uiPriority="62"/>
-    <w:lsdException w:name="Medium Shading 1" w:uiPriority="63"/>
-    <w:lsdException w:name="Medium Shading 2" w:uiPriority="64"/>
-    <w:lsdException w:name="Medium List 1" w:uiPriority="65"/>
-    <w:lsdException w:name="Medium List 2" w:uiPriority="66"/>
-    <w:lsdException w:name="Medium Grid 1" w:uiPriority="67"/>
-    <w:lsdException w:name="Medium Grid 2" w:uiPriority="68"/>
-    <w:lsdException w:name="Medium Grid 3" w:uiPriority="69"/>
-    <w:lsdException w:name="Dark List" w:uiPriority="70"/>
-    <w:lsdException w:name="Colorful Shading" w:uiPriority="71"/>
-    <w:lsdException w:name="Colorful List" w:uiPriority="72"/>
-    <w:lsdException w:name="Colorful Grid" w:uiPriority="73"/>
-    <w:lsdException w:name="Light Shading Accent 1" w:uiPriority="60"/>
-    <w:lsdException w:name="Light List Accent 1" w:uiPriority="61"/>
-    <w:lsdException w:name="Light Grid Accent 1" w:uiPriority="62"/>
-    <w:lsdException w:name="Medium Shading 1 Accent 1" w:uiPriority="63"/>
-    <w:lsdException w:name="Medium Shading 2 Accent 1" w:uiPriority="64"/>
-    <w:lsdException w:name="Medium List 1 Accent 1" w:uiPriority="65"/>
-    <w:lsdException w:name="Revision" w:semiHidden="1"/>
-    <w:lsdException w:name="List Paragraph" w:uiPriority="34" w:qFormat="1"/>
-    <w:lsdException w:name="Quote" w:uiPriority="29" w:qFormat="1"/>
-    <w:lsdException w:name="Intense Quote" w:uiPriority="30" w:qFormat="1"/>
-    <w:lsdException w:name="Medium List 2 Accent 1" w:uiPriority="66"/>
-    <w:lsdException w:name="Medium Grid 1 Accent 1" w:uiPriority="67"/>
-    <w:lsdException w:name="Medium Grid 2 Accent 1" w:uiPriority="68"/>
-    <w:lsdException w:name="Medium Grid 3 Accent 1" w:uiPriority="69"/>
-    <w:lsdException w:name="Dark List Accent 1" w:uiPriority="70"/>
-    <w:lsdException w:name="Colorful Shading Accent 1" w:uiPriority="71"/>
-    <w:lsdException w:name="Colorful List Accent 1" w:uiPriority="72"/>
-    <w:lsdException w:name="Colorful Grid Accent 1" w:uiPriority="73"/>
-    <w:lsdException w:name="Light Shading Accent 2" w:uiPriority="60"/>
-    <w:lsdException w:name="Light List Accent 2" w:uiPriority="61"/>
-    <w:lsdException w:name="Light Grid Accent 2" w:uiPriority="62"/>
-    <w:lsdException w:name="Medium Shading 1 Accent 2" w:uiPriority="63"/>
-    <w:lsdException w:name="Medium Shading 2 Accent 2" w:uiPriority="64"/>
-    <w:lsdException w:name="Medium List 1 Accent 2" w:uiPriority="65"/>
-    <w:lsdException w:name="Medium List 2 Accent 2" w:uiPriority="66"/>
-    <w:lsdException w:name="Medium Grid 1 Accent 2" w:uiPriority="67"/>
-    <w:lsdException w:name="Medium Grid 2 Accent 2" w:uiPriority="68"/>
-    <w:lsdException w:name="Medium Grid 3 Accent 2" w:uiPriority="69"/>
-    <w:lsdException w:name="Dark List Accent 2" w:uiPriority="70"/>
-    <w:lsdException w:name="Colorful Shading Accent 2" w:uiPriority="71"/>
-    <w:lsdException w:name="Colorful List Accent 2" w:uiPriority="72"/>
-    <w:lsdException w:name="Colorful Grid Accent 2" w:uiPriority="73"/>
-    <w:lsdException w:name="Light Shading Accent 3" w:uiPriority="60"/>
-    <w:lsdException w:name="Light List Accent 3" w:uiPriority="61"/>
-    <w:lsdException w:name="Light Grid Accent 3" w:uiPriority="62"/>
-    <w:lsdException w:name="Medium Shading 1 Accent 3" w:uiPriority="63"/>
-    <w:lsdException w:name="Medium Shading 2 Accent 3" w:uiPriority="64"/>
-    <w:lsdException w:name="Medium List 1 Accent 3" w:uiPriority="65"/>
-    <w:lsdException w:name="Medium List 2 Accent 3" w:uiPriority="66"/>
-    <w:lsdException w:name="Medium Grid 1 Accent 3" w:uiPriority="67"/>
-    <w:lsdException w:name="Medium Grid 2 Accent 3" w:uiPriority="68"/>
-    <w:lsdException w:name="Medium Grid 3 Accent 3" w:uiPriority="69"/>
-    <w:lsdException w:name="Dark List Accent 3" w:uiPriority="70"/>
-    <w:lsdException w:name="Colorful Shading Accent 3" w:uiPriority="71"/>
-    <w:lsdException w:name="Colorful List Accent 3" w:uiPriority="72"/>
-    <w:lsdException w:name="Colorful Grid Accent 3" w:uiPriority="73"/>
-    <w:lsdException w:name="Light Shading Accent 4" w:uiPriority="60"/>
-    <w:lsdException w:name="Light List Accent 4" w:uiPriority="61"/>
-    <w:lsdException w:name="Light Grid Accent 4" w:uiPriority="62"/>
-    <w:lsdException w:name="Medium Shading 1 Accent 4" w:uiPriority="63"/>
-    <w:lsdException w:name="Medium Shading 2 Accent 4" w:uiPriority="64"/>
-    <w:lsdException w:name="Medium List 1 Accent 4" w:uiPriority="65"/>
-    <w:lsdException w:name="Medium List 2 Accent 4" w:uiPriority="66"/>
-    <w:lsdException w:name="Medium Grid 1 Accent 4" w:uiPriority="67"/>
-    <w:lsdException w:name="Medium Grid 2 Accent 4" w:uiPriority="68"/>
-    <w:lsdException w:name="Medium Grid 3 Accent 4" w:uiPriority="69"/>
-    <w:lsdException w:name="Dark List Accent 4" w:uiPriority="70"/>
-    <w:lsdException w:name="Colorful Shading Accent 4" w:uiPriority="71"/>
-    <w:lsdException w:name="Colorful List Accent 4" w:uiPriority="72"/>
-    <w:lsdException w:name="Colorful Grid Accent 4" w:uiPriority="73"/>
-    <w:lsdException w:name="Light Shading Accent 5" w:uiPriority="60"/>
-    <w:lsdException w:name="Light List Accent 5" w:uiPriority="61"/>
-    <w:lsdException w:name="Light Grid Accent 5" w:uiPriority="62"/>
-    <w:lsdException w:name="Medium Shading 1 Accent 5" w:uiPriority="63"/>
-    <w:lsdException w:name="Medium Shading 2 Accent 5" w:uiPriority="64"/>
-    <w:lsdException w:name="Medium List 1 Accent 5" w:uiPriority="65"/>
-    <w:lsdException w:name="Medium List 2 Accent 5" w:uiPriority="66"/>
-    <w:lsdException w:name="Medium Grid 1 Accent 5" w:uiPriority="67"/>
-    <w:lsdException w:name="Medium Grid 2 Accent 5" w:uiPriority="68"/>
-    <w:lsdException w:name="Medium Grid 3 Accent 5" w:uiPriority="69"/>
-    <w:lsdException w:name="Dark List Accent 5" w:uiPriority="70"/>
-    <w:lsdException w:name="Colorful Shading Accent 5" w:uiPriority="71"/>
-    <w:lsdException w:name="Colorful List Accent 5" w:uiPriority="72"/>
-    <w:lsdException w:name="Colorful Grid Accent 5" w:uiPriority="73"/>
-    <w:lsdException w:name="Light Shading Accent 6" w:uiPriority="60"/>
-    <w:lsdException w:name="Light List Accent 6" w:uiPriority="61"/>
-    <w:lsdException w:name="Light Grid Accent 6" w:uiPriority="62"/>
-    <w:lsdException w:name="Medium Shading 1 Accent 6" w:uiPriority="63"/>
-    <w:lsdException w:name="Medium Shading 2 Accent 6" w:uiPriority="64"/>
-    <w:lsdException w:name="Medium List 1 Accent 6" w:uiPriority="65"/>
-    <w:lsdException w:name="Medium List 2 Accent 6" w:uiPriority="66"/>
-    <w:lsdException w:name="Medium Grid 1 Accent 6" w:uiPriority="67"/>
-    <w:lsdException w:name="Medium Grid 2 Accent 6" w:uiPriority="68"/>
-    <w:lsdException w:name="Medium Grid 3 Accent 6" w:uiPriority="69"/>
-    <w:lsdException w:name="Dark List Accent 6" w:uiPriority="70"/>
-    <w:lsdException w:name="Colorful Shading Accent 6" w:uiPriority="71"/>
-    <w:lsdException w:name="Colorful List Accent 6" w:uiPriority="72"/>
-    <w:lsdException w:name="Colorful Grid Accent 6" w:uiPriority="73"/>
-    <w:lsdException w:name="Subtle Emphasis" w:uiPriority="19" w:qFormat="1"/>
-    <w:lsdException w:name="Intense Emphasis" w:uiPriority="21" w:qFormat="1"/>
-    <w:lsdException w:name="Subtle Reference" w:uiPriority="31" w:qFormat="1"/>
-    <w:lsdException w:name="Intense Reference" w:uiPriority="32" w:qFormat="1"/>
-    <w:lsdException w:name="Book Title" w:uiPriority="33" w:qFormat="1"/>
-    <w:lsdException w:name="Bibliography" w:semiHidden="1" w:uiPriority="37" w:unhideWhenUsed="1"/>
-    <w:lsdException w:name="TOC Heading" w:semiHidden="1" w:uiPriority="39" w:unhideWhenUsed="1" w:qFormat="1"/>
-    <w:lsdException w:name="Plain Table 1" w:uiPriority="41"/>
-    <w:lsdException w:name="Plain Table 2" w:uiPriority="42"/>
-    <w:lsdException w:name="Plain Table 3" w:uiPriority="43"/>
-    <w:lsdException w:name="Plain Table 4" w:uiPriority="44"/>
-    <w:lsdException w:name="Plain Table 5" w:uiPriority="45"/>
-    <w:lsdException w:name="Grid Table Light" w:uiPriority="40"/>
-    <w:lsdException w:name="Grid Table 1 Light" w:uiPriority="46"/>
-    <w:lsdException w:name="Grid Table 2" w:uiPriority="47"/>
-    <w:lsdException w:name="Grid Table 3" w:uiPriority="48"/>
-    <w:lsdException w:name="Grid Table 4" w:uiPriority="49"/>
-    <w:lsdException w:name="Grid Table 5 Dark" w:uiPriority="50"/>
-    <w:lsdException w:name="Grid Table 6 Colorful" w:uiPriority="51"/>
-    <w:lsdException w:name="Grid Table 7 Colorful" w:uiPriority="52"/>
-    <w:lsdException w:name="Grid Table 1 Light Accent 1" w:uiPriority="46"/>
-    <w:lsdException w:name="Grid Table 2 Accent 1" w:uiPriority="47"/>
-    <w:lsdException w:name="Grid Table 3 Accent 1" w:uiPriority="48"/>
-    <w:lsdException w:name="Grid Table 4 Accent 1" w:uiPriority="49"/>
-    <w:lsdException w:name="Grid Table 5 Dark Accent 1" w:uiPriority="50"/>
-    <w:lsdException w:name="Grid Table 6 Colorful Accent 1" w:uiPriority="51"/>
-    <w:lsdException w:name="Grid Table 7 Colorful Accent 1" w:uiPriority="52"/>
-    <w:lsdException w:name="Grid Table 1 Light Accent 2" w:uiPriority="46"/>
-    <w:lsdException w:name="Grid Table 2 Accent 2" w:uiPriority="47"/>
-    <w:lsdException w:name="Grid Table 3 Accent 2" w:uiPriority="48"/>
-    <w:lsdException w:name="Grid Table 4 Accent 2" w:uiPriority="49"/>
-    <w:lsdException w:name="Grid Table 5 Dark Accent 2" w:uiPriority="50"/>
-    <w:lsdException w:name="Grid Table 6 Colorful Accent 2" w:uiPriority="51"/>
-    <w:lsdException w:name="Grid Table 7 Colorful Accent 2" w:uiPriority="52"/>
-    <w:lsdException w:name="Grid Table 1 Light Accent 3" w:uiPriority="46"/>
-    <w:lsdException w:name="Grid Table 2 Accent 3" w:uiPriority="47"/>
-    <w:lsdException w:name="Grid Table 3 Accent 3" w:uiPriority="48"/>
-    <w:lsdException w:name="Grid Table 4 Accent 3" w:uiPriority="49"/>
-    <w:lsdException w:name="Grid Table 5 Dark Accent 3" w:uiPriority="50"/>
-    <w:lsdException w:name="Grid Table 6 Colorful Accent 3" w:uiPriority="51"/>
-    <w:lsdException w:name="Grid Table 7 Colorful Accent 3" w:uiPriority="52"/>
-    <w:lsdException w:name="Grid Table 1 Light Accent 4" w:uiPriority="46"/>
-    <w:lsdException w:name="Grid Table 2 Accent 4" w:uiPriority="47"/>
-    <w:lsdException w:name="Grid Table 3 Accent 4" w:uiPriority="48"/>
-    <w:lsdException w:name="Grid Table 4 Accent 4" w:uiPriority="49"/>
-    <w:lsdException w:name="Grid Table 5 Dark Accent 4" w:uiPriority="50"/>
-    <w:lsdException w:name="Grid Table 6 Colorful Accent 4" w:uiPriority="51"/>
-    <w:lsdException w:name="Grid Table 7 Colorful Accent 4" w:uiPriority="52"/>
-    <w:lsdException w:name="Grid Table 1 Light Accent 5" w:uiPriority="46"/>
-    <w:lsdException w:name="Grid Table 2 Accent 5" w:uiPriority="47"/>
-    <w:lsdException w:name="Grid Table 3 Accent 5" w:uiPriority="48"/>
-    <w:lsdException w:name="Grid Table 4 Accent 5" w:uiPriority="49"/>
-    <w:lsdException w:name="Grid Table 5 Dark Accent 5" w:uiPriority="50"/>
-    <w:lsdException w:name="Grid Table 6 Colorful Accent 5" w:uiPriority="51"/>
-    <w:lsdException w:name="Grid Table 7 Colorful Accent 5" w:uiPriority="52"/>
-    <w:lsdException w:name="Grid Table 1 Light Accent 6" w:uiPriority="46"/>
-    <w:lsdException w:name="Grid Table 2 Accent 6" w:uiPriority="47"/>
-    <w:lsdException w:name="Grid Table 3 Accent 6" w:uiPriority="48"/>
-    <w:lsdException w:name="Grid Table 4 Accent 6" w:uiPriority="49"/>
-    <w:lsdException w:name="Grid Table 5 Dark Accent 6" w:uiPriority="50"/>
-    <w:lsdException w:name="Grid Table 6 Colorful Accent 6" w:uiPriority="51"/>
-    <w:lsdException w:name="Grid Table 7 Colorful Accent 6" w:uiPriority="52"/>
-    <w:lsdException w:name="List Table 1 Light" w:uiPriority="46"/>
-    <w:lsdException w:name="List Table 2" w:uiPriority="47"/>
-    <w:lsdException w:name="List Table 3" w:uiPriority="48"/>
-    <w:lsdException w:name="List Table 4" w:uiPriority="49"/>
-    <w:lsdException w:name="List Table 5 Dark" w:uiPriority="50"/>
-    <w:lsdException w:name="List Table 6 Colorful" w:uiPriority="51"/>
-    <w:lsdException w:name="List Table 7 Colorful" w:uiPriority="52"/>
-    <w:lsdException w:name="List Table 1 Light Accent 1" w:uiPriority="46"/>
-    <w:lsdException w:name="List Table 2 Accent 1" w:uiPriority="47"/>
-    <w:lsdException w:name="List Table 3 Accent 1" w:uiPriority="48"/>
-    <w:lsdException w:name="List Table 4 Accent 1" w:uiPriority="49"/>
-    <w:lsdException w:name="List Table 5 Dark Accent 1" w:uiPriority="50"/>
-    <w:lsdException w:name="List Table 6 Colorful Accent 1" w:uiPriority="51"/>
-    <w:lsdException w:name="List Table 7 Colorful Accent 1" w:uiPriority="52"/>
-    <w:lsdException w:name="List Table 1 Light Accent 2" w:uiPriority="46"/>
-    <w:lsdException w:name="List Table 2 Accent 2" w:uiPriority="47"/>
-    <w:lsdException w:name="List Table 3 Accent 2" w:uiPriority="48"/>
-    <w:lsdException w:name="List Table 4 Accent 2" w:uiPriority="49"/>
-    <w:lsdException w:name="List Table 5 Dark Accent 2" w:uiPriority="50"/>
-    <w:lsdException w:name="List Table 6 Colorful Accent 2" w:uiPriority="51"/>
-    <w:lsdException w:name="List Table 7 Colorful Accent 2" w:uiPriority="52"/>
-    <w:lsdException w:name="List Table 1 Light Accent 3" w:uiPriority="46"/>
-    <w:lsdException w:name="List Table 2 Accent 3" w:uiPriority="47"/>
-    <w:lsdException w:name="List Table 3 Accent 3" w:uiPriority="48"/>
-    <w:lsdException w:name="List Table 4 Accent 3" w:uiPriority="49"/>
-    <w:lsdException w:name="List Table 5 Dark Accent 3" w:uiPriority="50"/>
-    <w:lsdException w:name="List Table 6 Colorful Accent 3" w:uiPriority="51"/>
-    <w:lsdException w:name="List Table 7 Colorful Accent 3" w:uiPriority="52"/>
-    <w:lsdException w:name="List Table 1 Light Accent 4" w:uiPriority="46"/>
-    <w:lsdException w:name="List Table 2 Accent 4" w:uiPriority="47"/>
-    <w:lsdException w:name="List Table 3 Accent 4" w:uiPriority="48"/>
-    <w:lsdException w:name="List Table 4 Accent 4" w:uiPriority="49"/>
-    <w:lsdException w:name="List Table 5 Dark Accent 4" w:uiPriority="50"/>
-    <w:lsdException w:name="List Table 6 Colorful Accent 4" w:uiPriority="51"/>
-    <w:lsdException w:name="List Table 7 Colorful Accent 4" w:uiPriority="52"/>
-    <w:lsdException w:name="List Table 1 Light Accent 5" w:uiPriority="46"/>
-    <w:lsdException w:name="List Table 2 Accent 5" w:uiPriority="47"/>
-    <w:lsdException w:name="List Table 3 Accent 5" w:uiPriority="48"/>
-    <w:lsdException w:name="List Table 4 Accent 5" w:uiPriority="49"/>
-    <w:lsdException w:name="List Table 5 Dark Accent 5" w:uiPriority="50"/>
-    <w:lsdException w:name="List Table 6 Colorful Accent 5" w:uiPriority="51"/>
-    <w:lsdException w:name="List Table 7 Colorful Accent 5" w:uiPriority="52"/>
-    <w:lsdException w:name="List Table 1 Light Accent 6" w:uiPriority="46"/>
-    <w:lsdException w:name="List Table 2 Accent 6" w:uiPriority="47"/>
-    <w:lsdException w:name="List Table 3 Accent 6" w:uiPriority="48"/>
-    <w:lsdException w:name="List Table 4 Accent 6" w:uiPriority="49"/>
-    <w:lsdException w:name="List Table 5 Dark Accent 6" w:uiPriority="50"/>
-    <w:lsdException w:name="List Table 6 Colorful Accent 6" w:uiPriority="51"/>
-    <w:lsdException w:name="List Table 7 Colorful Accent 6" w:uiPriority="52"/>
+  <w:latentStyles w:defLockedState="0" w:defUIPriority="99" w:defSemiHidden="1" w:defUnhideWhenUsed="1" w:defQFormat="0" w:count="267">
+    <w:lsdException w:name="Normal" w:semiHidden="0" w:uiPriority="0" w:unhideWhenUsed="0" w:qFormat="1"/>
+    <w:lsdException w:name="heading 1" w:semiHidden="0" w:uiPriority="9" w:unhideWhenUsed="0" w:qFormat="1"/>
+    <w:lsdException w:name="heading 2" w:uiPriority="9" w:qFormat="1"/>
+    <w:lsdException w:name="heading 3" w:uiPriority="9" w:qFormat="1"/>
+    <w:lsdException w:name="heading 4" w:uiPriority="9" w:qFormat="1"/>
+    <w:lsdException w:name="heading 5" w:uiPriority="9" w:qFormat="1"/>
+    <w:lsdException w:name="heading 6" w:uiPriority="9" w:qFormat="1"/>
+    <w:lsdException w:name="heading 7" w:uiPriority="9" w:qFormat="1"/>
+    <w:lsdException w:name="heading 8" w:uiPriority="9" w:qFormat="1"/>
+    <w:lsdException w:name="heading 9" w:uiPriority="9" w:qFormat="1"/>
+    <w:lsdException w:name="toc 1" w:uiPriority="39"/>
+    <w:lsdException w:name="toc 2" w:uiPriority="39"/>
+    <w:lsdException w:name="toc 3" w:uiPriority="39"/>
+    <w:lsdException w:name="toc 4" w:uiPriority="39"/>
+    <w:lsdException w:name="toc 5" w:uiPriority="39"/>
+    <w:lsdException w:name="toc 6" w:uiPriority="39"/>
+    <w:lsdException w:name="toc 7" w:uiPriority="39"/>
+    <w:lsdException w:name="toc 8" w:uiPriority="39"/>
+    <w:lsdException w:name="toc 9" w:uiPriority="39"/>
+    <w:lsdException w:name="caption" w:uiPriority="35" w:qFormat="1"/>
+    <w:lsdException w:name="Title" w:semiHidden="0" w:uiPriority="10" w:unhideWhenUsed="0" w:qFormat="1"/>
+    <w:lsdException w:name="Default Paragraph Font" w:uiPriority="1"/>
+    <w:lsdException w:name="Subtitle" w:semiHidden="0" w:uiPriority="11" w:unhideWhenUsed="0" w:qFormat="1"/>
+    <w:lsdException w:name="Strong" w:semiHidden="0" w:uiPriority="22" w:unhideWhenUsed="0" w:qFormat="1"/>
+    <w:lsdException w:name="Emphasis" w:semiHidden="0" w:uiPriority="20" w:unhideWhenUsed="0" w:qFormat="1"/>
+    <w:lsdException w:name="Table Grid" w:semiHidden="0" w:uiPriority="39" w:unhideWhenUsed="0"/>
+    <w:lsdException w:name="Placeholder Text" w:unhideWhenUsed="0"/>
+    <w:lsdException w:name="No Spacing" w:semiHidden="0" w:uiPriority="1" w:unhideWhenUsed="0" w:qFormat="1"/>
+    <w:lsdException w:name="Light Shading" w:semiHidden="0" w:uiPriority="60" w:unhideWhenUsed="0"/>
+    <w:lsdException w:name="Light List" w:semiHidden="0" w:uiPriority="61" w:unhideWhenUsed="0"/>
+    <w:lsdException w:name="Light Grid" w:semiHidden="0" w:uiPriority="62" w:unhideWhenUsed="0"/>
+    <w:lsdException w:name="Medium Shading 1" w:semiHidden="0" w:uiPriority="63" w:unhideWhenUsed="0"/>
+    <w:lsdException w:name="Medium Shading 2" w:semiHidden="0" w:uiPriority="64" w:unhideWhenUsed="0"/>
+    <w:lsdException w:name="Medium List 1" w:semiHidden="0" w:uiPriority="65" w:unhideWhenUsed="0"/>
+    <w:lsdException w:name="Medium List 2" w:semiHidden="0" w:uiPriority="66" w:unhideWhenUsed="0"/>
+    <w:lsdException w:name="Medium Grid 1" w:semiHidden="0" w:uiPriority="67" w:unhideWhenUsed="0"/>
+    <w:lsdException w:name="Medium Grid 2" w:semiHidden="0" w:uiPriority="68" w:unhideWhenUsed="0"/>
+    <w:lsdException w:name="Medium Grid 3" w:semiHidden="0" w:uiPriority="69" w:unhideWhenUsed="0"/>
+    <w:lsdException w:name="Dark List" w:semiHidden="0" w:uiPriority="70" w:unhideWhenUsed="0"/>
+    <w:lsdException w:name="Colorful Shading" w:semiHidden="0" w:uiPriority="71" w:unhideWhenUsed="0"/>
+    <w:lsdException w:name="Colorful List" w:semiHidden="0" w:uiPriority="72" w:unhideWhenUsed="0"/>
+    <w:lsdException w:name="Colorful Grid" w:semiHidden="0" w:uiPriority="73" w:unhideWhenUsed="0"/>
+    <w:lsdException w:name="Light Shading Accent 1" w:semiHidden="0" w:uiPriority="60" w:unhideWhenUsed="0"/>
+    <w:lsdException w:name="Light List Accent 1" w:semiHidden="0" w:uiPriority="61" w:unhideWhenUsed="0"/>
+    <w:lsdException w:name="Light Grid Accent 1" w:semiHidden="0" w:uiPriority="62" w:unhideWhenUsed="0"/>
+    <w:lsdException w:name="Medium Shading 1 Accent 1" w:semiHidden="0" w:uiPriority="63" w:unhideWhenUsed="0"/>
+    <w:lsdException w:name="Medium Shading 2 Accent 1" w:semiHidden="0" w:uiPriority="64" w:unhideWhenUsed="0"/>
+    <w:lsdException w:name="Medium List 1 Accent 1" w:semiHidden="0" w:uiPriority="65" w:unhideWhenUsed="0"/>
+    <w:lsdException w:name="Revision" w:unhideWhenUsed="0"/>
+    <w:lsdException w:name="List Paragraph" w:semiHidden="0" w:uiPriority="34" w:unhideWhenUsed="0" w:qFormat="1"/>
+    <w:lsdException w:name="Quote" w:semiHidden="0" w:uiPriority="29" w:unhideWhenUsed="0" w:qFormat="1"/>
+    <w:lsdException w:name="Intense Quote" w:semiHidden="0" w:uiPriority="30" w:unhideWhenUsed="0" w:qFormat="1"/>
+    <w:lsdException w:name="Medium List 2 Accent 1" w:semiHidden="0" w:uiPriority="66" w:unhideWhenUsed="0"/>
+    <w:lsdException w:name="Medium Grid 1 Accent 1" w:semiHidden="0" w:uiPriority="67" w:unhideWhenUsed="0"/>
+    <w:lsdException w:name="Medium Grid 2 Accent 1" w:semiHidden="0" w:uiPriority="68" w:unhideWhenUsed="0"/>
+    <w:lsdException w:name="Medium Grid 3 Accent 1" w:semiHidden="0" w:uiPriority="69" w:unhideWhenUsed="0"/>
+    <w:lsdException w:name="Dark List Accent 1" w:semiHidden="0" w:uiPriority="70" w:unhideWhenUsed="0"/>
+    <w:lsdException w:name="Colorful Shading Accent 1" w:semiHidden="0" w:uiPriority="71" w:unhideWhenUsed="0"/>
+    <w:lsdException w:name="Colorful List Accent 1" w:semiHidden="0" w:uiPriority="72" w:unhideWhenUsed="0"/>
+    <w:lsdException w:name="Colorful Grid Accent 1" w:semiHidden="0" w:uiPriority="73" w:unhideWhenUsed="0"/>
+    <w:lsdException w:name="Light Shading Accent 2" w:semiHidden="0" w:uiPriority="60" w:unhideWhenUsed="0"/>
+    <w:lsdException w:name="Light List Accent 2" w:semiHidden="0" w:uiPriority="61" w:unhideWhenUsed="0"/>
+    <w:lsdException w:name="Light Grid Accent 2" w:semiHidden="0" w:uiPriority="62" w:unhideWhenUsed="0"/>
+    <w:lsdException w:name="Medium Shading 1 Accent 2" w:semiHidden="0" w:uiPriority="63" w:unhideWhenUsed="0"/>
+    <w:lsdException w:name="Medium Shading 2 Accent 2" w:semiHidden="0" w:uiPriority="64" w:unhideWhenUsed="0"/>
+    <w:lsdException w:name="Medium List 1 Accent 2" w:semiHidden="0" w:uiPriority="65" w:unhideWhenUsed="0"/>
+    <w:lsdException w:name="Medium List 2 Accent 2" w:semiHidden="0" w:uiPriority="66" w:unhideWhenUsed="0"/>
+    <w:lsdException w:name="Medium Grid 1 Accent 2" w:semiHidden="0" w:uiPriority="67" w:unhideWhenUsed="0"/>
+    <w:lsdException w:name="Medium Grid 2 Accent 2" w:semiHidden="0" w:uiPriority="68" w:unhideWhenUsed="0"/>
+    <w:lsdException w:name="Medium Grid 3 Accent 2" w:semiHidden="0" w:uiPriority="69" w:unhideWhenUsed="0"/>
+    <w:lsdException w:name="Dark List Accent 2" w:semiHidden="0" w:uiPriority="70" w:unhideWhenUsed="0"/>
+    <w:lsdException w:name="Colorful Shading Accent 2" w:semiHidden="0" w:uiPriority="71" w:unhideWhenUsed="0"/>
+    <w:lsdException w:name="Colorful List Accent 2" w:semiHidden="0" w:uiPriority="72" w:unhideWhenUsed="0"/>
+    <w:lsdException w:name="Colorful Grid Accent 2" w:semiHidden="0" w:uiPriority="73" w:unhideWhenUsed="0"/>
+    <w:lsdException w:name="Light Shading Accent 3" w:semiHidden="0" w:uiPriority="60" w:unhideWhenUsed="0"/>
+    <w:lsdException w:name="Light List Accent 3" w:semiHidden="0" w:uiPriority="61" w:unhideWhenUsed="0"/>
+    <w:lsdException w:name="Light Grid Accent 3" w:semiHidden="0" w:uiPriority="62" w:unhideWhenUsed="0"/>
+    <w:lsdException w:name="Medium Shading 1 Accent 3" w:semiHidden="0" w:uiPriority="63" w:unhideWhenUsed="0"/>
+    <w:lsdException w:name="Medium Shading 2 Accent 3" w:semiHidden="0" w:uiPriority="64" w:unhideWhenUsed="0"/>
+    <w:lsdException w:name="Medium List 1 Accent 3" w:semiHidden="0" w:uiPriority="65" w:unhideWhenUsed="0"/>
+    <w:lsdException w:name="Medium List 2 Accent 3" w:semiHidden="0" w:uiPriority="66" w:unhideWhenUsed="0"/>
+    <w:lsdException w:name="Medium Grid 1 Accent 3" w:semiHidden="0" w:uiPriority="67" w:unhideWhenUsed="0"/>
+    <w:lsdException w:name="Medium Grid 2 Accent 3" w:semiHidden="0" w:uiPriority="68" w:unhideWhenUsed="0"/>
+    <w:lsdException w:name="Medium Grid 3 Accent 3" w:semiHidden="0" w:uiPriority="69" w:unhideWhenUsed="0"/>
+    <w:lsdException w:name="Dark List Accent 3" w:semiHidden="0" w:uiPriority="70" w:unhideWhenUsed="0"/>
+    <w:lsdException w:name="Colorful Shading Accent 3" w:semiHidden="0" w:uiPriority="71" w:unhideWhenUsed="0"/>
+    <w:lsdException w:name="Colorful List Accent 3" w:semiHidden="0" w:uiPriority="72" w:unhideWhenUsed="0"/>
+    <w:lsdException w:name="Colorful Grid Accent 3" w:semiHidden="0" w:uiPriority="73" w:unhideWhenUsed="0"/>
+    <w:lsdException w:name="Light Shading Accent 4" w:semiHidden="0" w:uiPriority="60" w:unhideWhenUsed="0"/>
+    <w:lsdException w:name="Light List Accent 4" w:semiHidden="0" w:uiPriority="61" w:unhideWhenUsed="0"/>
+    <w:lsdException w:name="Light Grid Accent 4" w:semiHidden="0" w:uiPriority="62" w:unhideWhenUsed="0"/>
+    <w:lsdException w:name="Medium Shading 1 Accent 4" w:semiHidden="0" w:uiPriority="63" w:unhideWhenUsed="0"/>
+    <w:lsdException w:name="Medium Shading 2 Accent 4" w:semiHidden="0" w:uiPriority="64" w:unhideWhenUsed="0"/>
+    <w:lsdException w:name="Medium List 1 Accent 4" w:semiHidden="0" w:uiPriority="65" w:unhideWhenUsed="0"/>
+    <w:lsdException w:name="Medium List 2 Accent 4" w:semiHidden="0" w:uiPriority="66" w:unhideWhenUsed="0"/>
+    <w:lsdException w:name="Medium Grid 1 Accent 4" w:semiHidden="0" w:uiPriority="67" w:unhideWhenUsed="0"/>
+    <w:lsdException w:name="Medium Grid 2 Accent 4" w:semiHidden="0" w:uiPriority="68" w:unhideWhenUsed="0"/>
+    <w:lsdException w:name="Medium Grid 3 Accent 4" w:semiHidden="0" w:uiPriority="69" w:unhideWhenUsed="0"/>
+    <w:lsdException w:name="Dark List Accent 4" w:semiHidden="0" w:uiPriority="70" w:unhideWhenUsed="0"/>
+    <w:lsdException w:name="Colorful Shading Accent 4" w:semiHidden="0" w:uiPriority="71" w:unhideWhenUsed="0"/>
+    <w:lsdException w:name="Colorful List Accent 4" w:semiHidden="0" w:uiPriority="72" w:unhideWhenUsed="0"/>
+    <w:lsdException w:name="Colorful Grid Accent 4" w:semiHidden="0" w:uiPriority="73" w:unhideWhenUsed="0"/>
+    <w:lsdException w:name="Light Shading Accent 5" w:semiHidden="0" w:uiPriority="60" w:unhideWhenUsed="0"/>
+    <w:lsdException w:name="Light List Accent 5" w:semiHidden="0" w:uiPriority="61" w:unhideWhenUsed="0"/>
+    <w:lsdException w:name="Light Grid Accent 5" w:semiHidden="0" w:uiPriority="62" w:unhideWhenUsed="0"/>
+    <w:lsdException w:name="Medium Shading 1 Accent 5" w:semiHidden="0" w:uiPriority="63" w:unhideWhenUsed="0"/>
+    <w:lsdException w:name="Medium Shading 2 Accent 5" w:semiHidden="0" w:uiPriority="64" w:unhideWhenUsed="0"/>
+    <w:lsdException w:name="Medium List 1 Accent 5" w:semiHidden="0" w:uiPriority="65" w:unhideWhenUsed="0"/>
+    <w:lsdException w:name="Medium List 2 Accent 5" w:semiHidden="0" w:uiPriority="66" w:unhideWhenUsed="0"/>
+    <w:lsdException w:name="Medium Grid 1 Accent 5" w:semiHidden="0" w:uiPriority="67" w:unhideWhenUsed="0"/>
+    <w:lsdException w:name="Medium Grid 2 Accent 5" w:semiHidden="0" w:uiPriority="68" w:unhideWhenUsed="0"/>
+    <w:lsdException w:name="Medium Grid 3 Accent 5" w:semiHidden="0" w:uiPriority="69" w:unhideWhenUsed="0"/>
+    <w:lsdException w:name="Dark List Accent 5" w:semiHidden="0" w:uiPriority="70" w:unhideWhenUsed="0"/>
+    <w:lsdException w:name="Colorful Shading Accent 5" w:semiHidden="0" w:uiPriority="71" w:unhideWhenUsed="0"/>
+    <w:lsdException w:name="Colorful List Accent 5" w:semiHidden="0" w:uiPriority="72" w:unhideWhenUsed="0"/>
+    <w:lsdException w:name="Colorful Grid Accent 5" w:semiHidden="0" w:uiPriority="73" w:unhideWhenUsed="0"/>
+    <w:lsdException w:name="Light Shading Accent 6" w:semiHidden="0" w:uiPriority="60" w:unhideWhenUsed="0"/>
+    <w:lsdException w:name="Light List Accent 6" w:semiHidden="0" w:uiPriority="61" w:unhideWhenUsed="0"/>
+    <w:lsdException w:name="Light Grid Accent 6" w:semiHidden="0" w:uiPriority="62" w:unhideWhenUsed="0"/>
+    <w:lsdException w:name="Medium Shading 1 Accent 6" w:semiHidden="0" w:uiPriority="63" w:unhideWhenUsed="0"/>
+    <w:lsdException w:name="Medium Shading 2 Accent 6" w:semiHidden="0" w:uiPriority="64" w:unhideWhenUsed="0"/>
+    <w:lsdException w:name="Medium List 1 Accent 6" w:semiHidden="0" w:uiPriority="65" w:unhideWhenUsed="0"/>
+    <w:lsdException w:name="Medium List 2 Accent 6" w:semiHidden="0" w:uiPriority="66" w:unhideWhenUsed="0"/>
+    <w:lsdException w:name="Medium Grid 1 Accent 6" w:semiHidden="0" w:uiPriority="67" w:unhideWhenUsed="0"/>
+    <w:lsdException w:name="Medium Grid 2 Accent 6" w:semiHidden="0" w:uiPriority="68" w:unhideWhenUsed="0"/>
+    <w:lsdException w:name="Medium Grid 3 Accent 6" w:semiHidden="0" w:uiPriority="69" w:unhideWhenUsed="0"/>
+    <w:lsdException w:name="Dark List Accent 6" w:semiHidden="0" w:uiPriority="70" w:unhideWhenUsed="0"/>
+    <w:lsdException w:name="Colorful Shading Accent 6" w:semiHidden="0" w:uiPriority="71" w:unhideWhenUsed="0"/>
+    <w:lsdException w:name="Colorful List Accent 6" w:semiHidden="0" w:uiPriority="72" w:unhideWhenUsed="0"/>
+    <w:lsdException w:name="Colorful Grid Accent 6" w:semiHidden="0" w:uiPriority="73" w:unhideWhenUsed="0"/>
+    <w:lsdException w:name="Subtle Emphasis" w:semiHidden="0" w:uiPriority="19" w:unhideWhenUsed="0" w:qFormat="1"/>
+    <w:lsdException w:name="Intense Emphasis" w:semiHidden="0" w:uiPriority="21" w:unhideWhenUsed="0" w:qFormat="1"/>
+    <w:lsdException w:name="Subtle Reference" w:semiHidden="0" w:uiPriority="31" w:unhideWhenUsed="0" w:qFormat="1"/>
+    <w:lsdException w:name="Intense Reference" w:semiHidden="0" w:uiPriority="32" w:unhideWhenUsed="0" w:qFormat="1"/>
+    <w:lsdException w:name="Book Title" w:semiHidden="0" w:uiPriority="33" w:unhideWhenUsed="0" w:qFormat="1"/>
+    <w:lsdException w:name="Bibliography" w:uiPriority="37"/>
+    <w:lsdException w:name="TOC Heading" w:uiPriority="39" w:qFormat="1"/>
   </w:latentStyles>
   <w:style w:type="paragraph" w:default="1" w:styleId="Normal">
     <w:name w:val="Normal"/>
@@ -4481,6 +4511,394 @@
       <w:szCs w:val="20"/>
     </w:rPr>
   </w:style>
+  <w:style w:type="paragraph" w:styleId="BalloonText">
+    <w:name w:val="Balloon Text"/>
+    <w:basedOn w:val="Normal"/>
+    <w:link w:val="BalloonTextChar"/>
+    <w:uiPriority w:val="99"/>
+    <w:semiHidden/>
+    <w:unhideWhenUsed/>
+    <w:rsid w:val="00693CA8"/>
+    <w:pPr>
+      <w:spacing w:after="0" w:line="240" w:lineRule="auto"/>
+    </w:pPr>
+    <w:rPr>
+      <w:rFonts w:ascii="Tahoma" w:hAnsi="Tahoma" w:cs="Tahoma"/>
+      <w:sz w:val="16"/>
+      <w:szCs w:val="16"/>
+    </w:rPr>
+  </w:style>
+  <w:style w:type="character" w:customStyle="1" w:styleId="BalloonTextChar">
+    <w:name w:val="Balloon Text Char"/>
+    <w:basedOn w:val="DefaultParagraphFont"/>
+    <w:link w:val="BalloonText"/>
+    <w:uiPriority w:val="99"/>
+    <w:semiHidden/>
+    <w:rsid w:val="00693CA8"/>
+    <w:rPr>
+      <w:rFonts w:ascii="Tahoma" w:hAnsi="Tahoma" w:cs="Tahoma"/>
+      <w:sz w:val="16"/>
+      <w:szCs w:val="16"/>
+    </w:rPr>
+  </w:style>
+</w:styles>
+</file>
+
+<file path=word/stylesWithEffects.xml><?xml version="1.0" encoding="utf-8"?>
+<w:styles xmlns:wpc="http://schemas.microsoft.com/office/word/2010/wordprocessingCanvas" xmlns:mc="http://schemas.openxmlformats.org/markup-compatibility/2006" xmlns:o="urn:schemas-microsoft-com:office:office" xmlns:r="http://schemas.openxmlformats.org/officeDocument/2006/relationships" xmlns:m="http://schemas.openxmlformats.org/officeDocument/2006/math" xmlns:v="urn:schemas-microsoft-com:vml" xmlns:wp14="http://schemas.microsoft.com/office/word/2010/wordprocessingDrawing" xmlns:wp="http://schemas.openxmlformats.org/drawingml/2006/wordprocessingDrawing" xmlns:w10="urn:schemas-microsoft-com:office:word" xmlns:w="http://schemas.openxmlformats.org/wordprocessingml/2006/main" xmlns:w14="http://schemas.microsoft.com/office/word/2010/wordml" xmlns:wpg="http://schemas.microsoft.com/office/word/2010/wordprocessingGroup" xmlns:wpi="http://schemas.microsoft.com/office/word/2010/wordprocessingInk" xmlns:wne="http://schemas.microsoft.com/office/word/2006/wordml" xmlns:wps="http://schemas.microsoft.com/office/word/2010/wordprocessingShape" mc:Ignorable="w14 wp14">
+  <w:docDefaults>
+    <w:rPrDefault>
+      <w:rPr>
+        <w:rFonts w:asciiTheme="minorHAnsi" w:eastAsiaTheme="minorHAnsi" w:hAnsiTheme="minorHAnsi" w:cstheme="minorBidi"/>
+        <w:sz w:val="22"/>
+        <w:szCs w:val="22"/>
+        <w:lang w:val="en-US" w:eastAsia="en-US" w:bidi="ar-SA"/>
+      </w:rPr>
+    </w:rPrDefault>
+    <w:pPrDefault>
+      <w:pPr>
+        <w:spacing w:after="160" w:line="259" w:lineRule="auto"/>
+      </w:pPr>
+    </w:pPrDefault>
+  </w:docDefaults>
+  <w:latentStyles w:defLockedState="0" w:defUIPriority="99" w:defSemiHidden="1" w:defUnhideWhenUsed="1" w:defQFormat="0" w:count="267">
+    <w:lsdException w:name="Normal" w:semiHidden="0" w:uiPriority="0" w:unhideWhenUsed="0" w:qFormat="1"/>
+    <w:lsdException w:name="heading 1" w:semiHidden="0" w:uiPriority="9" w:unhideWhenUsed="0" w:qFormat="1"/>
+    <w:lsdException w:name="heading 2" w:uiPriority="9" w:qFormat="1"/>
+    <w:lsdException w:name="heading 3" w:uiPriority="9" w:qFormat="1"/>
+    <w:lsdException w:name="heading 4" w:uiPriority="9" w:qFormat="1"/>
+    <w:lsdException w:name="heading 5" w:uiPriority="9" w:qFormat="1"/>
+    <w:lsdException w:name="heading 6" w:uiPriority="9" w:qFormat="1"/>
+    <w:lsdException w:name="heading 7" w:uiPriority="9" w:qFormat="1"/>
+    <w:lsdException w:name="heading 8" w:uiPriority="9" w:qFormat="1"/>
+    <w:lsdException w:name="heading 9" w:uiPriority="9" w:qFormat="1"/>
+    <w:lsdException w:name="toc 1" w:uiPriority="39"/>
+    <w:lsdException w:name="toc 2" w:uiPriority="39"/>
+    <w:lsdException w:name="toc 3" w:uiPriority="39"/>
+    <w:lsdException w:name="toc 4" w:uiPriority="39"/>
+    <w:lsdException w:name="toc 5" w:uiPriority="39"/>
+    <w:lsdException w:name="toc 6" w:uiPriority="39"/>
+    <w:lsdException w:name="toc 7" w:uiPriority="39"/>
+    <w:lsdException w:name="toc 8" w:uiPriority="39"/>
+    <w:lsdException w:name="toc 9" w:uiPriority="39"/>
+    <w:lsdException w:name="caption" w:uiPriority="35" w:qFormat="1"/>
+    <w:lsdException w:name="Title" w:semiHidden="0" w:uiPriority="10" w:unhideWhenUsed="0" w:qFormat="1"/>
+    <w:lsdException w:name="Default Paragraph Font" w:uiPriority="1"/>
+    <w:lsdException w:name="Subtitle" w:semiHidden="0" w:uiPriority="11" w:unhideWhenUsed="0" w:qFormat="1"/>
+    <w:lsdException w:name="Strong" w:semiHidden="0" w:uiPriority="22" w:unhideWhenUsed="0" w:qFormat="1"/>
+    <w:lsdException w:name="Emphasis" w:semiHidden="0" w:uiPriority="20" w:unhideWhenUsed="0" w:qFormat="1"/>
+    <w:lsdException w:name="Table Grid" w:semiHidden="0" w:uiPriority="39" w:unhideWhenUsed="0"/>
+    <w:lsdException w:name="Placeholder Text" w:unhideWhenUsed="0"/>
+    <w:lsdException w:name="No Spacing" w:semiHidden="0" w:uiPriority="1" w:unhideWhenUsed="0" w:qFormat="1"/>
+    <w:lsdException w:name="Light Shading" w:semiHidden="0" w:uiPriority="60" w:unhideWhenUsed="0"/>
+    <w:lsdException w:name="Light List" w:semiHidden="0" w:uiPriority="61" w:unhideWhenUsed="0"/>
+    <w:lsdException w:name="Light Grid" w:semiHidden="0" w:uiPriority="62" w:unhideWhenUsed="0"/>
+    <w:lsdException w:name="Medium Shading 1" w:semiHidden="0" w:uiPriority="63" w:unhideWhenUsed="0"/>
+    <w:lsdException w:name="Medium Shading 2" w:semiHidden="0" w:uiPriority="64" w:unhideWhenUsed="0"/>
+    <w:lsdException w:name="Medium List 1" w:semiHidden="0" w:uiPriority="65" w:unhideWhenUsed="0"/>
+    <w:lsdException w:name="Medium List 2" w:semiHidden="0" w:uiPriority="66" w:unhideWhenUsed="0"/>
+    <w:lsdException w:name="Medium Grid 1" w:semiHidden="0" w:uiPriority="67" w:unhideWhenUsed="0"/>
+    <w:lsdException w:name="Medium Grid 2" w:semiHidden="0" w:uiPriority="68" w:unhideWhenUsed="0"/>
+    <w:lsdException w:name="Medium Grid 3" w:semiHidden="0" w:uiPriority="69" w:unhideWhenUsed="0"/>
+    <w:lsdException w:name="Dark List" w:semiHidden="0" w:uiPriority="70" w:unhideWhenUsed="0"/>
+    <w:lsdException w:name="Colorful Shading" w:semiHidden="0" w:uiPriority="71" w:unhideWhenUsed="0"/>
+    <w:lsdException w:name="Colorful List" w:semiHidden="0" w:uiPriority="72" w:unhideWhenUsed="0"/>
+    <w:lsdException w:name="Colorful Grid" w:semiHidden="0" w:uiPriority="73" w:unhideWhenUsed="0"/>
+    <w:lsdException w:name="Light Shading Accent 1" w:semiHidden="0" w:uiPriority="60" w:unhideWhenUsed="0"/>
+    <w:lsdException w:name="Light List Accent 1" w:semiHidden="0" w:uiPriority="61" w:unhideWhenUsed="0"/>
+    <w:lsdException w:name="Light Grid Accent 1" w:semiHidden="0" w:uiPriority="62" w:unhideWhenUsed="0"/>
+    <w:lsdException w:name="Medium Shading 1 Accent 1" w:semiHidden="0" w:uiPriority="63" w:unhideWhenUsed="0"/>
+    <w:lsdException w:name="Medium Shading 2 Accent 1" w:semiHidden="0" w:uiPriority="64" w:unhideWhenUsed="0"/>
+    <w:lsdException w:name="Medium List 1 Accent 1" w:semiHidden="0" w:uiPriority="65" w:unhideWhenUsed="0"/>
+    <w:lsdException w:name="Revision" w:unhideWhenUsed="0"/>
+    <w:lsdException w:name="List Paragraph" w:semiHidden="0" w:uiPriority="34" w:unhideWhenUsed="0" w:qFormat="1"/>
+    <w:lsdException w:name="Quote" w:semiHidden="0" w:uiPriority="29" w:unhideWhenUsed="0" w:qFormat="1"/>
+    <w:lsdException w:name="Intense Quote" w:semiHidden="0" w:uiPriority="30" w:unhideWhenUsed="0" w:qFormat="1"/>
+    <w:lsdException w:name="Medium List 2 Accent 1" w:semiHidden="0" w:uiPriority="66" w:unhideWhenUsed="0"/>
+    <w:lsdException w:name="Medium Grid 1 Accent 1" w:semiHidden="0" w:uiPriority="67" w:unhideWhenUsed="0"/>
+    <w:lsdException w:name="Medium Grid 2 Accent 1" w:semiHidden="0" w:uiPriority="68" w:unhideWhenUsed="0"/>
+    <w:lsdException w:name="Medium Grid 3 Accent 1" w:semiHidden="0" w:uiPriority="69" w:unhideWhenUsed="0"/>
+    <w:lsdException w:name="Dark List Accent 1" w:semiHidden="0" w:uiPriority="70" w:unhideWhenUsed="0"/>
+    <w:lsdException w:name="Colorful Shading Accent 1" w:semiHidden="0" w:uiPriority="71" w:unhideWhenUsed="0"/>
+    <w:lsdException w:name="Colorful List Accent 1" w:semiHidden="0" w:uiPriority="72" w:unhideWhenUsed="0"/>
+    <w:lsdException w:name="Colorful Grid Accent 1" w:semiHidden="0" w:uiPriority="73" w:unhideWhenUsed="0"/>
+    <w:lsdException w:name="Light Shading Accent 2" w:semiHidden="0" w:uiPriority="60" w:unhideWhenUsed="0"/>
+    <w:lsdException w:name="Light List Accent 2" w:semiHidden="0" w:uiPriority="61" w:unhideWhenUsed="0"/>
+    <w:lsdException w:name="Light Grid Accent 2" w:semiHidden="0" w:uiPriority="62" w:unhideWhenUsed="0"/>
+    <w:lsdException w:name="Medium Shading 1 Accent 2" w:semiHidden="0" w:uiPriority="63" w:unhideWhenUsed="0"/>
+    <w:lsdException w:name="Medium Shading 2 Accent 2" w:semiHidden="0" w:uiPriority="64" w:unhideWhenUsed="0"/>
+    <w:lsdException w:name="Medium List 1 Accent 2" w:semiHidden="0" w:uiPriority="65" w:unhideWhenUsed="0"/>
+    <w:lsdException w:name="Medium List 2 Accent 2" w:semiHidden="0" w:uiPriority="66" w:unhideWhenUsed="0"/>
+    <w:lsdException w:name="Medium Grid 1 Accent 2" w:semiHidden="0" w:uiPriority="67" w:unhideWhenUsed="0"/>
+    <w:lsdException w:name="Medium Grid 2 Accent 2" w:semiHidden="0" w:uiPriority="68" w:unhideWhenUsed="0"/>
+    <w:lsdException w:name="Medium Grid 3 Accent 2" w:semiHidden="0" w:uiPriority="69" w:unhideWhenUsed="0"/>
+    <w:lsdException w:name="Dark List Accent 2" w:semiHidden="0" w:uiPriority="70" w:unhideWhenUsed="0"/>
+    <w:lsdException w:name="Colorful Shading Accent 2" w:semiHidden="0" w:uiPriority="71" w:unhideWhenUsed="0"/>
+    <w:lsdException w:name="Colorful List Accent 2" w:semiHidden="0" w:uiPriority="72" w:unhideWhenUsed="0"/>
+    <w:lsdException w:name="Colorful Grid Accent 2" w:semiHidden="0" w:uiPriority="73" w:unhideWhenUsed="0"/>
+    <w:lsdException w:name="Light Shading Accent 3" w:semiHidden="0" w:uiPriority="60" w:unhideWhenUsed="0"/>
+    <w:lsdException w:name="Light List Accent 3" w:semiHidden="0" w:uiPriority="61" w:unhideWhenUsed="0"/>
+    <w:lsdException w:name="Light Grid Accent 3" w:semiHidden="0" w:uiPriority="62" w:unhideWhenUsed="0"/>
+    <w:lsdException w:name="Medium Shading 1 Accent 3" w:semiHidden="0" w:uiPriority="63" w:unhideWhenUsed="0"/>
+    <w:lsdException w:name="Medium Shading 2 Accent 3" w:semiHidden="0" w:uiPriority="64" w:unhideWhenUsed="0"/>
+    <w:lsdException w:name="Medium List 1 Accent 3" w:semiHidden="0" w:uiPriority="65" w:unhideWhenUsed="0"/>
+    <w:lsdException w:name="Medium List 2 Accent 3" w:semiHidden="0" w:uiPriority="66" w:unhideWhenUsed="0"/>
+    <w:lsdException w:name="Medium Grid 1 Accent 3" w:semiHidden="0" w:uiPriority="67" w:unhideWhenUsed="0"/>
+    <w:lsdException w:name="Medium Grid 2 Accent 3" w:semiHidden="0" w:uiPriority="68" w:unhideWhenUsed="0"/>
+    <w:lsdException w:name="Medium Grid 3 Accent 3" w:semiHidden="0" w:uiPriority="69" w:unhideWhenUsed="0"/>
+    <w:lsdException w:name="Dark List Accent 3" w:semiHidden="0" w:uiPriority="70" w:unhideWhenUsed="0"/>
+    <w:lsdException w:name="Colorful Shading Accent 3" w:semiHidden="0" w:uiPriority="71" w:unhideWhenUsed="0"/>
+    <w:lsdException w:name="Colorful List Accent 3" w:semiHidden="0" w:uiPriority="72" w:unhideWhenUsed="0"/>
+    <w:lsdException w:name="Colorful Grid Accent 3" w:semiHidden="0" w:uiPriority="73" w:unhideWhenUsed="0"/>
+    <w:lsdException w:name="Light Shading Accent 4" w:semiHidden="0" w:uiPriority="60" w:unhideWhenUsed="0"/>
+    <w:lsdException w:name="Light List Accent 4" w:semiHidden="0" w:uiPriority="61" w:unhideWhenUsed="0"/>
+    <w:lsdException w:name="Light Grid Accent 4" w:semiHidden="0" w:uiPriority="62" w:unhideWhenUsed="0"/>
+    <w:lsdException w:name="Medium Shading 1 Accent 4" w:semiHidden="0" w:uiPriority="63" w:unhideWhenUsed="0"/>
+    <w:lsdException w:name="Medium Shading 2 Accent 4" w:semiHidden="0" w:uiPriority="64" w:unhideWhenUsed="0"/>
+    <w:lsdException w:name="Medium List 1 Accent 4" w:semiHidden="0" w:uiPriority="65" w:unhideWhenUsed="0"/>
+    <w:lsdException w:name="Medium List 2 Accent 4" w:semiHidden="0" w:uiPriority="66" w:unhideWhenUsed="0"/>
+    <w:lsdException w:name="Medium Grid 1 Accent 4" w:semiHidden="0" w:uiPriority="67" w:unhideWhenUsed="0"/>
+    <w:lsdException w:name="Medium Grid 2 Accent 4" w:semiHidden="0" w:uiPriority="68" w:unhideWhenUsed="0"/>
+    <w:lsdException w:name="Medium Grid 3 Accent 4" w:semiHidden="0" w:uiPriority="69" w:unhideWhenUsed="0"/>
+    <w:lsdException w:name="Dark List Accent 4" w:semiHidden="0" w:uiPriority="70" w:unhideWhenUsed="0"/>
+    <w:lsdException w:name="Colorful Shading Accent 4" w:semiHidden="0" w:uiPriority="71" w:unhideWhenUsed="0"/>
+    <w:lsdException w:name="Colorful List Accent 4" w:semiHidden="0" w:uiPriority="72" w:unhideWhenUsed="0"/>
+    <w:lsdException w:name="Colorful Grid Accent 4" w:semiHidden="0" w:uiPriority="73" w:unhideWhenUsed="0"/>
+    <w:lsdException w:name="Light Shading Accent 5" w:semiHidden="0" w:uiPriority="60" w:unhideWhenUsed="0"/>
+    <w:lsdException w:name="Light List Accent 5" w:semiHidden="0" w:uiPriority="61" w:unhideWhenUsed="0"/>
+    <w:lsdException w:name="Light Grid Accent 5" w:semiHidden="0" w:uiPriority="62" w:unhideWhenUsed="0"/>
+    <w:lsdException w:name="Medium Shading 1 Accent 5" w:semiHidden="0" w:uiPriority="63" w:unhideWhenUsed="0"/>
+    <w:lsdException w:name="Medium Shading 2 Accent 5" w:semiHidden="0" w:uiPriority="64" w:unhideWhenUsed="0"/>
+    <w:lsdException w:name="Medium List 1 Accent 5" w:semiHidden="0" w:uiPriority="65" w:unhideWhenUsed="0"/>
+    <w:lsdException w:name="Medium List 2 Accent 5" w:semiHidden="0" w:uiPriority="66" w:unhideWhenUsed="0"/>
+    <w:lsdException w:name="Medium Grid 1 Accent 5" w:semiHidden="0" w:uiPriority="67" w:unhideWhenUsed="0"/>
+    <w:lsdException w:name="Medium Grid 2 Accent 5" w:semiHidden="0" w:uiPriority="68" w:unhideWhenUsed="0"/>
+    <w:lsdException w:name="Medium Grid 3 Accent 5" w:semiHidden="0" w:uiPriority="69" w:unhideWhenUsed="0"/>
+    <w:lsdException w:name="Dark List Accent 5" w:semiHidden="0" w:uiPriority="70" w:unhideWhenUsed="0"/>
+    <w:lsdException w:name="Colorful Shading Accent 5" w:semiHidden="0" w:uiPriority="71" w:unhideWhenUsed="0"/>
+    <w:lsdException w:name="Colorful List Accent 5" w:semiHidden="0" w:uiPriority="72" w:unhideWhenUsed="0"/>
+    <w:lsdException w:name="Colorful Grid Accent 5" w:semiHidden="0" w:uiPriority="73" w:unhideWhenUsed="0"/>
+    <w:lsdException w:name="Light Shading Accent 6" w:semiHidden="0" w:uiPriority="60" w:unhideWhenUsed="0"/>
+    <w:lsdException w:name="Light List Accent 6" w:semiHidden="0" w:uiPriority="61" w:unhideWhenUsed="0"/>
+    <w:lsdException w:name="Light Grid Accent 6" w:semiHidden="0" w:uiPriority="62" w:unhideWhenUsed="0"/>
+    <w:lsdException w:name="Medium Shading 1 Accent 6" w:semiHidden="0" w:uiPriority="63" w:unhideWhenUsed="0"/>
+    <w:lsdException w:name="Medium Shading 2 Accent 6" w:semiHidden="0" w:uiPriority="64" w:unhideWhenUsed="0"/>
+    <w:lsdException w:name="Medium List 1 Accent 6" w:semiHidden="0" w:uiPriority="65" w:unhideWhenUsed="0"/>
+    <w:lsdException w:name="Medium List 2 Accent 6" w:semiHidden="0" w:uiPriority="66" w:unhideWhenUsed="0"/>
+    <w:lsdException w:name="Medium Grid 1 Accent 6" w:semiHidden="0" w:uiPriority="67" w:unhideWhenUsed="0"/>
+    <w:lsdException w:name="Medium Grid 2 Accent 6" w:semiHidden="0" w:uiPriority="68" w:unhideWhenUsed="0"/>
+    <w:lsdException w:name="Medium Grid 3 Accent 6" w:semiHidden="0" w:uiPriority="69" w:unhideWhenUsed="0"/>
+    <w:lsdException w:name="Dark List Accent 6" w:semiHidden="0" w:uiPriority="70" w:unhideWhenUsed="0"/>
+    <w:lsdException w:name="Colorful Shading Accent 6" w:semiHidden="0" w:uiPriority="71" w:unhideWhenUsed="0"/>
+    <w:lsdException w:name="Colorful List Accent 6" w:semiHidden="0" w:uiPriority="72" w:unhideWhenUsed="0"/>
+    <w:lsdException w:name="Colorful Grid Accent 6" w:semiHidden="0" w:uiPriority="73" w:unhideWhenUsed="0"/>
+    <w:lsdException w:name="Subtle Emphasis" w:semiHidden="0" w:uiPriority="19" w:unhideWhenUsed="0" w:qFormat="1"/>
+    <w:lsdException w:name="Intense Emphasis" w:semiHidden="0" w:uiPriority="21" w:unhideWhenUsed="0" w:qFormat="1"/>
+    <w:lsdException w:name="Subtle Reference" w:semiHidden="0" w:uiPriority="31" w:unhideWhenUsed="0" w:qFormat="1"/>
+    <w:lsdException w:name="Intense Reference" w:semiHidden="0" w:uiPriority="32" w:unhideWhenUsed="0" w:qFormat="1"/>
+    <w:lsdException w:name="Book Title" w:semiHidden="0" w:uiPriority="33" w:unhideWhenUsed="0" w:qFormat="1"/>
+    <w:lsdException w:name="Bibliography" w:uiPriority="37"/>
+    <w:lsdException w:name="TOC Heading" w:uiPriority="39" w:qFormat="1"/>
+  </w:latentStyles>
+  <w:style w:type="paragraph" w:default="1" w:styleId="Normal">
+    <w:name w:val="Normal"/>
+    <w:qFormat/>
+  </w:style>
+  <w:style w:type="character" w:default="1" w:styleId="DefaultParagraphFont">
+    <w:name w:val="Default Paragraph Font"/>
+    <w:uiPriority w:val="1"/>
+    <w:semiHidden/>
+    <w:unhideWhenUsed/>
+  </w:style>
+  <w:style w:type="table" w:default="1" w:styleId="TableNormal">
+    <w:name w:val="Normal Table"/>
+    <w:uiPriority w:val="99"/>
+    <w:semiHidden/>
+    <w:unhideWhenUsed/>
+    <w:tblPr>
+      <w:tblInd w:w="0" w:type="dxa"/>
+      <w:tblCellMar>
+        <w:top w:w="0" w:type="dxa"/>
+        <w:left w:w="108" w:type="dxa"/>
+        <w:bottom w:w="0" w:type="dxa"/>
+        <w:right w:w="108" w:type="dxa"/>
+      </w:tblCellMar>
+    </w:tblPr>
+  </w:style>
+  <w:style w:type="numbering" w:default="1" w:styleId="NoList">
+    <w:name w:val="No List"/>
+    <w:uiPriority w:val="99"/>
+    <w:semiHidden/>
+    <w:unhideWhenUsed/>
+  </w:style>
+  <w:style w:type="paragraph" w:styleId="NoSpacing">
+    <w:name w:val="No Spacing"/>
+    <w:uiPriority w:val="1"/>
+    <w:qFormat/>
+    <w:rsid w:val="0034278F"/>
+    <w:pPr>
+      <w:spacing w:after="0" w:line="240" w:lineRule="auto"/>
+    </w:pPr>
+  </w:style>
+  <w:style w:type="character" w:styleId="Hyperlink">
+    <w:name w:val="Hyperlink"/>
+    <w:basedOn w:val="DefaultParagraphFont"/>
+    <w:uiPriority w:val="99"/>
+    <w:unhideWhenUsed/>
+    <w:rsid w:val="008A0B4C"/>
+    <w:rPr>
+      <w:color w:val="0563C1" w:themeColor="hyperlink"/>
+      <w:u w:val="single"/>
+    </w:rPr>
+  </w:style>
+  <w:style w:type="paragraph" w:styleId="Header">
+    <w:name w:val="header"/>
+    <w:basedOn w:val="Normal"/>
+    <w:link w:val="HeaderChar"/>
+    <w:uiPriority w:val="99"/>
+    <w:unhideWhenUsed/>
+    <w:rsid w:val="00086C38"/>
+    <w:pPr>
+      <w:tabs>
+        <w:tab w:val="center" w:pos="4680"/>
+        <w:tab w:val="right" w:pos="9360"/>
+      </w:tabs>
+      <w:spacing w:after="0" w:line="240" w:lineRule="auto"/>
+    </w:pPr>
+  </w:style>
+  <w:style w:type="character" w:customStyle="1" w:styleId="HeaderChar">
+    <w:name w:val="Header Char"/>
+    <w:basedOn w:val="DefaultParagraphFont"/>
+    <w:link w:val="Header"/>
+    <w:uiPriority w:val="99"/>
+    <w:rsid w:val="00086C38"/>
+  </w:style>
+  <w:style w:type="paragraph" w:styleId="Footer">
+    <w:name w:val="footer"/>
+    <w:basedOn w:val="Normal"/>
+    <w:link w:val="FooterChar"/>
+    <w:uiPriority w:val="99"/>
+    <w:unhideWhenUsed/>
+    <w:rsid w:val="00086C38"/>
+    <w:pPr>
+      <w:tabs>
+        <w:tab w:val="center" w:pos="4680"/>
+        <w:tab w:val="right" w:pos="9360"/>
+      </w:tabs>
+      <w:spacing w:after="0" w:line="240" w:lineRule="auto"/>
+    </w:pPr>
+  </w:style>
+  <w:style w:type="character" w:customStyle="1" w:styleId="FooterChar">
+    <w:name w:val="Footer Char"/>
+    <w:basedOn w:val="DefaultParagraphFont"/>
+    <w:link w:val="Footer"/>
+    <w:uiPriority w:val="99"/>
+    <w:rsid w:val="00086C38"/>
+  </w:style>
+  <w:style w:type="table" w:styleId="TableGrid">
+    <w:name w:val="Table Grid"/>
+    <w:basedOn w:val="TableNormal"/>
+    <w:uiPriority w:val="39"/>
+    <w:rsid w:val="001338E7"/>
+    <w:pPr>
+      <w:spacing w:after="0" w:line="240" w:lineRule="auto"/>
+    </w:pPr>
+    <w:tblPr>
+      <w:tblInd w:w="0" w:type="dxa"/>
+      <w:tblBorders>
+        <w:top w:val="single" w:sz="4" w:space="0" w:color="auto"/>
+        <w:left w:val="single" w:sz="4" w:space="0" w:color="auto"/>
+        <w:bottom w:val="single" w:sz="4" w:space="0" w:color="auto"/>
+        <w:right w:val="single" w:sz="4" w:space="0" w:color="auto"/>
+        <w:insideH w:val="single" w:sz="4" w:space="0" w:color="auto"/>
+        <w:insideV w:val="single" w:sz="4" w:space="0" w:color="auto"/>
+      </w:tblBorders>
+      <w:tblCellMar>
+        <w:top w:w="0" w:type="dxa"/>
+        <w:left w:w="108" w:type="dxa"/>
+        <w:bottom w:w="0" w:type="dxa"/>
+        <w:right w:w="108" w:type="dxa"/>
+      </w:tblCellMar>
+    </w:tblPr>
+  </w:style>
+  <w:style w:type="paragraph" w:styleId="HTMLPreformatted">
+    <w:name w:val="HTML Preformatted"/>
+    <w:basedOn w:val="Normal"/>
+    <w:link w:val="HTMLPreformattedChar"/>
+    <w:uiPriority w:val="99"/>
+    <w:semiHidden/>
+    <w:unhideWhenUsed/>
+    <w:rsid w:val="00FE05D1"/>
+    <w:pPr>
+      <w:tabs>
+        <w:tab w:val="left" w:pos="916"/>
+        <w:tab w:val="left" w:pos="1832"/>
+        <w:tab w:val="left" w:pos="2748"/>
+        <w:tab w:val="left" w:pos="3664"/>
+        <w:tab w:val="left" w:pos="4580"/>
+        <w:tab w:val="left" w:pos="5496"/>
+        <w:tab w:val="left" w:pos="6412"/>
+        <w:tab w:val="left" w:pos="7328"/>
+        <w:tab w:val="left" w:pos="8244"/>
+        <w:tab w:val="left" w:pos="9160"/>
+        <w:tab w:val="left" w:pos="10076"/>
+        <w:tab w:val="left" w:pos="10992"/>
+        <w:tab w:val="left" w:pos="11908"/>
+        <w:tab w:val="left" w:pos="12824"/>
+        <w:tab w:val="left" w:pos="13740"/>
+        <w:tab w:val="left" w:pos="14656"/>
+      </w:tabs>
+      <w:spacing w:after="0" w:line="240" w:lineRule="auto"/>
+    </w:pPr>
+    <w:rPr>
+      <w:rFonts w:ascii="Courier New" w:eastAsia="Times New Roman" w:hAnsi="Courier New" w:cs="Courier New"/>
+      <w:sz w:val="20"/>
+      <w:szCs w:val="20"/>
+    </w:rPr>
+  </w:style>
+  <w:style w:type="character" w:customStyle="1" w:styleId="HTMLPreformattedChar">
+    <w:name w:val="HTML Preformatted Char"/>
+    <w:basedOn w:val="DefaultParagraphFont"/>
+    <w:link w:val="HTMLPreformatted"/>
+    <w:uiPriority w:val="99"/>
+    <w:semiHidden/>
+    <w:rsid w:val="00FE05D1"/>
+    <w:rPr>
+      <w:rFonts w:ascii="Courier New" w:eastAsia="Times New Roman" w:hAnsi="Courier New" w:cs="Courier New"/>
+      <w:sz w:val="20"/>
+      <w:szCs w:val="20"/>
+    </w:rPr>
+  </w:style>
+  <w:style w:type="paragraph" w:styleId="BalloonText">
+    <w:name w:val="Balloon Text"/>
+    <w:basedOn w:val="Normal"/>
+    <w:link w:val="BalloonTextChar"/>
+    <w:uiPriority w:val="99"/>
+    <w:semiHidden/>
+    <w:unhideWhenUsed/>
+    <w:rsid w:val="00693CA8"/>
+    <w:pPr>
+      <w:spacing w:after="0" w:line="240" w:lineRule="auto"/>
+    </w:pPr>
+    <w:rPr>
+      <w:rFonts w:ascii="Tahoma" w:hAnsi="Tahoma" w:cs="Tahoma"/>
+      <w:sz w:val="16"/>
+      <w:szCs w:val="16"/>
+    </w:rPr>
+  </w:style>
+  <w:style w:type="character" w:customStyle="1" w:styleId="BalloonTextChar">
+    <w:name w:val="Balloon Text Char"/>
+    <w:basedOn w:val="DefaultParagraphFont"/>
+    <w:link w:val="BalloonText"/>
+    <w:uiPriority w:val="99"/>
+    <w:semiHidden/>
+    <w:rsid w:val="00693CA8"/>
+    <w:rPr>
+      <w:rFonts w:ascii="Tahoma" w:hAnsi="Tahoma" w:cs="Tahoma"/>
+      <w:sz w:val="16"/>
+      <w:szCs w:val="16"/>
+    </w:rPr>
+  </w:style>
 </w:styles>
 </file>
 
@@ -4527,7 +4945,7 @@
     </a:clrScheme>
     <a:fontScheme name="Office">
       <a:majorFont>
-        <a:latin typeface="Calibri Light" panose="020F0302020204030204"/>
+        <a:latin typeface="Calibri Light"/>
         <a:ea typeface=""/>
         <a:cs typeface=""/>
         <a:font script="Jpan" typeface="ＭＳ ゴシック"/>
@@ -4562,7 +4980,7 @@
         <a:font script="Geor" typeface="Sylfaen"/>
       </a:majorFont>
       <a:minorFont>
-        <a:latin typeface="Calibri" panose="020F0502020204030204"/>
+        <a:latin typeface="Calibri"/>
         <a:ea typeface=""/>
         <a:cs typeface=""/>
         <a:font script="Jpan" typeface="ＭＳ 明朝"/>
@@ -4739,7 +5157,7 @@
   <a:extraClrSchemeLst/>
   <a:extLst>
     <a:ext uri="{05A4C25C-085E-4340-85A3-A5531E510DB2}">
-      <thm15:themeFamily xmlns:thm15="http://schemas.microsoft.com/office/thememl/2012/main" name="Office Theme" id="{62F939B6-93AF-4DB8-9C6B-D6C7DFDC589F}" vid="{4A3C46E8-61CC-4603-A589-7422A47A8E4A}"/>
+      <thm15:themeFamily xmlns:thm15="http://schemas.microsoft.com/office/thememl/2012/main" xmlns="" name="Office Theme" id="{62F939B6-93AF-4DB8-9C6B-D6C7DFDC589F}" vid="{4A3C46E8-61CC-4603-A589-7422A47A8E4A}"/>
     </a:ext>
   </a:extLst>
 </a:theme>
@@ -4750,7 +5168,7 @@
 </file>
 
 <file path=customXml/itemProps1.xml><?xml version="1.0" encoding="utf-8"?>
-<ds:datastoreItem xmlns:ds="http://schemas.openxmlformats.org/officeDocument/2006/customXml" ds:itemID="{329B6E24-2678-475E-B178-D4404BFF0D38}">
+<ds:datastoreItem xmlns:ds="http://schemas.openxmlformats.org/officeDocument/2006/customXml" ds:itemID="{0BFEAC14-92F4-409D-924C-23EE65C57496}">
   <ds:schemaRefs>
     <ds:schemaRef ds:uri="http://schemas.openxmlformats.org/officeDocument/2006/bibliography"/>
   </ds:schemaRefs>

</xml_diff>

<commit_message>
Cập nhật phân quyền bên TSCD
</commit_message>
<xml_diff>
--- a/_BaoCao/quocdunginfo/draft.docx
+++ b/_BaoCao/quocdunginfo/draft.docx
@@ -868,17 +868,7 @@
           <w:sz w:val="26"/>
           <w:szCs w:val="26"/>
         </w:rPr>
-        <w:t xml:space="preserve"> công nghệ truy vấn CSDL không phụ thuộc vào dữ liệu nguồn, tức là có thể dùng LINQ để truy vấn và thực thi các thao tác dữ liệu trên: tập hợp/danh sách các đối tượng, tập tin XML hay các hệ quản t</w:t>
-      </w:r>
-      <w:bookmarkStart w:id="0" w:name="_GoBack"/>
-      <w:bookmarkEnd w:id="0"/>
-      <w:r>
-        <w:rPr>
-          <w:rFonts w:ascii="Times New Roman" w:hAnsi="Times New Roman" w:cs="Times New Roman"/>
-          <w:sz w:val="26"/>
-          <w:szCs w:val="26"/>
-        </w:rPr>
-        <w:t>rị CSDL khác nhau.</w:t>
+        <w:t xml:space="preserve"> công nghệ truy vấn CSDL không phụ thuộc vào dữ liệu nguồn, tức là có thể dùng LINQ để truy vấn và thực thi các thao tác dữ liệu trên: tập hợp/danh sách các đối tượng, tập tin XML hay các hệ quản trị CSDL khác nhau.</w:t>
       </w:r>
     </w:p>
     <w:p>
@@ -1474,7 +1464,23 @@
           <w:sz w:val="26"/>
           <w:szCs w:val="26"/>
         </w:rPr>
-        <w:t>+Custom Database Initalier</w:t>
+        <w:t>+Custom Database Initali</w:t>
+      </w:r>
+      <w:r>
+        <w:rPr>
+          <w:rFonts w:ascii="Times New Roman" w:hAnsi="Times New Roman" w:cs="Times New Roman"/>
+          <w:sz w:val="26"/>
+          <w:szCs w:val="26"/>
+        </w:rPr>
+        <w:t>z</w:t>
+      </w:r>
+      <w:r>
+        <w:rPr>
+          <w:rFonts w:ascii="Times New Roman" w:hAnsi="Times New Roman" w:cs="Times New Roman"/>
+          <w:sz w:val="26"/>
+          <w:szCs w:val="26"/>
+        </w:rPr>
+        <w:t>er</w:t>
       </w:r>
       <w:r>
         <w:rPr>
@@ -3196,7 +3202,23 @@
           <w:sz w:val="26"/>
           <w:szCs w:val="26"/>
         </w:rPr>
-        <w:t>=&gt; Xây dựng thứ tự tiến trình trong đó luôn đảm bảo Table dạng B luôn nằm sau Table dạng A</w:t>
+        <w:t>=&gt; Xây dựng thứ tự tiến trình trong đó luôn đảm bảo Table dạng B luôn</w:t>
+      </w:r>
+      <w:r>
+        <w:rPr>
+          <w:rFonts w:ascii="Times New Roman" w:hAnsi="Times New Roman" w:cs="Times New Roman"/>
+          <w:sz w:val="26"/>
+          <w:szCs w:val="26"/>
+        </w:rPr>
+        <w:t xml:space="preserve"> được đồng bộ sau</w:t>
+      </w:r>
+      <w:r>
+        <w:rPr>
+          <w:rFonts w:ascii="Times New Roman" w:hAnsi="Times New Roman" w:cs="Times New Roman"/>
+          <w:sz w:val="26"/>
+          <w:szCs w:val="26"/>
+        </w:rPr>
+        <w:t xml:space="preserve"> Table dạng A</w:t>
       </w:r>
     </w:p>
     <w:p>
@@ -3463,8 +3485,18 @@
           <w:sz w:val="26"/>
           <w:szCs w:val="26"/>
         </w:rPr>
-        <w:t>+Coi như là một module MVP nhỏ sử dụng chung cho nhiều khu vục</w:t>
-      </w:r>
+        <w:t>+Coi như là một module MVP nhỏ sử dụng chung cho nhiều khu v</w:t>
+      </w:r>
+      <w:r>
+        <w:rPr>
+          <w:rFonts w:ascii="Times New Roman" w:hAnsi="Times New Roman" w:cs="Times New Roman"/>
+          <w:sz w:val="26"/>
+          <w:szCs w:val="26"/>
+        </w:rPr>
+        <w:t>ực</w:t>
+      </w:r>
+      <w:bookmarkStart w:id="0" w:name="_GoBack"/>
+      <w:bookmarkEnd w:id="0"/>
     </w:p>
     <w:p>
       <w:pPr>
@@ -3892,7 +3924,7 @@
             <w:sz w:val="26"/>
             <w:szCs w:val="26"/>
           </w:rPr>
-          <w:t>1</w:t>
+          <w:t>8</w:t>
         </w:r>
         <w:r>
           <w:rPr>
@@ -4984,7 +5016,7 @@
 </file>
 
 <file path=customXml/itemProps1.xml><?xml version="1.0" encoding="utf-8"?>
-<ds:datastoreItem xmlns:ds="http://schemas.openxmlformats.org/officeDocument/2006/customXml" ds:itemID="{639B123D-9EEE-4B11-8E12-FD3B13971463}">
+<ds:datastoreItem xmlns:ds="http://schemas.openxmlformats.org/officeDocument/2006/customXml" ds:itemID="{5DC1F86A-3FD7-4CB9-881E-2DBF8E0FDFE0}">
   <ds:schemaRefs>
     <ds:schemaRef ds:uri="http://schemas.openxmlformats.org/officeDocument/2006/bibliography"/>
   </ds:schemaRefs>

</xml_diff>

<commit_message>
Install Async Nuget pkg for all project
</commit_message>
<xml_diff>
--- a/_BaoCao/quocdunginfo/draft.docx
+++ b/_BaoCao/quocdunginfo/draft.docx
@@ -1299,6 +1299,1479 @@
           </v:shape>
         </w:pict>
       </w:r>
+    </w:p>
+    <w:p>
+      <w:pPr>
+        <w:pStyle w:val="NoSpacing"/>
+        <w:spacing w:line="360" w:lineRule="auto"/>
+        <w:jc w:val="both"/>
+        <w:rPr>
+          <w:rFonts w:ascii="Times New Roman" w:hAnsi="Times New Roman" w:cs="Times New Roman"/>
+          <w:sz w:val="26"/>
+          <w:szCs w:val="26"/>
+        </w:rPr>
+      </w:pPr>
+      <w:r>
+        <w:rPr>
+          <w:rFonts w:ascii="Times New Roman" w:hAnsi="Times New Roman" w:cs="Times New Roman"/>
+          <w:sz w:val="26"/>
+          <w:szCs w:val="26"/>
+        </w:rPr>
+        <w:t>-Code first</w:t>
+      </w:r>
+      <w:r>
+        <w:rPr>
+          <w:rFonts w:ascii="Times New Roman" w:hAnsi="Times New Roman" w:cs="Times New Roman"/>
+          <w:sz w:val="26"/>
+          <w:szCs w:val="26"/>
+        </w:rPr>
+        <w:t>: là một cách tiếp cận mới trong các ứng dụng hướng CSDL, thay vì thiết kế cấu trúc CSDL trước thì Code first cung cấp các đặc tả để người lập trình có thể định nghĩa cấu trúc CSDL bằng các class và các logic, ràng buộ</w:t>
+      </w:r>
+      <w:r>
+        <w:rPr>
+          <w:rFonts w:ascii="Times New Roman" w:hAnsi="Times New Roman" w:cs="Times New Roman"/>
+          <w:sz w:val="26"/>
+          <w:szCs w:val="26"/>
+        </w:rPr>
+        <w:t>c trên class;</w:t>
+      </w:r>
+      <w:r>
+        <w:rPr>
+          <w:rFonts w:ascii="Times New Roman" w:hAnsi="Times New Roman" w:cs="Times New Roman"/>
+          <w:sz w:val="26"/>
+          <w:szCs w:val="26"/>
+        </w:rPr>
+        <w:t xml:space="preserve"> tận dụng được các tính năng kế thừa trên class, sau đó Entity Framework sẽ tự động ánh xạ</w:t>
+      </w:r>
+      <w:r>
+        <w:rPr>
+          <w:rFonts w:ascii="Times New Roman" w:hAnsi="Times New Roman" w:cs="Times New Roman"/>
+          <w:sz w:val="26"/>
+          <w:szCs w:val="26"/>
+        </w:rPr>
+        <w:t xml:space="preserve"> bản thiết kế</w:t>
+      </w:r>
+      <w:r>
+        <w:rPr>
+          <w:rFonts w:ascii="Times New Roman" w:hAnsi="Times New Roman" w:cs="Times New Roman"/>
+          <w:sz w:val="26"/>
+          <w:szCs w:val="26"/>
+        </w:rPr>
+        <w:t xml:space="preserve"> xuống cấu trúc</w:t>
+      </w:r>
+      <w:r>
+        <w:rPr>
+          <w:rFonts w:ascii="Times New Roman" w:hAnsi="Times New Roman" w:cs="Times New Roman"/>
+          <w:sz w:val="26"/>
+          <w:szCs w:val="26"/>
+        </w:rPr>
+        <w:t xml:space="preserve"> </w:t>
+      </w:r>
+      <w:r>
+        <w:rPr>
+          <w:rFonts w:ascii="Times New Roman" w:hAnsi="Times New Roman" w:cs="Times New Roman"/>
+          <w:sz w:val="26"/>
+          <w:szCs w:val="26"/>
+        </w:rPr>
+        <w:t>CSDL.</w:t>
+      </w:r>
+    </w:p>
+    <w:p>
+      <w:pPr>
+        <w:pStyle w:val="NoSpacing"/>
+        <w:spacing w:line="360" w:lineRule="auto"/>
+        <w:jc w:val="both"/>
+        <w:rPr>
+          <w:rFonts w:ascii="Times New Roman" w:hAnsi="Times New Roman" w:cs="Times New Roman"/>
+          <w:sz w:val="26"/>
+          <w:szCs w:val="26"/>
+        </w:rPr>
+      </w:pPr>
+      <w:r>
+        <w:rPr>
+          <w:rFonts w:ascii="Times New Roman" w:hAnsi="Times New Roman" w:cs="Times New Roman"/>
+          <w:sz w:val="26"/>
+          <w:szCs w:val="26"/>
+        </w:rPr>
+        <w:t>-Tích Đề-các (</w:t>
+      </w:r>
+      <w:r>
+        <w:rPr>
+          <w:rFonts w:ascii="Times New Roman" w:hAnsi="Times New Roman" w:cs="Times New Roman"/>
+          <w:sz w:val="26"/>
+          <w:szCs w:val="26"/>
+        </w:rPr>
+        <w:t>Descartes</w:t>
+      </w:r>
+      <w:r>
+        <w:rPr>
+          <w:rFonts w:ascii="Times New Roman" w:hAnsi="Times New Roman" w:cs="Times New Roman"/>
+          <w:sz w:val="26"/>
+          <w:szCs w:val="26"/>
+        </w:rPr>
+        <w:t xml:space="preserve">) trong </w:t>
+      </w:r>
+      <w:r>
+        <w:rPr>
+          <w:rFonts w:ascii="Times New Roman" w:hAnsi="Times New Roman" w:cs="Times New Roman"/>
+          <w:sz w:val="26"/>
+          <w:szCs w:val="26"/>
+        </w:rPr>
+        <w:t>biểu diễn</w:t>
+      </w:r>
+      <w:r>
+        <w:rPr>
+          <w:rFonts w:ascii="Times New Roman" w:hAnsi="Times New Roman" w:cs="Times New Roman"/>
+          <w:sz w:val="26"/>
+          <w:szCs w:val="26"/>
+        </w:rPr>
+        <w:t xml:space="preserve"> quan hệ 1-n</w:t>
+      </w:r>
+      <w:r>
+        <w:rPr>
+          <w:rFonts w:ascii="Times New Roman" w:hAnsi="Times New Roman" w:cs="Times New Roman"/>
+          <w:sz w:val="26"/>
+          <w:szCs w:val="26"/>
+        </w:rPr>
+        <w:t xml:space="preserve"> hoặc</w:t>
+      </w:r>
+      <w:r>
+        <w:rPr>
+          <w:rFonts w:ascii="Times New Roman" w:hAnsi="Times New Roman" w:cs="Times New Roman"/>
+          <w:sz w:val="26"/>
+          <w:szCs w:val="26"/>
+        </w:rPr>
+        <w:t xml:space="preserve"> n-n</w:t>
+      </w:r>
+      <w:r>
+        <w:rPr>
+          <w:rFonts w:ascii="Times New Roman" w:hAnsi="Times New Roman" w:cs="Times New Roman"/>
+          <w:sz w:val="26"/>
+          <w:szCs w:val="26"/>
+        </w:rPr>
+        <w:t>:</w:t>
+      </w:r>
+    </w:p>
+    <w:p>
+      <w:pPr>
+        <w:pStyle w:val="NoSpacing"/>
+        <w:spacing w:line="360" w:lineRule="auto"/>
+        <w:jc w:val="both"/>
+        <w:rPr>
+          <w:rFonts w:ascii="Times New Roman" w:hAnsi="Times New Roman" w:cs="Times New Roman"/>
+          <w:sz w:val="26"/>
+          <w:szCs w:val="26"/>
+        </w:rPr>
+      </w:pPr>
+      <w:r>
+        <w:rPr>
+          <w:rFonts w:ascii="Times New Roman" w:hAnsi="Times New Roman" w:cs="Times New Roman"/>
+          <w:sz w:val="26"/>
+          <w:szCs w:val="26"/>
+        </w:rPr>
+        <w:t>Gọi tập hợp A = {Table A</w:t>
+      </w:r>
+      <w:r>
+        <w:rPr>
+          <w:rFonts w:ascii="Times New Roman" w:hAnsi="Times New Roman" w:cs="Times New Roman"/>
+          <w:sz w:val="26"/>
+          <w:szCs w:val="26"/>
+        </w:rPr>
+        <w:t>0, Table A1,...Table Am</w:t>
+      </w:r>
+      <w:r>
+        <w:rPr>
+          <w:rFonts w:ascii="Times New Roman" w:hAnsi="Times New Roman" w:cs="Times New Roman"/>
+          <w:sz w:val="26"/>
+          <w:szCs w:val="26"/>
+        </w:rPr>
+        <w:t>} chứa các thực thể ở quan hệ nhiều</w:t>
+      </w:r>
+    </w:p>
+    <w:p>
+      <w:pPr>
+        <w:pStyle w:val="NoSpacing"/>
+        <w:spacing w:line="360" w:lineRule="auto"/>
+        <w:jc w:val="both"/>
+        <w:rPr>
+          <w:rFonts w:ascii="Times New Roman" w:hAnsi="Times New Roman" w:cs="Times New Roman"/>
+          <w:sz w:val="26"/>
+          <w:szCs w:val="26"/>
+        </w:rPr>
+      </w:pPr>
+      <w:r>
+        <w:rPr>
+          <w:rFonts w:ascii="Times New Roman" w:hAnsi="Times New Roman" w:cs="Times New Roman"/>
+          <w:sz w:val="26"/>
+          <w:szCs w:val="26"/>
+        </w:rPr>
+        <w:t>Gọi tập hợp B = {</w:t>
+      </w:r>
+      <w:r>
+        <w:rPr>
+          <w:rFonts w:ascii="Times New Roman" w:hAnsi="Times New Roman" w:cs="Times New Roman"/>
+          <w:sz w:val="26"/>
+          <w:szCs w:val="26"/>
+        </w:rPr>
+        <w:t>Table B0, Table B1</w:t>
+      </w:r>
+      <w:r>
+        <w:rPr>
+          <w:rFonts w:ascii="Times New Roman" w:hAnsi="Times New Roman" w:cs="Times New Roman"/>
+          <w:sz w:val="26"/>
+          <w:szCs w:val="26"/>
+        </w:rPr>
+        <w:t>,</w:t>
+      </w:r>
+      <w:r>
+        <w:rPr>
+          <w:rFonts w:ascii="Times New Roman" w:hAnsi="Times New Roman" w:cs="Times New Roman"/>
+          <w:sz w:val="26"/>
+          <w:szCs w:val="26"/>
+        </w:rPr>
+        <w:t xml:space="preserve"> ... Table Bn</w:t>
+      </w:r>
+      <w:r>
+        <w:rPr>
+          <w:rFonts w:ascii="Times New Roman" w:hAnsi="Times New Roman" w:cs="Times New Roman"/>
+          <w:sz w:val="26"/>
+          <w:szCs w:val="26"/>
+        </w:rPr>
+        <w:t>} chứa các thực thể ở quan hệ 1</w:t>
+      </w:r>
+    </w:p>
+    <w:p>
+      <w:pPr>
+        <w:pStyle w:val="NoSpacing"/>
+        <w:spacing w:line="360" w:lineRule="auto"/>
+        <w:jc w:val="both"/>
+        <w:rPr>
+          <w:rFonts w:ascii="Times New Roman" w:hAnsi="Times New Roman" w:cs="Times New Roman"/>
+          <w:sz w:val="26"/>
+          <w:szCs w:val="26"/>
+        </w:rPr>
+      </w:pPr>
+      <w:r>
+        <w:rPr>
+          <w:rFonts w:ascii="Times New Roman" w:hAnsi="Times New Roman" w:cs="Times New Roman"/>
+          <w:sz w:val="26"/>
+          <w:szCs w:val="26"/>
+        </w:rPr>
+        <w:t>Một tích Đề-các</w:t>
+      </w:r>
+      <w:r>
+        <w:rPr>
+          <w:rFonts w:ascii="Times New Roman" w:hAnsi="Times New Roman" w:cs="Times New Roman"/>
+          <w:sz w:val="26"/>
+          <w:szCs w:val="26"/>
+        </w:rPr>
+        <w:t xml:space="preserve"> diễn tả mối quan hệ 1-n</w:t>
+      </w:r>
+      <w:r>
+        <w:rPr>
+          <w:rFonts w:ascii="Times New Roman" w:hAnsi="Times New Roman" w:cs="Times New Roman"/>
+          <w:sz w:val="26"/>
+          <w:szCs w:val="26"/>
+        </w:rPr>
+        <w:t xml:space="preserve"> hoặc n-n</w:t>
+      </w:r>
+      <w:r>
+        <w:rPr>
+          <w:rFonts w:ascii="Times New Roman" w:hAnsi="Times New Roman" w:cs="Times New Roman"/>
+          <w:sz w:val="26"/>
+          <w:szCs w:val="26"/>
+        </w:rPr>
+        <w:t xml:space="preserve"> từ Bi đến A</w:t>
+      </w:r>
+      <w:r>
+        <w:rPr>
+          <w:rFonts w:ascii="Times New Roman" w:hAnsi="Times New Roman" w:cs="Times New Roman"/>
+          <w:sz w:val="26"/>
+          <w:szCs w:val="26"/>
+        </w:rPr>
+        <w:t xml:space="preserve">j </w:t>
+      </w:r>
+      <w:r>
+        <w:rPr>
+          <w:rFonts w:ascii="Times New Roman" w:hAnsi="Times New Roman" w:cs="Times New Roman"/>
+          <w:sz w:val="26"/>
+          <w:szCs w:val="26"/>
+        </w:rPr>
+        <w:t>(i &lt;</w:t>
+      </w:r>
+      <w:r>
+        <w:rPr>
+          <w:rFonts w:ascii="Times New Roman" w:hAnsi="Times New Roman" w:cs="Times New Roman"/>
+          <w:sz w:val="26"/>
+          <w:szCs w:val="26"/>
+        </w:rPr>
+        <w:t xml:space="preserve"> [B], j &lt; [A]</w:t>
+      </w:r>
+      <w:r>
+        <w:rPr>
+          <w:rFonts w:ascii="Times New Roman" w:hAnsi="Times New Roman" w:cs="Times New Roman"/>
+          <w:sz w:val="26"/>
+          <w:szCs w:val="26"/>
+        </w:rPr>
+        <w:t>)</w:t>
+      </w:r>
+    </w:p>
+    <w:p>
+      <w:pPr>
+        <w:pStyle w:val="NoSpacing"/>
+        <w:spacing w:line="360" w:lineRule="auto"/>
+        <w:jc w:val="both"/>
+        <w:rPr>
+          <w:rFonts w:ascii="Times New Roman" w:hAnsi="Times New Roman" w:cs="Times New Roman"/>
+          <w:sz w:val="26"/>
+          <w:szCs w:val="26"/>
+        </w:rPr>
+      </w:pPr>
+      <w:r>
+        <w:rPr>
+          <w:rFonts w:ascii="Times New Roman" w:hAnsi="Times New Roman" w:cs="Times New Roman"/>
+          <w:sz w:val="26"/>
+          <w:szCs w:val="26"/>
+        </w:rPr>
+        <w:t>B x A</w:t>
+      </w:r>
+      <w:r>
+        <w:rPr>
+          <w:rFonts w:ascii="Times New Roman" w:hAnsi="Times New Roman" w:cs="Times New Roman"/>
+          <w:sz w:val="26"/>
+          <w:szCs w:val="26"/>
+        </w:rPr>
+        <w:t xml:space="preserve"> { (</w:t>
+      </w:r>
+      <w:r>
+        <w:rPr>
+          <w:rFonts w:ascii="Times New Roman" w:hAnsi="Times New Roman" w:cs="Times New Roman"/>
+          <w:sz w:val="26"/>
+          <w:szCs w:val="26"/>
+        </w:rPr>
+        <w:t>b,a</w:t>
+      </w:r>
+      <w:r>
+        <w:rPr>
+          <w:rFonts w:ascii="Times New Roman" w:hAnsi="Times New Roman" w:cs="Times New Roman"/>
+          <w:sz w:val="26"/>
+          <w:szCs w:val="26"/>
+        </w:rPr>
+        <w:t xml:space="preserve">) | </w:t>
+      </w:r>
+      <w:r>
+        <w:rPr>
+          <w:rFonts w:ascii="Times New Roman" w:hAnsi="Times New Roman" w:cs="Times New Roman"/>
+          <w:sz w:val="26"/>
+          <w:szCs w:val="26"/>
+        </w:rPr>
+        <w:t>b</w:t>
+      </w:r>
+      <w:r>
+        <w:rPr>
+          <w:rFonts w:ascii="Times New Roman" w:hAnsi="Times New Roman" w:cs="Times New Roman"/>
+          <w:sz w:val="26"/>
+          <w:szCs w:val="26"/>
+        </w:rPr>
+        <w:t xml:space="preserve"> thuộ</w:t>
+      </w:r>
+      <w:r>
+        <w:rPr>
+          <w:rFonts w:ascii="Times New Roman" w:hAnsi="Times New Roman" w:cs="Times New Roman"/>
+          <w:sz w:val="26"/>
+          <w:szCs w:val="26"/>
+        </w:rPr>
+        <w:t>c B, a</w:t>
+      </w:r>
+      <w:r>
+        <w:rPr>
+          <w:rFonts w:ascii="Times New Roman" w:hAnsi="Times New Roman" w:cs="Times New Roman"/>
+          <w:sz w:val="26"/>
+          <w:szCs w:val="26"/>
+        </w:rPr>
+        <w:t xml:space="preserve"> thuộ</w:t>
+      </w:r>
+      <w:r>
+        <w:rPr>
+          <w:rFonts w:ascii="Times New Roman" w:hAnsi="Times New Roman" w:cs="Times New Roman"/>
+          <w:sz w:val="26"/>
+          <w:szCs w:val="26"/>
+        </w:rPr>
+        <w:t>c A</w:t>
+      </w:r>
+      <w:r>
+        <w:rPr>
+          <w:rFonts w:ascii="Times New Roman" w:hAnsi="Times New Roman" w:cs="Times New Roman"/>
+          <w:sz w:val="26"/>
+          <w:szCs w:val="26"/>
+        </w:rPr>
+        <w:t xml:space="preserve"> }</w:t>
+      </w:r>
+    </w:p>
+    <w:p>
+      <w:pPr>
+        <w:pStyle w:val="NoSpacing"/>
+        <w:spacing w:line="360" w:lineRule="auto"/>
+        <w:jc w:val="both"/>
+        <w:rPr>
+          <w:rFonts w:ascii="Times New Roman" w:hAnsi="Times New Roman" w:cs="Times New Roman"/>
+          <w:sz w:val="26"/>
+          <w:szCs w:val="26"/>
+        </w:rPr>
+      </w:pPr>
+      <w:r>
+        <w:rPr>
+          <w:rFonts w:ascii="Times New Roman" w:hAnsi="Times New Roman" w:cs="Times New Roman"/>
+          <w:sz w:val="26"/>
+          <w:szCs w:val="26"/>
+        </w:rPr>
+        <w:t>-Mối quan hệ</w:t>
+      </w:r>
+      <w:r>
+        <w:rPr>
+          <w:rFonts w:ascii="Times New Roman" w:hAnsi="Times New Roman" w:cs="Times New Roman"/>
+          <w:sz w:val="26"/>
+          <w:szCs w:val="26"/>
+        </w:rPr>
+        <w:t xml:space="preserve"> 1</w:t>
+      </w:r>
+      <w:r>
+        <w:rPr>
+          <w:rFonts w:ascii="Times New Roman" w:hAnsi="Times New Roman" w:cs="Times New Roman"/>
+          <w:sz w:val="26"/>
+          <w:szCs w:val="26"/>
+        </w:rPr>
+        <w:t>-n</w:t>
+      </w:r>
+      <w:r>
+        <w:rPr>
+          <w:rFonts w:ascii="Times New Roman" w:hAnsi="Times New Roman" w:cs="Times New Roman"/>
+          <w:sz w:val="26"/>
+          <w:szCs w:val="26"/>
+        </w:rPr>
+        <w:t xml:space="preserve"> trong</w:t>
+      </w:r>
+      <w:r>
+        <w:rPr>
+          <w:rFonts w:ascii="Times New Roman" w:hAnsi="Times New Roman" w:cs="Times New Roman"/>
+          <w:sz w:val="26"/>
+          <w:szCs w:val="26"/>
+        </w:rPr>
+        <w:t xml:space="preserve"> CSDL </w:t>
+      </w:r>
+      <w:r>
+        <w:rPr>
+          <w:rFonts w:ascii="Times New Roman" w:hAnsi="Times New Roman" w:cs="Times New Roman"/>
+          <w:sz w:val="26"/>
+          <w:szCs w:val="26"/>
+        </w:rPr>
+        <w:t>quan hệ có thể được biểu diễn</w:t>
+      </w:r>
+      <w:r>
+        <w:rPr>
+          <w:rFonts w:ascii="Times New Roman" w:hAnsi="Times New Roman" w:cs="Times New Roman"/>
+          <w:sz w:val="26"/>
+          <w:szCs w:val="26"/>
+        </w:rPr>
+        <w:t xml:space="preserve"> bằng 2 cách sau:</w:t>
+      </w:r>
+    </w:p>
+    <w:p>
+      <w:pPr>
+        <w:pStyle w:val="NoSpacing"/>
+        <w:spacing w:line="360" w:lineRule="auto"/>
+        <w:jc w:val="both"/>
+        <w:rPr>
+          <w:rFonts w:ascii="Times New Roman" w:hAnsi="Times New Roman" w:cs="Times New Roman"/>
+          <w:sz w:val="26"/>
+          <w:szCs w:val="26"/>
+        </w:rPr>
+      </w:pPr>
+      <w:r>
+        <w:rPr>
+          <w:rFonts w:ascii="Times New Roman" w:hAnsi="Times New Roman" w:cs="Times New Roman"/>
+          <w:sz w:val="26"/>
+          <w:szCs w:val="26"/>
+        </w:rPr>
+        <w:t>+Cách 1</w:t>
+      </w:r>
+      <w:r>
+        <w:rPr>
+          <w:rFonts w:ascii="Times New Roman" w:hAnsi="Times New Roman" w:cs="Times New Roman"/>
+          <w:sz w:val="26"/>
+          <w:szCs w:val="26"/>
+        </w:rPr>
+        <w:t>: Nâng cấp quan hệ 1-n thành quan hệ n-n</w:t>
+      </w:r>
+      <w:r>
+        <w:rPr>
+          <w:rFonts w:ascii="Times New Roman" w:hAnsi="Times New Roman" w:cs="Times New Roman"/>
+          <w:sz w:val="26"/>
+          <w:szCs w:val="26"/>
+        </w:rPr>
+        <w:t>:</w:t>
+      </w:r>
+    </w:p>
+    <w:p>
+      <w:pPr>
+        <w:pStyle w:val="NoSpacing"/>
+        <w:spacing w:line="360" w:lineRule="auto"/>
+        <w:jc w:val="both"/>
+        <w:rPr>
+          <w:rFonts w:ascii="Times New Roman" w:hAnsi="Times New Roman" w:cs="Times New Roman"/>
+          <w:sz w:val="26"/>
+          <w:szCs w:val="26"/>
+        </w:rPr>
+      </w:pPr>
+      <w:r>
+        <w:rPr>
+          <w:rFonts w:ascii="Times New Roman" w:hAnsi="Times New Roman" w:cs="Times New Roman"/>
+          <w:sz w:val="26"/>
+          <w:szCs w:val="26"/>
+        </w:rPr>
+        <w:t xml:space="preserve">Khi đó mỗi </w:t>
+      </w:r>
+      <w:r>
+        <w:rPr>
+          <w:rFonts w:ascii="Times New Roman" w:hAnsi="Times New Roman" w:cs="Times New Roman"/>
+          <w:sz w:val="26"/>
+          <w:szCs w:val="26"/>
+        </w:rPr>
+        <w:t>quan hệ</w:t>
+      </w:r>
+      <w:r>
+        <w:rPr>
+          <w:rFonts w:ascii="Times New Roman" w:hAnsi="Times New Roman" w:cs="Times New Roman"/>
+          <w:sz w:val="26"/>
+          <w:szCs w:val="26"/>
+        </w:rPr>
+        <w:t xml:space="preserve"> (</w:t>
+      </w:r>
+      <w:r>
+        <w:rPr>
+          <w:rFonts w:ascii="Times New Roman" w:hAnsi="Times New Roman" w:cs="Times New Roman"/>
+          <w:sz w:val="26"/>
+          <w:szCs w:val="26"/>
+        </w:rPr>
+        <w:t>B x A</w:t>
+      </w:r>
+      <w:r>
+        <w:rPr>
+          <w:rFonts w:ascii="Times New Roman" w:hAnsi="Times New Roman" w:cs="Times New Roman"/>
+          <w:sz w:val="26"/>
+          <w:szCs w:val="26"/>
+        </w:rPr>
+        <w:t>)i ( i &lt; [</w:t>
+      </w:r>
+      <w:r>
+        <w:rPr>
+          <w:rFonts w:ascii="Times New Roman" w:hAnsi="Times New Roman" w:cs="Times New Roman"/>
+          <w:sz w:val="26"/>
+          <w:szCs w:val="26"/>
+        </w:rPr>
+        <w:t>B x A</w:t>
+      </w:r>
+      <w:r>
+        <w:rPr>
+          <w:rFonts w:ascii="Times New Roman" w:hAnsi="Times New Roman" w:cs="Times New Roman"/>
+          <w:sz w:val="26"/>
+          <w:szCs w:val="26"/>
+        </w:rPr>
+        <w:t xml:space="preserve">] ) sẽ </w:t>
+      </w:r>
+      <w:r>
+        <w:rPr>
+          <w:rFonts w:ascii="Times New Roman" w:hAnsi="Times New Roman" w:cs="Times New Roman"/>
+          <w:sz w:val="26"/>
+          <w:szCs w:val="26"/>
+        </w:rPr>
+        <w:t>liên kết</w:t>
+      </w:r>
+      <w:r>
+        <w:rPr>
+          <w:rFonts w:ascii="Times New Roman" w:hAnsi="Times New Roman" w:cs="Times New Roman"/>
+          <w:sz w:val="26"/>
+          <w:szCs w:val="26"/>
+        </w:rPr>
+        <w:t xml:space="preserve"> với</w:t>
+      </w:r>
+      <w:r>
+        <w:rPr>
+          <w:rFonts w:ascii="Times New Roman" w:hAnsi="Times New Roman" w:cs="Times New Roman"/>
+          <w:sz w:val="26"/>
+          <w:szCs w:val="26"/>
+        </w:rPr>
+        <w:t xml:space="preserve"> (1+1)</w:t>
+      </w:r>
+      <w:r>
+        <w:rPr>
+          <w:rFonts w:ascii="Times New Roman" w:hAnsi="Times New Roman" w:cs="Times New Roman"/>
+          <w:sz w:val="26"/>
+          <w:szCs w:val="26"/>
+        </w:rPr>
+        <w:t>+1=3</w:t>
+      </w:r>
+      <w:r>
+        <w:rPr>
+          <w:rFonts w:ascii="Times New Roman" w:hAnsi="Times New Roman" w:cs="Times New Roman"/>
+          <w:sz w:val="26"/>
+          <w:szCs w:val="26"/>
+        </w:rPr>
+        <w:t xml:space="preserve"> Table vật lý</w:t>
+      </w:r>
+    </w:p>
+    <w:p>
+      <w:pPr>
+        <w:pStyle w:val="NoSpacing"/>
+        <w:spacing w:line="360" w:lineRule="auto"/>
+        <w:jc w:val="both"/>
+        <w:rPr>
+          <w:rFonts w:ascii="Times New Roman" w:hAnsi="Times New Roman" w:cs="Times New Roman"/>
+          <w:sz w:val="26"/>
+          <w:szCs w:val="26"/>
+        </w:rPr>
+      </w:pPr>
+      <w:r>
+        <w:rPr>
+          <w:rFonts w:ascii="Times New Roman" w:hAnsi="Times New Roman" w:cs="Times New Roman"/>
+          <w:sz w:val="26"/>
+          <w:szCs w:val="26"/>
+        </w:rPr>
+        <w:t>Tổng Table vật lý tối thiểu cần thiết để biểu diễn quan hệ trên (AxB) là:</w:t>
+      </w:r>
+    </w:p>
+    <w:p>
+      <w:pPr>
+        <w:pStyle w:val="NoSpacing"/>
+        <w:spacing w:line="360" w:lineRule="auto"/>
+        <w:jc w:val="both"/>
+        <w:rPr>
+          <w:rFonts w:ascii="Times New Roman" w:hAnsi="Times New Roman" w:cs="Times New Roman"/>
+          <w:sz w:val="26"/>
+          <w:szCs w:val="26"/>
+        </w:rPr>
+      </w:pPr>
+      <w:r>
+        <w:rPr>
+          <w:rFonts w:ascii="Times New Roman" w:hAnsi="Times New Roman" w:cs="Times New Roman"/>
+          <w:sz w:val="26"/>
+          <w:szCs w:val="26"/>
+        </w:rPr>
+        <w:t>[A] + [B] + [</w:t>
+      </w:r>
+      <w:r>
+        <w:rPr>
+          <w:rFonts w:ascii="Times New Roman" w:hAnsi="Times New Roman" w:cs="Times New Roman"/>
+          <w:sz w:val="26"/>
+          <w:szCs w:val="26"/>
+        </w:rPr>
+        <w:t xml:space="preserve">B </w:t>
+      </w:r>
+      <w:r>
+        <w:rPr>
+          <w:rFonts w:ascii="Times New Roman" w:hAnsi="Times New Roman" w:cs="Times New Roman"/>
+          <w:sz w:val="26"/>
+          <w:szCs w:val="26"/>
+        </w:rPr>
+        <w:t>x</w:t>
+      </w:r>
+      <w:r>
+        <w:rPr>
+          <w:rFonts w:ascii="Times New Roman" w:hAnsi="Times New Roman" w:cs="Times New Roman"/>
+          <w:sz w:val="26"/>
+          <w:szCs w:val="26"/>
+        </w:rPr>
+        <w:t xml:space="preserve"> A</w:t>
+      </w:r>
+      <w:r>
+        <w:rPr>
+          <w:rFonts w:ascii="Times New Roman" w:hAnsi="Times New Roman" w:cs="Times New Roman"/>
+          <w:sz w:val="26"/>
+          <w:szCs w:val="26"/>
+        </w:rPr>
+        <w:t>]</w:t>
+      </w:r>
+    </w:p>
+    <w:p>
+      <w:pPr>
+        <w:pStyle w:val="NoSpacing"/>
+        <w:spacing w:line="360" w:lineRule="auto"/>
+        <w:jc w:val="both"/>
+        <w:rPr>
+          <w:rFonts w:ascii="Times New Roman" w:hAnsi="Times New Roman" w:cs="Times New Roman"/>
+          <w:sz w:val="26"/>
+          <w:szCs w:val="26"/>
+        </w:rPr>
+      </w:pPr>
+      <w:r>
+        <w:rPr>
+          <w:rFonts w:ascii="Times New Roman" w:hAnsi="Times New Roman" w:cs="Times New Roman"/>
+          <w:sz w:val="26"/>
+          <w:szCs w:val="26"/>
+        </w:rPr>
+        <w:t>+Cách 2:</w:t>
+      </w:r>
+      <w:r>
+        <w:rPr>
+          <w:rFonts w:ascii="Times New Roman" w:hAnsi="Times New Roman" w:cs="Times New Roman"/>
+          <w:sz w:val="26"/>
+          <w:szCs w:val="26"/>
+        </w:rPr>
+        <w:t xml:space="preserve"> Truyền thống, đối tượng ở quan hệ nhiều sẽ có n khóa ngoại trỏ đến đối tượng ở quan hệ 1</w:t>
+      </w:r>
+    </w:p>
+    <w:p>
+      <w:pPr>
+        <w:pStyle w:val="NoSpacing"/>
+        <w:spacing w:line="360" w:lineRule="auto"/>
+        <w:jc w:val="both"/>
+        <w:rPr>
+          <w:rFonts w:ascii="Times New Roman" w:hAnsi="Times New Roman" w:cs="Times New Roman"/>
+          <w:sz w:val="26"/>
+          <w:szCs w:val="26"/>
+        </w:rPr>
+      </w:pPr>
+      <w:r>
+        <w:rPr>
+          <w:rFonts w:ascii="Times New Roman" w:hAnsi="Times New Roman" w:cs="Times New Roman"/>
+          <w:sz w:val="26"/>
+          <w:szCs w:val="26"/>
+        </w:rPr>
+        <w:t xml:space="preserve">Khi đó mỗi </w:t>
+      </w:r>
+      <w:r>
+        <w:rPr>
+          <w:rFonts w:ascii="Times New Roman" w:hAnsi="Times New Roman" w:cs="Times New Roman"/>
+          <w:sz w:val="26"/>
+          <w:szCs w:val="26"/>
+        </w:rPr>
+        <w:t>quan hệ</w:t>
+      </w:r>
+      <w:r>
+        <w:rPr>
+          <w:rFonts w:ascii="Times New Roman" w:hAnsi="Times New Roman" w:cs="Times New Roman"/>
+          <w:sz w:val="26"/>
+          <w:szCs w:val="26"/>
+        </w:rPr>
+        <w:t xml:space="preserve"> (</w:t>
+      </w:r>
+      <w:r>
+        <w:rPr>
+          <w:rFonts w:ascii="Times New Roman" w:hAnsi="Times New Roman" w:cs="Times New Roman"/>
+          <w:sz w:val="26"/>
+          <w:szCs w:val="26"/>
+        </w:rPr>
+        <w:t xml:space="preserve">B </w:t>
+      </w:r>
+      <w:r>
+        <w:rPr>
+          <w:rFonts w:ascii="Times New Roman" w:hAnsi="Times New Roman" w:cs="Times New Roman"/>
+          <w:sz w:val="26"/>
+          <w:szCs w:val="26"/>
+        </w:rPr>
+        <w:t>x</w:t>
+      </w:r>
+      <w:r>
+        <w:rPr>
+          <w:rFonts w:ascii="Times New Roman" w:hAnsi="Times New Roman" w:cs="Times New Roman"/>
+          <w:sz w:val="26"/>
+          <w:szCs w:val="26"/>
+        </w:rPr>
+        <w:t xml:space="preserve"> A</w:t>
+      </w:r>
+      <w:r>
+        <w:rPr>
+          <w:rFonts w:ascii="Times New Roman" w:hAnsi="Times New Roman" w:cs="Times New Roman"/>
+          <w:sz w:val="26"/>
+          <w:szCs w:val="26"/>
+        </w:rPr>
+        <w:t>)i (</w:t>
+      </w:r>
+      <w:r>
+        <w:rPr>
+          <w:rFonts w:ascii="Times New Roman" w:hAnsi="Times New Roman" w:cs="Times New Roman"/>
+          <w:sz w:val="26"/>
+          <w:szCs w:val="26"/>
+        </w:rPr>
+        <w:t>i &lt; [</w:t>
+      </w:r>
+      <w:r>
+        <w:rPr>
+          <w:rFonts w:ascii="Times New Roman" w:hAnsi="Times New Roman" w:cs="Times New Roman"/>
+          <w:sz w:val="26"/>
+          <w:szCs w:val="26"/>
+        </w:rPr>
+        <w:t>B x A</w:t>
+      </w:r>
+      <w:r>
+        <w:rPr>
+          <w:rFonts w:ascii="Times New Roman" w:hAnsi="Times New Roman" w:cs="Times New Roman"/>
+          <w:sz w:val="26"/>
+          <w:szCs w:val="26"/>
+        </w:rPr>
+        <w:t>]</w:t>
+      </w:r>
+      <w:r>
+        <w:rPr>
+          <w:rFonts w:ascii="Times New Roman" w:hAnsi="Times New Roman" w:cs="Times New Roman"/>
+          <w:sz w:val="26"/>
+          <w:szCs w:val="26"/>
+        </w:rPr>
+        <w:t>) sẽ</w:t>
+      </w:r>
+      <w:r>
+        <w:rPr>
+          <w:rFonts w:ascii="Times New Roman" w:hAnsi="Times New Roman" w:cs="Times New Roman"/>
+          <w:sz w:val="26"/>
+          <w:szCs w:val="26"/>
+        </w:rPr>
+        <w:t xml:space="preserve"> </w:t>
+      </w:r>
+      <w:r>
+        <w:rPr>
+          <w:rFonts w:ascii="Times New Roman" w:hAnsi="Times New Roman" w:cs="Times New Roman"/>
+          <w:sz w:val="26"/>
+          <w:szCs w:val="26"/>
+        </w:rPr>
+        <w:t>liên kết</w:t>
+      </w:r>
+      <w:r>
+        <w:rPr>
+          <w:rFonts w:ascii="Times New Roman" w:hAnsi="Times New Roman" w:cs="Times New Roman"/>
+          <w:sz w:val="26"/>
+          <w:szCs w:val="26"/>
+        </w:rPr>
+        <w:t xml:space="preserve"> ứ</w:t>
+      </w:r>
+      <w:r>
+        <w:rPr>
+          <w:rFonts w:ascii="Times New Roman" w:hAnsi="Times New Roman" w:cs="Times New Roman"/>
+          <w:sz w:val="26"/>
+          <w:szCs w:val="26"/>
+        </w:rPr>
+        <w:t>ng với 1+1=2 Table vật lý</w:t>
+      </w:r>
+    </w:p>
+    <w:p>
+      <w:pPr>
+        <w:pStyle w:val="NoSpacing"/>
+        <w:spacing w:line="360" w:lineRule="auto"/>
+        <w:jc w:val="both"/>
+        <w:rPr>
+          <w:rFonts w:ascii="Times New Roman" w:hAnsi="Times New Roman" w:cs="Times New Roman"/>
+          <w:sz w:val="26"/>
+          <w:szCs w:val="26"/>
+        </w:rPr>
+      </w:pPr>
+      <w:r>
+        <w:rPr>
+          <w:rFonts w:ascii="Times New Roman" w:hAnsi="Times New Roman" w:cs="Times New Roman"/>
+          <w:sz w:val="26"/>
+          <w:szCs w:val="26"/>
+        </w:rPr>
+        <w:t>Tổng Table vật lý tối thiểu cần thiết để biểu diễn quan hệ trên (</w:t>
+      </w:r>
+      <w:r>
+        <w:rPr>
+          <w:rFonts w:ascii="Times New Roman" w:hAnsi="Times New Roman" w:cs="Times New Roman"/>
+          <w:sz w:val="26"/>
+          <w:szCs w:val="26"/>
+        </w:rPr>
+        <w:t xml:space="preserve">B </w:t>
+      </w:r>
+      <w:r>
+        <w:rPr>
+          <w:rFonts w:ascii="Times New Roman" w:hAnsi="Times New Roman" w:cs="Times New Roman"/>
+          <w:sz w:val="26"/>
+          <w:szCs w:val="26"/>
+        </w:rPr>
+        <w:t>x</w:t>
+      </w:r>
+      <w:r>
+        <w:rPr>
+          <w:rFonts w:ascii="Times New Roman" w:hAnsi="Times New Roman" w:cs="Times New Roman"/>
+          <w:sz w:val="26"/>
+          <w:szCs w:val="26"/>
+        </w:rPr>
+        <w:t xml:space="preserve"> A</w:t>
+      </w:r>
+      <w:r>
+        <w:rPr>
+          <w:rFonts w:ascii="Times New Roman" w:hAnsi="Times New Roman" w:cs="Times New Roman"/>
+          <w:sz w:val="26"/>
+          <w:szCs w:val="26"/>
+        </w:rPr>
+        <w:t>) là:</w:t>
+      </w:r>
+    </w:p>
+    <w:p>
+      <w:pPr>
+        <w:pStyle w:val="NoSpacing"/>
+        <w:spacing w:line="360" w:lineRule="auto"/>
+        <w:jc w:val="both"/>
+        <w:rPr>
+          <w:rFonts w:ascii="Times New Roman" w:hAnsi="Times New Roman" w:cs="Times New Roman"/>
+          <w:sz w:val="26"/>
+          <w:szCs w:val="26"/>
+        </w:rPr>
+      </w:pPr>
+      <w:r>
+        <w:rPr>
+          <w:rFonts w:ascii="Times New Roman" w:hAnsi="Times New Roman" w:cs="Times New Roman"/>
+          <w:sz w:val="26"/>
+          <w:szCs w:val="26"/>
+        </w:rPr>
+        <w:t>[A] + [B]</w:t>
+      </w:r>
+    </w:p>
+    <w:p>
+      <w:pPr>
+        <w:pStyle w:val="NoSpacing"/>
+        <w:spacing w:line="360" w:lineRule="auto"/>
+        <w:jc w:val="both"/>
+        <w:rPr>
+          <w:rFonts w:ascii="Times New Roman" w:hAnsi="Times New Roman" w:cs="Times New Roman"/>
+          <w:sz w:val="26"/>
+          <w:szCs w:val="26"/>
+        </w:rPr>
+      </w:pPr>
+      <w:r>
+        <w:rPr>
+          <w:rFonts w:ascii="Times New Roman" w:hAnsi="Times New Roman" w:cs="Times New Roman"/>
+          <w:sz w:val="26"/>
+          <w:szCs w:val="26"/>
+        </w:rPr>
+        <w:lastRenderedPageBreak/>
+        <w:t>*</w:t>
+      </w:r>
+      <w:r>
+        <w:rPr>
+          <w:rFonts w:ascii="Times New Roman" w:hAnsi="Times New Roman" w:cs="Times New Roman"/>
+          <w:sz w:val="26"/>
+          <w:szCs w:val="26"/>
+        </w:rPr>
+        <w:t>EF làm việc được với cả 2 cách biểu diễn trên.</w:t>
+      </w:r>
+    </w:p>
+    <w:p>
+      <w:pPr>
+        <w:pStyle w:val="NoSpacing"/>
+        <w:spacing w:line="360" w:lineRule="auto"/>
+        <w:jc w:val="both"/>
+        <w:rPr>
+          <w:rFonts w:ascii="Times New Roman" w:hAnsi="Times New Roman" w:cs="Times New Roman"/>
+          <w:sz w:val="26"/>
+          <w:szCs w:val="26"/>
+        </w:rPr>
+      </w:pPr>
+      <w:r>
+        <w:rPr>
+          <w:rFonts w:ascii="Times New Roman" w:hAnsi="Times New Roman" w:cs="Times New Roman"/>
+          <w:sz w:val="26"/>
+          <w:szCs w:val="26"/>
+        </w:rPr>
+        <w:t>*</w:t>
+      </w:r>
+      <w:r>
+        <w:rPr>
+          <w:rFonts w:ascii="Times New Roman" w:hAnsi="Times New Roman" w:cs="Times New Roman"/>
+          <w:sz w:val="26"/>
+          <w:szCs w:val="26"/>
+        </w:rPr>
+        <w:t>Dễ thấy rằng cách 1 sẽ tiêu tốn nhiều không gian lưu trữ hơn, bù lại tận dụng được nhiều tính năng ưu việt hơn do kỹ thuật ánh xạ của EF.</w:t>
+      </w:r>
+    </w:p>
+    <w:p>
+      <w:pPr>
+        <w:pStyle w:val="NoSpacing"/>
+        <w:spacing w:line="360" w:lineRule="auto"/>
+        <w:jc w:val="both"/>
+        <w:rPr>
+          <w:rFonts w:ascii="Times New Roman" w:hAnsi="Times New Roman" w:cs="Times New Roman"/>
+          <w:sz w:val="26"/>
+          <w:szCs w:val="26"/>
+        </w:rPr>
+      </w:pPr>
+    </w:p>
+    <w:p>
+      <w:pPr>
+        <w:pStyle w:val="NoSpacing"/>
+        <w:spacing w:line="360" w:lineRule="auto"/>
+        <w:jc w:val="both"/>
+        <w:rPr>
+          <w:rFonts w:ascii="Times New Roman" w:hAnsi="Times New Roman" w:cs="Times New Roman"/>
+          <w:sz w:val="26"/>
+          <w:szCs w:val="26"/>
+        </w:rPr>
+      </w:pPr>
+      <w:r>
+        <w:rPr>
+          <w:rFonts w:ascii="Times New Roman" w:hAnsi="Times New Roman" w:cs="Times New Roman"/>
+          <w:sz w:val="26"/>
+          <w:szCs w:val="26"/>
+        </w:rPr>
+        <w:t>-Mối quan hệ n-n trong CSDL quan hệ có thể được biểu diễn bằng 2 cách:</w:t>
+      </w:r>
+    </w:p>
+    <w:p>
+      <w:pPr>
+        <w:pStyle w:val="NoSpacing"/>
+        <w:spacing w:line="360" w:lineRule="auto"/>
+        <w:jc w:val="both"/>
+        <w:rPr>
+          <w:rFonts w:ascii="Times New Roman" w:hAnsi="Times New Roman" w:cs="Times New Roman"/>
+          <w:sz w:val="26"/>
+          <w:szCs w:val="26"/>
+        </w:rPr>
+      </w:pPr>
+      <w:r>
+        <w:rPr>
+          <w:rFonts w:ascii="Times New Roman" w:hAnsi="Times New Roman" w:cs="Times New Roman"/>
+          <w:sz w:val="26"/>
+          <w:szCs w:val="26"/>
+        </w:rPr>
+        <w:t xml:space="preserve">+Cách 1: </w:t>
+      </w:r>
+      <w:r>
+        <w:rPr>
+          <w:rFonts w:ascii="Times New Roman" w:hAnsi="Times New Roman" w:cs="Times New Roman"/>
+          <w:sz w:val="26"/>
+          <w:szCs w:val="26"/>
+        </w:rPr>
+        <w:t>tương tự</w:t>
+      </w:r>
+      <w:r>
+        <w:rPr>
+          <w:rFonts w:ascii="Times New Roman" w:hAnsi="Times New Roman" w:cs="Times New Roman"/>
+          <w:sz w:val="26"/>
+          <w:szCs w:val="26"/>
+        </w:rPr>
+        <w:t xml:space="preserve"> cách 1 trong biểu diễn quan hệ 1-n</w:t>
+      </w:r>
+      <w:r>
+        <w:rPr>
+          <w:rFonts w:ascii="Times New Roman" w:hAnsi="Times New Roman" w:cs="Times New Roman"/>
+          <w:sz w:val="26"/>
+          <w:szCs w:val="26"/>
+        </w:rPr>
+        <w:t xml:space="preserve"> (nhưng vì đã là quan hệ n-n nên không cần nâng cấp).</w:t>
+      </w:r>
+    </w:p>
+    <w:p>
+      <w:pPr>
+        <w:pStyle w:val="NoSpacing"/>
+        <w:spacing w:line="360" w:lineRule="auto"/>
+        <w:jc w:val="both"/>
+        <w:rPr>
+          <w:rFonts w:ascii="Times New Roman" w:hAnsi="Times New Roman" w:cs="Times New Roman"/>
+          <w:sz w:val="26"/>
+          <w:szCs w:val="26"/>
+        </w:rPr>
+      </w:pPr>
+      <w:r>
+        <w:rPr>
+          <w:rFonts w:ascii="Times New Roman" w:hAnsi="Times New Roman" w:cs="Times New Roman"/>
+          <w:sz w:val="26"/>
+          <w:szCs w:val="26"/>
+        </w:rPr>
+        <w:t>+Cách 2: Sử dụng thuộc tính đa trị trong từng trường định nghĩa khóa ngoại, tuy nhiên</w:t>
+      </w:r>
+      <w:r>
+        <w:rPr>
+          <w:rFonts w:ascii="Times New Roman" w:hAnsi="Times New Roman" w:cs="Times New Roman"/>
+          <w:sz w:val="26"/>
+          <w:szCs w:val="26"/>
+        </w:rPr>
+        <w:t xml:space="preserve"> sẽ</w:t>
+      </w:r>
+      <w:r>
+        <w:rPr>
+          <w:rFonts w:ascii="Times New Roman" w:hAnsi="Times New Roman" w:cs="Times New Roman"/>
+          <w:sz w:val="26"/>
+          <w:szCs w:val="26"/>
+        </w:rPr>
+        <w:t xml:space="preserve"> vi phạm dạng chuẩn CSDL 1NF (dạng chuẩn thấp nhất)</w:t>
+      </w:r>
+      <w:r>
+        <w:rPr>
+          <w:rFonts w:ascii="Times New Roman" w:hAnsi="Times New Roman" w:cs="Times New Roman"/>
+          <w:sz w:val="26"/>
+          <w:szCs w:val="26"/>
+        </w:rPr>
+        <w:t xml:space="preserve"> do chứa thuộc tính đa trị</w:t>
+      </w:r>
+      <w:r>
+        <w:rPr>
+          <w:rFonts w:ascii="Times New Roman" w:hAnsi="Times New Roman" w:cs="Times New Roman"/>
+          <w:sz w:val="26"/>
+          <w:szCs w:val="26"/>
+        </w:rPr>
+        <w:t>,</w:t>
+      </w:r>
+      <w:r>
+        <w:rPr>
+          <w:rFonts w:ascii="Times New Roman" w:hAnsi="Times New Roman" w:cs="Times New Roman"/>
+          <w:sz w:val="26"/>
+          <w:szCs w:val="26"/>
+        </w:rPr>
+        <w:t xml:space="preserve"> và không được EF hỗ trợ,</w:t>
+      </w:r>
+      <w:r>
+        <w:rPr>
+          <w:rFonts w:ascii="Times New Roman" w:hAnsi="Times New Roman" w:cs="Times New Roman"/>
+          <w:sz w:val="26"/>
+          <w:szCs w:val="26"/>
+        </w:rPr>
+        <w:t xml:space="preserve"> nên không khả thi</w:t>
+      </w:r>
+      <w:r>
+        <w:rPr>
+          <w:rFonts w:ascii="Times New Roman" w:hAnsi="Times New Roman" w:cs="Times New Roman"/>
+          <w:sz w:val="26"/>
+          <w:szCs w:val="26"/>
+        </w:rPr>
+        <w:t xml:space="preserve"> khi triển khai</w:t>
+      </w:r>
+      <w:r>
+        <w:rPr>
+          <w:rFonts w:ascii="Times New Roman" w:hAnsi="Times New Roman" w:cs="Times New Roman"/>
+          <w:sz w:val="26"/>
+          <w:szCs w:val="26"/>
+        </w:rPr>
+        <w:t>.</w:t>
+      </w:r>
+    </w:p>
+    <w:p>
+      <w:pPr>
+        <w:pStyle w:val="NoSpacing"/>
+        <w:spacing w:line="360" w:lineRule="auto"/>
+        <w:jc w:val="both"/>
+        <w:rPr>
+          <w:rFonts w:ascii="Times New Roman" w:hAnsi="Times New Roman" w:cs="Times New Roman"/>
+          <w:sz w:val="26"/>
+          <w:szCs w:val="26"/>
+        </w:rPr>
+      </w:pPr>
+    </w:p>
+    <w:p>
+      <w:pPr>
+        <w:pStyle w:val="NoSpacing"/>
+        <w:spacing w:line="360" w:lineRule="auto"/>
+        <w:jc w:val="both"/>
+        <w:rPr>
+          <w:rFonts w:ascii="Times New Roman" w:hAnsi="Times New Roman" w:cs="Times New Roman"/>
+          <w:sz w:val="26"/>
+          <w:szCs w:val="26"/>
+        </w:rPr>
+      </w:pPr>
+      <w:r>
+        <w:rPr>
+          <w:rFonts w:ascii="Times New Roman" w:hAnsi="Times New Roman" w:cs="Times New Roman"/>
+          <w:sz w:val="26"/>
+          <w:szCs w:val="26"/>
+        </w:rPr>
+        <w:t>*</w:t>
+      </w:r>
+      <w:r>
+        <w:rPr>
+          <w:rFonts w:ascii="Times New Roman" w:hAnsi="Times New Roman" w:cs="Times New Roman"/>
+          <w:sz w:val="26"/>
+          <w:szCs w:val="26"/>
+        </w:rPr>
+        <w:t>Đồ án sử dụ</w:t>
+      </w:r>
+      <w:r>
+        <w:rPr>
+          <w:rFonts w:ascii="Times New Roman" w:hAnsi="Times New Roman" w:cs="Times New Roman"/>
+          <w:sz w:val="26"/>
+          <w:szCs w:val="26"/>
+        </w:rPr>
+        <w:t>ng cách 1 trong việc biểu diễn quan hệ</w:t>
+      </w:r>
+      <w:r>
+        <w:rPr>
+          <w:rFonts w:ascii="Times New Roman" w:hAnsi="Times New Roman" w:cs="Times New Roman"/>
+          <w:sz w:val="26"/>
+          <w:szCs w:val="26"/>
+        </w:rPr>
+        <w:t xml:space="preserve"> n</w:t>
+      </w:r>
+      <w:r>
+        <w:rPr>
+          <w:rFonts w:ascii="Times New Roman" w:hAnsi="Times New Roman" w:cs="Times New Roman"/>
+          <w:sz w:val="26"/>
+          <w:szCs w:val="26"/>
+        </w:rPr>
+        <w:t>-n giữa: Cơ sở, Dãy, Tầng, Phòng,... và Hình Ảnh</w:t>
+      </w:r>
+    </w:p>
+    <w:p>
+      <w:pPr>
+        <w:pStyle w:val="NoSpacing"/>
+        <w:spacing w:line="360" w:lineRule="auto"/>
+        <w:jc w:val="both"/>
+        <w:rPr>
+          <w:rFonts w:ascii="Times New Roman" w:hAnsi="Times New Roman" w:cs="Times New Roman"/>
+          <w:sz w:val="26"/>
+          <w:szCs w:val="26"/>
+        </w:rPr>
+      </w:pPr>
+    </w:p>
+    <w:p>
+      <w:pPr>
+        <w:pStyle w:val="NoSpacing"/>
+        <w:spacing w:line="360" w:lineRule="auto"/>
+        <w:jc w:val="both"/>
+        <w:rPr>
+          <w:rFonts w:ascii="Times New Roman" w:hAnsi="Times New Roman" w:cs="Times New Roman"/>
+          <w:sz w:val="26"/>
+          <w:szCs w:val="26"/>
+        </w:rPr>
+      </w:pPr>
+      <w:r>
+        <w:rPr>
+          <w:rFonts w:ascii="Times New Roman" w:hAnsi="Times New Roman" w:cs="Times New Roman"/>
+          <w:sz w:val="26"/>
+          <w:szCs w:val="26"/>
+        </w:rPr>
+        <w:t>+S</w:t>
+      </w:r>
+      <w:r>
+        <w:rPr>
+          <w:rFonts w:ascii="Times New Roman" w:hAnsi="Times New Roman" w:cs="Times New Roman"/>
+          <w:sz w:val="26"/>
+          <w:szCs w:val="26"/>
+        </w:rPr>
+        <w:t>ử</w:t>
+      </w:r>
+      <w:r>
+        <w:rPr>
+          <w:rFonts w:ascii="Times New Roman" w:hAnsi="Times New Roman" w:cs="Times New Roman"/>
+          <w:sz w:val="26"/>
+          <w:szCs w:val="26"/>
+        </w:rPr>
+        <w:t xml:space="preserve"> dụng nhiều trong các ứng dụng dạ</w:t>
+      </w:r>
+      <w:r>
+        <w:rPr>
+          <w:rFonts w:ascii="Times New Roman" w:hAnsi="Times New Roman" w:cs="Times New Roman"/>
+          <w:sz w:val="26"/>
+          <w:szCs w:val="26"/>
+        </w:rPr>
+        <w:t>ng Domain-Driven Design, cho phé</w:t>
+      </w:r>
+      <w:r>
+        <w:rPr>
+          <w:rFonts w:ascii="Times New Roman" w:hAnsi="Times New Roman" w:cs="Times New Roman"/>
+          <w:sz w:val="26"/>
+          <w:szCs w:val="26"/>
+        </w:rPr>
+        <w:t>p người lập trình ảo hóa CSDL vật lý</w:t>
+      </w:r>
+      <w:r>
+        <w:rPr>
+          <w:rFonts w:ascii="Times New Roman" w:hAnsi="Times New Roman" w:cs="Times New Roman"/>
+          <w:sz w:val="26"/>
+          <w:szCs w:val="26"/>
+        </w:rPr>
+        <w:t>, giảm sự phục thuộc vào CSDL vật lý (các vấn đề về tính tương thích trên các phiên bản Hệ quản trị).</w:t>
+      </w:r>
+    </w:p>
+    <w:p>
+      <w:pPr>
+        <w:pStyle w:val="NoSpacing"/>
+        <w:spacing w:line="360" w:lineRule="auto"/>
+        <w:jc w:val="both"/>
+        <w:rPr>
+          <w:rFonts w:ascii="Times New Roman" w:hAnsi="Times New Roman" w:cs="Times New Roman"/>
+          <w:sz w:val="26"/>
+          <w:szCs w:val="26"/>
+        </w:rPr>
+      </w:pPr>
+      <w:r>
+        <w:rPr>
+          <w:rFonts w:ascii="Times New Roman" w:hAnsi="Times New Roman" w:cs="Times New Roman"/>
+          <w:sz w:val="26"/>
+          <w:szCs w:val="26"/>
+        </w:rPr>
+        <w:t>+Code first to new Database</w:t>
+      </w:r>
+    </w:p>
+    <w:p>
+      <w:pPr>
+        <w:pStyle w:val="NoSpacing"/>
+        <w:spacing w:line="360" w:lineRule="auto"/>
+        <w:jc w:val="both"/>
+        <w:rPr>
+          <w:rFonts w:ascii="Times New Roman" w:hAnsi="Times New Roman" w:cs="Times New Roman"/>
+          <w:sz w:val="26"/>
+          <w:szCs w:val="26"/>
+        </w:rPr>
+      </w:pPr>
+      <w:r>
+        <w:rPr>
+          <w:rFonts w:ascii="Times New Roman" w:hAnsi="Times New Roman" w:cs="Times New Roman"/>
+          <w:sz w:val="26"/>
+          <w:szCs w:val="26"/>
+        </w:rPr>
+        <w:t>+Migration</w:t>
+      </w:r>
+      <w:r>
+        <w:rPr>
+          <w:rFonts w:ascii="Times New Roman" w:hAnsi="Times New Roman" w:cs="Times New Roman"/>
+          <w:sz w:val="26"/>
+          <w:szCs w:val="26"/>
+        </w:rPr>
+        <w:t>: dịch chuyển phiên bản trên CSDL</w:t>
+      </w:r>
+    </w:p>
+    <w:p>
+      <w:pPr>
+        <w:pStyle w:val="NoSpacing"/>
+        <w:spacing w:line="360" w:lineRule="auto"/>
+        <w:jc w:val="both"/>
+        <w:rPr>
+          <w:rFonts w:ascii="Times New Roman" w:hAnsi="Times New Roman" w:cs="Times New Roman"/>
+          <w:sz w:val="26"/>
+          <w:szCs w:val="26"/>
+        </w:rPr>
+      </w:pPr>
+      <w:r>
+        <w:rPr>
+          <w:rFonts w:ascii="Times New Roman" w:hAnsi="Times New Roman" w:cs="Times New Roman"/>
+          <w:sz w:val="26"/>
+          <w:szCs w:val="26"/>
+        </w:rPr>
+        <w:t>+Data</w:t>
+      </w:r>
+      <w:r>
+        <w:rPr>
+          <w:rFonts w:ascii="Times New Roman" w:hAnsi="Times New Roman" w:cs="Times New Roman"/>
+          <w:sz w:val="26"/>
+          <w:szCs w:val="26"/>
+        </w:rPr>
+        <w:t>b</w:t>
+      </w:r>
+      <w:r>
+        <w:rPr>
+          <w:rFonts w:ascii="Times New Roman" w:hAnsi="Times New Roman" w:cs="Times New Roman"/>
+          <w:sz w:val="26"/>
+          <w:szCs w:val="26"/>
+        </w:rPr>
+        <w:t>as</w:t>
+      </w:r>
+      <w:r>
+        <w:rPr>
+          <w:rFonts w:ascii="Times New Roman" w:hAnsi="Times New Roman" w:cs="Times New Roman"/>
+          <w:sz w:val="26"/>
+          <w:szCs w:val="26"/>
+        </w:rPr>
+        <w:t>e Version (Upgrade/Downgrade/Rebase)</w:t>
+      </w:r>
+    </w:p>
+    <w:p>
+      <w:pPr>
+        <w:pStyle w:val="NoSpacing"/>
+        <w:spacing w:line="360" w:lineRule="auto"/>
+        <w:jc w:val="both"/>
+        <w:rPr>
+          <w:rFonts w:ascii="Times New Roman" w:hAnsi="Times New Roman" w:cs="Times New Roman"/>
+          <w:sz w:val="26"/>
+          <w:szCs w:val="26"/>
+        </w:rPr>
+      </w:pPr>
+      <w:r>
+        <w:rPr>
+          <w:rFonts w:ascii="Times New Roman" w:hAnsi="Times New Roman" w:cs="Times New Roman"/>
+          <w:sz w:val="26"/>
+          <w:szCs w:val="26"/>
+        </w:rPr>
+        <w:t>+Data Seeding</w:t>
+      </w:r>
+      <w:r>
+        <w:rPr>
+          <w:rFonts w:ascii="Times New Roman" w:hAnsi="Times New Roman" w:cs="Times New Roman"/>
+          <w:sz w:val="26"/>
+          <w:szCs w:val="26"/>
+        </w:rPr>
+        <w:t>: Cung cấp các đặc tả để tạo dữ liệu mặc định ban đầu khi tạo mới CSDL, ví dụ: Tài khoản quản trị mặc định, các giá trị cài đặt mặc định,...</w:t>
+      </w:r>
+    </w:p>
+    <w:p>
+      <w:pPr>
+        <w:pStyle w:val="NoSpacing"/>
+        <w:spacing w:line="360" w:lineRule="auto"/>
+        <w:jc w:val="both"/>
+        <w:rPr>
+          <w:rFonts w:ascii="Times New Roman" w:hAnsi="Times New Roman" w:cs="Times New Roman"/>
+          <w:sz w:val="26"/>
+          <w:szCs w:val="26"/>
+        </w:rPr>
+      </w:pPr>
+      <w:r>
+        <w:rPr>
+          <w:rFonts w:ascii="Times New Roman" w:hAnsi="Times New Roman" w:cs="Times New Roman"/>
+          <w:sz w:val="26"/>
+          <w:szCs w:val="26"/>
+        </w:rPr>
+        <w:t>+Model cheking (Structure changed)</w:t>
+      </w:r>
+      <w:r>
+        <w:rPr>
+          <w:rFonts w:ascii="Times New Roman" w:hAnsi="Times New Roman" w:cs="Times New Roman"/>
+          <w:sz w:val="26"/>
+          <w:szCs w:val="26"/>
+        </w:rPr>
+        <w:t>: Kiểm tra cấu trúc CSDL có bị thay đổi bởi các tác nhân ngoài hệ thống, đảm bảo hệ thống làm việc ổn định và dúng đắn.</w:t>
+      </w:r>
+      <w:r>
+        <w:rPr>
+          <w:rFonts w:ascii="Times New Roman" w:hAnsi="Times New Roman" w:cs="Times New Roman"/>
+          <w:sz w:val="26"/>
+          <w:szCs w:val="26"/>
+        </w:rPr>
+        <w:t xml:space="preserve"> </w:t>
+      </w:r>
+      <w:r>
+        <w:rPr>
+          <w:rFonts w:ascii="Times New Roman" w:hAnsi="Times New Roman" w:cs="Times New Roman"/>
+          <w:sz w:val="26"/>
+          <w:szCs w:val="26"/>
+        </w:rPr>
+        <w:t>Model cheking</w:t>
+      </w:r>
+      <w:r>
+        <w:rPr>
+          <w:rFonts w:ascii="Times New Roman" w:hAnsi="Times New Roman" w:cs="Times New Roman"/>
+          <w:sz w:val="26"/>
+          <w:szCs w:val="26"/>
+        </w:rPr>
+        <w:t xml:space="preserve"> là cực kỳ quan trọng khi làm việc với EF bởi vì các trường thuộc tính của dữ liệu vật lý gắn chặt với các class tương ứng của ứng dụng khi bộ máy ánh xạ hoạt động, nên chỉ </w:t>
+      </w:r>
+      <w:r>
+        <w:rPr>
+          <w:rFonts w:ascii="Times New Roman" w:hAnsi="Times New Roman" w:cs="Times New Roman"/>
+          <w:sz w:val="26"/>
+          <w:szCs w:val="26"/>
+        </w:rPr>
+        <w:t>với</w:t>
+      </w:r>
+      <w:r>
+        <w:rPr>
+          <w:rFonts w:ascii="Times New Roman" w:hAnsi="Times New Roman" w:cs="Times New Roman"/>
+          <w:sz w:val="26"/>
+          <w:szCs w:val="26"/>
+        </w:rPr>
+        <w:t xml:space="preserve"> một thay đổi nhỏ về định nghĩa của CSDL vật lý cũng sẽ </w:t>
+      </w:r>
+      <w:r>
+        <w:rPr>
+          <w:rFonts w:ascii="Times New Roman" w:hAnsi="Times New Roman" w:cs="Times New Roman"/>
+          <w:sz w:val="26"/>
+          <w:szCs w:val="26"/>
+        </w:rPr>
+        <w:t>khiến EF không hoạt động.</w:t>
+      </w:r>
       <w:bookmarkStart w:id="0" w:name="_GoBack"/>
       <w:bookmarkEnd w:id="0"/>
     </w:p>
@@ -1319,47 +2792,709 @@
           <w:sz w:val="26"/>
           <w:szCs w:val="26"/>
         </w:rPr>
-        <w:t>-Code first</w:t>
-      </w:r>
-      <w:r>
-        <w:rPr>
-          <w:rFonts w:ascii="Times New Roman" w:hAnsi="Times New Roman" w:cs="Times New Roman"/>
-          <w:sz w:val="26"/>
-          <w:szCs w:val="26"/>
-        </w:rPr>
-        <w:t>: là một cách tiếp cận mới trong các ứng dụng hướng CSDL, thay vì thiết kế cấu trúc CSDL trước thì Code first cung cấp các đặc tả để người lập trình có thể định nghĩa cấu trúc CSDL bằng các class và các logic, ràng buộ</w:t>
-      </w:r>
-      <w:r>
-        <w:rPr>
-          <w:rFonts w:ascii="Times New Roman" w:hAnsi="Times New Roman" w:cs="Times New Roman"/>
-          <w:sz w:val="26"/>
-          <w:szCs w:val="26"/>
-        </w:rPr>
-        <w:t>c trên class;</w:t>
-      </w:r>
-      <w:r>
-        <w:rPr>
-          <w:rFonts w:ascii="Times New Roman" w:hAnsi="Times New Roman" w:cs="Times New Roman"/>
-          <w:sz w:val="26"/>
-          <w:szCs w:val="26"/>
-        </w:rPr>
-        <w:t xml:space="preserve"> tận dụng được các tính năng kế thừa trên class, sau đó Entity Framework sẽ tự động ánh xạ</w:t>
-      </w:r>
-      <w:r>
-        <w:rPr>
-          <w:rFonts w:ascii="Times New Roman" w:hAnsi="Times New Roman" w:cs="Times New Roman"/>
-          <w:sz w:val="26"/>
-          <w:szCs w:val="26"/>
-        </w:rPr>
-        <w:t xml:space="preserve"> bản thiết kế</w:t>
-      </w:r>
-      <w:r>
-        <w:rPr>
-          <w:rFonts w:ascii="Times New Roman" w:hAnsi="Times New Roman" w:cs="Times New Roman"/>
-          <w:sz w:val="26"/>
-          <w:szCs w:val="26"/>
-        </w:rPr>
-        <w:t xml:space="preserve"> xuống cấu trúc</w:t>
+        <w:lastRenderedPageBreak/>
+        <w:t>+Custom Database Initali</w:t>
+      </w:r>
+      <w:r>
+        <w:rPr>
+          <w:rFonts w:ascii="Times New Roman" w:hAnsi="Times New Roman" w:cs="Times New Roman"/>
+          <w:sz w:val="26"/>
+          <w:szCs w:val="26"/>
+        </w:rPr>
+        <w:t>z</w:t>
+      </w:r>
+      <w:r>
+        <w:rPr>
+          <w:rFonts w:ascii="Times New Roman" w:hAnsi="Times New Roman" w:cs="Times New Roman"/>
+          <w:sz w:val="26"/>
+          <w:szCs w:val="26"/>
+        </w:rPr>
+        <w:t>er</w:t>
+      </w:r>
+      <w:r>
+        <w:rPr>
+          <w:rFonts w:ascii="Times New Roman" w:hAnsi="Times New Roman" w:cs="Times New Roman"/>
+          <w:sz w:val="26"/>
+          <w:szCs w:val="26"/>
+        </w:rPr>
+        <w:t>: Chỉ định phương thức khởi tạo CSDL (tự động tạo CSDL nếu chưa có, tự động tạo bảng nếu chưa có, tự động tạo dữ liệu mẫu ban đầu,…)</w:t>
+      </w:r>
+    </w:p>
+    <w:p>
+      <w:pPr>
+        <w:pStyle w:val="NoSpacing"/>
+        <w:spacing w:line="360" w:lineRule="auto"/>
+        <w:jc w:val="both"/>
+        <w:rPr>
+          <w:rFonts w:ascii="Times New Roman" w:hAnsi="Times New Roman" w:cs="Times New Roman"/>
+          <w:sz w:val="26"/>
+          <w:szCs w:val="26"/>
+        </w:rPr>
+      </w:pPr>
+      <w:r>
+        <w:rPr>
+          <w:rFonts w:ascii="Times New Roman" w:hAnsi="Times New Roman" w:cs="Times New Roman"/>
+          <w:sz w:val="26"/>
+          <w:szCs w:val="26"/>
+        </w:rPr>
+        <w:t>a. CreateDatabaseIfNotExists: mặc định của EF. Tự động tạo CSDL nếu chưa có.</w:t>
+      </w:r>
+    </w:p>
+    <w:p>
+      <w:pPr>
+        <w:pStyle w:val="NoSpacing"/>
+        <w:spacing w:line="360" w:lineRule="auto"/>
+        <w:jc w:val="both"/>
+        <w:rPr>
+          <w:rFonts w:ascii="Times New Roman" w:hAnsi="Times New Roman" w:cs="Times New Roman"/>
+          <w:sz w:val="26"/>
+          <w:szCs w:val="26"/>
+        </w:rPr>
+      </w:pPr>
+      <w:r>
+        <w:rPr>
+          <w:rFonts w:ascii="Times New Roman" w:hAnsi="Times New Roman" w:cs="Times New Roman"/>
+          <w:sz w:val="26"/>
+          <w:szCs w:val="26"/>
+        </w:rPr>
+        <w:t>b. DropCreateDatabaseIfModelChanges: Tự động tạo lại CSDL khi cấu trúc bị thay đổi. Tuy nhiên không an toàn dữ liệu.</w:t>
+      </w:r>
+    </w:p>
+    <w:p>
+      <w:pPr>
+        <w:pStyle w:val="NoSpacing"/>
+        <w:spacing w:line="360" w:lineRule="auto"/>
+        <w:jc w:val="both"/>
+        <w:rPr>
+          <w:rFonts w:ascii="Times New Roman" w:hAnsi="Times New Roman" w:cs="Times New Roman"/>
+          <w:sz w:val="26"/>
+          <w:szCs w:val="26"/>
+        </w:rPr>
+      </w:pPr>
+      <w:r>
+        <w:rPr>
+          <w:rFonts w:ascii="Times New Roman" w:hAnsi="Times New Roman" w:cs="Times New Roman"/>
+          <w:sz w:val="26"/>
+          <w:szCs w:val="26"/>
+        </w:rPr>
+        <w:t>c. DropCreateDatabaseAlways: Luôn luôn xóa và tạo mới lại CSDL mỗi khi ứng dụng khởi chạy, phù hợp với các úng dụng sử dụng CSDL như là một Cache, và muốn CSDL rỗng</w:t>
+      </w:r>
+      <w:r>
+        <w:rPr>
+          <w:rFonts w:ascii="Times New Roman" w:hAnsi="Times New Roman" w:cs="Times New Roman"/>
+          <w:sz w:val="26"/>
+          <w:szCs w:val="26"/>
+        </w:rPr>
+        <w:t xml:space="preserve"> cho</w:t>
+      </w:r>
+      <w:r>
+        <w:rPr>
+          <w:rFonts w:ascii="Times New Roman" w:hAnsi="Times New Roman" w:cs="Times New Roman"/>
+          <w:sz w:val="26"/>
+          <w:szCs w:val="26"/>
+        </w:rPr>
+        <w:t xml:space="preserve"> mỗi phiên là việc.</w:t>
+      </w:r>
+    </w:p>
+    <w:p>
+      <w:pPr>
+        <w:pStyle w:val="NoSpacing"/>
+        <w:spacing w:line="360" w:lineRule="auto"/>
+        <w:jc w:val="both"/>
+        <w:rPr>
+          <w:rFonts w:ascii="Times New Roman" w:hAnsi="Times New Roman" w:cs="Times New Roman"/>
+          <w:sz w:val="26"/>
+          <w:szCs w:val="26"/>
+        </w:rPr>
+      </w:pPr>
+      <w:r>
+        <w:rPr>
+          <w:rFonts w:ascii="Times New Roman" w:hAnsi="Times New Roman" w:cs="Times New Roman"/>
+          <w:sz w:val="26"/>
+          <w:szCs w:val="26"/>
+        </w:rPr>
+        <w:t xml:space="preserve">d. </w:t>
+      </w:r>
+      <w:r>
+        <w:rPr>
+          <w:rFonts w:ascii="Times New Roman" w:hAnsi="Times New Roman" w:cs="Times New Roman"/>
+          <w:sz w:val="26"/>
+          <w:szCs w:val="26"/>
+        </w:rPr>
+        <w:t xml:space="preserve">Custom DB Initializer: </w:t>
+      </w:r>
+      <w:r>
+        <w:rPr>
+          <w:rFonts w:ascii="Times New Roman" w:hAnsi="Times New Roman" w:cs="Times New Roman"/>
+          <w:sz w:val="26"/>
+          <w:szCs w:val="26"/>
+        </w:rPr>
+        <w:t>Nếu các định nghĩa trên không đáp ứng được yêu cầu thì người lập trình có thể tự định nghĩa một trình khởi tạo dữ liệu riêng cho CSDL.</w:t>
+      </w:r>
+    </w:p>
+    <w:p>
+      <w:pPr>
+        <w:pStyle w:val="NoSpacing"/>
+        <w:spacing w:line="360" w:lineRule="auto"/>
+        <w:jc w:val="both"/>
+        <w:rPr>
+          <w:rFonts w:ascii="Times New Roman" w:hAnsi="Times New Roman" w:cs="Times New Roman"/>
+          <w:sz w:val="26"/>
+          <w:szCs w:val="26"/>
+        </w:rPr>
+      </w:pPr>
+    </w:p>
+    <w:p>
+      <w:pPr>
+        <w:pStyle w:val="NoSpacing"/>
+        <w:spacing w:line="360" w:lineRule="auto"/>
+        <w:jc w:val="both"/>
+        <w:rPr>
+          <w:rFonts w:ascii="Times New Roman" w:hAnsi="Times New Roman" w:cs="Times New Roman"/>
+          <w:sz w:val="26"/>
+          <w:szCs w:val="26"/>
+        </w:rPr>
+      </w:pPr>
+      <w:r>
+        <w:rPr>
+          <w:rFonts w:ascii="Times New Roman" w:hAnsi="Times New Roman" w:cs="Times New Roman"/>
+          <w:sz w:val="26"/>
+          <w:szCs w:val="26"/>
+        </w:rPr>
+        <w:t>-BootStrapper</w:t>
+      </w:r>
+      <w:r>
+        <w:rPr>
+          <w:rFonts w:ascii="Times New Roman" w:hAnsi="Times New Roman" w:cs="Times New Roman"/>
+          <w:sz w:val="26"/>
+          <w:szCs w:val="26"/>
+        </w:rPr>
+        <w:t xml:space="preserve"> (override some method for specific business process) vs Event Hooker</w:t>
+      </w:r>
+      <w:r>
+        <w:rPr>
+          <w:rFonts w:ascii="Times New Roman" w:hAnsi="Times New Roman" w:cs="Times New Roman"/>
+          <w:sz w:val="26"/>
+          <w:szCs w:val="26"/>
+        </w:rPr>
+        <w:t>: Cho phép đăng ký các sự kiệ</w:t>
+      </w:r>
+      <w:r>
+        <w:rPr>
+          <w:rFonts w:ascii="Times New Roman" w:hAnsi="Times New Roman" w:cs="Times New Roman"/>
+          <w:sz w:val="26"/>
+          <w:szCs w:val="26"/>
+        </w:rPr>
+        <w:t>n</w:t>
+      </w:r>
+      <w:r>
+        <w:rPr>
+          <w:rFonts w:ascii="Times New Roman" w:hAnsi="Times New Roman" w:cs="Times New Roman"/>
+          <w:sz w:val="26"/>
+          <w:szCs w:val="26"/>
+        </w:rPr>
+        <w:t xml:space="preserve"> xảy ra trên Entity khi Entity Framework làm việc, sử dụng để thực hiện một vài hành động logic như: sau khi cập nhật thành công thì trường date_modified sẽ có giá trị giờ hiện tại.</w:t>
+      </w:r>
+    </w:p>
+    <w:p>
+      <w:pPr>
+        <w:pStyle w:val="NoSpacing"/>
+        <w:spacing w:line="360" w:lineRule="auto"/>
+        <w:jc w:val="both"/>
+        <w:rPr>
+          <w:rFonts w:ascii="Times New Roman" w:hAnsi="Times New Roman" w:cs="Times New Roman"/>
+          <w:sz w:val="26"/>
+          <w:szCs w:val="26"/>
+        </w:rPr>
+      </w:pPr>
+      <w:r>
+        <w:rPr>
+          <w:rFonts w:ascii="Times New Roman" w:hAnsi="Times New Roman" w:cs="Times New Roman"/>
+          <w:sz w:val="26"/>
+          <w:szCs w:val="26"/>
+        </w:rPr>
+        <w:t>-Class proxy (override defined class)</w:t>
+      </w:r>
+      <w:r>
+        <w:rPr>
+          <w:rFonts w:ascii="Times New Roman" w:hAnsi="Times New Roman" w:cs="Times New Roman"/>
+          <w:sz w:val="26"/>
+          <w:szCs w:val="26"/>
+        </w:rPr>
+        <w:t>: EF đòi hỏi thuộc tính khóa ngoại của các class phải được khai báo dạng virtual để EF override các kỹ thuật như Lazy loading lúc truy xuất các thuộc tính này.</w:t>
+      </w:r>
+    </w:p>
+    <w:p>
+      <w:pPr>
+        <w:pStyle w:val="NoSpacing"/>
+        <w:spacing w:line="360" w:lineRule="auto"/>
+        <w:jc w:val="both"/>
+        <w:rPr>
+          <w:rFonts w:ascii="Times New Roman" w:hAnsi="Times New Roman" w:cs="Times New Roman"/>
+          <w:sz w:val="26"/>
+          <w:szCs w:val="26"/>
+        </w:rPr>
+      </w:pPr>
+      <w:r>
+        <w:rPr>
+          <w:rFonts w:ascii="Times New Roman" w:hAnsi="Times New Roman" w:cs="Times New Roman"/>
+          <w:sz w:val="26"/>
+          <w:szCs w:val="26"/>
+        </w:rPr>
+        <w:t>-Transaction Manager (Rollback/commit)</w:t>
+      </w:r>
+      <w:r>
+        <w:rPr>
+          <w:rFonts w:ascii="Times New Roman" w:hAnsi="Times New Roman" w:cs="Times New Roman"/>
+          <w:sz w:val="26"/>
+          <w:szCs w:val="26"/>
+        </w:rPr>
+        <w:t>: Đảm bảo tính đơn nguyên của giao dịch, hoặc là tất cả thao tác dữ liệu đều được thực thi hoặc là không.</w:t>
+      </w:r>
+      <w:r>
+        <w:rPr>
+          <w:rFonts w:ascii="Times New Roman" w:hAnsi="Times New Roman" w:cs="Times New Roman"/>
+          <w:sz w:val="26"/>
+          <w:szCs w:val="26"/>
+        </w:rPr>
+        <w:t xml:space="preserve"> Nhằm đảm bảo tính nhất quán trên CSDL.</w:t>
+      </w:r>
+      <w:r>
+        <w:rPr>
+          <w:rFonts w:ascii="Times New Roman" w:hAnsi="Times New Roman" w:cs="Times New Roman"/>
+          <w:sz w:val="26"/>
+          <w:szCs w:val="26"/>
+        </w:rPr>
+        <w:t xml:space="preserve"> EF cung cấp một cơ chế Transaction rất đơn giản và hiệu quả.</w:t>
+      </w:r>
+    </w:p>
+    <w:p>
+      <w:pPr>
+        <w:pStyle w:val="NoSpacing"/>
+        <w:spacing w:line="360" w:lineRule="auto"/>
+        <w:jc w:val="both"/>
+        <w:rPr>
+          <w:rFonts w:ascii="Times New Roman" w:hAnsi="Times New Roman" w:cs="Times New Roman"/>
+          <w:sz w:val="26"/>
+          <w:szCs w:val="26"/>
+        </w:rPr>
+      </w:pPr>
+      <w:r>
+        <w:rPr>
+          <w:rFonts w:ascii="Times New Roman" w:hAnsi="Times New Roman" w:cs="Times New Roman"/>
+          <w:sz w:val="26"/>
+          <w:szCs w:val="26"/>
+        </w:rPr>
+        <w:t>-Entity State tracking and “Filter Update”</w:t>
+      </w:r>
+      <w:r>
+        <w:rPr>
+          <w:rFonts w:ascii="Times New Roman" w:hAnsi="Times New Roman" w:cs="Times New Roman"/>
+          <w:sz w:val="26"/>
+          <w:szCs w:val="26"/>
+        </w:rPr>
+        <w:t>: Để có thể theo dõi được các sự thay đổi dữ liệu trên các Entity trong môi trường runtime, EF đưa ra định nghĩa về trạng thái của các Entity, trong đó một Entity có thể thuộc một trong các trạng thái sau:</w:t>
+      </w:r>
+    </w:p>
+    <w:p>
+      <w:pPr>
+        <w:pStyle w:val="NoSpacing"/>
+        <w:spacing w:line="360" w:lineRule="auto"/>
+        <w:jc w:val="both"/>
+        <w:rPr>
+          <w:rFonts w:ascii="Times New Roman" w:hAnsi="Times New Roman" w:cs="Times New Roman"/>
+          <w:sz w:val="26"/>
+          <w:szCs w:val="26"/>
+        </w:rPr>
+      </w:pPr>
+      <w:r>
+        <w:rPr>
+          <w:rFonts w:ascii="Times New Roman" w:hAnsi="Times New Roman" w:cs="Times New Roman"/>
+          <w:sz w:val="26"/>
+          <w:szCs w:val="26"/>
+        </w:rPr>
+        <w:t>a. Attached (Entity mới khoải tạo và được đưa và hệ thống tracking, tuy nhiên chưa được lưu xuống CSDL)</w:t>
+      </w:r>
+    </w:p>
+    <w:p>
+      <w:pPr>
+        <w:pStyle w:val="NoSpacing"/>
+        <w:spacing w:line="360" w:lineRule="auto"/>
+        <w:jc w:val="both"/>
+        <w:rPr>
+          <w:rFonts w:ascii="Times New Roman" w:hAnsi="Times New Roman" w:cs="Times New Roman"/>
+          <w:sz w:val="26"/>
+          <w:szCs w:val="26"/>
+        </w:rPr>
+      </w:pPr>
+      <w:r>
+        <w:rPr>
+          <w:rFonts w:ascii="Times New Roman" w:hAnsi="Times New Roman" w:cs="Times New Roman"/>
+          <w:sz w:val="26"/>
+          <w:szCs w:val="26"/>
+        </w:rPr>
+        <w:t>b. Detached (Entity đã bị loại khi hệ thống tracking)</w:t>
+      </w:r>
+    </w:p>
+    <w:p>
+      <w:pPr>
+        <w:pStyle w:val="NoSpacing"/>
+        <w:spacing w:line="360" w:lineRule="auto"/>
+        <w:jc w:val="both"/>
+        <w:rPr>
+          <w:rFonts w:ascii="Times New Roman" w:hAnsi="Times New Roman" w:cs="Times New Roman"/>
+          <w:sz w:val="26"/>
+          <w:szCs w:val="26"/>
+        </w:rPr>
+      </w:pPr>
+      <w:r>
+        <w:rPr>
+          <w:rFonts w:ascii="Times New Roman" w:hAnsi="Times New Roman" w:cs="Times New Roman"/>
+          <w:sz w:val="26"/>
+          <w:szCs w:val="26"/>
+        </w:rPr>
+        <w:lastRenderedPageBreak/>
+        <w:t>c. Added (Entity được đưa vào hàng đợi chờ thêm vào CSDL)</w:t>
+      </w:r>
+    </w:p>
+    <w:p>
+      <w:pPr>
+        <w:pStyle w:val="NoSpacing"/>
+        <w:spacing w:line="360" w:lineRule="auto"/>
+        <w:jc w:val="both"/>
+        <w:rPr>
+          <w:rFonts w:ascii="Times New Roman" w:hAnsi="Times New Roman" w:cs="Times New Roman"/>
+          <w:sz w:val="26"/>
+          <w:szCs w:val="26"/>
+        </w:rPr>
+      </w:pPr>
+      <w:r>
+        <w:rPr>
+          <w:rFonts w:ascii="Times New Roman" w:hAnsi="Times New Roman" w:cs="Times New Roman"/>
+          <w:sz w:val="26"/>
+          <w:szCs w:val="26"/>
+        </w:rPr>
+        <w:t>d. Modified (Enity được đánh dấu là đã bị thay đổi ít nhất 1 thuộc tính được định nghĩa trong cấu trúc CSDL, được đưa vào hàng đợi chờ cập nhật xuống CSDL)</w:t>
+      </w:r>
+    </w:p>
+    <w:p>
+      <w:pPr>
+        <w:pStyle w:val="NoSpacing"/>
+        <w:spacing w:line="360" w:lineRule="auto"/>
+        <w:jc w:val="both"/>
+        <w:rPr>
+          <w:rFonts w:ascii="Times New Roman" w:hAnsi="Times New Roman" w:cs="Times New Roman"/>
+          <w:sz w:val="26"/>
+          <w:szCs w:val="26"/>
+        </w:rPr>
+      </w:pPr>
+      <w:r>
+        <w:rPr>
+          <w:rFonts w:ascii="Times New Roman" w:hAnsi="Times New Roman" w:cs="Times New Roman"/>
+          <w:sz w:val="26"/>
+          <w:szCs w:val="26"/>
+        </w:rPr>
+        <w:t>e. Unchange (Entity đượ</w:t>
+      </w:r>
+      <w:r>
+        <w:rPr>
+          <w:rFonts w:ascii="Times New Roman" w:hAnsi="Times New Roman" w:cs="Times New Roman"/>
+          <w:sz w:val="26"/>
+          <w:szCs w:val="26"/>
+        </w:rPr>
+        <w:t>c</w:t>
+      </w:r>
+      <w:r>
+        <w:rPr>
+          <w:rFonts w:ascii="Times New Roman" w:hAnsi="Times New Roman" w:cs="Times New Roman"/>
+          <w:sz w:val="26"/>
+          <w:szCs w:val="26"/>
+        </w:rPr>
+        <w:t xml:space="preserve"> đánh dấu là sạch, có thể là mới được khởi tạo hoặc là mới được load lên từ CSDL)</w:t>
+      </w:r>
+    </w:p>
+    <w:p>
+      <w:pPr>
+        <w:pStyle w:val="NoSpacing"/>
+        <w:spacing w:line="360" w:lineRule="auto"/>
+        <w:jc w:val="both"/>
+        <w:rPr>
+          <w:rFonts w:ascii="Times New Roman" w:hAnsi="Times New Roman" w:cs="Times New Roman"/>
+          <w:sz w:val="26"/>
+          <w:szCs w:val="26"/>
+        </w:rPr>
+      </w:pPr>
+      <w:r>
+        <w:rPr>
+          <w:rFonts w:ascii="Times New Roman" w:hAnsi="Times New Roman" w:cs="Times New Roman"/>
+          <w:sz w:val="26"/>
+          <w:szCs w:val="26"/>
+        </w:rPr>
+        <w:t>f. Deleted (Entity được đánh dấu là bị xóa, được đưa vào hàng đợi chờ xóa khởi CSDL)</w:t>
+      </w:r>
+    </w:p>
+    <w:p>
+      <w:pPr>
+        <w:pStyle w:val="NoSpacing"/>
+        <w:spacing w:line="360" w:lineRule="auto"/>
+        <w:jc w:val="both"/>
+        <w:rPr>
+          <w:rFonts w:ascii="Times New Roman" w:hAnsi="Times New Roman" w:cs="Times New Roman"/>
+          <w:sz w:val="26"/>
+          <w:szCs w:val="26"/>
+        </w:rPr>
+      </w:pPr>
+    </w:p>
+    <w:p>
+      <w:pPr>
+        <w:pStyle w:val="NoSpacing"/>
+        <w:spacing w:line="360" w:lineRule="auto"/>
+        <w:jc w:val="both"/>
+        <w:rPr>
+          <w:rFonts w:ascii="Times New Roman" w:hAnsi="Times New Roman" w:cs="Times New Roman"/>
+          <w:sz w:val="26"/>
+          <w:szCs w:val="26"/>
+        </w:rPr>
+      </w:pPr>
+      <w:r>
+        <w:rPr>
+          <w:rFonts w:ascii="Times New Roman" w:hAnsi="Times New Roman" w:cs="Times New Roman"/>
+          <w:sz w:val="26"/>
+          <w:szCs w:val="26"/>
+        </w:rPr>
+        <w:t xml:space="preserve">-Entity framework </w:t>
+      </w:r>
+      <w:r>
+        <w:rPr>
+          <w:rFonts w:ascii="Times New Roman" w:hAnsi="Times New Roman" w:cs="Times New Roman"/>
+          <w:sz w:val="26"/>
+          <w:szCs w:val="26"/>
+        </w:rPr>
+        <w:t>kết hợp</w:t>
+      </w:r>
+      <w:r>
+        <w:rPr>
+          <w:rFonts w:ascii="Times New Roman" w:hAnsi="Times New Roman" w:cs="Times New Roman"/>
+          <w:sz w:val="26"/>
+          <w:szCs w:val="26"/>
+        </w:rPr>
+        <w:t xml:space="preserve"> mô hình 3 lớp</w:t>
+      </w:r>
+    </w:p>
+    <w:p>
+      <w:pPr>
+        <w:pStyle w:val="NoSpacing"/>
+        <w:spacing w:line="360" w:lineRule="auto"/>
+        <w:jc w:val="both"/>
+        <w:rPr>
+          <w:rFonts w:ascii="Times New Roman" w:hAnsi="Times New Roman" w:cs="Times New Roman"/>
+          <w:sz w:val="26"/>
+          <w:szCs w:val="26"/>
+        </w:rPr>
+      </w:pPr>
+      <w:r>
+        <w:rPr>
+          <w:rFonts w:ascii="Times New Roman" w:hAnsi="Times New Roman" w:cs="Times New Roman"/>
+          <w:sz w:val="26"/>
+          <w:szCs w:val="26"/>
+        </w:rPr>
+        <w:t>-Manual media cached (class HinhAnh)</w:t>
+      </w:r>
+      <w:r>
+        <w:rPr>
+          <w:rFonts w:ascii="Times New Roman" w:hAnsi="Times New Roman" w:cs="Times New Roman"/>
+          <w:sz w:val="26"/>
+          <w:szCs w:val="26"/>
+        </w:rPr>
+        <w:t>:</w:t>
+      </w:r>
+    </w:p>
+    <w:p>
+      <w:pPr>
+        <w:pStyle w:val="NoSpacing"/>
+        <w:spacing w:line="360" w:lineRule="auto"/>
+        <w:jc w:val="both"/>
+        <w:rPr>
+          <w:rFonts w:ascii="Times New Roman" w:hAnsi="Times New Roman" w:cs="Times New Roman"/>
+          <w:sz w:val="26"/>
+          <w:szCs w:val="26"/>
+        </w:rPr>
+      </w:pPr>
+      <w:r>
+        <w:rPr>
+          <w:rFonts w:ascii="Times New Roman" w:hAnsi="Times New Roman" w:cs="Times New Roman"/>
+          <w:sz w:val="26"/>
+          <w:szCs w:val="26"/>
+        </w:rPr>
+        <w:t>Với các ứng dụng hướng đa phương tiện thì việc tổ chứa lưu trữ và truy xuất các tài nguyên là quan trọng nhằm tiết kiệm bộ nhớ và thời gian truy xuất.</w:t>
+      </w:r>
+    </w:p>
+    <w:p>
+      <w:pPr>
+        <w:pStyle w:val="NoSpacing"/>
+        <w:spacing w:line="360" w:lineRule="auto"/>
+        <w:jc w:val="both"/>
+        <w:rPr>
+          <w:rFonts w:ascii="Times New Roman" w:hAnsi="Times New Roman" w:cs="Times New Roman"/>
+          <w:sz w:val="26"/>
+          <w:szCs w:val="26"/>
+        </w:rPr>
+      </w:pPr>
+    </w:p>
+    <w:p>
+      <w:pPr>
+        <w:pStyle w:val="NoSpacing"/>
+        <w:spacing w:line="360" w:lineRule="auto"/>
+        <w:jc w:val="both"/>
+        <w:rPr>
+          <w:rFonts w:ascii="Times New Roman" w:hAnsi="Times New Roman" w:cs="Times New Roman"/>
+          <w:sz w:val="26"/>
+          <w:szCs w:val="26"/>
+        </w:rPr>
+      </w:pPr>
+    </w:p>
+    <w:p>
+      <w:pPr>
+        <w:pStyle w:val="NoSpacing"/>
+        <w:spacing w:line="360" w:lineRule="auto"/>
+        <w:jc w:val="both"/>
+        <w:rPr>
+          <w:rFonts w:ascii="Times New Roman" w:hAnsi="Times New Roman" w:cs="Times New Roman"/>
+          <w:sz w:val="26"/>
+          <w:szCs w:val="26"/>
+        </w:rPr>
+      </w:pPr>
+    </w:p>
+    <w:p>
+      <w:pPr>
+        <w:pStyle w:val="NoSpacing"/>
+        <w:spacing w:line="360" w:lineRule="auto"/>
+        <w:jc w:val="both"/>
+        <w:rPr>
+          <w:rFonts w:ascii="Times New Roman" w:hAnsi="Times New Roman" w:cs="Times New Roman"/>
+          <w:sz w:val="26"/>
+          <w:szCs w:val="26"/>
+        </w:rPr>
+      </w:pPr>
+      <w:r>
+        <w:rPr>
+          <w:rFonts w:ascii="Times New Roman" w:hAnsi="Times New Roman" w:cs="Times New Roman"/>
+          <w:sz w:val="26"/>
+          <w:szCs w:val="26"/>
+        </w:rPr>
+        <w:t>-Entity vs DataFilter</w:t>
+      </w:r>
+      <w:r>
+        <w:rPr>
+          <w:rFonts w:ascii="Times New Roman" w:hAnsi="Times New Roman" w:cs="Times New Roman"/>
+          <w:sz w:val="26"/>
+          <w:szCs w:val="26"/>
+        </w:rPr>
+        <w:t>:</w:t>
+      </w:r>
+    </w:p>
+    <w:p>
+      <w:pPr>
+        <w:pStyle w:val="NoSpacing"/>
+        <w:spacing w:line="360" w:lineRule="auto"/>
+        <w:jc w:val="both"/>
+        <w:rPr>
+          <w:rFonts w:ascii="Times New Roman" w:hAnsi="Times New Roman" w:cs="Times New Roman"/>
+          <w:sz w:val="26"/>
+          <w:szCs w:val="26"/>
+        </w:rPr>
+      </w:pPr>
+      <w:r>
+        <w:rPr>
+          <w:rFonts w:ascii="Times New Roman" w:hAnsi="Times New Roman" w:cs="Times New Roman"/>
+          <w:sz w:val="26"/>
+          <w:szCs w:val="26"/>
+        </w:rPr>
+        <w:t>+Entity là một thực thể mang các thuộc tính trực tiếp của bản thân nó, trong lập trình giao diện, thông thường khi hiển thị thông tin một đối tượng của một thực thể nào đó, ta thường hiển thị các thuộc tính gián tiếp (thuộc tính của khóa ngoại), do đó phần xử lý giao diện sẽ không làm việc trực tiếp với Entity mà làm việc thông qua một lớp mặt nạ gọi là DataFilter, nhiệm vụ của DataFilter là kết các Entity có liên quan lại với nhau sau đó chọn ra các thuộc tính cần hiển thị.</w:t>
+      </w:r>
+    </w:p>
+    <w:p>
+      <w:pPr>
+        <w:pStyle w:val="NoSpacing"/>
+        <w:spacing w:line="360" w:lineRule="auto"/>
+        <w:jc w:val="both"/>
+        <w:rPr>
+          <w:rFonts w:ascii="Times New Roman" w:hAnsi="Times New Roman" w:cs="Times New Roman"/>
+          <w:sz w:val="26"/>
+          <w:szCs w:val="26"/>
+        </w:rPr>
+      </w:pPr>
+      <w:r>
+        <w:rPr>
+          <w:rFonts w:ascii="Times New Roman" w:hAnsi="Times New Roman" w:cs="Times New Roman"/>
+          <w:sz w:val="26"/>
+          <w:szCs w:val="26"/>
+        </w:rPr>
+        <w:t>-Database Context vs Singleton Database Instance Provider</w:t>
+      </w:r>
+      <w:r>
+        <w:rPr>
+          <w:rFonts w:ascii="Times New Roman" w:hAnsi="Times New Roman" w:cs="Times New Roman"/>
+          <w:sz w:val="26"/>
+          <w:szCs w:val="26"/>
+        </w:rPr>
+        <w:t xml:space="preserve">: </w:t>
+      </w:r>
+    </w:p>
+    <w:p>
+      <w:pPr>
+        <w:pStyle w:val="NoSpacing"/>
+        <w:spacing w:line="360" w:lineRule="auto"/>
+        <w:jc w:val="both"/>
+        <w:rPr>
+          <w:rFonts w:ascii="Times New Roman" w:hAnsi="Times New Roman" w:cs="Times New Roman"/>
+          <w:sz w:val="26"/>
+          <w:szCs w:val="26"/>
+        </w:rPr>
+      </w:pPr>
+      <w:r>
+        <w:rPr>
+          <w:rFonts w:ascii="Times New Roman" w:hAnsi="Times New Roman" w:cs="Times New Roman"/>
+          <w:sz w:val="26"/>
+          <w:szCs w:val="26"/>
+        </w:rPr>
+        <w:t>+ EF xem Database Context là một ngữ cảnh truy xuất đến CSDL, trên đó chứa các lớp mặt nạ giúp truy xuất tài nguyên CSDL.</w:t>
+      </w:r>
+    </w:p>
+    <w:p>
+      <w:pPr>
+        <w:pStyle w:val="NoSpacing"/>
+        <w:spacing w:line="360" w:lineRule="auto"/>
+        <w:jc w:val="both"/>
+        <w:rPr>
+          <w:rFonts w:ascii="Times New Roman" w:hAnsi="Times New Roman" w:cs="Times New Roman"/>
+          <w:sz w:val="26"/>
+          <w:szCs w:val="26"/>
+        </w:rPr>
+      </w:pPr>
+      <w:r>
+        <w:rPr>
+          <w:rFonts w:ascii="Times New Roman" w:hAnsi="Times New Roman" w:cs="Times New Roman"/>
+          <w:sz w:val="26"/>
+          <w:szCs w:val="26"/>
+        </w:rPr>
+        <w:t xml:space="preserve">+Singleton giúp các lớp Entity nhìn thấy cùng một DbContext trong suốt phiên làm việc, </w:t>
+      </w:r>
+      <w:r>
+        <w:rPr>
+          <w:rFonts w:ascii="Times New Roman" w:hAnsi="Times New Roman" w:cs="Times New Roman"/>
+          <w:sz w:val="26"/>
+          <w:szCs w:val="26"/>
+        </w:rPr>
+        <w:t xml:space="preserve">bởi vì </w:t>
+      </w:r>
+      <w:r>
+        <w:rPr>
+          <w:rFonts w:ascii="Times New Roman" w:hAnsi="Times New Roman" w:cs="Times New Roman"/>
+          <w:sz w:val="26"/>
+          <w:szCs w:val="26"/>
+        </w:rPr>
+        <w:t>EF</w:t>
       </w:r>
       <w:r>
         <w:rPr>
@@ -1375,799 +3510,7 @@
           <w:sz w:val="26"/>
           <w:szCs w:val="26"/>
         </w:rPr>
-        <w:t>CSDL.</w:t>
-      </w:r>
-    </w:p>
-    <w:p>
-      <w:pPr>
-        <w:pStyle w:val="NoSpacing"/>
-        <w:spacing w:line="360" w:lineRule="auto"/>
-        <w:jc w:val="both"/>
-        <w:rPr>
-          <w:rFonts w:ascii="Times New Roman" w:hAnsi="Times New Roman" w:cs="Times New Roman"/>
-          <w:sz w:val="26"/>
-          <w:szCs w:val="26"/>
-        </w:rPr>
-      </w:pPr>
-      <w:r>
-        <w:rPr>
-          <w:rFonts w:ascii="Times New Roman" w:hAnsi="Times New Roman" w:cs="Times New Roman"/>
-          <w:sz w:val="26"/>
-          <w:szCs w:val="26"/>
-        </w:rPr>
-        <w:t>-Tích Đề-các (</w:t>
-      </w:r>
-      <w:r>
-        <w:rPr>
-          <w:rFonts w:ascii="Times New Roman" w:hAnsi="Times New Roman" w:cs="Times New Roman"/>
-          <w:sz w:val="26"/>
-          <w:szCs w:val="26"/>
-        </w:rPr>
-        <w:t>Descartes</w:t>
-      </w:r>
-      <w:r>
-        <w:rPr>
-          <w:rFonts w:ascii="Times New Roman" w:hAnsi="Times New Roman" w:cs="Times New Roman"/>
-          <w:sz w:val="26"/>
-          <w:szCs w:val="26"/>
-        </w:rPr>
-        <w:t>) trong thiết kế quan hệ 1-n:</w:t>
-      </w:r>
-    </w:p>
-    <w:p>
-      <w:pPr>
-        <w:pStyle w:val="NoSpacing"/>
-        <w:spacing w:line="360" w:lineRule="auto"/>
-        <w:jc w:val="both"/>
-        <w:rPr>
-          <w:rFonts w:ascii="Times New Roman" w:hAnsi="Times New Roman" w:cs="Times New Roman"/>
-          <w:sz w:val="26"/>
-          <w:szCs w:val="26"/>
-        </w:rPr>
-      </w:pPr>
-      <w:r>
-        <w:rPr>
-          <w:rFonts w:ascii="Times New Roman" w:hAnsi="Times New Roman" w:cs="Times New Roman"/>
-          <w:sz w:val="26"/>
-          <w:szCs w:val="26"/>
-        </w:rPr>
-        <w:t>Gọi tập hợp A = {Table A</w:t>
-      </w:r>
-      <w:r>
-        <w:rPr>
-          <w:rFonts w:ascii="Times New Roman" w:hAnsi="Times New Roman" w:cs="Times New Roman"/>
-          <w:sz w:val="26"/>
-          <w:szCs w:val="26"/>
-        </w:rPr>
-        <w:t>0, Table A1,...Table Am</w:t>
-      </w:r>
-      <w:r>
-        <w:rPr>
-          <w:rFonts w:ascii="Times New Roman" w:hAnsi="Times New Roman" w:cs="Times New Roman"/>
-          <w:sz w:val="26"/>
-          <w:szCs w:val="26"/>
-        </w:rPr>
-        <w:t>} chứa các thực thể ở quan hệ nhiều</w:t>
-      </w:r>
-    </w:p>
-    <w:p>
-      <w:pPr>
-        <w:pStyle w:val="NoSpacing"/>
-        <w:spacing w:line="360" w:lineRule="auto"/>
-        <w:jc w:val="both"/>
-        <w:rPr>
-          <w:rFonts w:ascii="Times New Roman" w:hAnsi="Times New Roman" w:cs="Times New Roman"/>
-          <w:sz w:val="26"/>
-          <w:szCs w:val="26"/>
-        </w:rPr>
-      </w:pPr>
-      <w:r>
-        <w:rPr>
-          <w:rFonts w:ascii="Times New Roman" w:hAnsi="Times New Roman" w:cs="Times New Roman"/>
-          <w:sz w:val="26"/>
-          <w:szCs w:val="26"/>
-        </w:rPr>
-        <w:t>Gọi tập hợp B = {</w:t>
-      </w:r>
-      <w:r>
-        <w:rPr>
-          <w:rFonts w:ascii="Times New Roman" w:hAnsi="Times New Roman" w:cs="Times New Roman"/>
-          <w:sz w:val="26"/>
-          <w:szCs w:val="26"/>
-        </w:rPr>
-        <w:t>Table B0, Table B1</w:t>
-      </w:r>
-      <w:r>
-        <w:rPr>
-          <w:rFonts w:ascii="Times New Roman" w:hAnsi="Times New Roman" w:cs="Times New Roman"/>
-          <w:sz w:val="26"/>
-          <w:szCs w:val="26"/>
-        </w:rPr>
-        <w:t>,</w:t>
-      </w:r>
-      <w:r>
-        <w:rPr>
-          <w:rFonts w:ascii="Times New Roman" w:hAnsi="Times New Roman" w:cs="Times New Roman"/>
-          <w:sz w:val="26"/>
-          <w:szCs w:val="26"/>
-        </w:rPr>
-        <w:t xml:space="preserve"> ... Table Bn</w:t>
-      </w:r>
-      <w:r>
-        <w:rPr>
-          <w:rFonts w:ascii="Times New Roman" w:hAnsi="Times New Roman" w:cs="Times New Roman"/>
-          <w:sz w:val="26"/>
-          <w:szCs w:val="26"/>
-        </w:rPr>
-        <w:t>} chứa các thực thể ở quan hệ 1</w:t>
-      </w:r>
-    </w:p>
-    <w:p>
-      <w:pPr>
-        <w:pStyle w:val="NoSpacing"/>
-        <w:spacing w:line="360" w:lineRule="auto"/>
-        <w:jc w:val="both"/>
-        <w:rPr>
-          <w:rFonts w:ascii="Times New Roman" w:hAnsi="Times New Roman" w:cs="Times New Roman"/>
-          <w:sz w:val="26"/>
-          <w:szCs w:val="26"/>
-        </w:rPr>
-      </w:pPr>
-      <w:r>
-        <w:rPr>
-          <w:rFonts w:ascii="Times New Roman" w:hAnsi="Times New Roman" w:cs="Times New Roman"/>
-          <w:sz w:val="26"/>
-          <w:szCs w:val="26"/>
-        </w:rPr>
-        <w:t>Một tích Đề-các</w:t>
-      </w:r>
-      <w:r>
-        <w:rPr>
-          <w:rFonts w:ascii="Times New Roman" w:hAnsi="Times New Roman" w:cs="Times New Roman"/>
-          <w:sz w:val="26"/>
-          <w:szCs w:val="26"/>
-        </w:rPr>
-        <w:t xml:space="preserve"> diễn tả mối quan hệ 1-n từ Bi đến A</w:t>
-      </w:r>
-      <w:r>
-        <w:rPr>
-          <w:rFonts w:ascii="Times New Roman" w:hAnsi="Times New Roman" w:cs="Times New Roman"/>
-          <w:sz w:val="26"/>
-          <w:szCs w:val="26"/>
-        </w:rPr>
-        <w:t xml:space="preserve">j </w:t>
-      </w:r>
-      <w:r>
-        <w:rPr>
-          <w:rFonts w:ascii="Times New Roman" w:hAnsi="Times New Roman" w:cs="Times New Roman"/>
-          <w:sz w:val="26"/>
-          <w:szCs w:val="26"/>
-        </w:rPr>
-        <w:t>(i &lt;</w:t>
-      </w:r>
-      <w:r>
-        <w:rPr>
-          <w:rFonts w:ascii="Times New Roman" w:hAnsi="Times New Roman" w:cs="Times New Roman"/>
-          <w:sz w:val="26"/>
-          <w:szCs w:val="26"/>
-        </w:rPr>
-        <w:t xml:space="preserve"> [B], j &lt; [A]</w:t>
-      </w:r>
-      <w:r>
-        <w:rPr>
-          <w:rFonts w:ascii="Times New Roman" w:hAnsi="Times New Roman" w:cs="Times New Roman"/>
-          <w:sz w:val="26"/>
-          <w:szCs w:val="26"/>
-        </w:rPr>
-        <w:t>)</w:t>
-      </w:r>
-    </w:p>
-    <w:p>
-      <w:pPr>
-        <w:pStyle w:val="NoSpacing"/>
-        <w:spacing w:line="360" w:lineRule="auto"/>
-        <w:jc w:val="both"/>
-        <w:rPr>
-          <w:rFonts w:ascii="Times New Roman" w:hAnsi="Times New Roman" w:cs="Times New Roman"/>
-          <w:sz w:val="26"/>
-          <w:szCs w:val="26"/>
-        </w:rPr>
-      </w:pPr>
-      <w:r>
-        <w:rPr>
-          <w:rFonts w:ascii="Times New Roman" w:hAnsi="Times New Roman" w:cs="Times New Roman"/>
-          <w:sz w:val="26"/>
-          <w:szCs w:val="26"/>
-        </w:rPr>
-        <w:t>B x A</w:t>
-      </w:r>
-      <w:r>
-        <w:rPr>
-          <w:rFonts w:ascii="Times New Roman" w:hAnsi="Times New Roman" w:cs="Times New Roman"/>
-          <w:sz w:val="26"/>
-          <w:szCs w:val="26"/>
-        </w:rPr>
-        <w:t xml:space="preserve"> { (</w:t>
-      </w:r>
-      <w:r>
-        <w:rPr>
-          <w:rFonts w:ascii="Times New Roman" w:hAnsi="Times New Roman" w:cs="Times New Roman"/>
-          <w:sz w:val="26"/>
-          <w:szCs w:val="26"/>
-        </w:rPr>
-        <w:t>b,a</w:t>
-      </w:r>
-      <w:r>
-        <w:rPr>
-          <w:rFonts w:ascii="Times New Roman" w:hAnsi="Times New Roman" w:cs="Times New Roman"/>
-          <w:sz w:val="26"/>
-          <w:szCs w:val="26"/>
-        </w:rPr>
-        <w:t xml:space="preserve">) | </w:t>
-      </w:r>
-      <w:r>
-        <w:rPr>
-          <w:rFonts w:ascii="Times New Roman" w:hAnsi="Times New Roman" w:cs="Times New Roman"/>
-          <w:sz w:val="26"/>
-          <w:szCs w:val="26"/>
-        </w:rPr>
-        <w:t>b</w:t>
-      </w:r>
-      <w:r>
-        <w:rPr>
-          <w:rFonts w:ascii="Times New Roman" w:hAnsi="Times New Roman" w:cs="Times New Roman"/>
-          <w:sz w:val="26"/>
-          <w:szCs w:val="26"/>
-        </w:rPr>
-        <w:t xml:space="preserve"> thuộ</w:t>
-      </w:r>
-      <w:r>
-        <w:rPr>
-          <w:rFonts w:ascii="Times New Roman" w:hAnsi="Times New Roman" w:cs="Times New Roman"/>
-          <w:sz w:val="26"/>
-          <w:szCs w:val="26"/>
-        </w:rPr>
-        <w:t>c B, a</w:t>
-      </w:r>
-      <w:r>
-        <w:rPr>
-          <w:rFonts w:ascii="Times New Roman" w:hAnsi="Times New Roman" w:cs="Times New Roman"/>
-          <w:sz w:val="26"/>
-          <w:szCs w:val="26"/>
-        </w:rPr>
-        <w:t xml:space="preserve"> thuộ</w:t>
-      </w:r>
-      <w:r>
-        <w:rPr>
-          <w:rFonts w:ascii="Times New Roman" w:hAnsi="Times New Roman" w:cs="Times New Roman"/>
-          <w:sz w:val="26"/>
-          <w:szCs w:val="26"/>
-        </w:rPr>
-        <w:t>c A</w:t>
-      </w:r>
-      <w:r>
-        <w:rPr>
-          <w:rFonts w:ascii="Times New Roman" w:hAnsi="Times New Roman" w:cs="Times New Roman"/>
-          <w:sz w:val="26"/>
-          <w:szCs w:val="26"/>
-        </w:rPr>
-        <w:t xml:space="preserve"> }</w:t>
-      </w:r>
-    </w:p>
-    <w:p>
-      <w:pPr>
-        <w:pStyle w:val="NoSpacing"/>
-        <w:spacing w:line="360" w:lineRule="auto"/>
-        <w:jc w:val="both"/>
-        <w:rPr>
-          <w:rFonts w:ascii="Times New Roman" w:hAnsi="Times New Roman" w:cs="Times New Roman"/>
-          <w:sz w:val="26"/>
-          <w:szCs w:val="26"/>
-        </w:rPr>
-      </w:pPr>
-      <w:r>
-        <w:rPr>
-          <w:rFonts w:ascii="Times New Roman" w:hAnsi="Times New Roman" w:cs="Times New Roman"/>
-          <w:sz w:val="26"/>
-          <w:szCs w:val="26"/>
-        </w:rPr>
-        <w:t>-Mối quan hệ</w:t>
-      </w:r>
-      <w:r>
-        <w:rPr>
-          <w:rFonts w:ascii="Times New Roman" w:hAnsi="Times New Roman" w:cs="Times New Roman"/>
-          <w:sz w:val="26"/>
-          <w:szCs w:val="26"/>
-        </w:rPr>
-        <w:t xml:space="preserve"> 1</w:t>
-      </w:r>
-      <w:r>
-        <w:rPr>
-          <w:rFonts w:ascii="Times New Roman" w:hAnsi="Times New Roman" w:cs="Times New Roman"/>
-          <w:sz w:val="26"/>
-          <w:szCs w:val="26"/>
-        </w:rPr>
-        <w:t>-n</w:t>
-      </w:r>
-      <w:r>
-        <w:rPr>
-          <w:rFonts w:ascii="Times New Roman" w:hAnsi="Times New Roman" w:cs="Times New Roman"/>
-          <w:sz w:val="26"/>
-          <w:szCs w:val="26"/>
-        </w:rPr>
-        <w:t xml:space="preserve"> trong</w:t>
-      </w:r>
-      <w:r>
-        <w:rPr>
-          <w:rFonts w:ascii="Times New Roman" w:hAnsi="Times New Roman" w:cs="Times New Roman"/>
-          <w:sz w:val="26"/>
-          <w:szCs w:val="26"/>
-        </w:rPr>
-        <w:t xml:space="preserve"> CSDL </w:t>
-      </w:r>
-      <w:r>
-        <w:rPr>
-          <w:rFonts w:ascii="Times New Roman" w:hAnsi="Times New Roman" w:cs="Times New Roman"/>
-          <w:sz w:val="26"/>
-          <w:szCs w:val="26"/>
-        </w:rPr>
-        <w:t>quan hệ có thể được biểu diễn</w:t>
-      </w:r>
-      <w:r>
-        <w:rPr>
-          <w:rFonts w:ascii="Times New Roman" w:hAnsi="Times New Roman" w:cs="Times New Roman"/>
-          <w:sz w:val="26"/>
-          <w:szCs w:val="26"/>
-        </w:rPr>
-        <w:t xml:space="preserve"> bằng 2 cách sau:</w:t>
-      </w:r>
-    </w:p>
-    <w:p>
-      <w:pPr>
-        <w:pStyle w:val="NoSpacing"/>
-        <w:spacing w:line="360" w:lineRule="auto"/>
-        <w:jc w:val="both"/>
-        <w:rPr>
-          <w:rFonts w:ascii="Times New Roman" w:hAnsi="Times New Roman" w:cs="Times New Roman"/>
-          <w:sz w:val="26"/>
-          <w:szCs w:val="26"/>
-        </w:rPr>
-      </w:pPr>
-      <w:r>
-        <w:rPr>
-          <w:rFonts w:ascii="Times New Roman" w:hAnsi="Times New Roman" w:cs="Times New Roman"/>
-          <w:sz w:val="26"/>
-          <w:szCs w:val="26"/>
-        </w:rPr>
-        <w:t>+Cách 1</w:t>
-      </w:r>
-      <w:r>
-        <w:rPr>
-          <w:rFonts w:ascii="Times New Roman" w:hAnsi="Times New Roman" w:cs="Times New Roman"/>
-          <w:sz w:val="26"/>
-          <w:szCs w:val="26"/>
-        </w:rPr>
-        <w:t>: Nâng cấp quan hệ 1-n thành quan hệ n-n</w:t>
-      </w:r>
-      <w:r>
-        <w:rPr>
-          <w:rFonts w:ascii="Times New Roman" w:hAnsi="Times New Roman" w:cs="Times New Roman"/>
-          <w:sz w:val="26"/>
-          <w:szCs w:val="26"/>
-        </w:rPr>
-        <w:t>:</w:t>
-      </w:r>
-    </w:p>
-    <w:p>
-      <w:pPr>
-        <w:pStyle w:val="NoSpacing"/>
-        <w:spacing w:line="360" w:lineRule="auto"/>
-        <w:jc w:val="both"/>
-        <w:rPr>
-          <w:rFonts w:ascii="Times New Roman" w:hAnsi="Times New Roman" w:cs="Times New Roman"/>
-          <w:sz w:val="26"/>
-          <w:szCs w:val="26"/>
-        </w:rPr>
-      </w:pPr>
-      <w:r>
-        <w:rPr>
-          <w:rFonts w:ascii="Times New Roman" w:hAnsi="Times New Roman" w:cs="Times New Roman"/>
-          <w:sz w:val="26"/>
-          <w:szCs w:val="26"/>
-        </w:rPr>
-        <w:t xml:space="preserve">Khi đó mỗi </w:t>
-      </w:r>
-      <w:r>
-        <w:rPr>
-          <w:rFonts w:ascii="Times New Roman" w:hAnsi="Times New Roman" w:cs="Times New Roman"/>
-          <w:sz w:val="26"/>
-          <w:szCs w:val="26"/>
-        </w:rPr>
-        <w:t>quan hệ</w:t>
-      </w:r>
-      <w:r>
-        <w:rPr>
-          <w:rFonts w:ascii="Times New Roman" w:hAnsi="Times New Roman" w:cs="Times New Roman"/>
-          <w:sz w:val="26"/>
-          <w:szCs w:val="26"/>
-        </w:rPr>
-        <w:t xml:space="preserve"> (</w:t>
-      </w:r>
-      <w:r>
-        <w:rPr>
-          <w:rFonts w:ascii="Times New Roman" w:hAnsi="Times New Roman" w:cs="Times New Roman"/>
-          <w:sz w:val="26"/>
-          <w:szCs w:val="26"/>
-        </w:rPr>
-        <w:t>B x A</w:t>
-      </w:r>
-      <w:r>
-        <w:rPr>
-          <w:rFonts w:ascii="Times New Roman" w:hAnsi="Times New Roman" w:cs="Times New Roman"/>
-          <w:sz w:val="26"/>
-          <w:szCs w:val="26"/>
-        </w:rPr>
-        <w:t>)i ( i &lt; [</w:t>
-      </w:r>
-      <w:r>
-        <w:rPr>
-          <w:rFonts w:ascii="Times New Roman" w:hAnsi="Times New Roman" w:cs="Times New Roman"/>
-          <w:sz w:val="26"/>
-          <w:szCs w:val="26"/>
-        </w:rPr>
-        <w:t>B x A</w:t>
-      </w:r>
-      <w:r>
-        <w:rPr>
-          <w:rFonts w:ascii="Times New Roman" w:hAnsi="Times New Roman" w:cs="Times New Roman"/>
-          <w:sz w:val="26"/>
-          <w:szCs w:val="26"/>
-        </w:rPr>
-        <w:t xml:space="preserve">] ) sẽ </w:t>
-      </w:r>
-      <w:r>
-        <w:rPr>
-          <w:rFonts w:ascii="Times New Roman" w:hAnsi="Times New Roman" w:cs="Times New Roman"/>
-          <w:sz w:val="26"/>
-          <w:szCs w:val="26"/>
-        </w:rPr>
-        <w:t>liên kết</w:t>
-      </w:r>
-      <w:r>
-        <w:rPr>
-          <w:rFonts w:ascii="Times New Roman" w:hAnsi="Times New Roman" w:cs="Times New Roman"/>
-          <w:sz w:val="26"/>
-          <w:szCs w:val="26"/>
-        </w:rPr>
-        <w:t xml:space="preserve"> với</w:t>
-      </w:r>
-      <w:r>
-        <w:rPr>
-          <w:rFonts w:ascii="Times New Roman" w:hAnsi="Times New Roman" w:cs="Times New Roman"/>
-          <w:sz w:val="26"/>
-          <w:szCs w:val="26"/>
-        </w:rPr>
-        <w:t xml:space="preserve"> (1+1)</w:t>
-      </w:r>
-      <w:r>
-        <w:rPr>
-          <w:rFonts w:ascii="Times New Roman" w:hAnsi="Times New Roman" w:cs="Times New Roman"/>
-          <w:sz w:val="26"/>
-          <w:szCs w:val="26"/>
-        </w:rPr>
-        <w:t>+1=3</w:t>
-      </w:r>
-      <w:r>
-        <w:rPr>
-          <w:rFonts w:ascii="Times New Roman" w:hAnsi="Times New Roman" w:cs="Times New Roman"/>
-          <w:sz w:val="26"/>
-          <w:szCs w:val="26"/>
-        </w:rPr>
-        <w:t xml:space="preserve"> Table vật lý</w:t>
-      </w:r>
-    </w:p>
-    <w:p>
-      <w:pPr>
-        <w:pStyle w:val="NoSpacing"/>
-        <w:spacing w:line="360" w:lineRule="auto"/>
-        <w:jc w:val="both"/>
-        <w:rPr>
-          <w:rFonts w:ascii="Times New Roman" w:hAnsi="Times New Roman" w:cs="Times New Roman"/>
-          <w:sz w:val="26"/>
-          <w:szCs w:val="26"/>
-        </w:rPr>
-      </w:pPr>
-      <w:r>
-        <w:rPr>
-          <w:rFonts w:ascii="Times New Roman" w:hAnsi="Times New Roman" w:cs="Times New Roman"/>
-          <w:sz w:val="26"/>
-          <w:szCs w:val="26"/>
-        </w:rPr>
-        <w:t>Tổng Table vật lý tối thiểu cần thiết để biểu diễn quan hệ trên (AxB) là:</w:t>
-      </w:r>
-    </w:p>
-    <w:p>
-      <w:pPr>
-        <w:pStyle w:val="NoSpacing"/>
-        <w:spacing w:line="360" w:lineRule="auto"/>
-        <w:jc w:val="both"/>
-        <w:rPr>
-          <w:rFonts w:ascii="Times New Roman" w:hAnsi="Times New Roman" w:cs="Times New Roman"/>
-          <w:sz w:val="26"/>
-          <w:szCs w:val="26"/>
-        </w:rPr>
-      </w:pPr>
-      <w:r>
-        <w:rPr>
-          <w:rFonts w:ascii="Times New Roman" w:hAnsi="Times New Roman" w:cs="Times New Roman"/>
-          <w:sz w:val="26"/>
-          <w:szCs w:val="26"/>
-        </w:rPr>
-        <w:t>[A] + [B] + [</w:t>
-      </w:r>
-      <w:r>
-        <w:rPr>
-          <w:rFonts w:ascii="Times New Roman" w:hAnsi="Times New Roman" w:cs="Times New Roman"/>
-          <w:sz w:val="26"/>
-          <w:szCs w:val="26"/>
-        </w:rPr>
-        <w:t xml:space="preserve">B </w:t>
-      </w:r>
-      <w:r>
-        <w:rPr>
-          <w:rFonts w:ascii="Times New Roman" w:hAnsi="Times New Roman" w:cs="Times New Roman"/>
-          <w:sz w:val="26"/>
-          <w:szCs w:val="26"/>
-        </w:rPr>
-        <w:t>x</w:t>
-      </w:r>
-      <w:r>
-        <w:rPr>
-          <w:rFonts w:ascii="Times New Roman" w:hAnsi="Times New Roman" w:cs="Times New Roman"/>
-          <w:sz w:val="26"/>
-          <w:szCs w:val="26"/>
-        </w:rPr>
-        <w:t xml:space="preserve"> A</w:t>
-      </w:r>
-      <w:r>
-        <w:rPr>
-          <w:rFonts w:ascii="Times New Roman" w:hAnsi="Times New Roman" w:cs="Times New Roman"/>
-          <w:sz w:val="26"/>
-          <w:szCs w:val="26"/>
-        </w:rPr>
-        <w:t>]</w:t>
-      </w:r>
-    </w:p>
-    <w:p>
-      <w:pPr>
-        <w:pStyle w:val="NoSpacing"/>
-        <w:spacing w:line="360" w:lineRule="auto"/>
-        <w:jc w:val="both"/>
-        <w:rPr>
-          <w:rFonts w:ascii="Times New Roman" w:hAnsi="Times New Roman" w:cs="Times New Roman"/>
-          <w:sz w:val="26"/>
-          <w:szCs w:val="26"/>
-        </w:rPr>
-      </w:pPr>
-      <w:r>
-        <w:rPr>
-          <w:rFonts w:ascii="Times New Roman" w:hAnsi="Times New Roman" w:cs="Times New Roman"/>
-          <w:sz w:val="26"/>
-          <w:szCs w:val="26"/>
-        </w:rPr>
-        <w:t>+Cách 2:</w:t>
-      </w:r>
-      <w:r>
-        <w:rPr>
-          <w:rFonts w:ascii="Times New Roman" w:hAnsi="Times New Roman" w:cs="Times New Roman"/>
-          <w:sz w:val="26"/>
-          <w:szCs w:val="26"/>
-        </w:rPr>
-        <w:t xml:space="preserve"> Truyền thống, đối tượng ở quan hệ nhiều sẽ có n khóa ngoại trỏ đến đối tượng ở quan hệ 1</w:t>
-      </w:r>
-    </w:p>
-    <w:p>
-      <w:pPr>
-        <w:pStyle w:val="NoSpacing"/>
-        <w:spacing w:line="360" w:lineRule="auto"/>
-        <w:jc w:val="both"/>
-        <w:rPr>
-          <w:rFonts w:ascii="Times New Roman" w:hAnsi="Times New Roman" w:cs="Times New Roman"/>
-          <w:sz w:val="26"/>
-          <w:szCs w:val="26"/>
-        </w:rPr>
-      </w:pPr>
-      <w:r>
-        <w:rPr>
-          <w:rFonts w:ascii="Times New Roman" w:hAnsi="Times New Roman" w:cs="Times New Roman"/>
-          <w:sz w:val="26"/>
-          <w:szCs w:val="26"/>
-        </w:rPr>
-        <w:t xml:space="preserve">Khi đó mỗi </w:t>
-      </w:r>
-      <w:r>
-        <w:rPr>
-          <w:rFonts w:ascii="Times New Roman" w:hAnsi="Times New Roman" w:cs="Times New Roman"/>
-          <w:sz w:val="26"/>
-          <w:szCs w:val="26"/>
-        </w:rPr>
-        <w:t>quan hệ</w:t>
-      </w:r>
-      <w:r>
-        <w:rPr>
-          <w:rFonts w:ascii="Times New Roman" w:hAnsi="Times New Roman" w:cs="Times New Roman"/>
-          <w:sz w:val="26"/>
-          <w:szCs w:val="26"/>
-        </w:rPr>
-        <w:t xml:space="preserve"> (</w:t>
-      </w:r>
-      <w:r>
-        <w:rPr>
-          <w:rFonts w:ascii="Times New Roman" w:hAnsi="Times New Roman" w:cs="Times New Roman"/>
-          <w:sz w:val="26"/>
-          <w:szCs w:val="26"/>
-        </w:rPr>
-        <w:t xml:space="preserve">B </w:t>
-      </w:r>
-      <w:r>
-        <w:rPr>
-          <w:rFonts w:ascii="Times New Roman" w:hAnsi="Times New Roman" w:cs="Times New Roman"/>
-          <w:sz w:val="26"/>
-          <w:szCs w:val="26"/>
-        </w:rPr>
-        <w:t>x</w:t>
-      </w:r>
-      <w:r>
-        <w:rPr>
-          <w:rFonts w:ascii="Times New Roman" w:hAnsi="Times New Roman" w:cs="Times New Roman"/>
-          <w:sz w:val="26"/>
-          <w:szCs w:val="26"/>
-        </w:rPr>
-        <w:t xml:space="preserve"> A</w:t>
-      </w:r>
-      <w:r>
-        <w:rPr>
-          <w:rFonts w:ascii="Times New Roman" w:hAnsi="Times New Roman" w:cs="Times New Roman"/>
-          <w:sz w:val="26"/>
-          <w:szCs w:val="26"/>
-        </w:rPr>
-        <w:t>)i (</w:t>
-      </w:r>
-      <w:r>
-        <w:rPr>
-          <w:rFonts w:ascii="Times New Roman" w:hAnsi="Times New Roman" w:cs="Times New Roman"/>
-          <w:sz w:val="26"/>
-          <w:szCs w:val="26"/>
-        </w:rPr>
-        <w:t>i &lt; [</w:t>
-      </w:r>
-      <w:r>
-        <w:rPr>
-          <w:rFonts w:ascii="Times New Roman" w:hAnsi="Times New Roman" w:cs="Times New Roman"/>
-          <w:sz w:val="26"/>
-          <w:szCs w:val="26"/>
-        </w:rPr>
-        <w:t>B x A</w:t>
-      </w:r>
-      <w:r>
-        <w:rPr>
-          <w:rFonts w:ascii="Times New Roman" w:hAnsi="Times New Roman" w:cs="Times New Roman"/>
-          <w:sz w:val="26"/>
-          <w:szCs w:val="26"/>
-        </w:rPr>
-        <w:t>]</w:t>
-      </w:r>
-      <w:r>
-        <w:rPr>
-          <w:rFonts w:ascii="Times New Roman" w:hAnsi="Times New Roman" w:cs="Times New Roman"/>
-          <w:sz w:val="26"/>
-          <w:szCs w:val="26"/>
-        </w:rPr>
-        <w:t>) sẽ</w:t>
-      </w:r>
-      <w:r>
-        <w:rPr>
-          <w:rFonts w:ascii="Times New Roman" w:hAnsi="Times New Roman" w:cs="Times New Roman"/>
-          <w:sz w:val="26"/>
-          <w:szCs w:val="26"/>
-        </w:rPr>
-        <w:t xml:space="preserve"> </w:t>
-      </w:r>
-      <w:r>
-        <w:rPr>
-          <w:rFonts w:ascii="Times New Roman" w:hAnsi="Times New Roman" w:cs="Times New Roman"/>
-          <w:sz w:val="26"/>
-          <w:szCs w:val="26"/>
-        </w:rPr>
-        <w:t>liên kết</w:t>
-      </w:r>
-      <w:r>
-        <w:rPr>
-          <w:rFonts w:ascii="Times New Roman" w:hAnsi="Times New Roman" w:cs="Times New Roman"/>
-          <w:sz w:val="26"/>
-          <w:szCs w:val="26"/>
-        </w:rPr>
-        <w:t xml:space="preserve"> ứ</w:t>
-      </w:r>
-      <w:r>
-        <w:rPr>
-          <w:rFonts w:ascii="Times New Roman" w:hAnsi="Times New Roman" w:cs="Times New Roman"/>
-          <w:sz w:val="26"/>
-          <w:szCs w:val="26"/>
-        </w:rPr>
-        <w:t>ng với 1+1=2 Table vật lý</w:t>
-      </w:r>
-    </w:p>
-    <w:p>
-      <w:pPr>
-        <w:pStyle w:val="NoSpacing"/>
-        <w:spacing w:line="360" w:lineRule="auto"/>
-        <w:jc w:val="both"/>
-        <w:rPr>
-          <w:rFonts w:ascii="Times New Roman" w:hAnsi="Times New Roman" w:cs="Times New Roman"/>
-          <w:sz w:val="26"/>
-          <w:szCs w:val="26"/>
-        </w:rPr>
-      </w:pPr>
-      <w:r>
-        <w:rPr>
-          <w:rFonts w:ascii="Times New Roman" w:hAnsi="Times New Roman" w:cs="Times New Roman"/>
-          <w:sz w:val="26"/>
-          <w:szCs w:val="26"/>
-        </w:rPr>
-        <w:t>Tổng Table vật lý tối thiểu cần thiết để biểu diễn quan hệ trên (</w:t>
-      </w:r>
-      <w:r>
-        <w:rPr>
-          <w:rFonts w:ascii="Times New Roman" w:hAnsi="Times New Roman" w:cs="Times New Roman"/>
-          <w:sz w:val="26"/>
-          <w:szCs w:val="26"/>
-        </w:rPr>
-        <w:t xml:space="preserve">B </w:t>
-      </w:r>
-      <w:r>
-        <w:rPr>
-          <w:rFonts w:ascii="Times New Roman" w:hAnsi="Times New Roman" w:cs="Times New Roman"/>
-          <w:sz w:val="26"/>
-          <w:szCs w:val="26"/>
-        </w:rPr>
-        <w:t>x</w:t>
-      </w:r>
-      <w:r>
-        <w:rPr>
-          <w:rFonts w:ascii="Times New Roman" w:hAnsi="Times New Roman" w:cs="Times New Roman"/>
-          <w:sz w:val="26"/>
-          <w:szCs w:val="26"/>
-        </w:rPr>
-        <w:t xml:space="preserve"> A</w:t>
-      </w:r>
-      <w:r>
-        <w:rPr>
-          <w:rFonts w:ascii="Times New Roman" w:hAnsi="Times New Roman" w:cs="Times New Roman"/>
-          <w:sz w:val="26"/>
-          <w:szCs w:val="26"/>
-        </w:rPr>
-        <w:t>) là:</w:t>
-      </w:r>
-    </w:p>
-    <w:p>
-      <w:pPr>
-        <w:pStyle w:val="NoSpacing"/>
-        <w:spacing w:line="360" w:lineRule="auto"/>
-        <w:jc w:val="both"/>
-        <w:rPr>
-          <w:rFonts w:ascii="Times New Roman" w:hAnsi="Times New Roman" w:cs="Times New Roman"/>
-          <w:sz w:val="26"/>
-          <w:szCs w:val="26"/>
-        </w:rPr>
-      </w:pPr>
-      <w:r>
-        <w:rPr>
-          <w:rFonts w:ascii="Times New Roman" w:hAnsi="Times New Roman" w:cs="Times New Roman"/>
-          <w:sz w:val="26"/>
-          <w:szCs w:val="26"/>
-        </w:rPr>
-        <w:t>[A] + [B]</w:t>
+        <w:t>đòi hỏi các đối tượng sinh ra từ các class Entity phải thống nhất về DbContext, một đối tượng không thể được tracking bởi 2 DbContext khác nhau.</w:t>
       </w:r>
     </w:p>
     <w:p>
@@ -2188,1055 +3531,6 @@
           <w:szCs w:val="26"/>
         </w:rPr>
         <w:lastRenderedPageBreak/>
-        <w:t>EF làm việc được với cả 2 cách biểu diễn</w:t>
-      </w:r>
-      <w:r>
-        <w:rPr>
-          <w:rFonts w:ascii="Times New Roman" w:hAnsi="Times New Roman" w:cs="Times New Roman"/>
-          <w:sz w:val="26"/>
-          <w:szCs w:val="26"/>
-        </w:rPr>
-        <w:t xml:space="preserve"> trên.</w:t>
-      </w:r>
-    </w:p>
-    <w:p>
-      <w:pPr>
-        <w:pStyle w:val="NoSpacing"/>
-        <w:spacing w:line="360" w:lineRule="auto"/>
-        <w:jc w:val="both"/>
-        <w:rPr>
-          <w:rFonts w:ascii="Times New Roman" w:hAnsi="Times New Roman" w:cs="Times New Roman"/>
-          <w:sz w:val="26"/>
-          <w:szCs w:val="26"/>
-        </w:rPr>
-      </w:pPr>
-      <w:r>
-        <w:rPr>
-          <w:rFonts w:ascii="Times New Roman" w:hAnsi="Times New Roman" w:cs="Times New Roman"/>
-          <w:sz w:val="26"/>
-          <w:szCs w:val="26"/>
-        </w:rPr>
-        <w:t>Dễ thấy rằng cách 1 sẽ tiêu tốn nhiều không gian lưu trữ hơn, bù lại</w:t>
-      </w:r>
-      <w:r>
-        <w:rPr>
-          <w:rFonts w:ascii="Times New Roman" w:hAnsi="Times New Roman" w:cs="Times New Roman"/>
-          <w:sz w:val="26"/>
-          <w:szCs w:val="26"/>
-        </w:rPr>
-        <w:t xml:space="preserve"> tận dụng được nhiều tính năng ưu việt hơn do kỹ thuật ánh xạ của EF</w:t>
-      </w:r>
-      <w:r>
-        <w:rPr>
-          <w:rFonts w:ascii="Times New Roman" w:hAnsi="Times New Roman" w:cs="Times New Roman"/>
-          <w:sz w:val="26"/>
-          <w:szCs w:val="26"/>
-        </w:rPr>
-        <w:t>.</w:t>
-      </w:r>
-    </w:p>
-    <w:p>
-      <w:pPr>
-        <w:pStyle w:val="NoSpacing"/>
-        <w:spacing w:line="360" w:lineRule="auto"/>
-        <w:jc w:val="both"/>
-        <w:rPr>
-          <w:rFonts w:ascii="Times New Roman" w:hAnsi="Times New Roman" w:cs="Times New Roman"/>
-          <w:sz w:val="26"/>
-          <w:szCs w:val="26"/>
-        </w:rPr>
-      </w:pPr>
-      <w:r>
-        <w:rPr>
-          <w:rFonts w:ascii="Times New Roman" w:hAnsi="Times New Roman" w:cs="Times New Roman"/>
-          <w:sz w:val="26"/>
-          <w:szCs w:val="26"/>
-        </w:rPr>
-        <w:t>Đồ án sử dụ</w:t>
-      </w:r>
-      <w:r>
-        <w:rPr>
-          <w:rFonts w:ascii="Times New Roman" w:hAnsi="Times New Roman" w:cs="Times New Roman"/>
-          <w:sz w:val="26"/>
-          <w:szCs w:val="26"/>
-        </w:rPr>
-        <w:t>ng cách 1 trong việc biểu diễn quan hệ 1-n giữa: Cơ sở, Dãy, Tầng, Phòng,... và Hình Ảnh</w:t>
-      </w:r>
-    </w:p>
-    <w:p>
-      <w:pPr>
-        <w:pStyle w:val="NoSpacing"/>
-        <w:spacing w:line="360" w:lineRule="auto"/>
-        <w:jc w:val="both"/>
-        <w:rPr>
-          <w:rFonts w:ascii="Times New Roman" w:hAnsi="Times New Roman" w:cs="Times New Roman"/>
-          <w:sz w:val="26"/>
-          <w:szCs w:val="26"/>
-        </w:rPr>
-      </w:pPr>
-    </w:p>
-    <w:p>
-      <w:pPr>
-        <w:pStyle w:val="NoSpacing"/>
-        <w:spacing w:line="360" w:lineRule="auto"/>
-        <w:jc w:val="both"/>
-        <w:rPr>
-          <w:rFonts w:ascii="Times New Roman" w:hAnsi="Times New Roman" w:cs="Times New Roman"/>
-          <w:sz w:val="26"/>
-          <w:szCs w:val="26"/>
-        </w:rPr>
-      </w:pPr>
-      <w:r>
-        <w:rPr>
-          <w:rFonts w:ascii="Times New Roman" w:hAnsi="Times New Roman" w:cs="Times New Roman"/>
-          <w:sz w:val="26"/>
-          <w:szCs w:val="26"/>
-        </w:rPr>
-        <w:t>+S</w:t>
-      </w:r>
-      <w:r>
-        <w:rPr>
-          <w:rFonts w:ascii="Times New Roman" w:hAnsi="Times New Roman" w:cs="Times New Roman"/>
-          <w:sz w:val="26"/>
-          <w:szCs w:val="26"/>
-        </w:rPr>
-        <w:t>ử</w:t>
-      </w:r>
-      <w:r>
-        <w:rPr>
-          <w:rFonts w:ascii="Times New Roman" w:hAnsi="Times New Roman" w:cs="Times New Roman"/>
-          <w:sz w:val="26"/>
-          <w:szCs w:val="26"/>
-        </w:rPr>
-        <w:t xml:space="preserve"> dụng nhiều trong các ứng dụng dạ</w:t>
-      </w:r>
-      <w:r>
-        <w:rPr>
-          <w:rFonts w:ascii="Times New Roman" w:hAnsi="Times New Roman" w:cs="Times New Roman"/>
-          <w:sz w:val="26"/>
-          <w:szCs w:val="26"/>
-        </w:rPr>
-        <w:t>ng Domain-Driven Design, cho phé</w:t>
-      </w:r>
-      <w:r>
-        <w:rPr>
-          <w:rFonts w:ascii="Times New Roman" w:hAnsi="Times New Roman" w:cs="Times New Roman"/>
-          <w:sz w:val="26"/>
-          <w:szCs w:val="26"/>
-        </w:rPr>
-        <w:t>p người lập trình ảo hóa CSDL vật lý</w:t>
-      </w:r>
-      <w:r>
-        <w:rPr>
-          <w:rFonts w:ascii="Times New Roman" w:hAnsi="Times New Roman" w:cs="Times New Roman"/>
-          <w:sz w:val="26"/>
-          <w:szCs w:val="26"/>
-        </w:rPr>
-        <w:t>, giảm sự phục thuộc vào CSDL vật lý (các vấn đề về tính tương thích trên các phiên bản Hệ quản trị).</w:t>
-      </w:r>
-    </w:p>
-    <w:p>
-      <w:pPr>
-        <w:pStyle w:val="NoSpacing"/>
-        <w:spacing w:line="360" w:lineRule="auto"/>
-        <w:jc w:val="both"/>
-        <w:rPr>
-          <w:rFonts w:ascii="Times New Roman" w:hAnsi="Times New Roman" w:cs="Times New Roman"/>
-          <w:sz w:val="26"/>
-          <w:szCs w:val="26"/>
-        </w:rPr>
-      </w:pPr>
-      <w:r>
-        <w:rPr>
-          <w:rFonts w:ascii="Times New Roman" w:hAnsi="Times New Roman" w:cs="Times New Roman"/>
-          <w:sz w:val="26"/>
-          <w:szCs w:val="26"/>
-        </w:rPr>
-        <w:t>+Code first to new Database</w:t>
-      </w:r>
-    </w:p>
-    <w:p>
-      <w:pPr>
-        <w:pStyle w:val="NoSpacing"/>
-        <w:spacing w:line="360" w:lineRule="auto"/>
-        <w:jc w:val="both"/>
-        <w:rPr>
-          <w:rFonts w:ascii="Times New Roman" w:hAnsi="Times New Roman" w:cs="Times New Roman"/>
-          <w:sz w:val="26"/>
-          <w:szCs w:val="26"/>
-        </w:rPr>
-      </w:pPr>
-      <w:r>
-        <w:rPr>
-          <w:rFonts w:ascii="Times New Roman" w:hAnsi="Times New Roman" w:cs="Times New Roman"/>
-          <w:sz w:val="26"/>
-          <w:szCs w:val="26"/>
-        </w:rPr>
-        <w:t>+Migration</w:t>
-      </w:r>
-      <w:r>
-        <w:rPr>
-          <w:rFonts w:ascii="Times New Roman" w:hAnsi="Times New Roman" w:cs="Times New Roman"/>
-          <w:sz w:val="26"/>
-          <w:szCs w:val="26"/>
-        </w:rPr>
-        <w:t>: dịch chuyển phiên bản trên CSDL</w:t>
-      </w:r>
-    </w:p>
-    <w:p>
-      <w:pPr>
-        <w:pStyle w:val="NoSpacing"/>
-        <w:spacing w:line="360" w:lineRule="auto"/>
-        <w:jc w:val="both"/>
-        <w:rPr>
-          <w:rFonts w:ascii="Times New Roman" w:hAnsi="Times New Roman" w:cs="Times New Roman"/>
-          <w:sz w:val="26"/>
-          <w:szCs w:val="26"/>
-        </w:rPr>
-      </w:pPr>
-      <w:r>
-        <w:rPr>
-          <w:rFonts w:ascii="Times New Roman" w:hAnsi="Times New Roman" w:cs="Times New Roman"/>
-          <w:sz w:val="26"/>
-          <w:szCs w:val="26"/>
-        </w:rPr>
-        <w:t>+Data</w:t>
-      </w:r>
-      <w:r>
-        <w:rPr>
-          <w:rFonts w:ascii="Times New Roman" w:hAnsi="Times New Roman" w:cs="Times New Roman"/>
-          <w:sz w:val="26"/>
-          <w:szCs w:val="26"/>
-        </w:rPr>
-        <w:t>b</w:t>
-      </w:r>
-      <w:r>
-        <w:rPr>
-          <w:rFonts w:ascii="Times New Roman" w:hAnsi="Times New Roman" w:cs="Times New Roman"/>
-          <w:sz w:val="26"/>
-          <w:szCs w:val="26"/>
-        </w:rPr>
-        <w:t>as</w:t>
-      </w:r>
-      <w:r>
-        <w:rPr>
-          <w:rFonts w:ascii="Times New Roman" w:hAnsi="Times New Roman" w:cs="Times New Roman"/>
-          <w:sz w:val="26"/>
-          <w:szCs w:val="26"/>
-        </w:rPr>
-        <w:t>e Version (Upgrade/Downgrade/Rebase)</w:t>
-      </w:r>
-    </w:p>
-    <w:p>
-      <w:pPr>
-        <w:pStyle w:val="NoSpacing"/>
-        <w:spacing w:line="360" w:lineRule="auto"/>
-        <w:jc w:val="both"/>
-        <w:rPr>
-          <w:rFonts w:ascii="Times New Roman" w:hAnsi="Times New Roman" w:cs="Times New Roman"/>
-          <w:sz w:val="26"/>
-          <w:szCs w:val="26"/>
-        </w:rPr>
-      </w:pPr>
-      <w:r>
-        <w:rPr>
-          <w:rFonts w:ascii="Times New Roman" w:hAnsi="Times New Roman" w:cs="Times New Roman"/>
-          <w:sz w:val="26"/>
-          <w:szCs w:val="26"/>
-        </w:rPr>
-        <w:t>+Data Seeding</w:t>
-      </w:r>
-    </w:p>
-    <w:p>
-      <w:pPr>
-        <w:pStyle w:val="NoSpacing"/>
-        <w:spacing w:line="360" w:lineRule="auto"/>
-        <w:jc w:val="both"/>
-        <w:rPr>
-          <w:rFonts w:ascii="Times New Roman" w:hAnsi="Times New Roman" w:cs="Times New Roman"/>
-          <w:sz w:val="26"/>
-          <w:szCs w:val="26"/>
-        </w:rPr>
-      </w:pPr>
-      <w:r>
-        <w:rPr>
-          <w:rFonts w:ascii="Times New Roman" w:hAnsi="Times New Roman" w:cs="Times New Roman"/>
-          <w:sz w:val="26"/>
-          <w:szCs w:val="26"/>
-        </w:rPr>
-        <w:t>+Model cheking (Structure changed)</w:t>
-      </w:r>
-      <w:r>
-        <w:rPr>
-          <w:rFonts w:ascii="Times New Roman" w:hAnsi="Times New Roman" w:cs="Times New Roman"/>
-          <w:sz w:val="26"/>
-          <w:szCs w:val="26"/>
-        </w:rPr>
-        <w:t>: Kiểm tra cấu trúc CSDL có bị thay đổi bởi các tác nhân ngoài hệ thống, đảm bảo hệ thống làm việc ổn định và dúng đắn.</w:t>
-      </w:r>
-    </w:p>
-    <w:p>
-      <w:pPr>
-        <w:pStyle w:val="NoSpacing"/>
-        <w:spacing w:line="360" w:lineRule="auto"/>
-        <w:jc w:val="both"/>
-        <w:rPr>
-          <w:rFonts w:ascii="Times New Roman" w:hAnsi="Times New Roman" w:cs="Times New Roman"/>
-          <w:sz w:val="26"/>
-          <w:szCs w:val="26"/>
-        </w:rPr>
-      </w:pPr>
-      <w:r>
-        <w:rPr>
-          <w:rFonts w:ascii="Times New Roman" w:hAnsi="Times New Roman" w:cs="Times New Roman"/>
-          <w:sz w:val="26"/>
-          <w:szCs w:val="26"/>
-        </w:rPr>
-        <w:t>+Custom Database Initali</w:t>
-      </w:r>
-      <w:r>
-        <w:rPr>
-          <w:rFonts w:ascii="Times New Roman" w:hAnsi="Times New Roman" w:cs="Times New Roman"/>
-          <w:sz w:val="26"/>
-          <w:szCs w:val="26"/>
-        </w:rPr>
-        <w:t>z</w:t>
-      </w:r>
-      <w:r>
-        <w:rPr>
-          <w:rFonts w:ascii="Times New Roman" w:hAnsi="Times New Roman" w:cs="Times New Roman"/>
-          <w:sz w:val="26"/>
-          <w:szCs w:val="26"/>
-        </w:rPr>
-        <w:t>er</w:t>
-      </w:r>
-      <w:r>
-        <w:rPr>
-          <w:rFonts w:ascii="Times New Roman" w:hAnsi="Times New Roman" w:cs="Times New Roman"/>
-          <w:sz w:val="26"/>
-          <w:szCs w:val="26"/>
-        </w:rPr>
-        <w:t>: Chỉ định phương thức khởi tạo CSDL (tự động tạo CSDL nếu chưa có, tự động tạo bảng nếu chưa có, tự động tạo dữ liệu mẫu ban đầu,…)</w:t>
-      </w:r>
-    </w:p>
-    <w:p>
-      <w:pPr>
-        <w:pStyle w:val="NoSpacing"/>
-        <w:spacing w:line="360" w:lineRule="auto"/>
-        <w:jc w:val="both"/>
-        <w:rPr>
-          <w:rFonts w:ascii="Times New Roman" w:hAnsi="Times New Roman" w:cs="Times New Roman"/>
-          <w:sz w:val="26"/>
-          <w:szCs w:val="26"/>
-        </w:rPr>
-      </w:pPr>
-      <w:r>
-        <w:rPr>
-          <w:rFonts w:ascii="Times New Roman" w:hAnsi="Times New Roman" w:cs="Times New Roman"/>
-          <w:sz w:val="26"/>
-          <w:szCs w:val="26"/>
-        </w:rPr>
-        <w:t>a. CreateDatabaseIfNotExists: mặc định của EF. Tự động tạo CSDL nếu chưa có.</w:t>
-      </w:r>
-    </w:p>
-    <w:p>
-      <w:pPr>
-        <w:pStyle w:val="NoSpacing"/>
-        <w:spacing w:line="360" w:lineRule="auto"/>
-        <w:jc w:val="both"/>
-        <w:rPr>
-          <w:rFonts w:ascii="Times New Roman" w:hAnsi="Times New Roman" w:cs="Times New Roman"/>
-          <w:sz w:val="26"/>
-          <w:szCs w:val="26"/>
-        </w:rPr>
-      </w:pPr>
-      <w:r>
-        <w:rPr>
-          <w:rFonts w:ascii="Times New Roman" w:hAnsi="Times New Roman" w:cs="Times New Roman"/>
-          <w:sz w:val="26"/>
-          <w:szCs w:val="26"/>
-        </w:rPr>
-        <w:t>b. DropCreateDatabaseIfModelChanges: Tự động tạo lại CSDL khi cấu trúc bị thay đổi. Tuy nhiên không an toàn dữ liệu.</w:t>
-      </w:r>
-    </w:p>
-    <w:p>
-      <w:pPr>
-        <w:pStyle w:val="NoSpacing"/>
-        <w:spacing w:line="360" w:lineRule="auto"/>
-        <w:jc w:val="both"/>
-        <w:rPr>
-          <w:rFonts w:ascii="Times New Roman" w:hAnsi="Times New Roman" w:cs="Times New Roman"/>
-          <w:sz w:val="26"/>
-          <w:szCs w:val="26"/>
-        </w:rPr>
-      </w:pPr>
-      <w:r>
-        <w:rPr>
-          <w:rFonts w:ascii="Times New Roman" w:hAnsi="Times New Roman" w:cs="Times New Roman"/>
-          <w:sz w:val="26"/>
-          <w:szCs w:val="26"/>
-        </w:rPr>
-        <w:t>c. DropCreateDatabaseAlways: Luôn luôn xóa và tạo mới lại CSDL mỗi khi ứng dụng khởi chạy, phù hợp với các úng dụng sử dụng CSDL như là một Cache, và muốn CSDL rỗng</w:t>
-      </w:r>
-      <w:r>
-        <w:rPr>
-          <w:rFonts w:ascii="Times New Roman" w:hAnsi="Times New Roman" w:cs="Times New Roman"/>
-          <w:sz w:val="26"/>
-          <w:szCs w:val="26"/>
-        </w:rPr>
-        <w:t xml:space="preserve"> cho</w:t>
-      </w:r>
-      <w:r>
-        <w:rPr>
-          <w:rFonts w:ascii="Times New Roman" w:hAnsi="Times New Roman" w:cs="Times New Roman"/>
-          <w:sz w:val="26"/>
-          <w:szCs w:val="26"/>
-        </w:rPr>
-        <w:t xml:space="preserve"> mỗi phiên là việc.</w:t>
-      </w:r>
-    </w:p>
-    <w:p>
-      <w:pPr>
-        <w:pStyle w:val="NoSpacing"/>
-        <w:spacing w:line="360" w:lineRule="auto"/>
-        <w:jc w:val="both"/>
-        <w:rPr>
-          <w:rFonts w:ascii="Times New Roman" w:hAnsi="Times New Roman" w:cs="Times New Roman"/>
-          <w:sz w:val="26"/>
-          <w:szCs w:val="26"/>
-        </w:rPr>
-      </w:pPr>
-      <w:r>
-        <w:rPr>
-          <w:rFonts w:ascii="Times New Roman" w:hAnsi="Times New Roman" w:cs="Times New Roman"/>
-          <w:sz w:val="26"/>
-          <w:szCs w:val="26"/>
-        </w:rPr>
-        <w:t xml:space="preserve">d. </w:t>
-      </w:r>
-      <w:r>
-        <w:rPr>
-          <w:rFonts w:ascii="Times New Roman" w:hAnsi="Times New Roman" w:cs="Times New Roman"/>
-          <w:sz w:val="26"/>
-          <w:szCs w:val="26"/>
-        </w:rPr>
-        <w:t xml:space="preserve">Custom DB Initializer: </w:t>
-      </w:r>
-      <w:r>
-        <w:rPr>
-          <w:rFonts w:ascii="Times New Roman" w:hAnsi="Times New Roman" w:cs="Times New Roman"/>
-          <w:sz w:val="26"/>
-          <w:szCs w:val="26"/>
-        </w:rPr>
-        <w:t>Nếu các định nghĩa trên không đáp ứng được yêu cầu thì người lập trình có thể tự định nghĩa một trình khởi tạo dữ liệu riêng cho CSDL.</w:t>
-      </w:r>
-    </w:p>
-    <w:p>
-      <w:pPr>
-        <w:pStyle w:val="NoSpacing"/>
-        <w:spacing w:line="360" w:lineRule="auto"/>
-        <w:jc w:val="both"/>
-        <w:rPr>
-          <w:rFonts w:ascii="Times New Roman" w:hAnsi="Times New Roman" w:cs="Times New Roman"/>
-          <w:sz w:val="26"/>
-          <w:szCs w:val="26"/>
-        </w:rPr>
-      </w:pPr>
-    </w:p>
-    <w:p>
-      <w:pPr>
-        <w:pStyle w:val="NoSpacing"/>
-        <w:spacing w:line="360" w:lineRule="auto"/>
-        <w:jc w:val="both"/>
-        <w:rPr>
-          <w:rFonts w:ascii="Times New Roman" w:hAnsi="Times New Roman" w:cs="Times New Roman"/>
-          <w:sz w:val="26"/>
-          <w:szCs w:val="26"/>
-        </w:rPr>
-      </w:pPr>
-      <w:r>
-        <w:rPr>
-          <w:rFonts w:ascii="Times New Roman" w:hAnsi="Times New Roman" w:cs="Times New Roman"/>
-          <w:sz w:val="26"/>
-          <w:szCs w:val="26"/>
-        </w:rPr>
-        <w:t>-BootStrapper</w:t>
-      </w:r>
-      <w:r>
-        <w:rPr>
-          <w:rFonts w:ascii="Times New Roman" w:hAnsi="Times New Roman" w:cs="Times New Roman"/>
-          <w:sz w:val="26"/>
-          <w:szCs w:val="26"/>
-        </w:rPr>
-        <w:t xml:space="preserve"> (override some method for specific business process) vs Event Hooker</w:t>
-      </w:r>
-      <w:r>
-        <w:rPr>
-          <w:rFonts w:ascii="Times New Roman" w:hAnsi="Times New Roman" w:cs="Times New Roman"/>
-          <w:sz w:val="26"/>
-          <w:szCs w:val="26"/>
-        </w:rPr>
-        <w:t>: Cho phép đăng ký các sự kiệ</w:t>
-      </w:r>
-      <w:r>
-        <w:rPr>
-          <w:rFonts w:ascii="Times New Roman" w:hAnsi="Times New Roman" w:cs="Times New Roman"/>
-          <w:sz w:val="26"/>
-          <w:szCs w:val="26"/>
-        </w:rPr>
-        <w:t>n</w:t>
-      </w:r>
-      <w:r>
-        <w:rPr>
-          <w:rFonts w:ascii="Times New Roman" w:hAnsi="Times New Roman" w:cs="Times New Roman"/>
-          <w:sz w:val="26"/>
-          <w:szCs w:val="26"/>
-        </w:rPr>
-        <w:t xml:space="preserve"> xảy ra trên Entity khi Entity Framework làm </w:t>
-      </w:r>
-      <w:r>
-        <w:rPr>
-          <w:rFonts w:ascii="Times New Roman" w:hAnsi="Times New Roman" w:cs="Times New Roman"/>
-          <w:sz w:val="26"/>
-          <w:szCs w:val="26"/>
-        </w:rPr>
-        <w:lastRenderedPageBreak/>
-        <w:t>việc, sử dụng để thực hiện một vài hành động logic như: sau khi cập nhật thành công thì trường date_modified sẽ có giá trị giờ hiện tại.</w:t>
-      </w:r>
-    </w:p>
-    <w:p>
-      <w:pPr>
-        <w:pStyle w:val="NoSpacing"/>
-        <w:spacing w:line="360" w:lineRule="auto"/>
-        <w:jc w:val="both"/>
-        <w:rPr>
-          <w:rFonts w:ascii="Times New Roman" w:hAnsi="Times New Roman" w:cs="Times New Roman"/>
-          <w:sz w:val="26"/>
-          <w:szCs w:val="26"/>
-        </w:rPr>
-      </w:pPr>
-      <w:r>
-        <w:rPr>
-          <w:rFonts w:ascii="Times New Roman" w:hAnsi="Times New Roman" w:cs="Times New Roman"/>
-          <w:sz w:val="26"/>
-          <w:szCs w:val="26"/>
-        </w:rPr>
-        <w:t>-Class proxy (override defined class)</w:t>
-      </w:r>
-      <w:r>
-        <w:rPr>
-          <w:rFonts w:ascii="Times New Roman" w:hAnsi="Times New Roman" w:cs="Times New Roman"/>
-          <w:sz w:val="26"/>
-          <w:szCs w:val="26"/>
-        </w:rPr>
-        <w:t>: EF đòi hỏi thuộc tính khóa ngoại của các class phải được khai báo dạng virtual để EF override các kỹ thuật như Lazy loading lúc truy xuất các thuộc tính này.</w:t>
-      </w:r>
-    </w:p>
-    <w:p>
-      <w:pPr>
-        <w:pStyle w:val="NoSpacing"/>
-        <w:spacing w:line="360" w:lineRule="auto"/>
-        <w:jc w:val="both"/>
-        <w:rPr>
-          <w:rFonts w:ascii="Times New Roman" w:hAnsi="Times New Roman" w:cs="Times New Roman"/>
-          <w:sz w:val="26"/>
-          <w:szCs w:val="26"/>
-        </w:rPr>
-      </w:pPr>
-      <w:r>
-        <w:rPr>
-          <w:rFonts w:ascii="Times New Roman" w:hAnsi="Times New Roman" w:cs="Times New Roman"/>
-          <w:sz w:val="26"/>
-          <w:szCs w:val="26"/>
-        </w:rPr>
-        <w:t>-Transaction Manager (Rollback/commit)</w:t>
-      </w:r>
-      <w:r>
-        <w:rPr>
-          <w:rFonts w:ascii="Times New Roman" w:hAnsi="Times New Roman" w:cs="Times New Roman"/>
-          <w:sz w:val="26"/>
-          <w:szCs w:val="26"/>
-        </w:rPr>
-        <w:t>: Đảm bảo tính đơn nguyên của giao dịch, hoặc là tất cả thao tác dữ liệu đều được thực thi hoặc là không.</w:t>
-      </w:r>
-      <w:r>
-        <w:rPr>
-          <w:rFonts w:ascii="Times New Roman" w:hAnsi="Times New Roman" w:cs="Times New Roman"/>
-          <w:sz w:val="26"/>
-          <w:szCs w:val="26"/>
-        </w:rPr>
-        <w:t xml:space="preserve"> Nhằm đảm bảo tính nhất quán trên CSDL.</w:t>
-      </w:r>
-      <w:r>
-        <w:rPr>
-          <w:rFonts w:ascii="Times New Roman" w:hAnsi="Times New Roman" w:cs="Times New Roman"/>
-          <w:sz w:val="26"/>
-          <w:szCs w:val="26"/>
-        </w:rPr>
-        <w:t xml:space="preserve"> EF cung cấp một cơ chế Transaction rất đơn giản và hiệu quả.</w:t>
-      </w:r>
-    </w:p>
-    <w:p>
-      <w:pPr>
-        <w:pStyle w:val="NoSpacing"/>
-        <w:spacing w:line="360" w:lineRule="auto"/>
-        <w:jc w:val="both"/>
-        <w:rPr>
-          <w:rFonts w:ascii="Times New Roman" w:hAnsi="Times New Roman" w:cs="Times New Roman"/>
-          <w:sz w:val="26"/>
-          <w:szCs w:val="26"/>
-        </w:rPr>
-      </w:pPr>
-      <w:r>
-        <w:rPr>
-          <w:rFonts w:ascii="Times New Roman" w:hAnsi="Times New Roman" w:cs="Times New Roman"/>
-          <w:sz w:val="26"/>
-          <w:szCs w:val="26"/>
-        </w:rPr>
-        <w:t>-Entity State tracking and “Filter Update”</w:t>
-      </w:r>
-      <w:r>
-        <w:rPr>
-          <w:rFonts w:ascii="Times New Roman" w:hAnsi="Times New Roman" w:cs="Times New Roman"/>
-          <w:sz w:val="26"/>
-          <w:szCs w:val="26"/>
-        </w:rPr>
-        <w:t>: Để có thể theo dõi được các sự thay đổi dữ liệu trên các Entity trong môi trường runtime, EF đưa ra định nghĩa về trạng thái của các Entity, trong đó một Entity có thể thuộc một trong các trạng thái sau:</w:t>
-      </w:r>
-    </w:p>
-    <w:p>
-      <w:pPr>
-        <w:pStyle w:val="NoSpacing"/>
-        <w:spacing w:line="360" w:lineRule="auto"/>
-        <w:jc w:val="both"/>
-        <w:rPr>
-          <w:rFonts w:ascii="Times New Roman" w:hAnsi="Times New Roman" w:cs="Times New Roman"/>
-          <w:sz w:val="26"/>
-          <w:szCs w:val="26"/>
-        </w:rPr>
-      </w:pPr>
-      <w:r>
-        <w:rPr>
-          <w:rFonts w:ascii="Times New Roman" w:hAnsi="Times New Roman" w:cs="Times New Roman"/>
-          <w:sz w:val="26"/>
-          <w:szCs w:val="26"/>
-        </w:rPr>
-        <w:t>a. Attached (Entity mới khoải tạo và được đưa và hệ thống tracking, tuy nhiên chưa được lưu xuống CSDL)</w:t>
-      </w:r>
-    </w:p>
-    <w:p>
-      <w:pPr>
-        <w:pStyle w:val="NoSpacing"/>
-        <w:spacing w:line="360" w:lineRule="auto"/>
-        <w:jc w:val="both"/>
-        <w:rPr>
-          <w:rFonts w:ascii="Times New Roman" w:hAnsi="Times New Roman" w:cs="Times New Roman"/>
-          <w:sz w:val="26"/>
-          <w:szCs w:val="26"/>
-        </w:rPr>
-      </w:pPr>
-      <w:r>
-        <w:rPr>
-          <w:rFonts w:ascii="Times New Roman" w:hAnsi="Times New Roman" w:cs="Times New Roman"/>
-          <w:sz w:val="26"/>
-          <w:szCs w:val="26"/>
-        </w:rPr>
-        <w:t>b. Detached (Entity đã bị loại khi hệ thống tracking)</w:t>
-      </w:r>
-    </w:p>
-    <w:p>
-      <w:pPr>
-        <w:pStyle w:val="NoSpacing"/>
-        <w:spacing w:line="360" w:lineRule="auto"/>
-        <w:jc w:val="both"/>
-        <w:rPr>
-          <w:rFonts w:ascii="Times New Roman" w:hAnsi="Times New Roman" w:cs="Times New Roman"/>
-          <w:sz w:val="26"/>
-          <w:szCs w:val="26"/>
-        </w:rPr>
-      </w:pPr>
-      <w:r>
-        <w:rPr>
-          <w:rFonts w:ascii="Times New Roman" w:hAnsi="Times New Roman" w:cs="Times New Roman"/>
-          <w:sz w:val="26"/>
-          <w:szCs w:val="26"/>
-        </w:rPr>
-        <w:t>c. Added (Entity được đưa vào hàng đợi chờ thêm vào CSDL)</w:t>
-      </w:r>
-    </w:p>
-    <w:p>
-      <w:pPr>
-        <w:pStyle w:val="NoSpacing"/>
-        <w:spacing w:line="360" w:lineRule="auto"/>
-        <w:jc w:val="both"/>
-        <w:rPr>
-          <w:rFonts w:ascii="Times New Roman" w:hAnsi="Times New Roman" w:cs="Times New Roman"/>
-          <w:sz w:val="26"/>
-          <w:szCs w:val="26"/>
-        </w:rPr>
-      </w:pPr>
-      <w:r>
-        <w:rPr>
-          <w:rFonts w:ascii="Times New Roman" w:hAnsi="Times New Roman" w:cs="Times New Roman"/>
-          <w:sz w:val="26"/>
-          <w:szCs w:val="26"/>
-        </w:rPr>
-        <w:t>d. Modified (Enity được đánh dấu là đã bị thay đổi ít nhất 1 thuộc tính được định nghĩa trong cấu trúc CSDL, được đưa vào hàng đợi chờ cập nhật xuống CSDL)</w:t>
-      </w:r>
-    </w:p>
-    <w:p>
-      <w:pPr>
-        <w:pStyle w:val="NoSpacing"/>
-        <w:spacing w:line="360" w:lineRule="auto"/>
-        <w:jc w:val="both"/>
-        <w:rPr>
-          <w:rFonts w:ascii="Times New Roman" w:hAnsi="Times New Roman" w:cs="Times New Roman"/>
-          <w:sz w:val="26"/>
-          <w:szCs w:val="26"/>
-        </w:rPr>
-      </w:pPr>
-      <w:r>
-        <w:rPr>
-          <w:rFonts w:ascii="Times New Roman" w:hAnsi="Times New Roman" w:cs="Times New Roman"/>
-          <w:sz w:val="26"/>
-          <w:szCs w:val="26"/>
-        </w:rPr>
-        <w:t>e. Unchange (Entity đượ</w:t>
-      </w:r>
-      <w:r>
-        <w:rPr>
-          <w:rFonts w:ascii="Times New Roman" w:hAnsi="Times New Roman" w:cs="Times New Roman"/>
-          <w:sz w:val="26"/>
-          <w:szCs w:val="26"/>
-        </w:rPr>
-        <w:t>c</w:t>
-      </w:r>
-      <w:r>
-        <w:rPr>
-          <w:rFonts w:ascii="Times New Roman" w:hAnsi="Times New Roman" w:cs="Times New Roman"/>
-          <w:sz w:val="26"/>
-          <w:szCs w:val="26"/>
-        </w:rPr>
-        <w:t xml:space="preserve"> đánh dấu là sạch, có thể là mới được khởi tạo hoặc là mới được load lên từ CSDL)</w:t>
-      </w:r>
-    </w:p>
-    <w:p>
-      <w:pPr>
-        <w:pStyle w:val="NoSpacing"/>
-        <w:spacing w:line="360" w:lineRule="auto"/>
-        <w:jc w:val="both"/>
-        <w:rPr>
-          <w:rFonts w:ascii="Times New Roman" w:hAnsi="Times New Roman" w:cs="Times New Roman"/>
-          <w:sz w:val="26"/>
-          <w:szCs w:val="26"/>
-        </w:rPr>
-      </w:pPr>
-      <w:r>
-        <w:rPr>
-          <w:rFonts w:ascii="Times New Roman" w:hAnsi="Times New Roman" w:cs="Times New Roman"/>
-          <w:sz w:val="26"/>
-          <w:szCs w:val="26"/>
-        </w:rPr>
-        <w:t>f. Deleted (Entity được đánh dấu là bị xóa, được đưa vào hàng đợi chờ xóa khởi CSDL)</w:t>
-      </w:r>
-    </w:p>
-    <w:p>
-      <w:pPr>
-        <w:pStyle w:val="NoSpacing"/>
-        <w:spacing w:line="360" w:lineRule="auto"/>
-        <w:jc w:val="both"/>
-        <w:rPr>
-          <w:rFonts w:ascii="Times New Roman" w:hAnsi="Times New Roman" w:cs="Times New Roman"/>
-          <w:sz w:val="26"/>
-          <w:szCs w:val="26"/>
-        </w:rPr>
-      </w:pPr>
-    </w:p>
-    <w:p>
-      <w:pPr>
-        <w:pStyle w:val="NoSpacing"/>
-        <w:spacing w:line="360" w:lineRule="auto"/>
-        <w:jc w:val="both"/>
-        <w:rPr>
-          <w:rFonts w:ascii="Times New Roman" w:hAnsi="Times New Roman" w:cs="Times New Roman"/>
-          <w:sz w:val="26"/>
-          <w:szCs w:val="26"/>
-        </w:rPr>
-      </w:pPr>
-      <w:r>
-        <w:rPr>
-          <w:rFonts w:ascii="Times New Roman" w:hAnsi="Times New Roman" w:cs="Times New Roman"/>
-          <w:sz w:val="26"/>
-          <w:szCs w:val="26"/>
-        </w:rPr>
-        <w:t xml:space="preserve">-Entity framework </w:t>
-      </w:r>
-      <w:r>
-        <w:rPr>
-          <w:rFonts w:ascii="Times New Roman" w:hAnsi="Times New Roman" w:cs="Times New Roman"/>
-          <w:sz w:val="26"/>
-          <w:szCs w:val="26"/>
-        </w:rPr>
-        <w:t>kết hợp</w:t>
-      </w:r>
-      <w:r>
-        <w:rPr>
-          <w:rFonts w:ascii="Times New Roman" w:hAnsi="Times New Roman" w:cs="Times New Roman"/>
-          <w:sz w:val="26"/>
-          <w:szCs w:val="26"/>
-        </w:rPr>
-        <w:t xml:space="preserve"> mô hình 3 lớp</w:t>
-      </w:r>
-    </w:p>
-    <w:p>
-      <w:pPr>
-        <w:pStyle w:val="NoSpacing"/>
-        <w:spacing w:line="360" w:lineRule="auto"/>
-        <w:jc w:val="both"/>
-        <w:rPr>
-          <w:rFonts w:ascii="Times New Roman" w:hAnsi="Times New Roman" w:cs="Times New Roman"/>
-          <w:sz w:val="26"/>
-          <w:szCs w:val="26"/>
-        </w:rPr>
-      </w:pPr>
-      <w:r>
-        <w:rPr>
-          <w:rFonts w:ascii="Times New Roman" w:hAnsi="Times New Roman" w:cs="Times New Roman"/>
-          <w:sz w:val="26"/>
-          <w:szCs w:val="26"/>
-        </w:rPr>
-        <w:t>-Manual media cached (class HinhAnh)</w:t>
-      </w:r>
-      <w:r>
-        <w:rPr>
-          <w:rFonts w:ascii="Times New Roman" w:hAnsi="Times New Roman" w:cs="Times New Roman"/>
-          <w:sz w:val="26"/>
-          <w:szCs w:val="26"/>
-        </w:rPr>
-        <w:t>:</w:t>
-      </w:r>
-    </w:p>
-    <w:p>
-      <w:pPr>
-        <w:pStyle w:val="NoSpacing"/>
-        <w:spacing w:line="360" w:lineRule="auto"/>
-        <w:jc w:val="both"/>
-        <w:rPr>
-          <w:rFonts w:ascii="Times New Roman" w:hAnsi="Times New Roman" w:cs="Times New Roman"/>
-          <w:sz w:val="26"/>
-          <w:szCs w:val="26"/>
-        </w:rPr>
-      </w:pPr>
-      <w:r>
-        <w:rPr>
-          <w:rFonts w:ascii="Times New Roman" w:hAnsi="Times New Roman" w:cs="Times New Roman"/>
-          <w:sz w:val="26"/>
-          <w:szCs w:val="26"/>
-        </w:rPr>
-        <w:t>Với các ứng dụng hướng đa phương tiện thì việc tổ chứa lưu trữ và truy xuất các tài nguyên là quan trọng nhằm tiết kiệm bộ nhớ và thời gian truy xuất.</w:t>
-      </w:r>
-    </w:p>
-    <w:p>
-      <w:pPr>
-        <w:pStyle w:val="NoSpacing"/>
-        <w:spacing w:line="360" w:lineRule="auto"/>
-        <w:jc w:val="both"/>
-        <w:rPr>
-          <w:rFonts w:ascii="Times New Roman" w:hAnsi="Times New Roman" w:cs="Times New Roman"/>
-          <w:sz w:val="26"/>
-          <w:szCs w:val="26"/>
-        </w:rPr>
-      </w:pPr>
-    </w:p>
-    <w:p>
-      <w:pPr>
-        <w:pStyle w:val="NoSpacing"/>
-        <w:spacing w:line="360" w:lineRule="auto"/>
-        <w:jc w:val="both"/>
-        <w:rPr>
-          <w:rFonts w:ascii="Times New Roman" w:hAnsi="Times New Roman" w:cs="Times New Roman"/>
-          <w:sz w:val="26"/>
-          <w:szCs w:val="26"/>
-        </w:rPr>
-      </w:pPr>
-    </w:p>
-    <w:p>
-      <w:pPr>
-        <w:pStyle w:val="NoSpacing"/>
-        <w:spacing w:line="360" w:lineRule="auto"/>
-        <w:jc w:val="both"/>
-        <w:rPr>
-          <w:rFonts w:ascii="Times New Roman" w:hAnsi="Times New Roman" w:cs="Times New Roman"/>
-          <w:sz w:val="26"/>
-          <w:szCs w:val="26"/>
-        </w:rPr>
-      </w:pPr>
-    </w:p>
-    <w:p>
-      <w:pPr>
-        <w:pStyle w:val="NoSpacing"/>
-        <w:spacing w:line="360" w:lineRule="auto"/>
-        <w:jc w:val="both"/>
-        <w:rPr>
-          <w:rFonts w:ascii="Times New Roman" w:hAnsi="Times New Roman" w:cs="Times New Roman"/>
-          <w:sz w:val="26"/>
-          <w:szCs w:val="26"/>
-        </w:rPr>
-      </w:pPr>
-      <w:r>
-        <w:rPr>
-          <w:rFonts w:ascii="Times New Roman" w:hAnsi="Times New Roman" w:cs="Times New Roman"/>
-          <w:sz w:val="26"/>
-          <w:szCs w:val="26"/>
-        </w:rPr>
-        <w:t>-Entity vs DataFilter</w:t>
-      </w:r>
-      <w:r>
-        <w:rPr>
-          <w:rFonts w:ascii="Times New Roman" w:hAnsi="Times New Roman" w:cs="Times New Roman"/>
-          <w:sz w:val="26"/>
-          <w:szCs w:val="26"/>
-        </w:rPr>
-        <w:t>:</w:t>
-      </w:r>
-    </w:p>
-    <w:p>
-      <w:pPr>
-        <w:pStyle w:val="NoSpacing"/>
-        <w:spacing w:line="360" w:lineRule="auto"/>
-        <w:jc w:val="both"/>
-        <w:rPr>
-          <w:rFonts w:ascii="Times New Roman" w:hAnsi="Times New Roman" w:cs="Times New Roman"/>
-          <w:sz w:val="26"/>
-          <w:szCs w:val="26"/>
-        </w:rPr>
-      </w:pPr>
-      <w:r>
-        <w:rPr>
-          <w:rFonts w:ascii="Times New Roman" w:hAnsi="Times New Roman" w:cs="Times New Roman"/>
-          <w:sz w:val="26"/>
-          <w:szCs w:val="26"/>
-        </w:rPr>
-        <w:t>+Entity là một thực thể mang các thuộc tính trực tiếp của bản thân nó, trong lập trình giao diện, thông thường khi hiển thị thông tin một đối tượng của một thực thể nào đó, ta thường hiển thị các thuộc tính gián tiếp (thuộc tính của khóa ngoại), do đó phần xử lý giao diện sẽ không làm việc trực tiếp với Entity mà làm việc thông qua một lớp mặt nạ gọi là DataFilter, nhiệm vụ của DataFilter là kết các Entity có liên quan lại với nhau sau đó chọn ra các thuộc tính cần hiển thị.</w:t>
-      </w:r>
-    </w:p>
-    <w:p>
-      <w:pPr>
-        <w:pStyle w:val="NoSpacing"/>
-        <w:spacing w:line="360" w:lineRule="auto"/>
-        <w:jc w:val="both"/>
-        <w:rPr>
-          <w:rFonts w:ascii="Times New Roman" w:hAnsi="Times New Roman" w:cs="Times New Roman"/>
-          <w:sz w:val="26"/>
-          <w:szCs w:val="26"/>
-        </w:rPr>
-      </w:pPr>
-      <w:r>
-        <w:rPr>
-          <w:rFonts w:ascii="Times New Roman" w:hAnsi="Times New Roman" w:cs="Times New Roman"/>
-          <w:sz w:val="26"/>
-          <w:szCs w:val="26"/>
-        </w:rPr>
-        <w:t>-Database Context vs Singleton Database Instance Provider</w:t>
-      </w:r>
-      <w:r>
-        <w:rPr>
-          <w:rFonts w:ascii="Times New Roman" w:hAnsi="Times New Roman" w:cs="Times New Roman"/>
-          <w:sz w:val="26"/>
-          <w:szCs w:val="26"/>
-        </w:rPr>
-        <w:t xml:space="preserve">: </w:t>
-      </w:r>
-    </w:p>
-    <w:p>
-      <w:pPr>
-        <w:pStyle w:val="NoSpacing"/>
-        <w:spacing w:line="360" w:lineRule="auto"/>
-        <w:jc w:val="both"/>
-        <w:rPr>
-          <w:rFonts w:ascii="Times New Roman" w:hAnsi="Times New Roman" w:cs="Times New Roman"/>
-          <w:sz w:val="26"/>
-          <w:szCs w:val="26"/>
-        </w:rPr>
-      </w:pPr>
-      <w:r>
-        <w:rPr>
-          <w:rFonts w:ascii="Times New Roman" w:hAnsi="Times New Roman" w:cs="Times New Roman"/>
-          <w:sz w:val="26"/>
-          <w:szCs w:val="26"/>
-        </w:rPr>
-        <w:t>+ EF xem Database Context là một ngữ cảnh truy xuất đến CSDL, trên đó chứa các lớp mặt nạ giúp truy xuất tài nguyên CSDL.</w:t>
-      </w:r>
-    </w:p>
-    <w:p>
-      <w:pPr>
-        <w:pStyle w:val="NoSpacing"/>
-        <w:spacing w:line="360" w:lineRule="auto"/>
-        <w:jc w:val="both"/>
-        <w:rPr>
-          <w:rFonts w:ascii="Times New Roman" w:hAnsi="Times New Roman" w:cs="Times New Roman"/>
-          <w:sz w:val="26"/>
-          <w:szCs w:val="26"/>
-        </w:rPr>
-      </w:pPr>
-      <w:r>
-        <w:rPr>
-          <w:rFonts w:ascii="Times New Roman" w:hAnsi="Times New Roman" w:cs="Times New Roman"/>
-          <w:sz w:val="26"/>
-          <w:szCs w:val="26"/>
-        </w:rPr>
-        <w:t xml:space="preserve">+Singleton giúp các lớp Entity nhìn thấy cùng một DbContext trong suốt phiên làm việc, </w:t>
-      </w:r>
-      <w:r>
-        <w:rPr>
-          <w:rFonts w:ascii="Times New Roman" w:hAnsi="Times New Roman" w:cs="Times New Roman"/>
-          <w:sz w:val="26"/>
-          <w:szCs w:val="26"/>
-        </w:rPr>
-        <w:t xml:space="preserve">bởi vì </w:t>
-      </w:r>
-      <w:r>
-        <w:rPr>
-          <w:rFonts w:ascii="Times New Roman" w:hAnsi="Times New Roman" w:cs="Times New Roman"/>
-          <w:sz w:val="26"/>
-          <w:szCs w:val="26"/>
-        </w:rPr>
-        <w:t>EF</w:t>
-      </w:r>
-      <w:r>
-        <w:rPr>
-          <w:rFonts w:ascii="Times New Roman" w:hAnsi="Times New Roman" w:cs="Times New Roman"/>
-          <w:sz w:val="26"/>
-          <w:szCs w:val="26"/>
-        </w:rPr>
-        <w:t xml:space="preserve"> </w:t>
-      </w:r>
-      <w:r>
-        <w:rPr>
-          <w:rFonts w:ascii="Times New Roman" w:hAnsi="Times New Roman" w:cs="Times New Roman"/>
-          <w:sz w:val="26"/>
-          <w:szCs w:val="26"/>
-        </w:rPr>
-        <w:t>đòi hỏi các đối tượng sinh ra từ các class Entity phải thống nhất về DbContext, một đối tượng không thể được tracking bởi 2 DbContext khác nhau.</w:t>
-      </w:r>
-    </w:p>
-    <w:p>
-      <w:pPr>
-        <w:pStyle w:val="NoSpacing"/>
-        <w:spacing w:line="360" w:lineRule="auto"/>
-        <w:jc w:val="both"/>
-        <w:rPr>
-          <w:rFonts w:ascii="Times New Roman" w:hAnsi="Times New Roman" w:cs="Times New Roman"/>
-          <w:sz w:val="26"/>
-          <w:szCs w:val="26"/>
-        </w:rPr>
-      </w:pPr>
-      <w:r>
-        <w:rPr>
-          <w:rFonts w:ascii="Times New Roman" w:hAnsi="Times New Roman" w:cs="Times New Roman"/>
-          <w:sz w:val="26"/>
-          <w:szCs w:val="26"/>
-        </w:rPr>
         <w:t>+Phiên làm việc được đánh dấu từ lúc DbContext được khởi tạo cho đến khi bị hủy bỏ (Dispose), các đối tượng có runtime nằm ngoài phiên làm việc được xem là không hợp lệ và không có ý nghĩa về mặt dữ liệu, muốn làm việc lại trên các đối tượng này nhất thiết phải load lại trong một phiên làm việc khác của DbContext.</w:t>
       </w:r>
     </w:p>
@@ -3754,6 +4048,7 @@
           <w:sz w:val="26"/>
           <w:szCs w:val="26"/>
         </w:rPr>
+        <w:lastRenderedPageBreak/>
         <w:t>-</w:t>
       </w:r>
       <w:r>
@@ -4002,167 +4297,167 @@
           <w:sz w:val="26"/>
           <w:szCs w:val="26"/>
         </w:rPr>
+        <w:t>-Đụng độ dữ liệu:</w:t>
+      </w:r>
+    </w:p>
+    <w:p>
+      <w:pPr>
+        <w:pStyle w:val="NoSpacing"/>
+        <w:spacing w:line="360" w:lineRule="auto"/>
+        <w:jc w:val="both"/>
+        <w:rPr>
+          <w:rFonts w:ascii="Times New Roman" w:hAnsi="Times New Roman" w:cs="Times New Roman"/>
+          <w:sz w:val="26"/>
+          <w:szCs w:val="26"/>
+        </w:rPr>
+      </w:pPr>
+      <w:r>
+        <w:rPr>
+          <w:rFonts w:ascii="Times New Roman" w:hAnsi="Times New Roman" w:cs="Times New Roman"/>
+          <w:sz w:val="26"/>
+          <w:szCs w:val="26"/>
+        </w:rPr>
+        <w:t>+Đụng độ khóa chính</w:t>
+      </w:r>
+      <w:r>
+        <w:rPr>
+          <w:rFonts w:ascii="Times New Roman" w:hAnsi="Times New Roman" w:cs="Times New Roman"/>
+          <w:sz w:val="26"/>
+          <w:szCs w:val="26"/>
+        </w:rPr>
+        <w:t>: Xét 2 CSDL độc lập có cùng cấu trúc Table và dữ liệu, nếu khóa chính được thiết lập dạng Auto_Increasement</w:t>
+      </w:r>
+      <w:r>
+        <w:rPr>
+          <w:rFonts w:ascii="Times New Roman" w:hAnsi="Times New Roman" w:cs="Times New Roman"/>
+          <w:sz w:val="26"/>
+          <w:szCs w:val="26"/>
+        </w:rPr>
+        <w:t xml:space="preserve"> thì khi gọi Insert trên 2 CSDL, hệ quản trị CSDL địa phương ở cả 2 CSDL trên sẽ có khả năng tạo ra khóa chính trùng nhau (khả năng rất cao). Nên khi đồng bộ dữ liệu sẽ bị đụng độ khóa chính, 1 trong 2 dữ liệu mới Insert đó sẽ bị loại bỏ.</w:t>
+      </w:r>
+    </w:p>
+    <w:p>
+      <w:pPr>
+        <w:pStyle w:val="NoSpacing"/>
+        <w:spacing w:line="360" w:lineRule="auto"/>
+        <w:jc w:val="both"/>
+        <w:rPr>
+          <w:rFonts w:ascii="Times New Roman" w:hAnsi="Times New Roman" w:cs="Times New Roman"/>
+          <w:sz w:val="26"/>
+          <w:szCs w:val="26"/>
+        </w:rPr>
+      </w:pPr>
+      <w:r>
+        <w:rPr>
+          <w:rFonts w:ascii="Times New Roman" w:hAnsi="Times New Roman" w:cs="Times New Roman"/>
+          <w:sz w:val="26"/>
+          <w:szCs w:val="26"/>
+        </w:rPr>
+        <w:t xml:space="preserve">=&gt; </w:t>
+      </w:r>
+      <w:r>
+        <w:rPr>
+          <w:rFonts w:ascii="Times New Roman" w:hAnsi="Times New Roman" w:cs="Times New Roman"/>
+          <w:sz w:val="26"/>
+          <w:szCs w:val="26"/>
+        </w:rPr>
+        <w:t>Sử dụng khóa chính Guid</w:t>
+      </w:r>
+      <w:r>
+        <w:rPr>
+          <w:rFonts w:ascii="Times New Roman" w:hAnsi="Times New Roman" w:cs="Times New Roman"/>
+          <w:sz w:val="26"/>
+          <w:szCs w:val="26"/>
+        </w:rPr>
+        <w:t>: Khóa chính Guid là khóa chính dạng “tự nhiên” (Natural), được tạo ra dựa trên các giá trị định danh (địa chỉ MAC của card mạng) và ngẫu nhiên (thời gian hiện tại trên Hệ quản trị CSDL)</w:t>
+      </w:r>
+      <w:r>
+        <w:rPr>
+          <w:rFonts w:ascii="Times New Roman" w:hAnsi="Times New Roman" w:cs="Times New Roman"/>
+          <w:sz w:val="26"/>
+          <w:szCs w:val="26"/>
+        </w:rPr>
+        <w:t>, Hệ quản trị sẽ đảm bảo mỗi Guid được cấp phát sẽ là duy nhất trên toàn cầu (mặc dù khả năng trùng là có thể xảy ra trên lý thuyết nhưng có thể chấp nhận được).</w:t>
+      </w:r>
+    </w:p>
+    <w:p>
+      <w:pPr>
+        <w:pStyle w:val="NoSpacing"/>
+        <w:spacing w:line="360" w:lineRule="auto"/>
+        <w:jc w:val="both"/>
+        <w:rPr>
+          <w:rFonts w:ascii="Times New Roman" w:hAnsi="Times New Roman" w:cs="Times New Roman"/>
+          <w:sz w:val="26"/>
+          <w:szCs w:val="26"/>
+        </w:rPr>
+      </w:pPr>
+      <w:r>
+        <w:rPr>
+          <w:rFonts w:ascii="Times New Roman" w:hAnsi="Times New Roman" w:cs="Times New Roman"/>
+          <w:sz w:val="26"/>
+          <w:szCs w:val="26"/>
+        </w:rPr>
+        <w:t>- Database Schema “dbo” cho User (SQL Server)</w:t>
+      </w:r>
+      <w:r>
+        <w:rPr>
+          <w:rFonts w:ascii="Times New Roman" w:hAnsi="Times New Roman" w:cs="Times New Roman"/>
+          <w:sz w:val="26"/>
+          <w:szCs w:val="26"/>
+        </w:rPr>
+        <w:t>:</w:t>
+      </w:r>
+      <w:r>
+        <w:rPr>
+          <w:rFonts w:ascii="Times New Roman" w:hAnsi="Times New Roman" w:cs="Times New Roman"/>
+          <w:sz w:val="26"/>
+          <w:szCs w:val="26"/>
+        </w:rPr>
+        <w:t xml:space="preserve"> nếu sai khác</w:t>
+      </w:r>
+      <w:r>
+        <w:rPr>
+          <w:rFonts w:ascii="Times New Roman" w:hAnsi="Times New Roman" w:cs="Times New Roman"/>
+          <w:sz w:val="26"/>
+          <w:szCs w:val="26"/>
+        </w:rPr>
+        <w:t xml:space="preserve"> giữa các Table</w:t>
+      </w:r>
+      <w:r>
+        <w:rPr>
+          <w:rFonts w:ascii="Times New Roman" w:hAnsi="Times New Roman" w:cs="Times New Roman"/>
+          <w:sz w:val="26"/>
+          <w:szCs w:val="26"/>
+        </w:rPr>
+        <w:t xml:space="preserve"> sẽ gây lỗi do thiếu quyền chạy trigger trên các Table tracking</w:t>
+      </w:r>
+      <w:r>
+        <w:rPr>
+          <w:rFonts w:ascii="Times New Roman" w:hAnsi="Times New Roman" w:cs="Times New Roman"/>
+          <w:sz w:val="26"/>
+          <w:szCs w:val="26"/>
+        </w:rPr>
+        <w:t>.</w:t>
+      </w:r>
+    </w:p>
+    <w:p>
+      <w:pPr>
+        <w:pStyle w:val="NoSpacing"/>
+        <w:spacing w:line="360" w:lineRule="auto"/>
+        <w:jc w:val="both"/>
+        <w:rPr>
+          <w:rFonts w:ascii="Times New Roman" w:hAnsi="Times New Roman" w:cs="Times New Roman"/>
+          <w:sz w:val="26"/>
+          <w:szCs w:val="26"/>
+        </w:rPr>
+      </w:pPr>
+      <w:r>
+        <w:rPr>
+          <w:rFonts w:ascii="Times New Roman" w:hAnsi="Times New Roman" w:cs="Times New Roman"/>
+          <w:sz w:val="26"/>
+          <w:szCs w:val="26"/>
+        </w:rPr>
         <w:lastRenderedPageBreak/>
-        <w:t>-Đụng độ dữ liệu:</w:t>
-      </w:r>
-    </w:p>
-    <w:p>
-      <w:pPr>
-        <w:pStyle w:val="NoSpacing"/>
-        <w:spacing w:line="360" w:lineRule="auto"/>
-        <w:jc w:val="both"/>
-        <w:rPr>
-          <w:rFonts w:ascii="Times New Roman" w:hAnsi="Times New Roman" w:cs="Times New Roman"/>
-          <w:sz w:val="26"/>
-          <w:szCs w:val="26"/>
-        </w:rPr>
-      </w:pPr>
-      <w:r>
-        <w:rPr>
-          <w:rFonts w:ascii="Times New Roman" w:hAnsi="Times New Roman" w:cs="Times New Roman"/>
-          <w:sz w:val="26"/>
-          <w:szCs w:val="26"/>
-        </w:rPr>
-        <w:t>+Đụng độ khóa chính</w:t>
-      </w:r>
-      <w:r>
-        <w:rPr>
-          <w:rFonts w:ascii="Times New Roman" w:hAnsi="Times New Roman" w:cs="Times New Roman"/>
-          <w:sz w:val="26"/>
-          <w:szCs w:val="26"/>
-        </w:rPr>
-        <w:t>: Xét 2 CSDL độc lập có cùng cấu trúc Table và dữ liệu, nếu khóa chính được thiết lập dạng Auto_Increasement</w:t>
-      </w:r>
-      <w:r>
-        <w:rPr>
-          <w:rFonts w:ascii="Times New Roman" w:hAnsi="Times New Roman" w:cs="Times New Roman"/>
-          <w:sz w:val="26"/>
-          <w:szCs w:val="26"/>
-        </w:rPr>
-        <w:t xml:space="preserve"> thì khi gọi Insert trên 2 CSDL, hệ quản trị CSDL địa phương ở cả 2 CSDL trên sẽ có khả năng tạo ra khóa chính trùng nhau (khả năng rất cao). Nên khi đồng bộ dữ liệu sẽ bị đụng độ khóa chính, 1 trong 2 dữ liệu mới Insert đó sẽ bị loại bỏ.</w:t>
-      </w:r>
-    </w:p>
-    <w:p>
-      <w:pPr>
-        <w:pStyle w:val="NoSpacing"/>
-        <w:spacing w:line="360" w:lineRule="auto"/>
-        <w:jc w:val="both"/>
-        <w:rPr>
-          <w:rFonts w:ascii="Times New Roman" w:hAnsi="Times New Roman" w:cs="Times New Roman"/>
-          <w:sz w:val="26"/>
-          <w:szCs w:val="26"/>
-        </w:rPr>
-      </w:pPr>
-      <w:r>
-        <w:rPr>
-          <w:rFonts w:ascii="Times New Roman" w:hAnsi="Times New Roman" w:cs="Times New Roman"/>
-          <w:sz w:val="26"/>
-          <w:szCs w:val="26"/>
-        </w:rPr>
-        <w:t xml:space="preserve">=&gt; </w:t>
-      </w:r>
-      <w:r>
-        <w:rPr>
-          <w:rFonts w:ascii="Times New Roman" w:hAnsi="Times New Roman" w:cs="Times New Roman"/>
-          <w:sz w:val="26"/>
-          <w:szCs w:val="26"/>
-        </w:rPr>
-        <w:t>Sử dụng khóa chính Guid</w:t>
-      </w:r>
-      <w:r>
-        <w:rPr>
-          <w:rFonts w:ascii="Times New Roman" w:hAnsi="Times New Roman" w:cs="Times New Roman"/>
-          <w:sz w:val="26"/>
-          <w:szCs w:val="26"/>
-        </w:rPr>
-        <w:t>: Khóa chính Guid là khóa chính dạng “tự nhiên” (Natural), được tạo ra dựa trên các giá trị định danh (địa chỉ MAC của card mạng) và ngẫu nhiên (thời gian hiện tại trên Hệ quản trị CSDL)</w:t>
-      </w:r>
-      <w:r>
-        <w:rPr>
-          <w:rFonts w:ascii="Times New Roman" w:hAnsi="Times New Roman" w:cs="Times New Roman"/>
-          <w:sz w:val="26"/>
-          <w:szCs w:val="26"/>
-        </w:rPr>
-        <w:t>, Hệ quản trị sẽ đảm bảo mỗi Guid được cấp phát sẽ là duy nhất trên toàn cầu (mặc dù khả năng trùng là có thể xảy ra trên lý thuyết nhưng có thể chấp nhận được).</w:t>
-      </w:r>
-    </w:p>
-    <w:p>
-      <w:pPr>
-        <w:pStyle w:val="NoSpacing"/>
-        <w:spacing w:line="360" w:lineRule="auto"/>
-        <w:jc w:val="both"/>
-        <w:rPr>
-          <w:rFonts w:ascii="Times New Roman" w:hAnsi="Times New Roman" w:cs="Times New Roman"/>
-          <w:sz w:val="26"/>
-          <w:szCs w:val="26"/>
-        </w:rPr>
-      </w:pPr>
-      <w:r>
-        <w:rPr>
-          <w:rFonts w:ascii="Times New Roman" w:hAnsi="Times New Roman" w:cs="Times New Roman"/>
-          <w:sz w:val="26"/>
-          <w:szCs w:val="26"/>
-        </w:rPr>
-        <w:t>- Database Schema “dbo” cho User (SQL Server)</w:t>
-      </w:r>
-      <w:r>
-        <w:rPr>
-          <w:rFonts w:ascii="Times New Roman" w:hAnsi="Times New Roman" w:cs="Times New Roman"/>
-          <w:sz w:val="26"/>
-          <w:szCs w:val="26"/>
-        </w:rPr>
-        <w:t>:</w:t>
-      </w:r>
-      <w:r>
-        <w:rPr>
-          <w:rFonts w:ascii="Times New Roman" w:hAnsi="Times New Roman" w:cs="Times New Roman"/>
-          <w:sz w:val="26"/>
-          <w:szCs w:val="26"/>
-        </w:rPr>
-        <w:t xml:space="preserve"> nếu sai khác</w:t>
-      </w:r>
-      <w:r>
-        <w:rPr>
-          <w:rFonts w:ascii="Times New Roman" w:hAnsi="Times New Roman" w:cs="Times New Roman"/>
-          <w:sz w:val="26"/>
-          <w:szCs w:val="26"/>
-        </w:rPr>
-        <w:t xml:space="preserve"> giữa các Table</w:t>
-      </w:r>
-      <w:r>
-        <w:rPr>
-          <w:rFonts w:ascii="Times New Roman" w:hAnsi="Times New Roman" w:cs="Times New Roman"/>
-          <w:sz w:val="26"/>
-          <w:szCs w:val="26"/>
-        </w:rPr>
-        <w:t xml:space="preserve"> sẽ gây lỗi do thiếu quyền chạy trigger trên các Table tracking</w:t>
-      </w:r>
-      <w:r>
-        <w:rPr>
-          <w:rFonts w:ascii="Times New Roman" w:hAnsi="Times New Roman" w:cs="Times New Roman"/>
-          <w:sz w:val="26"/>
-          <w:szCs w:val="26"/>
-        </w:rPr>
-        <w:t>.</w:t>
-      </w:r>
-    </w:p>
-    <w:p>
-      <w:pPr>
-        <w:pStyle w:val="NoSpacing"/>
-        <w:spacing w:line="360" w:lineRule="auto"/>
-        <w:jc w:val="both"/>
-        <w:rPr>
-          <w:rFonts w:ascii="Times New Roman" w:hAnsi="Times New Roman" w:cs="Times New Roman"/>
-          <w:sz w:val="26"/>
-          <w:szCs w:val="26"/>
-        </w:rPr>
-      </w:pPr>
-      <w:r>
-        <w:rPr>
-          <w:rFonts w:ascii="Times New Roman" w:hAnsi="Times New Roman" w:cs="Times New Roman"/>
-          <w:sz w:val="26"/>
-          <w:szCs w:val="26"/>
-        </w:rPr>
         <w:t xml:space="preserve">=&gt;Trước khi sử dụng User đó để </w:t>
       </w:r>
       <w:r>
@@ -4462,247 +4757,247 @@
           <w:sz w:val="26"/>
           <w:szCs w:val="26"/>
         </w:rPr>
+        <w:t>*Definition:</w:t>
+      </w:r>
+    </w:p>
+    <w:p>
+      <w:pPr>
+        <w:pStyle w:val="NoSpacing"/>
+        <w:spacing w:line="360" w:lineRule="auto"/>
+        <w:jc w:val="both"/>
+        <w:rPr>
+          <w:rFonts w:ascii="Times New Roman" w:hAnsi="Times New Roman" w:cs="Times New Roman"/>
+          <w:sz w:val="26"/>
+          <w:szCs w:val="26"/>
+        </w:rPr>
+      </w:pPr>
+      <w:r>
+        <w:rPr>
+          <w:rFonts w:ascii="Times New Roman" w:hAnsi="Times New Roman" w:cs="Times New Roman"/>
+          <w:sz w:val="26"/>
+          <w:szCs w:val="26"/>
+        </w:rPr>
+        <w:t>*Version:</w:t>
+      </w:r>
+    </w:p>
+    <w:p>
+      <w:pPr>
+        <w:pStyle w:val="NoSpacing"/>
+        <w:spacing w:line="360" w:lineRule="auto"/>
+        <w:jc w:val="both"/>
+        <w:rPr>
+          <w:rFonts w:ascii="Times New Roman" w:hAnsi="Times New Roman" w:cs="Times New Roman"/>
+          <w:sz w:val="26"/>
+          <w:szCs w:val="26"/>
+        </w:rPr>
+      </w:pPr>
+      <w:r>
+        <w:rPr>
+          <w:rFonts w:ascii="Times New Roman" w:hAnsi="Times New Roman" w:cs="Times New Roman"/>
+          <w:sz w:val="26"/>
+          <w:szCs w:val="26"/>
+        </w:rPr>
+        <w:t>*Features:</w:t>
+      </w:r>
+    </w:p>
+    <w:p>
+      <w:pPr>
+        <w:pStyle w:val="NoSpacing"/>
+        <w:spacing w:line="360" w:lineRule="auto"/>
+        <w:jc w:val="both"/>
+        <w:rPr>
+          <w:rFonts w:ascii="Times New Roman" w:hAnsi="Times New Roman" w:cs="Times New Roman"/>
+          <w:sz w:val="26"/>
+          <w:szCs w:val="26"/>
+        </w:rPr>
+      </w:pPr>
+      <w:r>
+        <w:rPr>
+          <w:rFonts w:ascii="Times New Roman" w:hAnsi="Times New Roman" w:cs="Times New Roman"/>
+          <w:sz w:val="26"/>
+          <w:szCs w:val="26"/>
+        </w:rPr>
+        <w:t>-MVP (Model-View-Presenter):</w:t>
+      </w:r>
+    </w:p>
+    <w:p>
+      <w:pPr>
+        <w:pStyle w:val="NoSpacing"/>
+        <w:spacing w:line="360" w:lineRule="auto"/>
+        <w:jc w:val="both"/>
+        <w:rPr>
+          <w:rFonts w:ascii="Times New Roman" w:hAnsi="Times New Roman" w:cs="Times New Roman"/>
+          <w:sz w:val="26"/>
+          <w:szCs w:val="26"/>
+        </w:rPr>
+      </w:pPr>
+      <w:r>
+        <w:rPr>
+          <w:rFonts w:ascii="Times New Roman" w:hAnsi="Times New Roman" w:cs="Times New Roman"/>
+          <w:sz w:val="26"/>
+          <w:szCs w:val="26"/>
+        </w:rPr>
+        <w:t>+Tận dụng các giao diện sử dụng chung</w:t>
+      </w:r>
+    </w:p>
+    <w:p>
+      <w:pPr>
+        <w:pStyle w:val="NoSpacing"/>
+        <w:spacing w:line="360" w:lineRule="auto"/>
+        <w:jc w:val="both"/>
+        <w:rPr>
+          <w:rFonts w:ascii="Times New Roman" w:hAnsi="Times New Roman" w:cs="Times New Roman"/>
+          <w:sz w:val="26"/>
+          <w:szCs w:val="26"/>
+        </w:rPr>
+      </w:pPr>
+      <w:r>
+        <w:rPr>
+          <w:rFonts w:ascii="Times New Roman" w:hAnsi="Times New Roman" w:cs="Times New Roman"/>
+          <w:sz w:val="26"/>
+          <w:szCs w:val="26"/>
+        </w:rPr>
+        <w:t>+Tận dụng các logic về giao diện chung</w:t>
+      </w:r>
+    </w:p>
+    <w:p>
+      <w:pPr>
+        <w:pStyle w:val="NoSpacing"/>
+        <w:spacing w:line="360" w:lineRule="auto"/>
+        <w:jc w:val="both"/>
+        <w:rPr>
+          <w:rFonts w:ascii="Times New Roman" w:hAnsi="Times New Roman" w:cs="Times New Roman"/>
+          <w:sz w:val="26"/>
+          <w:szCs w:val="26"/>
+        </w:rPr>
+      </w:pPr>
+      <w:r>
+        <w:rPr>
+          <w:rFonts w:ascii="Times New Roman" w:hAnsi="Times New Roman" w:cs="Times New Roman"/>
+          <w:sz w:val="26"/>
+          <w:szCs w:val="26"/>
+        </w:rPr>
+        <w:t>+Tạo sự thống nhất trong giao diện giữa các project GUI</w:t>
+      </w:r>
+    </w:p>
+    <w:p>
+      <w:pPr>
+        <w:pStyle w:val="NoSpacing"/>
+        <w:spacing w:line="360" w:lineRule="auto"/>
+        <w:jc w:val="both"/>
+        <w:rPr>
+          <w:rFonts w:ascii="Times New Roman" w:hAnsi="Times New Roman" w:cs="Times New Roman"/>
+          <w:sz w:val="26"/>
+          <w:szCs w:val="26"/>
+        </w:rPr>
+      </w:pPr>
+      <w:r>
+        <w:rPr>
+          <w:rFonts w:ascii="Times New Roman" w:hAnsi="Times New Roman" w:cs="Times New Roman"/>
+          <w:sz w:val="26"/>
+          <w:szCs w:val="26"/>
+        </w:rPr>
+        <w:t>-Custom User control:</w:t>
+      </w:r>
+    </w:p>
+    <w:p>
+      <w:pPr>
+        <w:pStyle w:val="NoSpacing"/>
+        <w:spacing w:line="360" w:lineRule="auto"/>
+        <w:jc w:val="both"/>
+        <w:rPr>
+          <w:rFonts w:ascii="Times New Roman" w:hAnsi="Times New Roman" w:cs="Times New Roman"/>
+          <w:sz w:val="26"/>
+          <w:szCs w:val="26"/>
+        </w:rPr>
+      </w:pPr>
+      <w:r>
+        <w:rPr>
+          <w:rFonts w:ascii="Times New Roman" w:hAnsi="Times New Roman" w:cs="Times New Roman"/>
+          <w:sz w:val="26"/>
+          <w:szCs w:val="26"/>
+        </w:rPr>
+        <w:t>+Coi như là một module MVP nhỏ sử dụng chung cho nhiều khu v</w:t>
+      </w:r>
+      <w:r>
+        <w:rPr>
+          <w:rFonts w:ascii="Times New Roman" w:hAnsi="Times New Roman" w:cs="Times New Roman"/>
+          <w:sz w:val="26"/>
+          <w:szCs w:val="26"/>
+        </w:rPr>
+        <w:t>ực</w:t>
+      </w:r>
+    </w:p>
+    <w:p>
+      <w:pPr>
+        <w:pStyle w:val="NoSpacing"/>
+        <w:spacing w:line="360" w:lineRule="auto"/>
+        <w:jc w:val="both"/>
+        <w:rPr>
+          <w:rFonts w:ascii="Times New Roman" w:hAnsi="Times New Roman" w:cs="Times New Roman"/>
+          <w:sz w:val="26"/>
+          <w:szCs w:val="26"/>
+        </w:rPr>
+      </w:pPr>
+    </w:p>
+    <w:p>
+      <w:pPr>
+        <w:pStyle w:val="NoSpacing"/>
+        <w:spacing w:line="360" w:lineRule="auto"/>
+        <w:jc w:val="both"/>
+        <w:rPr>
+          <w:rFonts w:ascii="Times New Roman" w:hAnsi="Times New Roman" w:cs="Times New Roman"/>
+          <w:sz w:val="26"/>
+          <w:szCs w:val="26"/>
+        </w:rPr>
+      </w:pPr>
+      <w:r>
+        <w:rPr>
+          <w:rFonts w:ascii="Times New Roman" w:hAnsi="Times New Roman" w:cs="Times New Roman"/>
+          <w:sz w:val="26"/>
+          <w:szCs w:val="26"/>
+        </w:rPr>
+        <w:t>IV. Mô hình phát triển phần mềm</w:t>
+      </w:r>
+    </w:p>
+    <w:p>
+      <w:pPr>
+        <w:pStyle w:val="NoSpacing"/>
+        <w:spacing w:line="360" w:lineRule="auto"/>
+        <w:jc w:val="both"/>
+        <w:rPr>
+          <w:rFonts w:ascii="Times New Roman" w:hAnsi="Times New Roman" w:cs="Times New Roman"/>
+          <w:sz w:val="26"/>
+          <w:szCs w:val="26"/>
+        </w:rPr>
+      </w:pPr>
+      <w:r>
+        <w:rPr>
+          <w:rFonts w:ascii="Times New Roman" w:hAnsi="Times New Roman" w:cs="Times New Roman"/>
+          <w:sz w:val="26"/>
+          <w:szCs w:val="26"/>
+        </w:rPr>
+        <w:t>-Nhóm áp dụng mô hình Agile trong toàn bộ quy trình phát triển phần mềm</w:t>
+      </w:r>
+    </w:p>
+    <w:p>
+      <w:pPr>
+        <w:pStyle w:val="NoSpacing"/>
+        <w:spacing w:line="360" w:lineRule="auto"/>
+        <w:jc w:val="both"/>
+        <w:rPr>
+          <w:rFonts w:ascii="Times New Roman" w:hAnsi="Times New Roman" w:cs="Times New Roman"/>
+          <w:sz w:val="26"/>
+          <w:szCs w:val="26"/>
+        </w:rPr>
+      </w:pPr>
+      <w:r>
+        <w:rPr>
+          <w:noProof/>
+          <w:sz w:val="26"/>
+          <w:szCs w:val="26"/>
+        </w:rPr>
         <w:lastRenderedPageBreak/>
-        <w:t>*Definition:</w:t>
-      </w:r>
-    </w:p>
-    <w:p>
-      <w:pPr>
-        <w:pStyle w:val="NoSpacing"/>
-        <w:spacing w:line="360" w:lineRule="auto"/>
-        <w:jc w:val="both"/>
-        <w:rPr>
-          <w:rFonts w:ascii="Times New Roman" w:hAnsi="Times New Roman" w:cs="Times New Roman"/>
-          <w:sz w:val="26"/>
-          <w:szCs w:val="26"/>
-        </w:rPr>
-      </w:pPr>
-      <w:r>
-        <w:rPr>
-          <w:rFonts w:ascii="Times New Roman" w:hAnsi="Times New Roman" w:cs="Times New Roman"/>
-          <w:sz w:val="26"/>
-          <w:szCs w:val="26"/>
-        </w:rPr>
-        <w:t>*Version:</w:t>
-      </w:r>
-    </w:p>
-    <w:p>
-      <w:pPr>
-        <w:pStyle w:val="NoSpacing"/>
-        <w:spacing w:line="360" w:lineRule="auto"/>
-        <w:jc w:val="both"/>
-        <w:rPr>
-          <w:rFonts w:ascii="Times New Roman" w:hAnsi="Times New Roman" w:cs="Times New Roman"/>
-          <w:sz w:val="26"/>
-          <w:szCs w:val="26"/>
-        </w:rPr>
-      </w:pPr>
-      <w:r>
-        <w:rPr>
-          <w:rFonts w:ascii="Times New Roman" w:hAnsi="Times New Roman" w:cs="Times New Roman"/>
-          <w:sz w:val="26"/>
-          <w:szCs w:val="26"/>
-        </w:rPr>
-        <w:t>*Features:</w:t>
-      </w:r>
-    </w:p>
-    <w:p>
-      <w:pPr>
-        <w:pStyle w:val="NoSpacing"/>
-        <w:spacing w:line="360" w:lineRule="auto"/>
-        <w:jc w:val="both"/>
-        <w:rPr>
-          <w:rFonts w:ascii="Times New Roman" w:hAnsi="Times New Roman" w:cs="Times New Roman"/>
-          <w:sz w:val="26"/>
-          <w:szCs w:val="26"/>
-        </w:rPr>
-      </w:pPr>
-      <w:r>
-        <w:rPr>
-          <w:rFonts w:ascii="Times New Roman" w:hAnsi="Times New Roman" w:cs="Times New Roman"/>
-          <w:sz w:val="26"/>
-          <w:szCs w:val="26"/>
-        </w:rPr>
-        <w:t>-MVP (Model-View-Presenter):</w:t>
-      </w:r>
-    </w:p>
-    <w:p>
-      <w:pPr>
-        <w:pStyle w:val="NoSpacing"/>
-        <w:spacing w:line="360" w:lineRule="auto"/>
-        <w:jc w:val="both"/>
-        <w:rPr>
-          <w:rFonts w:ascii="Times New Roman" w:hAnsi="Times New Roman" w:cs="Times New Roman"/>
-          <w:sz w:val="26"/>
-          <w:szCs w:val="26"/>
-        </w:rPr>
-      </w:pPr>
-      <w:r>
-        <w:rPr>
-          <w:rFonts w:ascii="Times New Roman" w:hAnsi="Times New Roman" w:cs="Times New Roman"/>
-          <w:sz w:val="26"/>
-          <w:szCs w:val="26"/>
-        </w:rPr>
-        <w:t>+Tận dụng các giao diện sử dụng chung</w:t>
-      </w:r>
-    </w:p>
-    <w:p>
-      <w:pPr>
-        <w:pStyle w:val="NoSpacing"/>
-        <w:spacing w:line="360" w:lineRule="auto"/>
-        <w:jc w:val="both"/>
-        <w:rPr>
-          <w:rFonts w:ascii="Times New Roman" w:hAnsi="Times New Roman" w:cs="Times New Roman"/>
-          <w:sz w:val="26"/>
-          <w:szCs w:val="26"/>
-        </w:rPr>
-      </w:pPr>
-      <w:r>
-        <w:rPr>
-          <w:rFonts w:ascii="Times New Roman" w:hAnsi="Times New Roman" w:cs="Times New Roman"/>
-          <w:sz w:val="26"/>
-          <w:szCs w:val="26"/>
-        </w:rPr>
-        <w:t>+Tận dụng các logic về giao diện chung</w:t>
-      </w:r>
-    </w:p>
-    <w:p>
-      <w:pPr>
-        <w:pStyle w:val="NoSpacing"/>
-        <w:spacing w:line="360" w:lineRule="auto"/>
-        <w:jc w:val="both"/>
-        <w:rPr>
-          <w:rFonts w:ascii="Times New Roman" w:hAnsi="Times New Roman" w:cs="Times New Roman"/>
-          <w:sz w:val="26"/>
-          <w:szCs w:val="26"/>
-        </w:rPr>
-      </w:pPr>
-      <w:r>
-        <w:rPr>
-          <w:rFonts w:ascii="Times New Roman" w:hAnsi="Times New Roman" w:cs="Times New Roman"/>
-          <w:sz w:val="26"/>
-          <w:szCs w:val="26"/>
-        </w:rPr>
-        <w:t>+Tạo sự thống nhất trong giao diện giữa các project GUI</w:t>
-      </w:r>
-    </w:p>
-    <w:p>
-      <w:pPr>
-        <w:pStyle w:val="NoSpacing"/>
-        <w:spacing w:line="360" w:lineRule="auto"/>
-        <w:jc w:val="both"/>
-        <w:rPr>
-          <w:rFonts w:ascii="Times New Roman" w:hAnsi="Times New Roman" w:cs="Times New Roman"/>
-          <w:sz w:val="26"/>
-          <w:szCs w:val="26"/>
-        </w:rPr>
-      </w:pPr>
-      <w:r>
-        <w:rPr>
-          <w:rFonts w:ascii="Times New Roman" w:hAnsi="Times New Roman" w:cs="Times New Roman"/>
-          <w:sz w:val="26"/>
-          <w:szCs w:val="26"/>
-        </w:rPr>
-        <w:t>-Custom User control:</w:t>
-      </w:r>
-    </w:p>
-    <w:p>
-      <w:pPr>
-        <w:pStyle w:val="NoSpacing"/>
-        <w:spacing w:line="360" w:lineRule="auto"/>
-        <w:jc w:val="both"/>
-        <w:rPr>
-          <w:rFonts w:ascii="Times New Roman" w:hAnsi="Times New Roman" w:cs="Times New Roman"/>
-          <w:sz w:val="26"/>
-          <w:szCs w:val="26"/>
-        </w:rPr>
-      </w:pPr>
-      <w:r>
-        <w:rPr>
-          <w:rFonts w:ascii="Times New Roman" w:hAnsi="Times New Roman" w:cs="Times New Roman"/>
-          <w:sz w:val="26"/>
-          <w:szCs w:val="26"/>
-        </w:rPr>
-        <w:t>+Coi như là một module MVP nhỏ sử dụng chung cho nhiều khu v</w:t>
-      </w:r>
-      <w:r>
-        <w:rPr>
-          <w:rFonts w:ascii="Times New Roman" w:hAnsi="Times New Roman" w:cs="Times New Roman"/>
-          <w:sz w:val="26"/>
-          <w:szCs w:val="26"/>
-        </w:rPr>
-        <w:t>ực</w:t>
-      </w:r>
-    </w:p>
-    <w:p>
-      <w:pPr>
-        <w:pStyle w:val="NoSpacing"/>
-        <w:spacing w:line="360" w:lineRule="auto"/>
-        <w:jc w:val="both"/>
-        <w:rPr>
-          <w:rFonts w:ascii="Times New Roman" w:hAnsi="Times New Roman" w:cs="Times New Roman"/>
-          <w:sz w:val="26"/>
-          <w:szCs w:val="26"/>
-        </w:rPr>
-      </w:pPr>
-    </w:p>
-    <w:p>
-      <w:pPr>
-        <w:pStyle w:val="NoSpacing"/>
-        <w:spacing w:line="360" w:lineRule="auto"/>
-        <w:jc w:val="both"/>
-        <w:rPr>
-          <w:rFonts w:ascii="Times New Roman" w:hAnsi="Times New Roman" w:cs="Times New Roman"/>
-          <w:sz w:val="26"/>
-          <w:szCs w:val="26"/>
-        </w:rPr>
-      </w:pPr>
-      <w:r>
-        <w:rPr>
-          <w:rFonts w:ascii="Times New Roman" w:hAnsi="Times New Roman" w:cs="Times New Roman"/>
-          <w:sz w:val="26"/>
-          <w:szCs w:val="26"/>
-        </w:rPr>
-        <w:t>IV. Mô hình phát triển phần mềm</w:t>
-      </w:r>
-    </w:p>
-    <w:p>
-      <w:pPr>
-        <w:pStyle w:val="NoSpacing"/>
-        <w:spacing w:line="360" w:lineRule="auto"/>
-        <w:jc w:val="both"/>
-        <w:rPr>
-          <w:rFonts w:ascii="Times New Roman" w:hAnsi="Times New Roman" w:cs="Times New Roman"/>
-          <w:sz w:val="26"/>
-          <w:szCs w:val="26"/>
-        </w:rPr>
-      </w:pPr>
-      <w:r>
-        <w:rPr>
-          <w:rFonts w:ascii="Times New Roman" w:hAnsi="Times New Roman" w:cs="Times New Roman"/>
-          <w:sz w:val="26"/>
-          <w:szCs w:val="26"/>
-        </w:rPr>
-        <w:t>-Nhóm áp dụng mô hình Agile trong toàn bộ quy trình phát triển phần mềm</w:t>
-      </w:r>
-    </w:p>
-    <w:p>
-      <w:pPr>
-        <w:pStyle w:val="NoSpacing"/>
-        <w:spacing w:line="360" w:lineRule="auto"/>
-        <w:jc w:val="both"/>
-        <w:rPr>
-          <w:rFonts w:ascii="Times New Roman" w:hAnsi="Times New Roman" w:cs="Times New Roman"/>
-          <w:sz w:val="26"/>
-          <w:szCs w:val="26"/>
-        </w:rPr>
-      </w:pPr>
-      <w:r>
-        <w:rPr>
-          <w:noProof/>
-          <w:sz w:val="26"/>
-          <w:szCs w:val="26"/>
-        </w:rPr>
         <w:drawing>
           <wp:inline distT="0" distB="0" distL="0" distR="0" wp14:anchorId="0DC9F10D" wp14:editId="17312677">
             <wp:extent cx="4848225" cy="3476625"/>
@@ -4906,7 +5201,6 @@
           <w:sz w:val="26"/>
           <w:szCs w:val="26"/>
         </w:rPr>
-        <w:lastRenderedPageBreak/>
         <w:t>Mo hinh Physical DB ban dau chi de ten Table va moi quan he giua chung thoi</w:t>
       </w:r>
     </w:p>
@@ -6152,7 +6446,7 @@
 </file>
 
 <file path=customXml/itemProps1.xml><?xml version="1.0" encoding="utf-8"?>
-<ds:datastoreItem xmlns:ds="http://schemas.openxmlformats.org/officeDocument/2006/customXml" ds:itemID="{4A686D78-557D-4733-B2B1-ABE0E69AC779}">
+<ds:datastoreItem xmlns:ds="http://schemas.openxmlformats.org/officeDocument/2006/customXml" ds:itemID="{647E1C26-75DA-4DFD-A97F-CEBAA442577A}">
   <ds:schemaRefs>
     <ds:schemaRef ds:uri="http://schemas.openxmlformats.org/officeDocument/2006/bibliography"/>
   </ds:schemaRefs>

</xml_diff>